<commit_message>
- Add "Huong Phat Trien", part of "Hien Thuc" and Picture folder to Mobile UI Report
</commit_message>
<xml_diff>
--- a/Documents/Bao_Cao_LVTN/Phan Di Dong/Technical di dong.docx
+++ b/Documents/Bao_Cao_LVTN/Phan Di Dong/Technical di dong.docx
@@ -283,194 +283,185 @@
         <w:t xml:space="preserve"> chính là </w:t>
       </w:r>
       <w:r>
+        <w:t xml:space="preserve">Giao diện Đăng nhập, </w:t>
+      </w:r>
+      <w:r>
+        <w:t xml:space="preserve">Giao diện Đăng ký, </w:t>
+      </w:r>
+      <w:r>
+        <w:t>Giao diện Danh sách các ngôi nhà, Giao diện Danh sách các kiểu thiết bị, Giao diện Danh sách các thiết bị và Giao diện Danh sách các kịch bản tự tạo.</w:t>
+      </w:r>
+      <w:r>
+        <w:t xml:space="preserve"> Trong mỗi Giao diện chính có các Bảng hộp thoại</w:t>
+      </w:r>
+      <w:r>
+        <w:t xml:space="preserve"> (Dialog)</w:t>
+      </w:r>
+      <w:r>
+        <w:t xml:space="preserve"> hỗ trợ người dùng thực hiện các chức năng của ứng dụng.</w:t>
+      </w:r>
+    </w:p>
+    <w:p>
+      <w:pPr>
+        <w:jc w:val="both"/>
+      </w:pPr>
+    </w:p>
+    <w:p>
+      <w:pPr>
+        <w:jc w:val="both"/>
+      </w:pPr>
+      <w:r>
+        <w:rPr>
+          <w:b/>
+        </w:rPr>
+        <w:t>Giao diện Đăng ký (Register Page):</w:t>
+      </w:r>
+      <w:r>
+        <w:t xml:space="preserve"> Giao diện cho phép người dùng đăng ký tài khoản hệ thống với các thông tin là Tên đầy đủ, Tên đăng nhập, Mật khẩu, Xác nhận mật khẩu và địa chỉ Email. Sau khi người dùng nhập đầy đủ các thông tin và gửi lên hệ thống, một Email sẽ được gửi tới địa chỉ Email của người dùng để xác nhận các thông tin đăng ký.</w:t>
+      </w:r>
+      <w:r>
+        <w:t xml:space="preserve"> Giao diện này không có Bảng hộp thoại nào.</w:t>
+      </w:r>
+      <w:r>
+        <w:t xml:space="preserve"> </w:t>
+      </w:r>
+      <w:r>
+        <w:t xml:space="preserve">Từ Giao diện này, người dùng có thể đến Giao diện đăng nhập </w:t>
+      </w:r>
+      <w:r>
+        <w:t>sau khi đã gửi thông tin đăng ký.</w:t>
+      </w:r>
+    </w:p>
+    <w:p>
+      <w:pPr>
+        <w:jc w:val="both"/>
+      </w:pPr>
+    </w:p>
+    <w:p>
+      <w:pPr>
+        <w:jc w:val="both"/>
+      </w:pPr>
+      <w:r>
+        <w:rPr>
+          <w:b/>
+        </w:rPr>
         <w:t>Giao diện Đăng nhập</w:t>
       </w:r>
       <w:r>
-        <w:t xml:space="preserve">, </w:t>
-      </w:r>
-      <w:r>
-        <w:t>Giao diện Đăng ký</w:t>
-      </w:r>
-      <w:r>
-        <w:t xml:space="preserve">, </w:t>
-      </w:r>
-      <w:r>
-        <w:t>Giao diện Danh sách các ngôi nhà, Giao diện Danh sách các kiểu thiết bị, Giao diện Danh sách các thiết bị và Giao diện Danh sách các kịch bản tự tạo.</w:t>
-      </w:r>
-      <w:r>
-        <w:t xml:space="preserve"> Trong mỗi Giao diện chính có các Bảng hộp thoại</w:t>
-      </w:r>
-      <w:r>
-        <w:t xml:space="preserve"> (Dialog)</w:t>
-      </w:r>
-      <w:r>
-        <w:t xml:space="preserve"> hỗ trợ người dùng thực hiện các chức năng của ứng dụng.</w:t>
-      </w:r>
-    </w:p>
-    <w:p>
-      <w:pPr>
-        <w:jc w:val="both"/>
-      </w:pPr>
-    </w:p>
-    <w:p>
-      <w:pPr>
-        <w:jc w:val="both"/>
-      </w:pPr>
-      <w:r>
-        <w:rPr>
-          <w:b/>
-        </w:rPr>
-        <w:t>Giao diện Đăng ký (Register Page):</w:t>
-      </w:r>
-      <w:r>
-        <w:t xml:space="preserve"> Giao diện cho phép người dùng đăng ký tài khoản hệ thống với các thông tin là Tên đầy đủ, Tên đăng nhập, Mật khẩu, Xác nhận mật khẩu và địa chỉ Email. Sau khi người dùng nhập đầy đủ các thông tin và gửi lên hệ thống, một Email sẽ được gửi tới địa chỉ Email của người dùng để xác nhận các thông tin đăng ký.</w:t>
-      </w:r>
-      <w:r>
-        <w:t xml:space="preserve"> Giao diện này không có Bảng hộp thoại nào.</w:t>
+        <w:rPr>
+          <w:b/>
+        </w:rPr>
+        <w:t xml:space="preserve"> (Login Page)</w:t>
+      </w:r>
+      <w:r>
+        <w:rPr>
+          <w:b/>
+        </w:rPr>
+        <w:t>:</w:t>
       </w:r>
       <w:r>
         <w:t xml:space="preserve"> </w:t>
       </w:r>
       <w:r>
-        <w:t xml:space="preserve">Từ Giao diện này, người dùng có thể đến Giao diện đăng nhập </w:t>
-      </w:r>
-      <w:r>
-        <w:t>sau khi đã gửi thông tin đăng ký.</w:t>
-      </w:r>
-    </w:p>
-    <w:p>
-      <w:pPr>
-        <w:jc w:val="both"/>
-      </w:pPr>
-    </w:p>
-    <w:p>
-      <w:pPr>
-        <w:jc w:val="both"/>
-      </w:pPr>
-      <w:r>
-        <w:rPr>
-          <w:b/>
-        </w:rPr>
-        <w:t>Giao diện Đăng nhập</w:t>
-      </w:r>
-      <w:r>
-        <w:rPr>
-          <w:b/>
-        </w:rPr>
-        <w:t xml:space="preserve"> (Login Page)</w:t>
-      </w:r>
-      <w:r>
-        <w:rPr>
-          <w:b/>
-        </w:rPr>
-        <w:t>:</w:t>
+        <w:t>Giao diện cho phép người dùng đăng nhập vào hệ thốn</w:t>
+      </w:r>
+      <w:r>
+        <w:t>g với tên tài khoản và mật khẩu mà ngườ</w:t>
+      </w:r>
+      <w:r>
+        <w:t xml:space="preserve">i dùng đã đăng ký. </w:t>
+      </w:r>
+      <w:r>
+        <w:t xml:space="preserve">Giao diện này không có Bảng hộp thoại nào. Từ giao diện này người dùng có thể đi </w:t>
+      </w:r>
+      <w:r>
+        <w:t>đến</w:t>
+      </w:r>
+      <w:r>
+        <w:t xml:space="preserve"> Giao diện đăng ký </w:t>
+      </w:r>
+      <w:r>
+        <w:t>bằng cách nhấn nút Đăng ký (Register) hoặc đến Giao diện Danh sách các ngôi nhà sau khi đã đăng nhập thành công.</w:t>
+      </w:r>
+    </w:p>
+    <w:p>
+      <w:pPr>
+        <w:jc w:val="both"/>
+      </w:pPr>
+    </w:p>
+    <w:p>
+      <w:pPr>
+        <w:jc w:val="both"/>
+      </w:pPr>
+      <w:r>
+        <w:rPr>
+          <w:b/>
+        </w:rPr>
+        <w:t>Giao diện Danh sách các ngôi nhà (Home List Page):</w:t>
       </w:r>
       <w:r>
         <w:t xml:space="preserve"> </w:t>
       </w:r>
       <w:r>
-        <w:t>Giao diện cho phép người dùng đăng nhập vào hệ thốn</w:t>
-      </w:r>
-      <w:r>
-        <w:t>g với tên tài khoản và mật khẩu mà ngườ</w:t>
-      </w:r>
-      <w:r>
-        <w:t xml:space="preserve">i dùng đã đăng ký. </w:t>
-      </w:r>
-      <w:r>
-        <w:t xml:space="preserve">Giao diện này không có Bảng hộp thoại nào. Từ giao diện này người dùng có thể đi </w:t>
-      </w:r>
-      <w:r>
-        <w:t>đến</w:t>
-      </w:r>
-      <w:r>
-        <w:t xml:space="preserve"> Giao diện đăng ký </w:t>
-      </w:r>
-      <w:r>
-        <w:t>bằng cách nhấn nút Đăng ký (Register) hoặc đến Giao diện Danh sách các ngôi nhà sau khi đã đăng nhập thành công.</w:t>
-      </w:r>
-    </w:p>
-    <w:p>
-      <w:pPr>
-        <w:jc w:val="both"/>
-      </w:pPr>
-    </w:p>
-    <w:p>
-      <w:pPr>
-        <w:jc w:val="both"/>
-      </w:pPr>
-      <w:r>
-        <w:rPr>
-          <w:b/>
-        </w:rPr>
-        <w:t>Giao diện Danh sách các ngôi nhà (Home List Page):</w:t>
+        <w:t>Danh sách</w:t>
+      </w:r>
+      <w:r>
+        <w:t xml:space="preserve"> tên</w:t>
+      </w:r>
+      <w:r>
+        <w:t xml:space="preserve"> các ngôi nhà được lắp đặt hệ thống của người dùng được thể hiện ở Giao diệ</w:t>
+      </w:r>
+      <w:r>
+        <w:t>n này. Với mỗi ngôi nhà, khi người dùng nhấn nút chỉnh sửa, Bảng hộp thoại Chỉnh sửa ngôi nhà sẽ hiện ra, tại đây người dùng có thể xem đầy đủ cũng như cập nhật lại thông tin củ</w:t>
+      </w:r>
+      <w:r>
+        <w:t>a ngôi nhà,</w:t>
+      </w:r>
+      <w:r>
+        <w:t xml:space="preserve"> bao gồm Tên, Địa chỉ và Mô tả. Để xóa một ngôi nhà, người dùng có thể nhấn nút Xóa (Remove Home) tại Bảng hộp thoại này, một Bảng hộp thoại khác hiện lên yêu cầu ngườ</w:t>
+      </w:r>
+      <w:r>
+        <w:t>i dùng xác nhận thao tác Xóa. Để thêm mới một ngôi nhà, người dùng có thể nhấn nút Thêm mới (Add Home) tại Giao diện chính để mở Bảng hộp thoại Thêm mới</w:t>
+      </w:r>
+      <w:r>
+        <w:t xml:space="preserve"> yêu cầu người dùng nhập đầy đủ các thông tin về nhà mớ</w:t>
+      </w:r>
+      <w:r>
+        <w:t xml:space="preserve">i. </w:t>
+      </w:r>
+      <w:r>
+        <w:t xml:space="preserve">Ngoài ra, người dùng còn có thể dừng hoạt động của hệ thống hoặc cho phép hệ thống hoạt động trở lại tại mỗi ngôi nhà thông qua việc nhấn nút Tắt/Mở (Disable/Enable). </w:t>
+      </w:r>
+      <w:r>
+        <w:t>Từ giao diện này, khi nhấn Đăng xuất (Logout) từ thanh công cụ, người dùng sẽ về Giao diện Đăng nhập hoặc khi nhấn vào một ngôi nhà, người dùng sẽ tới Giao diện Danh sách các kiểu thiết bị.</w:t>
+      </w:r>
+    </w:p>
+    <w:p>
+      <w:pPr>
+        <w:jc w:val="both"/>
+      </w:pPr>
+    </w:p>
+    <w:p>
+      <w:pPr>
+        <w:jc w:val="both"/>
+      </w:pPr>
+      <w:r>
+        <w:rPr>
+          <w:b/>
+        </w:rPr>
+        <w:t>Giao diện Danh sách các kiểu thiết bị (Device Category List Page):</w:t>
       </w:r>
       <w:r>
         <w:t xml:space="preserve"> </w:t>
       </w:r>
       <w:r>
-        <w:t>Danh sách</w:t>
-      </w:r>
-      <w:r>
-        <w:t xml:space="preserve"> tên</w:t>
-      </w:r>
-      <w:r>
-        <w:t xml:space="preserve"> các ngôi nhà được lắp đặt hệ thống của người dùng được thể hiện ở Giao diệ</w:t>
-      </w:r>
-      <w:r>
-        <w:t>n này. Với mỗi ngôi nhà, khi người dùng nhấn nút chỉnh sửa, Bảng hộp thoại Chỉnh sửa ngôi nhà sẽ hiện ra, tại đây người dùng có thể xem đầy đủ cũng như cập nhật lại thông tin củ</w:t>
-      </w:r>
-      <w:r>
-        <w:t>a ngôi nhà,</w:t>
-      </w:r>
-      <w:r>
-        <w:t xml:space="preserve"> bao gồm Tên, Địa chỉ và Mô tả. Để xóa một ngôi nhà, người dùng có thể nhấn nút Xóa (Remove Home) tại Bảng hộp thoại này, một Bảng hộp thoại khác hiện lên yêu cầu ngườ</w:t>
-      </w:r>
-      <w:r>
-        <w:t>i dùng xác nhận thao tác Xóa. Để thêm mới một ngôi nhà, người dùng có thể nhấn nút Thêm mới (Add Home) tại Giao diện chính để mở Bảng hộp thoại Thêm mới</w:t>
-      </w:r>
-      <w:r>
-        <w:t xml:space="preserve"> yêu cầu người dùng nhập đầy đủ các thông tin về nhà mớ</w:t>
-      </w:r>
-      <w:r>
-        <w:t xml:space="preserve">i. </w:t>
-      </w:r>
-      <w:r>
-        <w:t xml:space="preserve">Ngoài ra, người dùng còn có thể dừng hoạt động của hệ thống hoặc cho phép hệ thống hoạt động trở lại tại mỗi ngôi nhà thông qua việc nhấn nút Tắt/Mở (Disable/Enable). </w:t>
-      </w:r>
-      <w:r>
-        <w:t>Từ giao diện này, khi nhấn Đăng xuất (Logout) từ thanh công cụ, người dùng sẽ về Giao diện Đăng nhập hoặc khi nhấn vào một ngôi nhà, người dùng sẽ tới Giao diện Danh sách các kiểu thiết bị.</w:t>
-      </w:r>
-    </w:p>
-    <w:p>
-      <w:pPr>
-        <w:jc w:val="both"/>
-      </w:pPr>
-    </w:p>
-    <w:p>
-      <w:pPr>
-        <w:jc w:val="both"/>
-      </w:pPr>
-      <w:r>
-        <w:rPr>
-          <w:b/>
-        </w:rPr>
-        <w:t>Giao diện Danh sách các kiểu thiết bị (Device Category List Page):</w:t>
+        <w:t>Danh sách tên các kiểu thiết bị và Danh sách tên các chế độ</w:t>
       </w:r>
       <w:r>
         <w:t xml:space="preserve"> </w:t>
       </w:r>
       <w:r>
-        <w:t>Danh sách tên các kiểu thiết bị và Danh sách tên các chế độ</w:t>
-      </w:r>
-      <w:r>
-        <w:t xml:space="preserve"> </w:t>
-      </w:r>
-      <w:r>
-        <w:t>thuộc ngôi nhà</w:t>
-      </w:r>
-      <w:r>
-        <w:t xml:space="preserve"> được chọn sẽ được thể hiện ở Giao diện này. Tại đây, người dùng có thể chuyển đổi Chế độ (Mode) thông qua hộp trình đơn thả xuống (Dropdown box) hoặc kích hoạt</w:t>
+        <w:t>thuộc ngôi nhà được chọn sẽ được thể hiện ở Giao diện này. Tại đây, người dùng có thể chuyển đổi Chế độ (Mode) thông qua hộp trình đơn thả xuống (Dropdown box) hoặc kích hoạt</w:t>
       </w:r>
       <w:r>
         <w:t xml:space="preserve"> (Activate)</w:t>
@@ -479,22 +470,13 @@
         <w:t xml:space="preserve"> một Chế độ bất kì bằng cách nhấn vào tên Chế độ đó tại thanh công cụ. </w:t>
       </w:r>
       <w:r>
-        <w:t xml:space="preserve">Để chỉnh sửa thông tin hoặc xóa một Chế độ nào đó, người dùng nhấn vào nút chỉnh sửa cạnh tên Chế độ đó tại thanh công cụ. Để thêm mới một Chế độ, người dùng có thể nhấn nút Thêm mới (Add Mode) tại giao diện chính để mở Bảng hộp thoại Thêm mới yêu cầu người dùng nhập đầy đủ các thông tin về Chế độ mới. Từ giao diện này, </w:t>
-      </w:r>
-      <w:r>
-        <w:t>khi nhấn Đăng xuất (Logout) từ thanh công cụ, người dùng sẽ về Giao diện Đăng nhậ</w:t>
+        <w:t>Để chỉnh sửa thông tin hoặc xóa một Chế độ nào đó, người dùng nhấn vào nút chỉnh sửa cạnh tên Chế độ đó tại thanh công cụ. Để thêm mới một Chế độ, người dùng có thể nhấn nút Thêm mới (Add Mode) tại giao diện chính để mở Bảng hộp thoại Thêm mới yêu cầu người dùng nhập đầy đủ các thông tin về Chế độ mới. Từ giao diện này, khi nhấn Đăng xuất (Logout) từ thanh công cụ, người dùng sẽ về Giao diện Đăng nhậ</w:t>
       </w:r>
       <w:r>
         <w:t xml:space="preserve">p, </w:t>
       </w:r>
       <w:r>
-        <w:t xml:space="preserve">khi nhấn vào một </w:t>
-      </w:r>
-      <w:r>
-        <w:t>kiểu thiết bị</w:t>
-      </w:r>
-      <w:r>
-        <w:t>, người dùng sẽ tới Giao diện Danh sách các thiết bị</w:t>
+        <w:t>khi nhấn vào một kiểu thiết bị, người dùng sẽ tới Giao diện Danh sách các thiết bị</w:t>
       </w:r>
       <w:r>
         <w:t xml:space="preserve"> hoặc khi nhấn vào nút Quản lý Kịch bản tự tạo (Manage Custom Scripts), người dùng sẽ tới Giao diện Danh sách các Kịch bản tự tạo</w:t>
@@ -529,28 +511,7 @@
         <w:t xml:space="preserve"> các thiết bị thuộc kiểu thiết bị được chọn cũng như Danh sách các Kịch bản định sẵn thuộc Chế độ được chọn của từng thiết bị được thể hiện ở Giao diện này. </w:t>
       </w:r>
       <w:r>
-        <w:t xml:space="preserve">Với mỗi thiết bị, khi người dùng nhấn nút chỉnh sửa, </w:t>
-      </w:r>
-      <w:r>
-        <w:t xml:space="preserve">Bảng hộp thoại Chỉnh sửa </w:t>
-      </w:r>
-      <w:r>
-        <w:t>thiết bị</w:t>
-      </w:r>
-      <w:r>
-        <w:t xml:space="preserve"> sẽ hiện ra</w:t>
-      </w:r>
-      <w:r>
-        <w:t xml:space="preserve">, </w:t>
-      </w:r>
-      <w:r>
-        <w:t xml:space="preserve">tại đây người dùng có thể xem đầy đủ cũng như cập nhật lại thông tin của </w:t>
-      </w:r>
-      <w:r>
-        <w:t>thiết bị</w:t>
-      </w:r>
-      <w:r>
-        <w:t xml:space="preserve">, bao gồm Tên, </w:t>
+        <w:t xml:space="preserve">Với mỗi thiết bị, khi người dùng nhấn nút chỉnh sửa, Bảng hộp thoại Chỉnh sửa thiết bị sẽ hiện ra, tại đây người dùng có thể xem đầy đủ cũng như cập nhật lại thông tin của thiết bị, bao gồm Tên, </w:t>
       </w:r>
       <w:r>
         <w:t>Mô tả</w:t>
@@ -568,75 +529,88 @@
         <w:t xml:space="preserve"> </w:t>
       </w:r>
       <w:r>
-        <w:t xml:space="preserve">Để xóa một </w:t>
-      </w:r>
-      <w:r>
-        <w:t>thiết bị</w:t>
-      </w:r>
-      <w:r>
-        <w:t xml:space="preserve">, người dùng có thể nhấn nút Xóa (Remove </w:t>
-      </w:r>
-      <w:r>
-        <w:t>Device</w:t>
-      </w:r>
-      <w:r>
-        <w:t>) tại Bảng hộp thoại này, một Bảng hộp thoại khác hiện lên yêu cầu người dùng xác nhận thao tác Xóa</w:t>
-      </w:r>
-      <w:r>
-        <w:t>.</w:t>
+        <w:t>Để xóa một thiết bị, người dùng có thể nhấn nút Xóa (Remove Device) tại Bảng hộp thoại này, một Bảng hộp thoại khác hiện lên yêu cầu người dùng xác nhận thao tác Xóa.</w:t>
+      </w:r>
+      <w:r>
+        <w:t xml:space="preserve"> Để thêm mới một thiết bị, người dùng có thể nhấn nút Thêm mới (Add Device) tại Giao diện chính để mở Bảng hộp thoại Thêm mới yêu cầu người dùng nhập đầy đủ các thông tin về thiết bị mới. </w:t>
+      </w:r>
+      <w:r>
+        <w:t>Danh sách các Kịch bản thuộc một thiết bị sẽ được thể hiện khi người dùng nhấn vào thiết bị đó, người dùng có thể Xóa Kịch bản bằng cách nhấn nút Xóa ở đầu mỗi Kịch bản hoặc cập nhật lại thông tin Kịch bản như Điều kiện, Hành động hay Thời gian bắt đầu, Thời gian kết thúc thông qua các hộp trình đơn thả xuố</w:t>
+      </w:r>
+      <w:r>
+        <w:t xml:space="preserve">ng. </w:t>
+      </w:r>
+      <w:r>
+        <w:t>Ngoài ra để thêm mới một Kịch bản, người dùng có thể nhấn nút Thêm mới Kịch bản (Add Script), Bảng hộp thoại Thêm mới Kịch bản hiện ra, người dùng cần chọn Loại Kịch bản muốn thêm và xác định nộ</w:t>
+      </w:r>
+      <w:r>
+        <w:t>i dung cho kịch bản đó.</w:t>
       </w:r>
       <w:r>
         <w:t xml:space="preserve"> </w:t>
       </w:r>
       <w:r>
-        <w:t xml:space="preserve">Để thêm mới một </w:t>
-      </w:r>
-      <w:r>
-        <w:t>thiết bị</w:t>
-      </w:r>
-      <w:r>
-        <w:t xml:space="preserve">, người dùng có thể nhấn nút Thêm mới (Add </w:t>
-      </w:r>
-      <w:r>
-        <w:t>Device</w:t>
-      </w:r>
-      <w:r>
-        <w:t xml:space="preserve">) tại Giao diện chính để mở Bảng hộp thoại Thêm mới yêu cầu người dùng nhập đầy đủ các thông tin về </w:t>
-      </w:r>
-      <w:r>
-        <w:t>thiết bị</w:t>
-      </w:r>
-      <w:r>
-        <w:t xml:space="preserve"> mới</w:t>
-      </w:r>
-      <w:r>
-        <w:t xml:space="preserve">. </w:t>
-      </w:r>
-      <w:r>
-        <w:t>Danh sách các Kịch bản thuộc một thiết bị sẽ được thể hiện khi người dùng nhấn vào thiết bị đó, người dùng có thể Xóa Kịch bản bằng cách nhấn nút Xóa ở đầu mỗi Kịch bản hoặc cập nhật lại thông tin Kịch bản như Điều kiện, Hành động hay Thời gian bắt đầu, Thời gian kết thúc thông qua các hộp trình đơn thả xuố</w:t>
-      </w:r>
-      <w:r>
-        <w:t xml:space="preserve">ng. </w:t>
-      </w:r>
-      <w:r>
-        <w:t>Ngoài ra để thêm mới một Kịch bản, người dùng có thể nhấn nút Thêm mới Kịch bản (Add Script), Bảng hộp thoại Thêm mới Kịch bản hiện ra, người dùng cần chọn Loại Kịch bản muốn thêm và xác định nộ</w:t>
-      </w:r>
-      <w:r>
-        <w:t>i dung cho kịch bản đó.</w:t>
+        <w:t>Từ giao diện này, khi nhấn Đăng xuất (Logout) từ thanh công cụ, người dùng sẽ về Giao diện Đăng nhập hoặc khi</w:t>
       </w:r>
       <w:r>
         <w:t xml:space="preserve"> </w:t>
       </w:r>
       <w:r>
-        <w:t>Từ giao diện này, khi nhấn Đăng xuất (Logout) từ thanh công cụ, người dùng sẽ về Giao diện Đăng nhập</w:t>
-      </w:r>
-      <w:r>
-        <w:t xml:space="preserve"> hoặc khi</w:t>
+        <w:t>nhấn vào biểu tượng Ngôi nhà (Home) trên thanh công cụ, người dùng sẽ quay lại Giao diện Danh sách các kiểu thiết bị.</w:t>
+      </w:r>
+    </w:p>
+    <w:p>
+      <w:pPr>
+        <w:jc w:val="both"/>
+      </w:pPr>
+    </w:p>
+    <w:p>
+      <w:pPr>
+        <w:jc w:val="both"/>
+      </w:pPr>
+      <w:r>
+        <w:rPr>
+          <w:b/>
+        </w:rPr>
+        <w:t>Giao diện Danh sách các Kịch bản tự tạo (Custom Script List Page):</w:t>
       </w:r>
       <w:r>
         <w:t xml:space="preserve"> </w:t>
       </w:r>
       <w:r>
+        <w:t>Danh sách</w:t>
+      </w:r>
+      <w:r>
+        <w:t xml:space="preserve"> tên</w:t>
+      </w:r>
+      <w:r>
+        <w:t xml:space="preserve"> các Kịch bản người dùng tự tạo thuộc Chế độ được chọn sẽ được thể hiện ở Giao diện này. </w:t>
+      </w:r>
+      <w:r>
+        <w:t xml:space="preserve">Với mỗi Kịch bản tự tạo, khi người dùng nhấn nút chỉnh sửa, Bảng hộp thoại Chỉnh sửa Kịch bản tự tạo sẽ hiện ra, tại đây người dùng có thể xem cũng như cập nhật lại nội dung và tên của kịch bản. </w:t>
+      </w:r>
+      <w:r>
+        <w:t>Để thêm mới một Kịch bản tự tạo, người dùng có thể nhấn nút Thêm mới Kịch bản tự tạo (Add Custom Script), Bảng hộp thoại Thêm mới Kịch bản</w:t>
+      </w:r>
+      <w:r>
+        <w:t xml:space="preserve"> tự tạo</w:t>
+      </w:r>
+      <w:r>
+        <w:t xml:space="preserve"> hiệ</w:t>
+      </w:r>
+      <w:r>
+        <w:t>n ra yêu cầu người dùng xác định tên và nội dung cho kịch bản mới.</w:t>
+      </w:r>
+      <w:r>
+        <w:t xml:space="preserve"> </w:t>
+      </w:r>
+      <w:r>
+        <w:t>Từ giao diện này, khi nhấn Đăng xuất (Logout) từ thanh công cụ, người dùng sẽ về Giao diện Đăng nhập hoặc khi</w:t>
+      </w:r>
+      <w:r>
+        <w:t xml:space="preserve"> </w:t>
+      </w:r>
+      <w:r>
         <w:t>nhấn vào biểu tượng Ngôi nhà (Home) trên thanh công cụ, người dùng sẽ quay lại Giao diện Danh sách các kiểu thiết bị.</w:t>
       </w:r>
     </w:p>
@@ -650,109 +624,6 @@
         <w:jc w:val="both"/>
       </w:pPr>
       <w:r>
-        <w:rPr>
-          <w:b/>
-        </w:rPr>
-        <w:t>Giao diện Danh sách các Kịch bản tự tạo (Custom Script List Page):</w:t>
-      </w:r>
-      <w:r>
-        <w:t xml:space="preserve"> </w:t>
-      </w:r>
-      <w:r>
-        <w:t>Danh sách</w:t>
-      </w:r>
-      <w:r>
-        <w:t xml:space="preserve"> tên</w:t>
-      </w:r>
-      <w:r>
-        <w:t xml:space="preserve"> các Kịch bản người dùng tự tạo thuộc Chế độ được chọn sẽ được thể hiện ở Giao diện này. </w:t>
-      </w:r>
-      <w:r>
-        <w:t>Với mỗ</w:t>
-      </w:r>
-      <w:r>
-        <w:t>i Kịch bản tự tạo</w:t>
-      </w:r>
-      <w:r>
-        <w:t xml:space="preserve">, khi người dùng nhấn nút chỉnh sửa, Bảng hộp thoại Chỉnh sửa </w:t>
-      </w:r>
-      <w:r>
-        <w:t>Kịch bản tự tạo</w:t>
-      </w:r>
-      <w:r>
-        <w:t xml:space="preserve"> sẽ hiện ra, tại đây người dùng có thể</w:t>
-      </w:r>
-      <w:r>
-        <w:t xml:space="preserve"> xem </w:t>
-      </w:r>
-      <w:r>
-        <w:t xml:space="preserve">cũng như cập nhật lại </w:t>
-      </w:r>
-      <w:r>
-        <w:t>nội dung và tên</w:t>
-      </w:r>
-      <w:r>
-        <w:t xml:space="preserve"> của </w:t>
-      </w:r>
-      <w:r>
-        <w:t xml:space="preserve">kịch bản. </w:t>
-      </w:r>
-      <w:r>
-        <w:t>Đ</w:t>
-      </w:r>
-      <w:r>
-        <w:t>ể thêm mới một Kịch bản</w:t>
-      </w:r>
-      <w:r>
-        <w:t xml:space="preserve"> tự tạo</w:t>
-      </w:r>
-      <w:r>
-        <w:t>, người dùng có thể nhấn nút Thêm mới Kịch bản</w:t>
-      </w:r>
-      <w:r>
-        <w:t xml:space="preserve"> tự tạo</w:t>
-      </w:r>
-      <w:r>
-        <w:t xml:space="preserve"> (Add</w:t>
-      </w:r>
-      <w:r>
-        <w:t xml:space="preserve"> Custom</w:t>
-      </w:r>
-      <w:r>
-        <w:t xml:space="preserve"> Script), Bảng hộp thoại Thêm mới Kịch bản</w:t>
-      </w:r>
-      <w:r>
-        <w:t xml:space="preserve"> tự tạo</w:t>
-      </w:r>
-      <w:r>
-        <w:t xml:space="preserve"> hiệ</w:t>
-      </w:r>
-      <w:r>
-        <w:t>n ra yêu cầu người dùng xác định tên và nội dung cho kịch bản mới.</w:t>
-      </w:r>
-      <w:r>
-        <w:t xml:space="preserve"> </w:t>
-      </w:r>
-      <w:r>
-        <w:t>Từ giao diện này, khi nhấn Đăng xuất (Logout) từ thanh công cụ, người dùng sẽ về Giao diện Đăng nhập hoặc khi</w:t>
-      </w:r>
-      <w:r>
-        <w:t xml:space="preserve"> </w:t>
-      </w:r>
-      <w:r>
-        <w:t>nhấn vào biểu tượng Ngôi nhà (Home) trên thanh công cụ, người dùng sẽ quay lại Giao diện Danh sách các kiểu thiết bị.</w:t>
-      </w:r>
-    </w:p>
-    <w:p>
-      <w:pPr>
-        <w:jc w:val="both"/>
-      </w:pPr>
-    </w:p>
-    <w:p>
-      <w:pPr>
-        <w:jc w:val="both"/>
-      </w:pPr>
-      <w:r>
         <w:t xml:space="preserve">Với cách thiết kế như trên, kiến trúc ứng dụng di động </w:t>
       </w:r>
       <w:r>
@@ -772,8 +643,6 @@
       <w:pPr>
         <w:jc w:val="both"/>
       </w:pPr>
-      <w:bookmarkStart w:id="0" w:name="_GoBack"/>
-      <w:bookmarkEnd w:id="0"/>
     </w:p>
     <w:p>
       <w:pPr>
@@ -899,10 +768,7 @@
         <w:t xml:space="preserve"> di động</w:t>
       </w:r>
       <w:r>
-        <w:t xml:space="preserve"> thuần túy</w:t>
-      </w:r>
-      <w:r>
-        <w:t xml:space="preserve"> là </w:t>
+        <w:t xml:space="preserve"> thuần túy là </w:t>
       </w:r>
       <w:r>
         <w:t>phát triển</w:t>
@@ -987,54 +853,51 @@
         <w:t xml:space="preserve">Lợi thế trong </w:t>
       </w:r>
       <w:r>
-        <w:t>trải nghiệm người dùng</w:t>
+        <w:t xml:space="preserve">trải nghiệm người dùng </w:t>
+      </w:r>
+      <w:r>
+        <w:t xml:space="preserve">ở đây là ứng dụng có được sự đồng nhất về </w:t>
+      </w:r>
+      <w:r>
+        <w:t xml:space="preserve">mặt giao diện và cảm nhận với </w:t>
+      </w:r>
+      <w:r>
+        <w:t>nhiều</w:t>
+      </w:r>
+      <w:r>
+        <w:t xml:space="preserve"> ứng dụng thuần túy khác trên thiết bị. </w:t>
+      </w:r>
+      <w:r>
+        <w:t>Người dùng có thể dễ dàng nắm bắt cách thức sử dụng cũng như tương tác với ứng dụng</w:t>
+      </w:r>
+      <w:r>
+        <w:t xml:space="preserve"> một cách</w:t>
+      </w:r>
+      <w:r>
+        <w:t xml:space="preserve"> nhanh chóng hơn. </w:t>
+      </w:r>
+      <w:r>
+        <w:t xml:space="preserve">Ngoài ra, những ứng dụng di động thuần </w:t>
+      </w:r>
+      <w:r>
+        <w:t>túy có lợi thế không nhỏ trong việc</w:t>
+      </w:r>
+      <w:r>
+        <w:t xml:space="preserve"> có khả năng</w:t>
+      </w:r>
+      <w:r>
+        <w:t xml:space="preserve"> truy cập và sử dụng</w:t>
+      </w:r>
+      <w:r>
+        <w:t xml:space="preserve"> một cách dễ dàng</w:t>
+      </w:r>
+      <w:r>
+        <w:t xml:space="preserve"> những tính năng đặc thù của thiết bị (GPS, sổ địa chỉ, camera, bộ phận cảm ứng…)</w:t>
       </w:r>
       <w:r>
         <w:t xml:space="preserve"> </w:t>
       </w:r>
       <w:r>
-        <w:t xml:space="preserve">ở đây là ứng dụng có được sự đồng nhất về </w:t>
-      </w:r>
-      <w:r>
-        <w:t xml:space="preserve">mặt giao diện và cảm nhận với </w:t>
-      </w:r>
-      <w:r>
-        <w:t>nhiều</w:t>
-      </w:r>
-      <w:r>
-        <w:t xml:space="preserve"> ứng dụng thuần túy khác trên thiết bị. </w:t>
-      </w:r>
-      <w:r>
-        <w:t>Người dùng có thể dễ dàng nắm bắt cách thức sử dụng cũng như tương tác với ứng dụng</w:t>
-      </w:r>
-      <w:r>
-        <w:t xml:space="preserve"> một cách</w:t>
-      </w:r>
-      <w:r>
-        <w:t xml:space="preserve"> nhanh chóng hơn. </w:t>
-      </w:r>
-      <w:r>
-        <w:t xml:space="preserve">Ngoài ra, những ứng dụng di động thuần </w:t>
-      </w:r>
-      <w:r>
-        <w:t>túy có lợi thế không nhỏ trong việc</w:t>
-      </w:r>
-      <w:r>
-        <w:t xml:space="preserve"> có khả năng</w:t>
-      </w:r>
-      <w:r>
-        <w:t xml:space="preserve"> truy cập và sử dụng</w:t>
-      </w:r>
-      <w:r>
-        <w:t xml:space="preserve"> một cách dễ dàng</w:t>
-      </w:r>
-      <w:r>
-        <w:t xml:space="preserve"> những tính năng đặc thù của thiết bị (GPS, sổ địa chỉ, camera, bộ phận cảm ứng…)</w:t>
-      </w:r>
-      <w:r>
-        <w:t xml:space="preserve"> </w:t>
-      </w:r>
-      <w:r>
         <w:rPr>
           <w:vertAlign w:val="superscript"/>
         </w:rPr>
@@ -1080,10 +943,7 @@
         <w:jc w:val="both"/>
       </w:pPr>
       <w:r>
-        <w:t>Phát triển ứng dụng di động lai</w:t>
-      </w:r>
-      <w:r>
-        <w:t xml:space="preserve"> là phát triển ứng dụng dựa trên nền tảng Web, sử dụng công nghệ</w:t>
+        <w:t>Phát triển ứng dụng di động lai là phát triển ứng dụng dựa trên nền tảng Web, sử dụng công nghệ</w:t>
       </w:r>
       <w:r>
         <w:t xml:space="preserve"> phổ biến là</w:t>
@@ -1418,13 +1278,24 @@
         <w:t xml:space="preserve"> và Phát triển ứng dụng di động lai</w:t>
       </w:r>
       <w:r>
-        <w:t xml:space="preserve"> (Hybrid Mobile Application Development)</w:t>
+        <w:t xml:space="preserve"> (Hybrid Mobile Application Development</w:t>
+      </w:r>
+      <w:proofErr w:type="gramStart"/>
+      <w:r>
+        <w:t>)</w:t>
       </w:r>
       <w:r>
         <w:rPr>
           <w:vertAlign w:val="superscript"/>
         </w:rPr>
-        <w:t>[4]</w:t>
+        <w:t>[</w:t>
+      </w:r>
+      <w:proofErr w:type="gramEnd"/>
+      <w:r>
+        <w:rPr>
+          <w:vertAlign w:val="superscript"/>
+        </w:rPr>
+        <w:t>4]</w:t>
       </w:r>
     </w:p>
     <w:p>
@@ -1474,73 +1345,6 @@
       <w:pPr>
         <w:jc w:val="both"/>
       </w:pPr>
-      <w:r>
-        <w:t xml:space="preserve">Theo hướng phát triển ứng dụng di động lai, ứng dụng cần được xây dựng trên nền tảng Web. </w:t>
-      </w:r>
-      <w:r>
-        <w:t>Giao diện Web của ứng dụng sẽ được thiết kế tập trung vào việc hỗ trợ cho thiết bị di động. Sau đó</w:t>
-      </w:r>
-      <w:r>
-        <w:t>, chúng tôi sẽ chuyển tiếp ứng dụng từ nền tả</w:t>
-      </w:r>
-      <w:r>
-        <w:t>ng Web sang các</w:t>
-      </w:r>
-      <w:r>
-        <w:t xml:space="preserve"> nền tảng di động thông qua các công nghệ</w:t>
-      </w:r>
-      <w:r>
-        <w:t xml:space="preserve"> </w:t>
-      </w:r>
-      <w:r>
-        <w:t>hỗ trợ</w:t>
-      </w:r>
-      <w:r>
-        <w:t>.</w:t>
-      </w:r>
-    </w:p>
-    <w:p>
-      <w:pPr>
-        <w:jc w:val="both"/>
-      </w:pPr>
-    </w:p>
-    <w:p>
-      <w:pPr>
-        <w:jc w:val="both"/>
-        <w:rPr>
-          <w:b/>
-          <w:color w:val="FF0000"/>
-          <w:sz w:val="24"/>
-          <w:szCs w:val="24"/>
-        </w:rPr>
-      </w:pPr>
-      <w:r>
-        <w:rPr>
-          <w:b/>
-          <w:color w:val="FF0000"/>
-          <w:sz w:val="24"/>
-          <w:szCs w:val="24"/>
-        </w:rPr>
-        <w:t>*** (PHẦN BÊN DƯỚI KHOAN ĐƯA VÀO LATEX, ĐƯA</w:t>
-      </w:r>
-      <w:r>
-        <w:rPr>
-          <w:b/>
-          <w:color w:val="FF0000"/>
-          <w:sz w:val="24"/>
-          <w:szCs w:val="24"/>
-        </w:rPr>
-        <w:t xml:space="preserve"> CÁC</w:t>
-      </w:r>
-      <w:r>
-        <w:rPr>
-          <w:b/>
-          <w:color w:val="FF0000"/>
-          <w:sz w:val="24"/>
-          <w:szCs w:val="24"/>
-        </w:rPr>
-        <w:t xml:space="preserve"> PHẦN BÊN TRÊN TRƯỚC) ***</w:t>
-      </w:r>
     </w:p>
     <w:p>
       <w:pPr>
@@ -1552,20 +1356,35 @@
       </w:r>
     </w:p>
     <w:p/>
+    <w:p>
+      <w:pPr>
+        <w:jc w:val="both"/>
+      </w:pPr>
+      <w:r>
+        <w:t>Theo hướng phát triển ứng dụng di động lai, ứng dụng cần được xây dựng trên nền tảng Web. Giao diện Web của ứng dụng sẽ được thiết kế tập trung vào việc hỗ trợ cho thiết bị di động. Sau đó, ứng dụng sẽ được chuyển tiếp từ nền tảng Web sang các nền tảng di động thông qua các công nghệ hỗ trợ.</w:t>
+      </w:r>
+    </w:p>
+    <w:p>
+      <w:r>
+        <w:t>Các công nghệ chính được sử dụng để phát triển ứng dụng:</w:t>
+      </w:r>
+    </w:p>
     <w:p>
       <w:pPr>
         <w:pStyle w:val="ListParagraph"/>
         <w:numPr>
           <w:ilvl w:val="0"/>
-          <w:numId w:val="2"/>
+          <w:numId w:val="8"/>
         </w:numPr>
       </w:pPr>
       <w:r>
-        <w:t>Để phát triển ứng dụng di động nhà thông minh, chúng tôi sử dụng 2 công nghệ chính là:</w:t>
-      </w:r>
-      <w:r>
-        <w:br/>
-        <w:t>AngularJS – Công nghệ chúng tôi sử dụng để phát triển ứng dụng trên nền tảng Web</w:t>
+        <w:t xml:space="preserve">AngularJS – Công nghệ </w:t>
+      </w:r>
+      <w:r>
+        <w:t xml:space="preserve">được </w:t>
+      </w:r>
+      <w:r>
+        <w:t>sử dụng để phát triển ứng dụng trên nền tảng Web</w:t>
       </w:r>
     </w:p>
     <w:p>
@@ -1573,20 +1392,24 @@
         <w:pStyle w:val="ListParagraph"/>
         <w:numPr>
           <w:ilvl w:val="0"/>
-          <w:numId w:val="2"/>
+          <w:numId w:val="8"/>
         </w:numPr>
         <w:jc w:val="both"/>
       </w:pPr>
       <w:r>
-        <w:t>Apache Cordova – Công nghệ chúng tôi sử dụng để chuyển tiếp ứng dụng từ nền tảng Web sang các nền tảng di động.</w:t>
-      </w:r>
-    </w:p>
-    <w:p>
-      <w:pPr>
-        <w:jc w:val="both"/>
-      </w:pPr>
-      <w:r>
-        <w:t>AngularJS</w:t>
+        <w:t xml:space="preserve">Apache Cordova – Công nghệ </w:t>
+      </w:r>
+      <w:r>
+        <w:t>được</w:t>
+      </w:r>
+      <w:r>
+        <w:t xml:space="preserve"> sử dụng để chuyển tiếp ứng dụng từ nền tảng Web sang các nền tảng di động</w:t>
+      </w:r>
+      <w:r>
+        <w:t xml:space="preserve"> khác nhau</w:t>
+      </w:r>
+      <w:r>
+        <w:t>.</w:t>
       </w:r>
     </w:p>
     <w:p>
@@ -1609,14 +1432,475 @@
           <w:sz w:val="28"/>
           <w:szCs w:val="28"/>
         </w:rPr>
-        <w:t xml:space="preserve">Apache </w:t>
-      </w:r>
-      <w:r>
+        <w:t>AngularJS</w:t>
+      </w:r>
+    </w:p>
+    <w:p>
+      <w:pPr>
+        <w:tabs>
+          <w:tab w:val="right" w:pos="9360"/>
+        </w:tabs>
+        <w:jc w:val="both"/>
+      </w:pPr>
+      <w:r>
+        <w:t>AngularJS là một framework</w:t>
+      </w:r>
+      <w:r>
+        <w:t xml:space="preserve"> mạnh mẽ</w:t>
+      </w:r>
+      <w:r>
+        <w:t xml:space="preserve"> mã nguồn mở có cấu trúc hỗ trợ phát triển ứng dụng Web độ</w:t>
+      </w:r>
+      <w:r>
+        <w:t>ng. Framework này cho phép sử dụng HTML như là một ngôn ngữ mẫu, đồng thời cho phép mở rộng các cú pháp HTML để diễn đạt các thành phần của ứng dụng một cách rõ ràng và ngắn gọn.</w:t>
+      </w:r>
+      <w:r>
+        <w:t xml:space="preserve"> </w:t>
+      </w:r>
+      <w:r>
+        <w:t xml:space="preserve">Hai tính năng chính </w:t>
+      </w:r>
+      <w:r>
+        <w:lastRenderedPageBreak/>
+        <w:t xml:space="preserve">của AngularJS là Liên kết dữ liệu (Data Binding) và Tiêm nhiễm phụ thuộc (Dependency Injection) </w:t>
+      </w:r>
+      <w:r>
+        <w:t>giúp loại bỏ phần lớn mã code mà người phát triển</w:t>
+      </w:r>
+      <w:r>
+        <w:t xml:space="preserve"> ứng dụng</w:t>
+      </w:r>
+      <w:r>
+        <w:t xml:space="preserve"> thường phải viết.</w:t>
+      </w:r>
+    </w:p>
+    <w:p>
+      <w:pPr>
+        <w:tabs>
+          <w:tab w:val="right" w:pos="9360"/>
+        </w:tabs>
+        <w:jc w:val="both"/>
+      </w:pPr>
+    </w:p>
+    <w:p>
+      <w:pPr>
+        <w:tabs>
+          <w:tab w:val="right" w:pos="9360"/>
+        </w:tabs>
+        <w:jc w:val="both"/>
+      </w:pPr>
+      <w:r>
+        <w:t>Các đặc tính của AngularJS:</w:t>
+      </w:r>
+    </w:p>
+    <w:p>
+      <w:pPr>
+        <w:pStyle w:val="ListParagraph"/>
+        <w:numPr>
+          <w:ilvl w:val="0"/>
+          <w:numId w:val="9"/>
+        </w:numPr>
+        <w:tabs>
+          <w:tab w:val="right" w:pos="9360"/>
+        </w:tabs>
+        <w:jc w:val="both"/>
+      </w:pPr>
+      <w:r>
+        <w:t xml:space="preserve">AngularJS hỗ trợ người phát triển viết ứng dụng </w:t>
+      </w:r>
+      <w:proofErr w:type="gramStart"/>
+      <w:r>
+        <w:t>theo</w:t>
+      </w:r>
+      <w:proofErr w:type="gramEnd"/>
+      <w:r>
+        <w:t xml:space="preserve"> mô hình MVC (Model View Controller).</w:t>
+      </w:r>
+    </w:p>
+    <w:p>
+      <w:pPr>
+        <w:pStyle w:val="ListParagraph"/>
+        <w:numPr>
+          <w:ilvl w:val="0"/>
+          <w:numId w:val="9"/>
+        </w:numPr>
+        <w:tabs>
+          <w:tab w:val="right" w:pos="9360"/>
+        </w:tabs>
+        <w:jc w:val="both"/>
+      </w:pPr>
+      <w:r>
+        <w:t xml:space="preserve">Các ứng dụng AngularJS có khả năng tương thích với </w:t>
+      </w:r>
+      <w:r>
+        <w:t>hầu hết các</w:t>
+      </w:r>
+      <w:r>
+        <w:t xml:space="preserve"> trình duyệt web</w:t>
+      </w:r>
+      <w:r>
+        <w:t xml:space="preserve"> với nhiều</w:t>
+      </w:r>
+      <w:r>
+        <w:t xml:space="preserve"> phiên bản </w:t>
+      </w:r>
+      <w:r>
+        <w:t>trên các nền tảng khác nhau</w:t>
+      </w:r>
+      <w:r>
+        <w:t>.</w:t>
+      </w:r>
+    </w:p>
+    <w:p>
+      <w:pPr>
+        <w:pStyle w:val="ListParagraph"/>
+        <w:numPr>
+          <w:ilvl w:val="0"/>
+          <w:numId w:val="9"/>
+        </w:numPr>
+        <w:tabs>
+          <w:tab w:val="right" w:pos="9360"/>
+        </w:tabs>
+        <w:jc w:val="both"/>
+      </w:pPr>
+      <w:r>
+        <w:t>AngularJS là framework mã nguồn mở, hoàn toàn miễn phí và được sử dụng rộng rãi bởi hàng ngàn lập trình viên trên thế giới.</w:t>
+      </w:r>
+    </w:p>
+    <w:p>
+      <w:pPr>
+        <w:tabs>
+          <w:tab w:val="right" w:pos="9360"/>
+        </w:tabs>
+        <w:jc w:val="both"/>
+      </w:pPr>
+    </w:p>
+    <w:p>
+      <w:pPr>
+        <w:tabs>
+          <w:tab w:val="left" w:pos="4992"/>
+        </w:tabs>
+        <w:jc w:val="both"/>
+      </w:pPr>
+      <w:r>
+        <w:t>Các tính năng và thành phần cốt lõi của AngularJS:</w:t>
+      </w:r>
+      <w:r>
+        <w:tab/>
+      </w:r>
+    </w:p>
+    <w:p>
+      <w:pPr>
+        <w:pStyle w:val="ListParagraph"/>
+        <w:numPr>
+          <w:ilvl w:val="0"/>
+          <w:numId w:val="10"/>
+        </w:numPr>
+        <w:tabs>
+          <w:tab w:val="left" w:pos="4992"/>
+        </w:tabs>
+        <w:jc w:val="both"/>
+      </w:pPr>
+      <w:r>
+        <w:rPr>
+          <w:b/>
+        </w:rPr>
+        <w:t>Khung nhìn (View):</w:t>
+      </w:r>
+      <w:r>
+        <w:t xml:space="preserve"> là những gì mà người dùng nhìn thấy được.</w:t>
+      </w:r>
+    </w:p>
+    <w:p>
+      <w:pPr>
+        <w:pStyle w:val="ListParagraph"/>
+        <w:numPr>
+          <w:ilvl w:val="0"/>
+          <w:numId w:val="10"/>
+        </w:numPr>
+        <w:tabs>
+          <w:tab w:val="right" w:pos="9360"/>
+        </w:tabs>
+        <w:jc w:val="both"/>
+      </w:pPr>
+      <w:r>
+        <w:rPr>
+          <w:b/>
+        </w:rPr>
+        <w:t>Mô hình (Model):</w:t>
+      </w:r>
+      <w:r>
+        <w:t xml:space="preserve"> </w:t>
+      </w:r>
+      <w:r>
+        <w:t>dữ liệu</w:t>
+      </w:r>
+      <w:r>
+        <w:t xml:space="preserve"> nằm trên View mà</w:t>
+      </w:r>
+      <w:r>
+        <w:t xml:space="preserve"> </w:t>
+      </w:r>
+      <w:r>
+        <w:t>có thể</w:t>
+      </w:r>
+      <w:r>
+        <w:t xml:space="preserve"> tương tác.</w:t>
+      </w:r>
+    </w:p>
+    <w:p>
+      <w:pPr>
+        <w:pStyle w:val="ListParagraph"/>
+        <w:numPr>
+          <w:ilvl w:val="0"/>
+          <w:numId w:val="10"/>
+        </w:numPr>
+        <w:tabs>
+          <w:tab w:val="right" w:pos="9360"/>
+        </w:tabs>
+        <w:jc w:val="both"/>
+      </w:pPr>
+      <w:r>
+        <w:rPr>
+          <w:b/>
+        </w:rPr>
+        <w:t>Liên kết dữ liệu (Data Binding):</w:t>
+      </w:r>
+      <w:r>
+        <w:t xml:space="preserve"> </w:t>
+      </w:r>
+      <w:r>
+        <w:t>đồng bộ dữ liệu giữa 2 thành phần model và view.</w:t>
+      </w:r>
+    </w:p>
+    <w:p>
+      <w:pPr>
+        <w:pStyle w:val="ListParagraph"/>
+        <w:numPr>
+          <w:ilvl w:val="0"/>
+          <w:numId w:val="10"/>
+        </w:numPr>
+        <w:tabs>
+          <w:tab w:val="right" w:pos="9360"/>
+        </w:tabs>
+        <w:jc w:val="both"/>
+      </w:pPr>
+      <w:r>
+        <w:rPr>
+          <w:b/>
+        </w:rPr>
+        <w:t>Chỉ thị (Directive):</w:t>
+      </w:r>
+      <w:r>
+        <w:t xml:space="preserve"> </w:t>
+      </w:r>
+      <w:r>
+        <w:t>mở rộng</w:t>
+      </w:r>
+      <w:r>
+        <w:t xml:space="preserve"> các thẻ</w:t>
+      </w:r>
+      <w:r>
+        <w:t xml:space="preserve"> HTML với các đặc tính và yếu tố tự tạo.</w:t>
+      </w:r>
+    </w:p>
+    <w:p>
+      <w:pPr>
+        <w:pStyle w:val="ListParagraph"/>
+        <w:numPr>
+          <w:ilvl w:val="0"/>
+          <w:numId w:val="10"/>
+        </w:numPr>
+        <w:tabs>
+          <w:tab w:val="right" w:pos="9360"/>
+        </w:tabs>
+        <w:jc w:val="both"/>
+      </w:pPr>
+      <w:r>
+        <w:rPr>
+          <w:b/>
+        </w:rPr>
+        <w:t>Bộ quản lý (Controller):</w:t>
+      </w:r>
+      <w:r>
+        <w:t xml:space="preserve"> </w:t>
+      </w:r>
+      <w:r>
+        <w:t>xử lý</w:t>
+      </w:r>
+      <w:r>
+        <w:t xml:space="preserve"> các</w:t>
+      </w:r>
+      <w:r>
+        <w:t xml:space="preserve"> thao tác nghiệp vụ bên dưới các Khung nhìn.</w:t>
+      </w:r>
+    </w:p>
+    <w:p>
+      <w:pPr>
+        <w:pStyle w:val="ListParagraph"/>
+        <w:numPr>
+          <w:ilvl w:val="0"/>
+          <w:numId w:val="10"/>
+        </w:numPr>
+        <w:tabs>
+          <w:tab w:val="right" w:pos="9360"/>
+        </w:tabs>
+        <w:jc w:val="both"/>
+      </w:pPr>
+      <w:r>
+        <w:rPr>
+          <w:b/>
+        </w:rPr>
+        <w:t>Biểu thức (Expression):</w:t>
+      </w:r>
+      <w:r>
+        <w:t xml:space="preserve"> truy cập các biến và hàm từ Phạm </w:t>
+      </w:r>
+      <w:proofErr w:type="gramStart"/>
+      <w:r>
+        <w:t>vi</w:t>
+      </w:r>
+      <w:proofErr w:type="gramEnd"/>
+      <w:r>
+        <w:t>.</w:t>
+      </w:r>
+    </w:p>
+    <w:p>
+      <w:pPr>
+        <w:pStyle w:val="ListParagraph"/>
+        <w:numPr>
+          <w:ilvl w:val="0"/>
+          <w:numId w:val="10"/>
+        </w:numPr>
+        <w:tabs>
+          <w:tab w:val="right" w:pos="9360"/>
+        </w:tabs>
+        <w:jc w:val="both"/>
+      </w:pPr>
+      <w:r>
+        <w:rPr>
+          <w:b/>
+        </w:rPr>
+        <w:t>Phạ</w:t>
+      </w:r>
+      <w:r>
+        <w:rPr>
+          <w:b/>
+        </w:rPr>
+        <w:t xml:space="preserve">m </w:t>
+      </w:r>
+      <w:proofErr w:type="gramStart"/>
+      <w:r>
+        <w:rPr>
+          <w:b/>
+        </w:rPr>
+        <w:t>vi</w:t>
+      </w:r>
+      <w:proofErr w:type="gramEnd"/>
+      <w:r>
+        <w:rPr>
+          <w:b/>
+        </w:rPr>
+        <w:t xml:space="preserve"> (Scope):</w:t>
+      </w:r>
+      <w:r>
+        <w:t xml:space="preserve"> </w:t>
+      </w:r>
+      <w:r>
+        <w:t>phạm vi nơi các Mô hình được lưu trữ để các Bộ quản lý, Chỉ thị</w:t>
+      </w:r>
+      <w:r>
+        <w:t xml:space="preserve"> và Biểu thức có thể truy cập.</w:t>
+      </w:r>
+    </w:p>
+    <w:p>
+      <w:pPr>
+        <w:pStyle w:val="ListParagraph"/>
+        <w:numPr>
+          <w:ilvl w:val="0"/>
+          <w:numId w:val="10"/>
+        </w:numPr>
+        <w:tabs>
+          <w:tab w:val="right" w:pos="9360"/>
+        </w:tabs>
+        <w:jc w:val="both"/>
+      </w:pPr>
+      <w:r>
+        <w:rPr>
+          <w:b/>
+        </w:rPr>
+        <w:t>Dịch vụ (Service):</w:t>
+      </w:r>
+      <w:r>
+        <w:t xml:space="preserve"> những thao tác nghiệp vụ có thể sử dụng lại độc lập với các Khung nhìn.</w:t>
+      </w:r>
+    </w:p>
+    <w:p>
+      <w:pPr>
+        <w:pStyle w:val="ListParagraph"/>
+        <w:numPr>
+          <w:ilvl w:val="0"/>
+          <w:numId w:val="10"/>
+        </w:numPr>
+        <w:tabs>
+          <w:tab w:val="right" w:pos="9360"/>
+        </w:tabs>
+        <w:jc w:val="both"/>
+      </w:pPr>
+      <w:r>
+        <w:rPr>
+          <w:b/>
+        </w:rPr>
+        <w:t>Tiêm nhiễm phụ thuộc (Dependency Injection):</w:t>
+      </w:r>
+      <w:r>
+        <w:t xml:space="preserve"> </w:t>
+      </w:r>
+      <w:r>
+        <w:t>tạo và liên kết các đối tượng và hàm.</w:t>
+      </w:r>
+    </w:p>
+    <w:p>
+      <w:pPr>
+        <w:jc w:val="both"/>
+      </w:pPr>
+    </w:p>
+    <w:p>
+      <w:pPr>
+        <w:jc w:val="both"/>
+      </w:pPr>
+      <w:r>
+        <w:t>Với các tính năng hỗ trợ phù hợp với kiến trúc của ứng dụng, cộng với sự phổ biến và được sử dụng rộng rãi của AngularJS. Nhóm chúng tôi quyết định sử dụng công nghệ này để phát triển ứng dụng trên nền tảng Web.</w:t>
+      </w:r>
+    </w:p>
+    <w:p>
+      <w:pPr>
+        <w:jc w:val="both"/>
+      </w:pPr>
+    </w:p>
+    <w:p>
+      <w:pPr>
+        <w:jc w:val="both"/>
         <w:rPr>
           <w:b/>
           <w:sz w:val="28"/>
           <w:szCs w:val="28"/>
         </w:rPr>
+      </w:pPr>
+      <w:r>
+        <w:rPr>
+          <w:b/>
+          <w:sz w:val="28"/>
+          <w:szCs w:val="28"/>
+        </w:rPr>
+        <w:t xml:space="preserve">Apache </w:t>
+      </w:r>
+      <w:r>
+        <w:rPr>
+          <w:b/>
+          <w:sz w:val="28"/>
+          <w:szCs w:val="28"/>
+        </w:rPr>
         <w:t>Cordova</w:t>
       </w:r>
     </w:p>
@@ -1625,96 +1909,33 @@
         <w:jc w:val="both"/>
       </w:pPr>
       <w:r>
-        <w:t xml:space="preserve">Apache Cordova là một framework mã nguồn mở hỗ trợ phát triển ứng dụng di động trên nền tảng Web. Framework này cho phép sử dụng những kĩ thuật Web chuẩn như HTML5, CSS3 và JavaScript để phát </w:t>
-      </w:r>
+        <w:t>Apache Cordova là một framework mã nguồn mở hỗ trợ phát triển ứng dụng di động trên nền tảng Web. Framework này cho phép sử dụng những kĩ thuật Web chuẩn như HTML5, CSS3 và JavaScript để phát triển. Ứng dụng Web được xây dựng s</w:t>
+      </w:r>
+      <w:r>
+        <w:t>ẽ được chuyển tiếp thành ứng dụng trên các nền tảng di động gốc và dựa trên các API ràng buộc chuẩn để truy cập tới các chức năng của từng thiết bị như cảm biến, dữ liệu, tình trạng mạng…</w:t>
+      </w:r>
+    </w:p>
+    <w:p>
+      <w:pPr>
+        <w:jc w:val="both"/>
+      </w:pPr>
+    </w:p>
+    <w:p>
+      <w:pPr>
+        <w:jc w:val="both"/>
+      </w:pPr>
+    </w:p>
+    <w:p>
+      <w:pPr>
+        <w:jc w:val="both"/>
+      </w:pPr>
+    </w:p>
+    <w:p>
+      <w:pPr>
+        <w:jc w:val="both"/>
+      </w:pPr>
       <w:r>
         <w:lastRenderedPageBreak/>
-        <w:t>triển. Ứng dụng Web được xây dựng s</w:t>
-      </w:r>
-      <w:r>
-        <w:t>ẽ được chuyển tiếp thành ứng dụng trên các nền tảng di động gốc và dựa trên các API ràng buộc chuẩn để truy cập tới các chức năng của từng thiết bị như cảm biến, dữ liệu, tình trạng mạng…</w:t>
-      </w:r>
-    </w:p>
-    <w:p>
-      <w:pPr>
-        <w:jc w:val="center"/>
-      </w:pPr>
-      <w:r>
-        <w:rPr>
-          <w:noProof/>
-        </w:rPr>
-        <w:drawing>
-          <wp:inline distT="0" distB="0" distL="0" distR="0">
-            <wp:extent cx="5052060" cy="1503744"/>
-            <wp:effectExtent l="0" t="0" r="0" b="1270"/>
-            <wp:docPr id="4" name="Picture 4"/>
-            <wp:cNvGraphicFramePr>
-              <a:graphicFrameLocks xmlns:a="http://schemas.openxmlformats.org/drawingml/2006/main" noChangeAspect="1"/>
-            </wp:cNvGraphicFramePr>
-            <a:graphic xmlns:a="http://schemas.openxmlformats.org/drawingml/2006/main">
-              <a:graphicData uri="http://schemas.openxmlformats.org/drawingml/2006/picture">
-                <pic:pic xmlns:pic="http://schemas.openxmlformats.org/drawingml/2006/picture">
-                  <pic:nvPicPr>
-                    <pic:cNvPr id="4" name="cordova_logo_normal_dark_small.png"/>
-                    <pic:cNvPicPr/>
-                  </pic:nvPicPr>
-                  <pic:blipFill>
-                    <a:blip r:embed="rId7" cstate="print">
-                      <a:extLst>
-                        <a:ext uri="{28A0092B-C50C-407E-A947-70E740481C1C}">
-                          <a14:useLocalDpi xmlns:a14="http://schemas.microsoft.com/office/drawing/2010/main" val="0"/>
-                        </a:ext>
-                      </a:extLst>
-                    </a:blip>
-                    <a:stretch>
-                      <a:fillRect/>
-                    </a:stretch>
-                  </pic:blipFill>
-                  <pic:spPr>
-                    <a:xfrm>
-                      <a:off x="0" y="0"/>
-                      <a:ext cx="5086683" cy="1514049"/>
-                    </a:xfrm>
-                    <a:prstGeom prst="rect">
-                      <a:avLst/>
-                    </a:prstGeom>
-                  </pic:spPr>
-                </pic:pic>
-              </a:graphicData>
-            </a:graphic>
-          </wp:inline>
-        </w:drawing>
-      </w:r>
-    </w:p>
-    <w:p>
-      <w:pPr>
-        <w:jc w:val="center"/>
-      </w:pPr>
-      <w:r>
-        <w:rPr>
-          <w:b/>
-        </w:rPr>
-        <w:t>Hình 6.2:</w:t>
-      </w:r>
-      <w:r>
-        <w:t xml:space="preserve"> Logo Apache Cordova</w:t>
-      </w:r>
-    </w:p>
-    <w:p>
-      <w:pPr>
-        <w:jc w:val="both"/>
-      </w:pPr>
-    </w:p>
-    <w:p>
-      <w:pPr>
-        <w:jc w:val="both"/>
-      </w:pPr>
-    </w:p>
-    <w:p>
-      <w:pPr>
-        <w:jc w:val="both"/>
-      </w:pPr>
-      <w:r>
         <w:t>Apache Cordova thường được sử dụng khi:</w:t>
       </w:r>
     </w:p>
@@ -1728,7 +1949,15 @@
         <w:jc w:val="both"/>
       </w:pPr>
       <w:r>
-        <w:t>Người phát triển ứng dụng di động muốn mở rộng ứng dụng từ một nền tảng sang nhiều nền tảng khác, mà không cần phải phát triển lại toàn bộ ứng dụng theo từng</w:t>
+        <w:t xml:space="preserve">Người phát triển ứng dụng di động muốn mở rộng ứng dụng từ một nền tảng sang nhiều nền tảng khác, mà không cần phải phát triển lại toàn bộ ứng dụng </w:t>
+      </w:r>
+      <w:proofErr w:type="gramStart"/>
+      <w:r>
+        <w:t>theo</w:t>
+      </w:r>
+      <w:proofErr w:type="gramEnd"/>
+      <w:r>
+        <w:t xml:space="preserve"> từng</w:t>
       </w:r>
       <w:r>
         <w:t xml:space="preserve"> ngôn ngữ lập trình và công cụ riêng của từng nền tảng.</w:t>
@@ -1769,198 +1998,41 @@
         <w:t>gốc</w:t>
       </w:r>
       <w:r>
-        <w:t xml:space="preserve"> và các thành phần này có thể  truy cập tới các API cấp thiết bị.</w:t>
-      </w:r>
-    </w:p>
-    <w:p>
-      <w:pPr>
-        <w:jc w:val="both"/>
-      </w:pPr>
-    </w:p>
-    <w:p>
-      <w:pPr>
-        <w:jc w:val="both"/>
-      </w:pPr>
-    </w:p>
-    <w:p>
-      <w:pPr>
-        <w:jc w:val="both"/>
-        <w:rPr>
-          <w:b/>
-        </w:rPr>
-      </w:pPr>
-      <w:r>
-        <w:rPr>
-          <w:b/>
-        </w:rPr>
-        <w:t>Kiến trúc</w:t>
-      </w:r>
-    </w:p>
-    <w:p>
-      <w:pPr>
-        <w:jc w:val="both"/>
-      </w:pPr>
-      <w:r>
-        <w:t>Có nhiều thành phần cấu thành nên một ứng dụng Cordova. Các thành phần chính và mối liên hệ giữa chúng được thể hiện thông qua sơ đồ sau:</w:t>
-      </w:r>
-    </w:p>
-    <w:p>
-      <w:pPr>
-        <w:jc w:val="both"/>
+        <w:t xml:space="preserve"> và các thành phần này có </w:t>
+      </w:r>
+      <w:proofErr w:type="gramStart"/>
+      <w:r>
+        <w:t>thể  truy</w:t>
+      </w:r>
+      <w:proofErr w:type="gramEnd"/>
+      <w:r>
+        <w:t xml:space="preserve"> cập tới các API cấp thiết bị.</w:t>
+      </w:r>
+    </w:p>
+    <w:p>
+      <w:pPr>
+        <w:jc w:val="both"/>
+      </w:pPr>
+    </w:p>
+    <w:p>
+      <w:pPr>
+        <w:jc w:val="both"/>
+      </w:pPr>
+      <w:r>
+        <w:t>Các nền tảng hỗ trợ</w:t>
+      </w:r>
+      <w:r>
+        <w:t>:</w:t>
+      </w:r>
+    </w:p>
+    <w:p>
+      <w:pPr>
+        <w:jc w:val="center"/>
       </w:pPr>
       <w:r>
         <w:rPr>
           <w:noProof/>
         </w:rPr>
-        <w:lastRenderedPageBreak/>
-        <w:drawing>
-          <wp:inline distT="0" distB="0" distL="0" distR="0" wp14:anchorId="183518C7" wp14:editId="5AD6E2F9">
-            <wp:extent cx="5943600" cy="4623435"/>
-            <wp:effectExtent l="0" t="0" r="0" b="5715"/>
-            <wp:docPr id="5" name="Picture 5"/>
-            <wp:cNvGraphicFramePr>
-              <a:graphicFrameLocks xmlns:a="http://schemas.openxmlformats.org/drawingml/2006/main" noChangeAspect="1"/>
-            </wp:cNvGraphicFramePr>
-            <a:graphic xmlns:a="http://schemas.openxmlformats.org/drawingml/2006/main">
-              <a:graphicData uri="http://schemas.openxmlformats.org/drawingml/2006/picture">
-                <pic:pic xmlns:pic="http://schemas.openxmlformats.org/drawingml/2006/picture">
-                  <pic:nvPicPr>
-                    <pic:cNvPr id="1" name=""/>
-                    <pic:cNvPicPr/>
-                  </pic:nvPicPr>
-                  <pic:blipFill>
-                    <a:blip r:embed="rId8"/>
-                    <a:stretch>
-                      <a:fillRect/>
-                    </a:stretch>
-                  </pic:blipFill>
-                  <pic:spPr>
-                    <a:xfrm>
-                      <a:off x="0" y="0"/>
-                      <a:ext cx="5943600" cy="4623435"/>
-                    </a:xfrm>
-                    <a:prstGeom prst="rect">
-                      <a:avLst/>
-                    </a:prstGeom>
-                  </pic:spPr>
-                </pic:pic>
-              </a:graphicData>
-            </a:graphic>
-          </wp:inline>
-        </w:drawing>
-      </w:r>
-      <w:r>
-        <w:t xml:space="preserve">Hình 6.3: </w:t>
-      </w:r>
-      <w:r>
-        <w:t>Sơ đồ mối liên hệ các thành phần chính của một ứng dụng Cordova</w:t>
-      </w:r>
-    </w:p>
-    <w:p>
-      <w:pPr>
-        <w:jc w:val="both"/>
-      </w:pPr>
-    </w:p>
-    <w:p>
-      <w:pPr>
-        <w:pStyle w:val="ListParagraph"/>
-        <w:numPr>
-          <w:ilvl w:val="0"/>
-          <w:numId w:val="4"/>
-        </w:numPr>
-        <w:jc w:val="both"/>
-      </w:pPr>
-      <w:r>
-        <w:rPr>
-          <w:u w:val="single"/>
-        </w:rPr>
-        <w:t>Thành phầ</w:t>
-      </w:r>
-      <w:r>
-        <w:rPr>
-          <w:u w:val="single"/>
-        </w:rPr>
-        <w:t>n Web View</w:t>
-      </w:r>
-      <w:r>
-        <w:t xml:space="preserve">: </w:t>
-      </w:r>
-      <w:r>
-        <w:t>cung cấp toàn bộ giao diện người dùng cho ứng dụng. Trên một số nền tảng, thành phần này còn có thể là một phần nhỏ của một ứng dụng lai lớn hơn tập hợp nhiều thành phầ</w:t>
-      </w:r>
-      <w:r>
-        <w:t>n WebView khác.</w:t>
-      </w:r>
-    </w:p>
-    <w:p>
-      <w:pPr>
-        <w:pStyle w:val="ListParagraph"/>
-        <w:numPr>
-          <w:ilvl w:val="0"/>
-          <w:numId w:val="4"/>
-        </w:numPr>
-        <w:jc w:val="both"/>
-      </w:pPr>
-      <w:r>
-        <w:rPr>
-          <w:u w:val="single"/>
-        </w:rPr>
-        <w:t>Thành phần Web App</w:t>
-      </w:r>
-      <w:r>
-        <w:t>: đây là thành phần chứa toàn bộ mã nguồn ứng dụng. Ứng dụng được xây dựng như là một trang Web, với các tập tin CSS, JavaScript, hình ảnh,.. Thành phần này có một tập tin quan trọng là config.xml, tập tin này chứa những thông tin quan trọng về ứng dụng cũng như các thông số cần thiết quyết định việc ứng dụng sẽ được chạy như thế nào.</w:t>
-      </w:r>
-    </w:p>
-    <w:p>
-      <w:pPr>
-        <w:pStyle w:val="ListParagraph"/>
-        <w:numPr>
-          <w:ilvl w:val="0"/>
-          <w:numId w:val="4"/>
-        </w:numPr>
-        <w:jc w:val="both"/>
-      </w:pPr>
-      <w:r>
-        <w:rPr>
-          <w:u w:val="single"/>
-        </w:rPr>
-        <w:t>Thành phần Plugins</w:t>
-      </w:r>
-      <w:r>
-        <w:t xml:space="preserve">: </w:t>
-      </w:r>
-      <w:r>
-        <w:t>thành phần plugins là một phần quan trọng của Cordova, cung cấp API để Cordova và các thành phần thuộc nền tảng gốc có thể giao tiếp với nhau, cho phép thực thi các mã nguồn nền tảng gốc thông qua JavaScript.</w:t>
-      </w:r>
-    </w:p>
-    <w:p>
-      <w:pPr>
-        <w:jc w:val="both"/>
-      </w:pPr>
-    </w:p>
-    <w:p>
-      <w:pPr>
-        <w:jc w:val="both"/>
-        <w:rPr>
-          <w:b/>
-        </w:rPr>
-      </w:pPr>
-      <w:r>
-        <w:rPr>
-          <w:b/>
-        </w:rPr>
-        <w:t>Các nền tảng hỗ trợ</w:t>
-      </w:r>
-    </w:p>
-    <w:p>
-      <w:pPr>
-        <w:jc w:val="center"/>
-      </w:pPr>
-      <w:r>
-        <w:rPr>
-          <w:noProof/>
-        </w:rPr>
-        <w:lastRenderedPageBreak/>
         <w:drawing>
           <wp:inline distT="0" distB="0" distL="0" distR="0" wp14:anchorId="73A03B65" wp14:editId="08177CF8">
             <wp:extent cx="5943600" cy="1693545"/>
@@ -1977,7 +2049,7 @@
                     <pic:cNvPicPr/>
                   </pic:nvPicPr>
                   <pic:blipFill>
-                    <a:blip r:embed="rId9"/>
+                    <a:blip r:embed="rId7"/>
                     <a:stretch>
                       <a:fillRect/>
                     </a:stretch>
@@ -2006,27 +2078,1413 @@
         <w:rPr>
           <w:b/>
         </w:rPr>
+        <w:t>Hình 6.1</w:t>
+      </w:r>
+      <w:r>
+        <w:rPr>
+          <w:b/>
+        </w:rPr>
+        <w:t>:</w:t>
+      </w:r>
+      <w:r>
+        <w:t xml:space="preserve"> Bảng các nền tảng Apache Cordova hỗ trợ</w:t>
+      </w:r>
+    </w:p>
+    <w:p/>
+    <w:p>
+      <w:r>
+        <w:t>Với tính đơn giản dễ sử dụng, đồng thời có khả năng hỗ trợ nhiều nền tảng di động khác nhau, đặc biệt là 3 nền tảng di động chính được sử dụng rộng rãi hiện nay là Android, iOS và Windows Phone, nhóm chúng tôi quyết định sử dụng công nghệ Apache Cordova để chuyển tiếp ứng dụng từ nền tảng Web sang các nền tảng di động khác nhau.</w:t>
+      </w:r>
+    </w:p>
+    <w:p/>
+    <w:p>
+      <w:pPr>
+        <w:pStyle w:val="Heading3"/>
+      </w:pPr>
+      <w:r>
+        <w:t xml:space="preserve">6.3.3 </w:t>
+      </w:r>
+      <w:r>
+        <w:t>Hiện thực ứng dụng</w:t>
+      </w:r>
+      <w:r>
+        <w:t xml:space="preserve"> di động</w:t>
+      </w:r>
+    </w:p>
+    <w:p/>
+    <w:p>
+      <w:pPr>
+        <w:jc w:val="both"/>
+      </w:pPr>
+      <w:r>
+        <w:t>Cấu trúc của ứng dụng</w:t>
+      </w:r>
+      <w:r>
+        <w:t xml:space="preserve"> di động bao gồ</w:t>
+      </w:r>
+      <w:r>
+        <w:t>m 3</w:t>
+      </w:r>
+      <w:r>
+        <w:t xml:space="preserve"> mảng: </w:t>
+      </w:r>
+      <w:r>
+        <w:rPr>
+          <w:b/>
+        </w:rPr>
+        <w:t xml:space="preserve">Các thành phần </w:t>
+      </w:r>
+      <w:r>
+        <w:rPr>
+          <w:b/>
+        </w:rPr>
+        <w:t>chính</w:t>
+      </w:r>
+      <w:r>
+        <w:rPr>
+          <w:b/>
+        </w:rPr>
+        <w:t xml:space="preserve"> (components)</w:t>
+      </w:r>
+      <w:r>
+        <w:t xml:space="preserve">, </w:t>
+      </w:r>
+      <w:r>
+        <w:rPr>
+          <w:b/>
+        </w:rPr>
+        <w:t xml:space="preserve">các </w:t>
+      </w:r>
+      <w:r>
+        <w:rPr>
+          <w:b/>
+        </w:rPr>
+        <w:t>thành phần đóng góp (shared)</w:t>
+      </w:r>
+      <w:r>
+        <w:t xml:space="preserve">, và </w:t>
+      </w:r>
+      <w:r>
+        <w:rPr>
+          <w:b/>
+        </w:rPr>
+        <w:t>Dịch vụ chính (Main Service)</w:t>
+      </w:r>
+      <w:r>
+        <w:t>.</w:t>
+      </w:r>
+      <w:r>
+        <w:t xml:space="preserve"> </w:t>
+      </w:r>
+      <w:r>
+        <w:t xml:space="preserve">Các thành phần chính phản ánh kiến trúc của ứng dụng di động ở Phần 5, với mỗi thành phần chính tương ứng với từng Giao diện chính của ứng dụng. Trong khi đó, các thành phần đóng góp là các thành phần </w:t>
+      </w:r>
+      <w:proofErr w:type="gramStart"/>
+      <w:r>
+        <w:t>chung</w:t>
+      </w:r>
+      <w:proofErr w:type="gramEnd"/>
+      <w:r>
+        <w:t xml:space="preserve"> được sử dụng lại nhiều lần giữa các thành phần chính khác nhau hoặc trong cùng một thành phần chính</w:t>
+      </w:r>
+      <w:r>
+        <w:t>. Dịch vụ chính đảm nhiệm vai trò gọi các API Web Service từ phía Server để lấy dữ liệu, đồng thời thực hiện việc cập nhật trạng thái và đồng bộ liên kết giữa các thành phần chính và các thành phần đóng góp với nhau.</w:t>
+      </w:r>
+    </w:p>
+    <w:p>
+      <w:pPr>
+        <w:jc w:val="both"/>
+      </w:pPr>
+    </w:p>
+    <w:p>
+      <w:pPr>
+        <w:jc w:val="both"/>
+        <w:rPr>
+          <w:b/>
+        </w:rPr>
+      </w:pPr>
+    </w:p>
+    <w:p>
+      <w:pPr>
+        <w:jc w:val="both"/>
+        <w:rPr>
+          <w:b/>
+          <w:sz w:val="28"/>
+          <w:szCs w:val="28"/>
+        </w:rPr>
+      </w:pPr>
+      <w:r>
+        <w:rPr>
+          <w:b/>
+          <w:sz w:val="28"/>
+          <w:szCs w:val="28"/>
+        </w:rPr>
+        <w:lastRenderedPageBreak/>
+        <w:t>Các thành phần đóng góp (shared)</w:t>
+      </w:r>
+    </w:p>
+    <w:p>
+      <w:pPr>
+        <w:jc w:val="both"/>
+      </w:pPr>
+      <w:r>
+        <w:t xml:space="preserve">Các thành phần đóng góp trong ứng dụng bao gồm 8 thành phần: </w:t>
+      </w:r>
+      <w:r>
+        <w:rPr>
+          <w:b/>
+        </w:rPr>
+        <w:t>T</w:t>
+      </w:r>
+      <w:r>
+        <w:rPr>
+          <w:b/>
+        </w:rPr>
+        <w:t>hanh công cụ</w:t>
+      </w:r>
+      <w:r>
+        <w:rPr>
+          <w:b/>
+        </w:rPr>
+        <w:t xml:space="preserve"> (Navbar), T</w:t>
+      </w:r>
+      <w:r>
+        <w:rPr>
+          <w:b/>
+        </w:rPr>
+        <w:t>hẻ</w:t>
+      </w:r>
+      <w:r>
+        <w:rPr>
+          <w:b/>
+        </w:rPr>
+        <w:t xml:space="preserve"> nhà (Home-panel), T</w:t>
+      </w:r>
+      <w:r>
+        <w:rPr>
+          <w:b/>
+        </w:rPr>
+        <w:t>hẻ kiểu thiết bị</w:t>
+      </w:r>
+      <w:r>
+        <w:rPr>
+          <w:b/>
+        </w:rPr>
+        <w:t xml:space="preserve"> (D</w:t>
+      </w:r>
+      <w:r>
+        <w:rPr>
+          <w:b/>
+        </w:rPr>
+        <w:t xml:space="preserve">evice-type-panel), </w:t>
+      </w:r>
+      <w:r>
+        <w:rPr>
+          <w:b/>
+        </w:rPr>
+        <w:t>T</w:t>
+      </w:r>
+      <w:r>
+        <w:rPr>
+          <w:b/>
+        </w:rPr>
+        <w:t>hẻ thiết bị</w:t>
+      </w:r>
+      <w:r>
+        <w:rPr>
+          <w:b/>
+        </w:rPr>
+        <w:t xml:space="preserve"> (Device-panel), T</w:t>
+      </w:r>
+      <w:r>
+        <w:rPr>
+          <w:b/>
+        </w:rPr>
+        <w:t>hẻ kịch bả</w:t>
+      </w:r>
+      <w:r>
+        <w:rPr>
+          <w:b/>
+        </w:rPr>
+        <w:t>n (Device-script-panel), T</w:t>
+      </w:r>
+      <w:r>
+        <w:rPr>
+          <w:b/>
+        </w:rPr>
+        <w:t>hẻ kịch bản khi</w:t>
+      </w:r>
+      <w:r>
+        <w:rPr>
+          <w:b/>
+        </w:rPr>
+        <w:t>/thì (D</w:t>
+      </w:r>
+      <w:r>
+        <w:rPr>
+          <w:b/>
+        </w:rPr>
+        <w:t>evice-script-</w:t>
+      </w:r>
+      <w:r>
+        <w:rPr>
+          <w:b/>
+        </w:rPr>
+        <w:t>when-then), T</w:t>
+      </w:r>
+      <w:r>
+        <w:rPr>
+          <w:b/>
+        </w:rPr>
+        <w:t>hẻ kịch bản từ/đế</w:t>
+      </w:r>
+      <w:r>
+        <w:rPr>
+          <w:b/>
+        </w:rPr>
+        <w:t>n (D</w:t>
+      </w:r>
+      <w:r>
+        <w:rPr>
+          <w:b/>
+        </w:rPr>
+        <w:t>evice-script-from-to)</w:t>
+      </w:r>
+      <w:r>
+        <w:t xml:space="preserve"> và </w:t>
+      </w:r>
+      <w:r>
+        <w:rPr>
+          <w:b/>
+        </w:rPr>
+        <w:t>T</w:t>
+      </w:r>
+      <w:r>
+        <w:rPr>
+          <w:b/>
+        </w:rPr>
+        <w:t>hẻ kịch bản tự tạ</w:t>
+      </w:r>
+      <w:r>
+        <w:rPr>
+          <w:b/>
+        </w:rPr>
+        <w:t>o (D</w:t>
+      </w:r>
+      <w:r>
+        <w:rPr>
+          <w:b/>
+        </w:rPr>
+        <w:t>evice-script-custom)</w:t>
+      </w:r>
+      <w:r>
+        <w:t>.</w:t>
+      </w:r>
+      <w:r>
+        <w:t xml:space="preserve"> Các thành phần này thực chất là các </w:t>
+      </w:r>
+      <w:r>
+        <w:rPr>
+          <w:b/>
+        </w:rPr>
+        <w:t>Chỉ thị (Directive)</w:t>
+      </w:r>
+      <w:r>
+        <w:t xml:space="preserve"> của AngularJS, với mỗi thành phần có một giao diện với một bộ quản lý (controller) đảm nhận </w:t>
+      </w:r>
+      <w:r>
+        <w:t>các xử lý nghiệp vụ riêng.</w:t>
+      </w:r>
+      <w:r>
+        <w:t xml:space="preserve"> Vì bản chất là Chỉ thị (Directive), mỗi thành phần đều có thể dễ dàng gắn vào nhau hoặc vào các thành phần chính như là một dạng thẻ HTML bình thường.</w:t>
+      </w:r>
+    </w:p>
+    <w:p>
+      <w:pPr>
+        <w:jc w:val="both"/>
+      </w:pPr>
+    </w:p>
+    <w:p>
+      <w:pPr>
+        <w:jc w:val="both"/>
+        <w:rPr>
+          <w:sz w:val="24"/>
+          <w:szCs w:val="24"/>
+          <w:u w:val="single"/>
+        </w:rPr>
+      </w:pPr>
+      <w:r>
+        <w:rPr>
+          <w:sz w:val="24"/>
+          <w:szCs w:val="24"/>
+          <w:u w:val="single"/>
+        </w:rPr>
+        <w:t>Thanh công cụ (</w:t>
+      </w:r>
+      <w:r>
+        <w:rPr>
+          <w:sz w:val="24"/>
+          <w:szCs w:val="24"/>
+          <w:u w:val="single"/>
+        </w:rPr>
+        <w:t>Navbar)</w:t>
+      </w:r>
+    </w:p>
+    <w:p>
+      <w:pPr>
+        <w:jc w:val="center"/>
+      </w:pPr>
+      <w:r>
+        <w:rPr>
+          <w:noProof/>
+        </w:rPr>
+        <w:drawing>
+          <wp:inline distT="0" distB="0" distL="0" distR="0">
+            <wp:extent cx="6540755" cy="4206240"/>
+            <wp:effectExtent l="0" t="0" r="0" b="3810"/>
+            <wp:docPr id="5" name="Picture 5"/>
+            <wp:cNvGraphicFramePr>
+              <a:graphicFrameLocks xmlns:a="http://schemas.openxmlformats.org/drawingml/2006/main" noChangeAspect="1"/>
+            </wp:cNvGraphicFramePr>
+            <a:graphic xmlns:a="http://schemas.openxmlformats.org/drawingml/2006/main">
+              <a:graphicData uri="http://schemas.openxmlformats.org/drawingml/2006/picture">
+                <pic:pic xmlns:pic="http://schemas.openxmlformats.org/drawingml/2006/picture">
+                  <pic:nvPicPr>
+                    <pic:cNvPr id="5" name="Navbar4.png"/>
+                    <pic:cNvPicPr/>
+                  </pic:nvPicPr>
+                  <pic:blipFill>
+                    <a:blip r:embed="rId8">
+                      <a:extLst>
+                        <a:ext uri="{28A0092B-C50C-407E-A947-70E740481C1C}">
+                          <a14:useLocalDpi xmlns:a14="http://schemas.microsoft.com/office/drawing/2010/main" val="0"/>
+                        </a:ext>
+                      </a:extLst>
+                    </a:blip>
+                    <a:stretch>
+                      <a:fillRect/>
+                    </a:stretch>
+                  </pic:blipFill>
+                  <pic:spPr>
+                    <a:xfrm>
+                      <a:off x="0" y="0"/>
+                      <a:ext cx="6568885" cy="4224330"/>
+                    </a:xfrm>
+                    <a:prstGeom prst="rect">
+                      <a:avLst/>
+                    </a:prstGeom>
+                  </pic:spPr>
+                </pic:pic>
+              </a:graphicData>
+            </a:graphic>
+          </wp:inline>
+        </w:drawing>
+      </w:r>
+    </w:p>
+    <w:p>
+      <w:pPr>
+        <w:jc w:val="center"/>
+      </w:pPr>
+      <w:r>
+        <w:rPr>
+          <w:b/>
+        </w:rPr>
+        <w:t>Hình 6.2:</w:t>
+      </w:r>
+      <w:r>
+        <w:t xml:space="preserve"> Thanh công cụ (Navbar)</w:t>
+      </w:r>
+    </w:p>
+    <w:p>
+      <w:pPr>
+        <w:jc w:val="both"/>
+      </w:pPr>
+    </w:p>
+    <w:p>
+      <w:pPr>
+        <w:jc w:val="both"/>
+      </w:pPr>
+      <w:r>
+        <w:t>Thanh công cụ (Navbar) là thành phần đóng góp</w:t>
+      </w:r>
+      <w:r>
+        <w:t xml:space="preserve"> cho phép người dùng thực hiện một </w:t>
+      </w:r>
+      <w:r>
+        <w:t xml:space="preserve">số các thao tác </w:t>
+      </w:r>
+      <w:r>
+        <w:t>cơ bản của ứng dụng</w:t>
+      </w:r>
+      <w:r>
+        <w:t xml:space="preserve"> một cách nhanh chóng</w:t>
+      </w:r>
+      <w:r>
+        <w:t>,</w:t>
+      </w:r>
+      <w:r>
+        <w:t xml:space="preserve"> được sử dụng ở các thành phần chính là: Thành phần Danh sách các Ngôi nhà, Thành phần Danh sách các Kiểu thiết bị và Thành phần Danh sách các thiết bị. Thanh công cụ có nhiều chức năng khác nhau tùy thuộc vào thành phần chính mà nó được sử dụng. Các chức năng của thanh công cụ:</w:t>
+      </w:r>
+    </w:p>
+    <w:p>
+      <w:pPr>
+        <w:pStyle w:val="ListParagraph"/>
+        <w:numPr>
+          <w:ilvl w:val="0"/>
+          <w:numId w:val="11"/>
+        </w:numPr>
+        <w:jc w:val="both"/>
+      </w:pPr>
+      <w:r>
+        <w:lastRenderedPageBreak/>
+        <w:t>Thể hiện tên của Ngôi nhà hiện tại đang truy cập.</w:t>
+      </w:r>
+    </w:p>
+    <w:p>
+      <w:pPr>
+        <w:pStyle w:val="ListParagraph"/>
+        <w:numPr>
+          <w:ilvl w:val="0"/>
+          <w:numId w:val="11"/>
+        </w:numPr>
+        <w:jc w:val="both"/>
+      </w:pPr>
+      <w:r>
+        <w:t>Cho phép người dùng quay lại Giao diện Danh sách các Kiểu thiết bị.</w:t>
+      </w:r>
+    </w:p>
+    <w:p>
+      <w:pPr>
+        <w:pStyle w:val="ListParagraph"/>
+        <w:numPr>
+          <w:ilvl w:val="0"/>
+          <w:numId w:val="11"/>
+        </w:numPr>
+        <w:jc w:val="both"/>
+      </w:pPr>
+      <w:r>
+        <w:t>Cho phép người dùng đăng xuất.</w:t>
+      </w:r>
+    </w:p>
+    <w:p>
+      <w:pPr>
+        <w:pStyle w:val="ListParagraph"/>
+        <w:numPr>
+          <w:ilvl w:val="0"/>
+          <w:numId w:val="11"/>
+        </w:numPr>
+        <w:jc w:val="both"/>
+      </w:pPr>
+      <w:r>
+        <w:t>Cho phép người dùng kích hoạ</w:t>
+      </w:r>
+      <w:r>
+        <w:t xml:space="preserve">t </w:t>
+      </w:r>
+      <w:r>
+        <w:t>các C</w:t>
+      </w:r>
+      <w:r>
+        <w:t>hế độ.</w:t>
+      </w:r>
+    </w:p>
+    <w:p>
+      <w:pPr>
+        <w:pStyle w:val="ListParagraph"/>
+        <w:numPr>
+          <w:ilvl w:val="0"/>
+          <w:numId w:val="11"/>
+        </w:numPr>
+        <w:jc w:val="both"/>
+      </w:pPr>
+      <w:r>
+        <w:t>Cho phép người dùng xem, cập nhậ</w:t>
+      </w:r>
+      <w:r>
+        <w:t>t</w:t>
+      </w:r>
+      <w:r>
+        <w:t xml:space="preserve"> chỉnh sửa</w:t>
+      </w:r>
+      <w:r>
+        <w:t xml:space="preserve"> thông tin</w:t>
+      </w:r>
+      <w:r>
+        <w:t xml:space="preserve"> hoặc xóa </w:t>
+      </w:r>
+      <w:r>
+        <w:t>các Chế độ.</w:t>
+      </w:r>
+    </w:p>
+    <w:p>
+      <w:pPr>
+        <w:jc w:val="both"/>
+      </w:pPr>
+    </w:p>
+    <w:p>
+      <w:pPr>
+        <w:jc w:val="both"/>
+        <w:rPr>
+          <w:sz w:val="24"/>
+          <w:szCs w:val="24"/>
+          <w:u w:val="single"/>
+        </w:rPr>
+      </w:pPr>
+      <w:r>
+        <w:rPr>
+          <w:sz w:val="24"/>
+          <w:szCs w:val="24"/>
+          <w:u w:val="single"/>
+        </w:rPr>
+        <w:t xml:space="preserve">Thẻ </w:t>
+      </w:r>
+      <w:r>
+        <w:rPr>
+          <w:sz w:val="24"/>
+          <w:szCs w:val="24"/>
+          <w:u w:val="single"/>
+        </w:rPr>
+        <w:t>nhà</w:t>
+      </w:r>
+      <w:r>
+        <w:rPr>
+          <w:sz w:val="24"/>
+          <w:szCs w:val="24"/>
+          <w:u w:val="single"/>
+        </w:rPr>
+        <w:t xml:space="preserve"> (</w:t>
+      </w:r>
+      <w:r>
+        <w:rPr>
+          <w:sz w:val="24"/>
+          <w:szCs w:val="24"/>
+          <w:u w:val="single"/>
+        </w:rPr>
+        <w:t>Home</w:t>
+      </w:r>
+      <w:r>
+        <w:rPr>
+          <w:sz w:val="24"/>
+          <w:szCs w:val="24"/>
+          <w:u w:val="single"/>
+        </w:rPr>
+        <w:t>-panel)</w:t>
+      </w:r>
+    </w:p>
+    <w:p>
+      <w:pPr>
+        <w:jc w:val="center"/>
+      </w:pPr>
+      <w:r>
+        <w:rPr>
+          <w:noProof/>
+        </w:rPr>
+        <w:drawing>
+          <wp:inline distT="0" distB="0" distL="0" distR="0">
+            <wp:extent cx="6160006" cy="3276600"/>
+            <wp:effectExtent l="0" t="0" r="0" b="0"/>
+            <wp:docPr id="10" name="Picture 10"/>
+            <wp:cNvGraphicFramePr>
+              <a:graphicFrameLocks xmlns:a="http://schemas.openxmlformats.org/drawingml/2006/main" noChangeAspect="1"/>
+            </wp:cNvGraphicFramePr>
+            <a:graphic xmlns:a="http://schemas.openxmlformats.org/drawingml/2006/main">
+              <a:graphicData uri="http://schemas.openxmlformats.org/drawingml/2006/picture">
+                <pic:pic xmlns:pic="http://schemas.openxmlformats.org/drawingml/2006/picture">
+                  <pic:nvPicPr>
+                    <pic:cNvPr id="10" name="HomePanelPNG.png"/>
+                    <pic:cNvPicPr/>
+                  </pic:nvPicPr>
+                  <pic:blipFill>
+                    <a:blip r:embed="rId9">
+                      <a:extLst>
+                        <a:ext uri="{28A0092B-C50C-407E-A947-70E740481C1C}">
+                          <a14:useLocalDpi xmlns:a14="http://schemas.microsoft.com/office/drawing/2010/main" val="0"/>
+                        </a:ext>
+                      </a:extLst>
+                    </a:blip>
+                    <a:stretch>
+                      <a:fillRect/>
+                    </a:stretch>
+                  </pic:blipFill>
+                  <pic:spPr>
+                    <a:xfrm>
+                      <a:off x="0" y="0"/>
+                      <a:ext cx="6189145" cy="3292100"/>
+                    </a:xfrm>
+                    <a:prstGeom prst="rect">
+                      <a:avLst/>
+                    </a:prstGeom>
+                  </pic:spPr>
+                </pic:pic>
+              </a:graphicData>
+            </a:graphic>
+          </wp:inline>
+        </w:drawing>
+      </w:r>
+    </w:p>
+    <w:p>
+      <w:pPr>
+        <w:jc w:val="center"/>
+      </w:pPr>
+      <w:r>
+        <w:rPr>
+          <w:b/>
+        </w:rPr>
+        <w:t>Hình 6.3:</w:t>
+      </w:r>
+      <w:r>
+        <w:t xml:space="preserve"> Thẻ nhà</w:t>
+      </w:r>
+    </w:p>
+    <w:p>
+      <w:pPr>
+        <w:jc w:val="both"/>
+      </w:pPr>
+    </w:p>
+    <w:p>
+      <w:pPr>
+        <w:jc w:val="both"/>
+      </w:pPr>
+      <w:r>
+        <w:t xml:space="preserve">Thẻ nhà (Home-panel) là thành phần đóng góp thể hiện thông tin của một ngôi nhà được lắp đặt hệ thống, thành phần này được sử dụng nhiều lần như một danh sách trong thành phần chính Danh sách các Ngôi nhà. </w:t>
+      </w:r>
+      <w:r>
+        <w:t>Các chức năng của thẻ nhà:</w:t>
+      </w:r>
+    </w:p>
+    <w:p>
+      <w:pPr>
+        <w:pStyle w:val="ListParagraph"/>
+        <w:numPr>
+          <w:ilvl w:val="0"/>
+          <w:numId w:val="12"/>
+        </w:numPr>
+        <w:jc w:val="both"/>
+      </w:pPr>
+      <w:r>
+        <w:t xml:space="preserve">Thể hiện tên </w:t>
+      </w:r>
+      <w:r>
+        <w:t>của ngôi nhà.</w:t>
+      </w:r>
+    </w:p>
+    <w:p>
+      <w:pPr>
+        <w:pStyle w:val="ListParagraph"/>
+        <w:numPr>
+          <w:ilvl w:val="0"/>
+          <w:numId w:val="12"/>
+        </w:numPr>
+        <w:jc w:val="both"/>
+      </w:pPr>
+      <w:r>
+        <w:t>Cho phép người dùng ngưng hoạt động tạm thời (Disable) hoặc tái hoạt động (Enable) ngôi nhà.</w:t>
+      </w:r>
+    </w:p>
+    <w:p>
+      <w:pPr>
+        <w:pStyle w:val="ListParagraph"/>
+        <w:numPr>
+          <w:ilvl w:val="0"/>
+          <w:numId w:val="12"/>
+        </w:numPr>
+        <w:jc w:val="both"/>
+      </w:pPr>
+      <w:r>
+        <w:t>Cho phép người dùng xem, cập n</w:t>
+      </w:r>
+      <w:r>
+        <w:t>hật</w:t>
+      </w:r>
+      <w:r>
+        <w:t xml:space="preserve"> chỉnh sửa</w:t>
+      </w:r>
+      <w:r>
+        <w:t xml:space="preserve"> thông tin hoặc xóa ngôi nhà.</w:t>
+      </w:r>
+    </w:p>
+    <w:p>
+      <w:pPr>
+        <w:pStyle w:val="ListParagraph"/>
+        <w:numPr>
+          <w:ilvl w:val="0"/>
+          <w:numId w:val="12"/>
+        </w:numPr>
+        <w:jc w:val="both"/>
+      </w:pPr>
+      <w:r>
+        <w:t>Chuyển tiếp người dùng tới thành phần chính Danh sách các Kiểu thiết bị</w:t>
+      </w:r>
+      <w:r>
+        <w:t>.</w:t>
+      </w:r>
+    </w:p>
+    <w:p>
+      <w:pPr>
+        <w:jc w:val="both"/>
+      </w:pPr>
+    </w:p>
+    <w:p>
+      <w:pPr>
+        <w:jc w:val="both"/>
+      </w:pPr>
+    </w:p>
+    <w:p>
+      <w:pPr>
+        <w:jc w:val="both"/>
+      </w:pPr>
+    </w:p>
+    <w:p>
+      <w:pPr>
+        <w:jc w:val="both"/>
+      </w:pPr>
+    </w:p>
+    <w:p>
+      <w:pPr>
+        <w:jc w:val="both"/>
+        <w:rPr>
+          <w:sz w:val="24"/>
+          <w:szCs w:val="24"/>
+          <w:u w:val="single"/>
+        </w:rPr>
+      </w:pPr>
+      <w:r>
+        <w:rPr>
+          <w:sz w:val="24"/>
+          <w:szCs w:val="24"/>
+          <w:u w:val="single"/>
+        </w:rPr>
+        <w:lastRenderedPageBreak/>
+        <w:t>Thẻ Kiểu thiết bị (Device-type-panel)</w:t>
+      </w:r>
+    </w:p>
+    <w:p>
+      <w:pPr>
+        <w:jc w:val="center"/>
+      </w:pPr>
+      <w:r>
+        <w:rPr>
+          <w:noProof/>
+        </w:rPr>
+        <w:drawing>
+          <wp:inline distT="0" distB="0" distL="0" distR="0">
+            <wp:extent cx="6064672" cy="5646420"/>
+            <wp:effectExtent l="0" t="0" r="0" b="0"/>
+            <wp:docPr id="11" name="Picture 11"/>
+            <wp:cNvGraphicFramePr>
+              <a:graphicFrameLocks xmlns:a="http://schemas.openxmlformats.org/drawingml/2006/main" noChangeAspect="1"/>
+            </wp:cNvGraphicFramePr>
+            <a:graphic xmlns:a="http://schemas.openxmlformats.org/drawingml/2006/main">
+              <a:graphicData uri="http://schemas.openxmlformats.org/drawingml/2006/picture">
+                <pic:pic xmlns:pic="http://schemas.openxmlformats.org/drawingml/2006/picture">
+                  <pic:nvPicPr>
+                    <pic:cNvPr id="11" name="DeviceTypePanels.PNG"/>
+                    <pic:cNvPicPr/>
+                  </pic:nvPicPr>
+                  <pic:blipFill>
+                    <a:blip r:embed="rId10">
+                      <a:extLst>
+                        <a:ext uri="{28A0092B-C50C-407E-A947-70E740481C1C}">
+                          <a14:useLocalDpi xmlns:a14="http://schemas.microsoft.com/office/drawing/2010/main" val="0"/>
+                        </a:ext>
+                      </a:extLst>
+                    </a:blip>
+                    <a:stretch>
+                      <a:fillRect/>
+                    </a:stretch>
+                  </pic:blipFill>
+                  <pic:spPr>
+                    <a:xfrm>
+                      <a:off x="0" y="0"/>
+                      <a:ext cx="6098611" cy="5678018"/>
+                    </a:xfrm>
+                    <a:prstGeom prst="rect">
+                      <a:avLst/>
+                    </a:prstGeom>
+                  </pic:spPr>
+                </pic:pic>
+              </a:graphicData>
+            </a:graphic>
+          </wp:inline>
+        </w:drawing>
+      </w:r>
+    </w:p>
+    <w:p>
+      <w:pPr>
+        <w:jc w:val="center"/>
+      </w:pPr>
+      <w:r>
+        <w:rPr>
+          <w:b/>
+        </w:rPr>
         <w:t>Hình 6.4:</w:t>
       </w:r>
       <w:r>
-        <w:t xml:space="preserve"> Bảng các nền tảng Apache Cordova hỗ trợ</w:t>
-      </w:r>
-    </w:p>
-    <w:p>
-      <w:pPr>
-        <w:jc w:val="both"/>
-      </w:pPr>
-    </w:p>
-    <w:p>
-      <w:pPr>
-        <w:jc w:val="both"/>
-      </w:pPr>
-    </w:p>
-    <w:p>
-      <w:pPr>
-        <w:jc w:val="both"/>
-      </w:pPr>
-    </w:p>
+        <w:t xml:space="preserve"> Một số Thẻ Kiểu thiết bị</w:t>
+      </w:r>
+    </w:p>
+    <w:p/>
+    <w:p>
+      <w:r>
+        <w:t>Thẻ Kiểu thiết bị (Device-type-panel) là thành phần đóng góp thể hiện thông tin của một kiểu thiết bị được hệ thống hỗ trợ, thành phần này được sử dụng nhiều lần như một danh sách trong thành phần chính Danh sách Các kiểu thiết bị. Ứ</w:t>
+      </w:r>
+      <w:r>
+        <w:t>ng với mỗi kiểu thiết bị thì thẻ Kiểu thiết bị có kí hiệu thể hiện và tên khác nhau, có 6 kiểu thiết bị hỗ trợ: Cảm biến nhiệt độ (Temperature Sensor), Cảm biến chuyển động (Motion Sensor), Cảm biến ánh sánh (Light Sensor), Cảm biến khí gas (Gas Sensor), Bóng đèn (Light) và Còi hú (Buzzer).</w:t>
+      </w:r>
+      <w:r>
+        <w:t xml:space="preserve"> Các chức năng của Thẻ Kiểu thiết bị:</w:t>
+      </w:r>
+    </w:p>
+    <w:p>
+      <w:pPr>
+        <w:pStyle w:val="ListParagraph"/>
+        <w:numPr>
+          <w:ilvl w:val="0"/>
+          <w:numId w:val="13"/>
+        </w:numPr>
+      </w:pPr>
+      <w:r>
+        <w:t>Thể hiện thông tin của Kiểu thiết bị.</w:t>
+      </w:r>
+    </w:p>
+    <w:p>
+      <w:pPr>
+        <w:pStyle w:val="ListParagraph"/>
+        <w:numPr>
+          <w:ilvl w:val="0"/>
+          <w:numId w:val="13"/>
+        </w:numPr>
+      </w:pPr>
+      <w:r>
+        <w:t>Chuyển tiếp người dùng tới thành phần chính Danh sách các thiết bị.</w:t>
+      </w:r>
+    </w:p>
+    <w:p>
+      <w:pPr>
+        <w:rPr>
+          <w:sz w:val="24"/>
+          <w:szCs w:val="24"/>
+          <w:u w:val="single"/>
+        </w:rPr>
+      </w:pPr>
+      <w:r>
+        <w:rPr>
+          <w:sz w:val="24"/>
+          <w:szCs w:val="24"/>
+          <w:u w:val="single"/>
+        </w:rPr>
+        <w:lastRenderedPageBreak/>
+        <w:t>Thẻ Thiết bị (Device-panel)</w:t>
+      </w:r>
+    </w:p>
+    <w:p>
+      <w:pPr>
+        <w:jc w:val="center"/>
+      </w:pPr>
+      <w:r>
+        <w:rPr>
+          <w:noProof/>
+        </w:rPr>
+        <w:drawing>
+          <wp:inline distT="0" distB="0" distL="0" distR="0">
+            <wp:extent cx="6355080" cy="5451205"/>
+            <wp:effectExtent l="0" t="0" r="7620" b="0"/>
+            <wp:docPr id="12" name="Picture 12"/>
+            <wp:cNvGraphicFramePr>
+              <a:graphicFrameLocks xmlns:a="http://schemas.openxmlformats.org/drawingml/2006/main" noChangeAspect="1"/>
+            </wp:cNvGraphicFramePr>
+            <a:graphic xmlns:a="http://schemas.openxmlformats.org/drawingml/2006/main">
+              <a:graphicData uri="http://schemas.openxmlformats.org/drawingml/2006/picture">
+                <pic:pic xmlns:pic="http://schemas.openxmlformats.org/drawingml/2006/picture">
+                  <pic:nvPicPr>
+                    <pic:cNvPr id="12" name="DevicePanel.png"/>
+                    <pic:cNvPicPr/>
+                  </pic:nvPicPr>
+                  <pic:blipFill>
+                    <a:blip r:embed="rId11">
+                      <a:extLst>
+                        <a:ext uri="{28A0092B-C50C-407E-A947-70E740481C1C}">
+                          <a14:useLocalDpi xmlns:a14="http://schemas.microsoft.com/office/drawing/2010/main" val="0"/>
+                        </a:ext>
+                      </a:extLst>
+                    </a:blip>
+                    <a:stretch>
+                      <a:fillRect/>
+                    </a:stretch>
+                  </pic:blipFill>
+                  <pic:spPr>
+                    <a:xfrm>
+                      <a:off x="0" y="0"/>
+                      <a:ext cx="6376855" cy="5469883"/>
+                    </a:xfrm>
+                    <a:prstGeom prst="rect">
+                      <a:avLst/>
+                    </a:prstGeom>
+                  </pic:spPr>
+                </pic:pic>
+              </a:graphicData>
+            </a:graphic>
+          </wp:inline>
+        </w:drawing>
+      </w:r>
+    </w:p>
+    <w:p>
+      <w:pPr>
+        <w:jc w:val="center"/>
+      </w:pPr>
+      <w:r>
+        <w:rPr>
+          <w:b/>
+        </w:rPr>
+        <w:t>Hình 6.5:</w:t>
+      </w:r>
+      <w:r>
+        <w:t xml:space="preserve"> Thẻ Thiết bị</w:t>
+      </w:r>
+    </w:p>
+    <w:p/>
+    <w:p>
+      <w:r>
+        <w:t xml:space="preserve">Thẻ Thiết bị (Device-panel) là thành phần đóng góp thể hiện </w:t>
+      </w:r>
+      <w:r>
+        <w:t>thông tin của một thiết bị cùng với các Kịch bản định sẵn của thiết bị đó, được sử dụng nhiều lần như một danh sách trong thành phần chính Danh sách các Thiết bị.</w:t>
+      </w:r>
+      <w:r>
+        <w:t xml:space="preserve"> Thành phần này chứa bên trong nó một tập hợp các thành phần đóng góp Thẻ Kịch bản để hỗ trợ việc thể hiện thông tin các Kịch bản thuộc thiết bị.</w:t>
+      </w:r>
+      <w:r>
+        <w:t xml:space="preserve"> Các chức năng của Thẻ thiết bị:</w:t>
+      </w:r>
+    </w:p>
+    <w:p>
+      <w:pPr>
+        <w:pStyle w:val="ListParagraph"/>
+        <w:numPr>
+          <w:ilvl w:val="0"/>
+          <w:numId w:val="14"/>
+        </w:numPr>
+      </w:pPr>
+      <w:r>
+        <w:t>Thể hiện kiểu, tên và chân cắm của thiết bị.</w:t>
+      </w:r>
+    </w:p>
+    <w:p>
+      <w:pPr>
+        <w:pStyle w:val="ListParagraph"/>
+        <w:numPr>
+          <w:ilvl w:val="0"/>
+          <w:numId w:val="14"/>
+        </w:numPr>
+      </w:pPr>
+      <w:r>
+        <w:t xml:space="preserve">Cho phép người dùng </w:t>
+      </w:r>
+      <w:r>
+        <w:t xml:space="preserve">ngưng hoạt động tạm thời (Disable) hoặc tái hoạt động (Enable) </w:t>
+      </w:r>
+      <w:r>
+        <w:t>thiết bị</w:t>
+      </w:r>
+      <w:r>
+        <w:t>.</w:t>
+      </w:r>
+    </w:p>
+    <w:p>
+      <w:pPr>
+        <w:pStyle w:val="ListParagraph"/>
+        <w:numPr>
+          <w:ilvl w:val="0"/>
+          <w:numId w:val="14"/>
+        </w:numPr>
+      </w:pPr>
+      <w:r>
+        <w:t>Cho phép ngườ</w:t>
+      </w:r>
+      <w:r>
+        <w:t xml:space="preserve">i dùng xem, </w:t>
+      </w:r>
+      <w:r>
+        <w:t>cập nhật chỉnh sửa thông tin hoặc xóa thiết bị.</w:t>
+      </w:r>
+    </w:p>
+    <w:p>
+      <w:pPr>
+        <w:pStyle w:val="ListParagraph"/>
+        <w:numPr>
+          <w:ilvl w:val="0"/>
+          <w:numId w:val="14"/>
+        </w:numPr>
+      </w:pPr>
+      <w:r>
+        <w:t>Cho phép người</w:t>
+      </w:r>
+      <w:r>
+        <w:t xml:space="preserve"> dùng xem thông tin các Kịch bản định sẵn của thiết bị.</w:t>
+      </w:r>
+    </w:p>
+    <w:p>
+      <w:pPr>
+        <w:pStyle w:val="ListParagraph"/>
+        <w:numPr>
+          <w:ilvl w:val="0"/>
+          <w:numId w:val="14"/>
+        </w:numPr>
+      </w:pPr>
+      <w:r>
+        <w:t>Cho phép người dùng tạo thêm</w:t>
+      </w:r>
+      <w:r>
+        <w:t xml:space="preserve"> Kịch bản định sẵn cho thiết bị.</w:t>
+      </w:r>
+    </w:p>
+    <w:p>
+      <w:pPr>
+        <w:rPr>
+          <w:sz w:val="24"/>
+          <w:szCs w:val="24"/>
+          <w:u w:val="single"/>
+        </w:rPr>
+      </w:pPr>
+      <w:r>
+        <w:rPr>
+          <w:sz w:val="24"/>
+          <w:szCs w:val="24"/>
+          <w:u w:val="single"/>
+        </w:rPr>
+        <w:lastRenderedPageBreak/>
+        <w:t>Thẻ Kịch bản (Device-script-panel)</w:t>
+      </w:r>
+    </w:p>
+    <w:p>
+      <w:r>
+        <w:t>Thẻ Kịch bản (Device-script-panel) chứa bên trong nó 2 thành phần đóng góp khác là Thẻ Kịch bản khi/thì (Device-script-when-then) và Thẻ Kịch bản từ/đến (Device-script-from-to). Tùy vào loại Kịch bản được truyền vào mà thành phần này sẽ quyết định lựa chọn một trong hai thành phần đóng góp bên trong nó để thể hiện.</w:t>
+      </w:r>
+    </w:p>
+    <w:p/>
+    <w:p>
+      <w:pPr>
+        <w:rPr>
+          <w:sz w:val="24"/>
+          <w:szCs w:val="24"/>
+          <w:u w:val="single"/>
+        </w:rPr>
+      </w:pPr>
+      <w:r>
+        <w:rPr>
+          <w:sz w:val="24"/>
+          <w:szCs w:val="24"/>
+          <w:u w:val="single"/>
+        </w:rPr>
+        <w:t>Thẻ Kịch bản khi/thì (Device-script-when-then)</w:t>
+      </w:r>
+    </w:p>
+    <w:p>
+      <w:pPr>
+        <w:jc w:val="center"/>
+      </w:pPr>
+      <w:r>
+        <w:rPr>
+          <w:noProof/>
+        </w:rPr>
+        <w:drawing>
+          <wp:inline distT="0" distB="0" distL="0" distR="0">
+            <wp:extent cx="5730240" cy="3642936"/>
+            <wp:effectExtent l="0" t="0" r="3810" b="0"/>
+            <wp:docPr id="13" name="Picture 13"/>
+            <wp:cNvGraphicFramePr>
+              <a:graphicFrameLocks xmlns:a="http://schemas.openxmlformats.org/drawingml/2006/main" noChangeAspect="1"/>
+            </wp:cNvGraphicFramePr>
+            <a:graphic xmlns:a="http://schemas.openxmlformats.org/drawingml/2006/main">
+              <a:graphicData uri="http://schemas.openxmlformats.org/drawingml/2006/picture">
+                <pic:pic xmlns:pic="http://schemas.openxmlformats.org/drawingml/2006/picture">
+                  <pic:nvPicPr>
+                    <pic:cNvPr id="13" name="DeviceScriptWhenThen.PNG"/>
+                    <pic:cNvPicPr/>
+                  </pic:nvPicPr>
+                  <pic:blipFill>
+                    <a:blip r:embed="rId12">
+                      <a:extLst>
+                        <a:ext uri="{28A0092B-C50C-407E-A947-70E740481C1C}">
+                          <a14:useLocalDpi xmlns:a14="http://schemas.microsoft.com/office/drawing/2010/main" val="0"/>
+                        </a:ext>
+                      </a:extLst>
+                    </a:blip>
+                    <a:stretch>
+                      <a:fillRect/>
+                    </a:stretch>
+                  </pic:blipFill>
+                  <pic:spPr>
+                    <a:xfrm>
+                      <a:off x="0" y="0"/>
+                      <a:ext cx="5809557" cy="3693361"/>
+                    </a:xfrm>
+                    <a:prstGeom prst="rect">
+                      <a:avLst/>
+                    </a:prstGeom>
+                  </pic:spPr>
+                </pic:pic>
+              </a:graphicData>
+            </a:graphic>
+          </wp:inline>
+        </w:drawing>
+      </w:r>
+    </w:p>
+    <w:p>
+      <w:pPr>
+        <w:jc w:val="center"/>
+      </w:pPr>
+      <w:r>
+        <w:rPr>
+          <w:b/>
+        </w:rPr>
+        <w:t>Hình 6.6:</w:t>
+      </w:r>
+      <w:r>
+        <w:t xml:space="preserve"> Một số Thẻ Kịch bản khi/thì</w:t>
+      </w:r>
+    </w:p>
+    <w:p/>
+    <w:p>
+      <w:r>
+        <w:t>Thẻ Kịch bản khi/thì (Device-script-when-then) là thành phần đóng góp thể hiện thông tin của một kịch bản thuộc loạ</w:t>
+      </w:r>
+      <w:r>
+        <w:t xml:space="preserve">i Khi/thì (When/Then), với 2 bộ phận là Điều kiện và Hành động. Bộ phận Điều kiện gồm 3 bộ phận nhỏ hơn là Thiết bị điều kiện, Trạng thái của thiết bị điều kiện và Tham số của thiết bị điều kiện. Tham số của thiết bị điều kiện có được thể hiện hay không tùy thuộc vào kiểu của thiết bị điều kiện. </w:t>
+      </w:r>
+      <w:r>
+        <w:t>Các chức năng của Thẻ Kịch bản khi/thì:</w:t>
+      </w:r>
+    </w:p>
+    <w:p>
+      <w:pPr>
+        <w:pStyle w:val="ListParagraph"/>
+        <w:numPr>
+          <w:ilvl w:val="0"/>
+          <w:numId w:val="15"/>
+        </w:numPr>
+      </w:pPr>
+      <w:r>
+        <w:t>Thể hiện nội dung bao gồm Điều kiện và Hành động của kịch bản thuộc loại Khi/thì.</w:t>
+      </w:r>
+    </w:p>
+    <w:p>
+      <w:pPr>
+        <w:pStyle w:val="ListParagraph"/>
+        <w:numPr>
+          <w:ilvl w:val="0"/>
+          <w:numId w:val="15"/>
+        </w:numPr>
+      </w:pPr>
+      <w:r>
+        <w:t>Cho phép người dùng cập nhật chỉnh sửa thiết bị điều kiện.</w:t>
+      </w:r>
+    </w:p>
+    <w:p>
+      <w:pPr>
+        <w:pStyle w:val="ListParagraph"/>
+        <w:numPr>
+          <w:ilvl w:val="0"/>
+          <w:numId w:val="15"/>
+        </w:numPr>
+      </w:pPr>
+      <w:r>
+        <w:t>Cho phép người dùng cập nhật chỉnh sửa</w:t>
+      </w:r>
+      <w:r>
+        <w:t xml:space="preserve"> trạng thái của</w:t>
+      </w:r>
+      <w:r>
+        <w:t xml:space="preserve"> thiết bị điều kiện.</w:t>
+      </w:r>
+    </w:p>
+    <w:p>
+      <w:pPr>
+        <w:pStyle w:val="ListParagraph"/>
+        <w:numPr>
+          <w:ilvl w:val="0"/>
+          <w:numId w:val="15"/>
+        </w:numPr>
+      </w:pPr>
+      <w:r>
+        <w:t xml:space="preserve">Cho phép người dùng cập nhật chỉnh sửa </w:t>
+      </w:r>
+      <w:r>
+        <w:t xml:space="preserve">tham số của </w:t>
+      </w:r>
+      <w:r>
+        <w:t>thiết bị điều kiện.</w:t>
+      </w:r>
+    </w:p>
+    <w:p>
+      <w:pPr>
+        <w:pStyle w:val="ListParagraph"/>
+        <w:numPr>
+          <w:ilvl w:val="0"/>
+          <w:numId w:val="15"/>
+        </w:numPr>
+      </w:pPr>
+      <w:r>
+        <w:t xml:space="preserve">Cho phép người dùng cập nhật chỉnh sửa </w:t>
+      </w:r>
+      <w:r>
+        <w:t>hành động của thiết bị.</w:t>
+      </w:r>
+    </w:p>
+    <w:p>
+      <w:pPr>
+        <w:pStyle w:val="ListParagraph"/>
+        <w:numPr>
+          <w:ilvl w:val="0"/>
+          <w:numId w:val="15"/>
+        </w:numPr>
+      </w:pPr>
+      <w:r>
+        <w:t>Cho phép người dùng xóa kịch bản.</w:t>
+      </w:r>
+      <w:bookmarkStart w:id="0" w:name="_GoBack"/>
+      <w:bookmarkEnd w:id="0"/>
+    </w:p>
+    <w:p>
+      <w:pPr>
+        <w:rPr>
+          <w:sz w:val="24"/>
+          <w:szCs w:val="24"/>
+          <w:u w:val="single"/>
+        </w:rPr>
+      </w:pPr>
+      <w:r>
+        <w:rPr>
+          <w:sz w:val="24"/>
+          <w:szCs w:val="24"/>
+          <w:u w:val="single"/>
+        </w:rPr>
+        <w:lastRenderedPageBreak/>
+        <w:t>Thẻ Kịch bản từ/đến (Device-script-from-to)</w:t>
+      </w:r>
+    </w:p>
+    <w:p>
+      <w:pPr>
+        <w:jc w:val="center"/>
+      </w:pPr>
+      <w:r>
+        <w:rPr>
+          <w:noProof/>
+        </w:rPr>
+        <w:drawing>
+          <wp:inline distT="0" distB="0" distL="0" distR="0">
+            <wp:extent cx="6146448" cy="1965960"/>
+            <wp:effectExtent l="0" t="0" r="6985" b="0"/>
+            <wp:docPr id="15" name="Picture 15"/>
+            <wp:cNvGraphicFramePr>
+              <a:graphicFrameLocks xmlns:a="http://schemas.openxmlformats.org/drawingml/2006/main" noChangeAspect="1"/>
+            </wp:cNvGraphicFramePr>
+            <a:graphic xmlns:a="http://schemas.openxmlformats.org/drawingml/2006/main">
+              <a:graphicData uri="http://schemas.openxmlformats.org/drawingml/2006/picture">
+                <pic:pic xmlns:pic="http://schemas.openxmlformats.org/drawingml/2006/picture">
+                  <pic:nvPicPr>
+                    <pic:cNvPr id="15" name="DeviceScriptFromTo.PNG"/>
+                    <pic:cNvPicPr/>
+                  </pic:nvPicPr>
+                  <pic:blipFill>
+                    <a:blip r:embed="rId13">
+                      <a:extLst>
+                        <a:ext uri="{28A0092B-C50C-407E-A947-70E740481C1C}">
+                          <a14:useLocalDpi xmlns:a14="http://schemas.microsoft.com/office/drawing/2010/main" val="0"/>
+                        </a:ext>
+                      </a:extLst>
+                    </a:blip>
+                    <a:stretch>
+                      <a:fillRect/>
+                    </a:stretch>
+                  </pic:blipFill>
+                  <pic:spPr>
+                    <a:xfrm>
+                      <a:off x="0" y="0"/>
+                      <a:ext cx="6172306" cy="1974231"/>
+                    </a:xfrm>
+                    <a:prstGeom prst="rect">
+                      <a:avLst/>
+                    </a:prstGeom>
+                  </pic:spPr>
+                </pic:pic>
+              </a:graphicData>
+            </a:graphic>
+          </wp:inline>
+        </w:drawing>
+      </w:r>
+    </w:p>
+    <w:p>
+      <w:pPr>
+        <w:jc w:val="center"/>
+      </w:pPr>
+      <w:r>
+        <w:rPr>
+          <w:b/>
+        </w:rPr>
+        <w:t>Hình 6.7:</w:t>
+      </w:r>
+      <w:r>
+        <w:t xml:space="preserve"> Thẻ Kịch bản từ/đến</w:t>
+      </w:r>
+    </w:p>
+    <w:p/>
+    <w:p>
+      <w:r>
+        <w:t>Thẻ Kịch bản từ/đến (Device-script-from-to) là thành phần đóng góp thể hiện thông tin của một kịch bản thuộc loại Từ/đến (From/To), với 2 bộ phận là Khoảng thời gian hành động được thực hiện và Hành động. Các chức năng của thể Kịch bản từ/đến:</w:t>
+      </w:r>
+    </w:p>
+    <w:p>
+      <w:pPr>
+        <w:pStyle w:val="ListParagraph"/>
+        <w:numPr>
+          <w:ilvl w:val="0"/>
+          <w:numId w:val="16"/>
+        </w:numPr>
+      </w:pPr>
+      <w:r>
+        <w:t>Thể hiện nội dung bao gồm Khoảng thời gian hành động được thực hiện và Hành động của kịch bản thuộc loại từ/đến.</w:t>
+      </w:r>
+    </w:p>
+    <w:p>
+      <w:pPr>
+        <w:pStyle w:val="ListParagraph"/>
+        <w:numPr>
+          <w:ilvl w:val="0"/>
+          <w:numId w:val="16"/>
+        </w:numPr>
+      </w:pPr>
+      <w:r>
+        <w:t>Cho phép người dùng cập nhật chỉnh sửa khoảng thời gian thực hiện hành động của thiết bị.</w:t>
+      </w:r>
+    </w:p>
+    <w:p>
+      <w:pPr>
+        <w:pStyle w:val="ListParagraph"/>
+        <w:numPr>
+          <w:ilvl w:val="0"/>
+          <w:numId w:val="16"/>
+        </w:numPr>
+      </w:pPr>
+      <w:r>
+        <w:t>Cho phép người dùng cập nhật chỉnh sửa hành động của thiết bị.</w:t>
+      </w:r>
+    </w:p>
+    <w:p>
+      <w:pPr>
+        <w:pStyle w:val="ListParagraph"/>
+        <w:numPr>
+          <w:ilvl w:val="0"/>
+          <w:numId w:val="16"/>
+        </w:numPr>
+      </w:pPr>
+      <w:r>
+        <w:t>Cho phép người dùng xóa kịch bản.</w:t>
+      </w:r>
+    </w:p>
+    <w:p/>
+    <w:p/>
+    <w:p/>
     <w:sectPr>
       <w:pgSz w:w="12240" w:h="15840"/>
       <w:pgMar w:top="1440" w:right="1440" w:bottom="1440" w:left="1440" w:header="720" w:footer="720" w:gutter="0"/>
@@ -2153,6 +3611,232 @@
     </w:lvl>
   </w:abstractNum>
   <w:abstractNum w:abstractNumId="1" w15:restartNumberingAfterBreak="0">
+    <w:nsid w:val="0B2D6684"/>
+    <w:multiLevelType w:val="hybridMultilevel"/>
+    <w:tmpl w:val="5058997E"/>
+    <w:lvl w:ilvl="0" w:tplc="04090001">
+      <w:start w:val="1"/>
+      <w:numFmt w:val="bullet"/>
+      <w:lvlText w:val=""/>
+      <w:lvlJc w:val="left"/>
+      <w:pPr>
+        <w:ind w:left="720" w:hanging="360"/>
+      </w:pPr>
+      <w:rPr>
+        <w:rFonts w:ascii="Symbol" w:hAnsi="Symbol" w:hint="default"/>
+      </w:rPr>
+    </w:lvl>
+    <w:lvl w:ilvl="1" w:tplc="04090003" w:tentative="1">
+      <w:start w:val="1"/>
+      <w:numFmt w:val="bullet"/>
+      <w:lvlText w:val="o"/>
+      <w:lvlJc w:val="left"/>
+      <w:pPr>
+        <w:ind w:left="1440" w:hanging="360"/>
+      </w:pPr>
+      <w:rPr>
+        <w:rFonts w:ascii="Courier New" w:hAnsi="Courier New" w:cs="Courier New" w:hint="default"/>
+      </w:rPr>
+    </w:lvl>
+    <w:lvl w:ilvl="2" w:tplc="04090005" w:tentative="1">
+      <w:start w:val="1"/>
+      <w:numFmt w:val="bullet"/>
+      <w:lvlText w:val=""/>
+      <w:lvlJc w:val="left"/>
+      <w:pPr>
+        <w:ind w:left="2160" w:hanging="360"/>
+      </w:pPr>
+      <w:rPr>
+        <w:rFonts w:ascii="Wingdings" w:hAnsi="Wingdings" w:hint="default"/>
+      </w:rPr>
+    </w:lvl>
+    <w:lvl w:ilvl="3" w:tplc="04090001" w:tentative="1">
+      <w:start w:val="1"/>
+      <w:numFmt w:val="bullet"/>
+      <w:lvlText w:val=""/>
+      <w:lvlJc w:val="left"/>
+      <w:pPr>
+        <w:ind w:left="2880" w:hanging="360"/>
+      </w:pPr>
+      <w:rPr>
+        <w:rFonts w:ascii="Symbol" w:hAnsi="Symbol" w:hint="default"/>
+      </w:rPr>
+    </w:lvl>
+    <w:lvl w:ilvl="4" w:tplc="04090003" w:tentative="1">
+      <w:start w:val="1"/>
+      <w:numFmt w:val="bullet"/>
+      <w:lvlText w:val="o"/>
+      <w:lvlJc w:val="left"/>
+      <w:pPr>
+        <w:ind w:left="3600" w:hanging="360"/>
+      </w:pPr>
+      <w:rPr>
+        <w:rFonts w:ascii="Courier New" w:hAnsi="Courier New" w:cs="Courier New" w:hint="default"/>
+      </w:rPr>
+    </w:lvl>
+    <w:lvl w:ilvl="5" w:tplc="04090005" w:tentative="1">
+      <w:start w:val="1"/>
+      <w:numFmt w:val="bullet"/>
+      <w:lvlText w:val=""/>
+      <w:lvlJc w:val="left"/>
+      <w:pPr>
+        <w:ind w:left="4320" w:hanging="360"/>
+      </w:pPr>
+      <w:rPr>
+        <w:rFonts w:ascii="Wingdings" w:hAnsi="Wingdings" w:hint="default"/>
+      </w:rPr>
+    </w:lvl>
+    <w:lvl w:ilvl="6" w:tplc="04090001" w:tentative="1">
+      <w:start w:val="1"/>
+      <w:numFmt w:val="bullet"/>
+      <w:lvlText w:val=""/>
+      <w:lvlJc w:val="left"/>
+      <w:pPr>
+        <w:ind w:left="5040" w:hanging="360"/>
+      </w:pPr>
+      <w:rPr>
+        <w:rFonts w:ascii="Symbol" w:hAnsi="Symbol" w:hint="default"/>
+      </w:rPr>
+    </w:lvl>
+    <w:lvl w:ilvl="7" w:tplc="04090003" w:tentative="1">
+      <w:start w:val="1"/>
+      <w:numFmt w:val="bullet"/>
+      <w:lvlText w:val="o"/>
+      <w:lvlJc w:val="left"/>
+      <w:pPr>
+        <w:ind w:left="5760" w:hanging="360"/>
+      </w:pPr>
+      <w:rPr>
+        <w:rFonts w:ascii="Courier New" w:hAnsi="Courier New" w:cs="Courier New" w:hint="default"/>
+      </w:rPr>
+    </w:lvl>
+    <w:lvl w:ilvl="8" w:tplc="04090005" w:tentative="1">
+      <w:start w:val="1"/>
+      <w:numFmt w:val="bullet"/>
+      <w:lvlText w:val=""/>
+      <w:lvlJc w:val="left"/>
+      <w:pPr>
+        <w:ind w:left="6480" w:hanging="360"/>
+      </w:pPr>
+      <w:rPr>
+        <w:rFonts w:ascii="Wingdings" w:hAnsi="Wingdings" w:hint="default"/>
+      </w:rPr>
+    </w:lvl>
+  </w:abstractNum>
+  <w:abstractNum w:abstractNumId="2" w15:restartNumberingAfterBreak="0">
+    <w:nsid w:val="10BD5938"/>
+    <w:multiLevelType w:val="hybridMultilevel"/>
+    <w:tmpl w:val="EB5CF0C2"/>
+    <w:lvl w:ilvl="0" w:tplc="04090001">
+      <w:start w:val="1"/>
+      <w:numFmt w:val="bullet"/>
+      <w:lvlText w:val=""/>
+      <w:lvlJc w:val="left"/>
+      <w:pPr>
+        <w:ind w:left="720" w:hanging="360"/>
+      </w:pPr>
+      <w:rPr>
+        <w:rFonts w:ascii="Symbol" w:hAnsi="Symbol" w:hint="default"/>
+      </w:rPr>
+    </w:lvl>
+    <w:lvl w:ilvl="1" w:tplc="04090003" w:tentative="1">
+      <w:start w:val="1"/>
+      <w:numFmt w:val="bullet"/>
+      <w:lvlText w:val="o"/>
+      <w:lvlJc w:val="left"/>
+      <w:pPr>
+        <w:ind w:left="1440" w:hanging="360"/>
+      </w:pPr>
+      <w:rPr>
+        <w:rFonts w:ascii="Courier New" w:hAnsi="Courier New" w:cs="Courier New" w:hint="default"/>
+      </w:rPr>
+    </w:lvl>
+    <w:lvl w:ilvl="2" w:tplc="04090005" w:tentative="1">
+      <w:start w:val="1"/>
+      <w:numFmt w:val="bullet"/>
+      <w:lvlText w:val=""/>
+      <w:lvlJc w:val="left"/>
+      <w:pPr>
+        <w:ind w:left="2160" w:hanging="360"/>
+      </w:pPr>
+      <w:rPr>
+        <w:rFonts w:ascii="Wingdings" w:hAnsi="Wingdings" w:hint="default"/>
+      </w:rPr>
+    </w:lvl>
+    <w:lvl w:ilvl="3" w:tplc="04090001" w:tentative="1">
+      <w:start w:val="1"/>
+      <w:numFmt w:val="bullet"/>
+      <w:lvlText w:val=""/>
+      <w:lvlJc w:val="left"/>
+      <w:pPr>
+        <w:ind w:left="2880" w:hanging="360"/>
+      </w:pPr>
+      <w:rPr>
+        <w:rFonts w:ascii="Symbol" w:hAnsi="Symbol" w:hint="default"/>
+      </w:rPr>
+    </w:lvl>
+    <w:lvl w:ilvl="4" w:tplc="04090003" w:tentative="1">
+      <w:start w:val="1"/>
+      <w:numFmt w:val="bullet"/>
+      <w:lvlText w:val="o"/>
+      <w:lvlJc w:val="left"/>
+      <w:pPr>
+        <w:ind w:left="3600" w:hanging="360"/>
+      </w:pPr>
+      <w:rPr>
+        <w:rFonts w:ascii="Courier New" w:hAnsi="Courier New" w:cs="Courier New" w:hint="default"/>
+      </w:rPr>
+    </w:lvl>
+    <w:lvl w:ilvl="5" w:tplc="04090005" w:tentative="1">
+      <w:start w:val="1"/>
+      <w:numFmt w:val="bullet"/>
+      <w:lvlText w:val=""/>
+      <w:lvlJc w:val="left"/>
+      <w:pPr>
+        <w:ind w:left="4320" w:hanging="360"/>
+      </w:pPr>
+      <w:rPr>
+        <w:rFonts w:ascii="Wingdings" w:hAnsi="Wingdings" w:hint="default"/>
+      </w:rPr>
+    </w:lvl>
+    <w:lvl w:ilvl="6" w:tplc="04090001" w:tentative="1">
+      <w:start w:val="1"/>
+      <w:numFmt w:val="bullet"/>
+      <w:lvlText w:val=""/>
+      <w:lvlJc w:val="left"/>
+      <w:pPr>
+        <w:ind w:left="5040" w:hanging="360"/>
+      </w:pPr>
+      <w:rPr>
+        <w:rFonts w:ascii="Symbol" w:hAnsi="Symbol" w:hint="default"/>
+      </w:rPr>
+    </w:lvl>
+    <w:lvl w:ilvl="7" w:tplc="04090003" w:tentative="1">
+      <w:start w:val="1"/>
+      <w:numFmt w:val="bullet"/>
+      <w:lvlText w:val="o"/>
+      <w:lvlJc w:val="left"/>
+      <w:pPr>
+        <w:ind w:left="5760" w:hanging="360"/>
+      </w:pPr>
+      <w:rPr>
+        <w:rFonts w:ascii="Courier New" w:hAnsi="Courier New" w:cs="Courier New" w:hint="default"/>
+      </w:rPr>
+    </w:lvl>
+    <w:lvl w:ilvl="8" w:tplc="04090005" w:tentative="1">
+      <w:start w:val="1"/>
+      <w:numFmt w:val="bullet"/>
+      <w:lvlText w:val=""/>
+      <w:lvlJc w:val="left"/>
+      <w:pPr>
+        <w:ind w:left="6480" w:hanging="360"/>
+      </w:pPr>
+      <w:rPr>
+        <w:rFonts w:ascii="Wingdings" w:hAnsi="Wingdings" w:hint="default"/>
+      </w:rPr>
+    </w:lvl>
+  </w:abstractNum>
+  <w:abstractNum w:abstractNumId="3" w15:restartNumberingAfterBreak="0">
     <w:nsid w:val="128E0AC1"/>
     <w:multiLevelType w:val="hybridMultilevel"/>
     <w:tmpl w:val="47DACEE0"/>
@@ -2265,7 +3949,120 @@
       </w:rPr>
     </w:lvl>
   </w:abstractNum>
-  <w:abstractNum w:abstractNumId="2" w15:restartNumberingAfterBreak="0">
+  <w:abstractNum w:abstractNumId="4" w15:restartNumberingAfterBreak="0">
+    <w:nsid w:val="19F038FF"/>
+    <w:multiLevelType w:val="hybridMultilevel"/>
+    <w:tmpl w:val="975AFDB6"/>
+    <w:lvl w:ilvl="0" w:tplc="04090001">
+      <w:start w:val="1"/>
+      <w:numFmt w:val="bullet"/>
+      <w:lvlText w:val=""/>
+      <w:lvlJc w:val="left"/>
+      <w:pPr>
+        <w:ind w:left="720" w:hanging="360"/>
+      </w:pPr>
+      <w:rPr>
+        <w:rFonts w:ascii="Symbol" w:hAnsi="Symbol" w:hint="default"/>
+      </w:rPr>
+    </w:lvl>
+    <w:lvl w:ilvl="1" w:tplc="04090003" w:tentative="1">
+      <w:start w:val="1"/>
+      <w:numFmt w:val="bullet"/>
+      <w:lvlText w:val="o"/>
+      <w:lvlJc w:val="left"/>
+      <w:pPr>
+        <w:ind w:left="1440" w:hanging="360"/>
+      </w:pPr>
+      <w:rPr>
+        <w:rFonts w:ascii="Courier New" w:hAnsi="Courier New" w:cs="Courier New" w:hint="default"/>
+      </w:rPr>
+    </w:lvl>
+    <w:lvl w:ilvl="2" w:tplc="04090005" w:tentative="1">
+      <w:start w:val="1"/>
+      <w:numFmt w:val="bullet"/>
+      <w:lvlText w:val=""/>
+      <w:lvlJc w:val="left"/>
+      <w:pPr>
+        <w:ind w:left="2160" w:hanging="360"/>
+      </w:pPr>
+      <w:rPr>
+        <w:rFonts w:ascii="Wingdings" w:hAnsi="Wingdings" w:hint="default"/>
+      </w:rPr>
+    </w:lvl>
+    <w:lvl w:ilvl="3" w:tplc="04090001" w:tentative="1">
+      <w:start w:val="1"/>
+      <w:numFmt w:val="bullet"/>
+      <w:lvlText w:val=""/>
+      <w:lvlJc w:val="left"/>
+      <w:pPr>
+        <w:ind w:left="2880" w:hanging="360"/>
+      </w:pPr>
+      <w:rPr>
+        <w:rFonts w:ascii="Symbol" w:hAnsi="Symbol" w:hint="default"/>
+      </w:rPr>
+    </w:lvl>
+    <w:lvl w:ilvl="4" w:tplc="04090003" w:tentative="1">
+      <w:start w:val="1"/>
+      <w:numFmt w:val="bullet"/>
+      <w:lvlText w:val="o"/>
+      <w:lvlJc w:val="left"/>
+      <w:pPr>
+        <w:ind w:left="3600" w:hanging="360"/>
+      </w:pPr>
+      <w:rPr>
+        <w:rFonts w:ascii="Courier New" w:hAnsi="Courier New" w:cs="Courier New" w:hint="default"/>
+      </w:rPr>
+    </w:lvl>
+    <w:lvl w:ilvl="5" w:tplc="04090005" w:tentative="1">
+      <w:start w:val="1"/>
+      <w:numFmt w:val="bullet"/>
+      <w:lvlText w:val=""/>
+      <w:lvlJc w:val="left"/>
+      <w:pPr>
+        <w:ind w:left="4320" w:hanging="360"/>
+      </w:pPr>
+      <w:rPr>
+        <w:rFonts w:ascii="Wingdings" w:hAnsi="Wingdings" w:hint="default"/>
+      </w:rPr>
+    </w:lvl>
+    <w:lvl w:ilvl="6" w:tplc="04090001" w:tentative="1">
+      <w:start w:val="1"/>
+      <w:numFmt w:val="bullet"/>
+      <w:lvlText w:val=""/>
+      <w:lvlJc w:val="left"/>
+      <w:pPr>
+        <w:ind w:left="5040" w:hanging="360"/>
+      </w:pPr>
+      <w:rPr>
+        <w:rFonts w:ascii="Symbol" w:hAnsi="Symbol" w:hint="default"/>
+      </w:rPr>
+    </w:lvl>
+    <w:lvl w:ilvl="7" w:tplc="04090003" w:tentative="1">
+      <w:start w:val="1"/>
+      <w:numFmt w:val="bullet"/>
+      <w:lvlText w:val="o"/>
+      <w:lvlJc w:val="left"/>
+      <w:pPr>
+        <w:ind w:left="5760" w:hanging="360"/>
+      </w:pPr>
+      <w:rPr>
+        <w:rFonts w:ascii="Courier New" w:hAnsi="Courier New" w:cs="Courier New" w:hint="default"/>
+      </w:rPr>
+    </w:lvl>
+    <w:lvl w:ilvl="8" w:tplc="04090005" w:tentative="1">
+      <w:start w:val="1"/>
+      <w:numFmt w:val="bullet"/>
+      <w:lvlText w:val=""/>
+      <w:lvlJc w:val="left"/>
+      <w:pPr>
+        <w:ind w:left="6480" w:hanging="360"/>
+      </w:pPr>
+      <w:rPr>
+        <w:rFonts w:ascii="Wingdings" w:hAnsi="Wingdings" w:hint="default"/>
+      </w:rPr>
+    </w:lvl>
+  </w:abstractNum>
+  <w:abstractNum w:abstractNumId="5" w15:restartNumberingAfterBreak="0">
     <w:nsid w:val="1A7A7989"/>
     <w:multiLevelType w:val="hybridMultilevel"/>
     <w:tmpl w:val="7D7C7520"/>
@@ -2378,7 +4175,233 @@
       </w:rPr>
     </w:lvl>
   </w:abstractNum>
-  <w:abstractNum w:abstractNumId="3" w15:restartNumberingAfterBreak="0">
+  <w:abstractNum w:abstractNumId="6" w15:restartNumberingAfterBreak="0">
+    <w:nsid w:val="28406089"/>
+    <w:multiLevelType w:val="hybridMultilevel"/>
+    <w:tmpl w:val="6B2039EC"/>
+    <w:lvl w:ilvl="0" w:tplc="04090001">
+      <w:start w:val="1"/>
+      <w:numFmt w:val="bullet"/>
+      <w:lvlText w:val=""/>
+      <w:lvlJc w:val="left"/>
+      <w:pPr>
+        <w:ind w:left="720" w:hanging="360"/>
+      </w:pPr>
+      <w:rPr>
+        <w:rFonts w:ascii="Symbol" w:hAnsi="Symbol" w:hint="default"/>
+      </w:rPr>
+    </w:lvl>
+    <w:lvl w:ilvl="1" w:tplc="04090003" w:tentative="1">
+      <w:start w:val="1"/>
+      <w:numFmt w:val="bullet"/>
+      <w:lvlText w:val="o"/>
+      <w:lvlJc w:val="left"/>
+      <w:pPr>
+        <w:ind w:left="1440" w:hanging="360"/>
+      </w:pPr>
+      <w:rPr>
+        <w:rFonts w:ascii="Courier New" w:hAnsi="Courier New" w:cs="Courier New" w:hint="default"/>
+      </w:rPr>
+    </w:lvl>
+    <w:lvl w:ilvl="2" w:tplc="04090005" w:tentative="1">
+      <w:start w:val="1"/>
+      <w:numFmt w:val="bullet"/>
+      <w:lvlText w:val=""/>
+      <w:lvlJc w:val="left"/>
+      <w:pPr>
+        <w:ind w:left="2160" w:hanging="360"/>
+      </w:pPr>
+      <w:rPr>
+        <w:rFonts w:ascii="Wingdings" w:hAnsi="Wingdings" w:hint="default"/>
+      </w:rPr>
+    </w:lvl>
+    <w:lvl w:ilvl="3" w:tplc="04090001" w:tentative="1">
+      <w:start w:val="1"/>
+      <w:numFmt w:val="bullet"/>
+      <w:lvlText w:val=""/>
+      <w:lvlJc w:val="left"/>
+      <w:pPr>
+        <w:ind w:left="2880" w:hanging="360"/>
+      </w:pPr>
+      <w:rPr>
+        <w:rFonts w:ascii="Symbol" w:hAnsi="Symbol" w:hint="default"/>
+      </w:rPr>
+    </w:lvl>
+    <w:lvl w:ilvl="4" w:tplc="04090003" w:tentative="1">
+      <w:start w:val="1"/>
+      <w:numFmt w:val="bullet"/>
+      <w:lvlText w:val="o"/>
+      <w:lvlJc w:val="left"/>
+      <w:pPr>
+        <w:ind w:left="3600" w:hanging="360"/>
+      </w:pPr>
+      <w:rPr>
+        <w:rFonts w:ascii="Courier New" w:hAnsi="Courier New" w:cs="Courier New" w:hint="default"/>
+      </w:rPr>
+    </w:lvl>
+    <w:lvl w:ilvl="5" w:tplc="04090005" w:tentative="1">
+      <w:start w:val="1"/>
+      <w:numFmt w:val="bullet"/>
+      <w:lvlText w:val=""/>
+      <w:lvlJc w:val="left"/>
+      <w:pPr>
+        <w:ind w:left="4320" w:hanging="360"/>
+      </w:pPr>
+      <w:rPr>
+        <w:rFonts w:ascii="Wingdings" w:hAnsi="Wingdings" w:hint="default"/>
+      </w:rPr>
+    </w:lvl>
+    <w:lvl w:ilvl="6" w:tplc="04090001" w:tentative="1">
+      <w:start w:val="1"/>
+      <w:numFmt w:val="bullet"/>
+      <w:lvlText w:val=""/>
+      <w:lvlJc w:val="left"/>
+      <w:pPr>
+        <w:ind w:left="5040" w:hanging="360"/>
+      </w:pPr>
+      <w:rPr>
+        <w:rFonts w:ascii="Symbol" w:hAnsi="Symbol" w:hint="default"/>
+      </w:rPr>
+    </w:lvl>
+    <w:lvl w:ilvl="7" w:tplc="04090003" w:tentative="1">
+      <w:start w:val="1"/>
+      <w:numFmt w:val="bullet"/>
+      <w:lvlText w:val="o"/>
+      <w:lvlJc w:val="left"/>
+      <w:pPr>
+        <w:ind w:left="5760" w:hanging="360"/>
+      </w:pPr>
+      <w:rPr>
+        <w:rFonts w:ascii="Courier New" w:hAnsi="Courier New" w:cs="Courier New" w:hint="default"/>
+      </w:rPr>
+    </w:lvl>
+    <w:lvl w:ilvl="8" w:tplc="04090005" w:tentative="1">
+      <w:start w:val="1"/>
+      <w:numFmt w:val="bullet"/>
+      <w:lvlText w:val=""/>
+      <w:lvlJc w:val="left"/>
+      <w:pPr>
+        <w:ind w:left="6480" w:hanging="360"/>
+      </w:pPr>
+      <w:rPr>
+        <w:rFonts w:ascii="Wingdings" w:hAnsi="Wingdings" w:hint="default"/>
+      </w:rPr>
+    </w:lvl>
+  </w:abstractNum>
+  <w:abstractNum w:abstractNumId="7" w15:restartNumberingAfterBreak="0">
+    <w:nsid w:val="2BD40FAC"/>
+    <w:multiLevelType w:val="hybridMultilevel"/>
+    <w:tmpl w:val="E7240D3A"/>
+    <w:lvl w:ilvl="0" w:tplc="04090001">
+      <w:start w:val="1"/>
+      <w:numFmt w:val="bullet"/>
+      <w:lvlText w:val=""/>
+      <w:lvlJc w:val="left"/>
+      <w:pPr>
+        <w:ind w:left="720" w:hanging="360"/>
+      </w:pPr>
+      <w:rPr>
+        <w:rFonts w:ascii="Symbol" w:hAnsi="Symbol" w:hint="default"/>
+      </w:rPr>
+    </w:lvl>
+    <w:lvl w:ilvl="1" w:tplc="04090003" w:tentative="1">
+      <w:start w:val="1"/>
+      <w:numFmt w:val="bullet"/>
+      <w:lvlText w:val="o"/>
+      <w:lvlJc w:val="left"/>
+      <w:pPr>
+        <w:ind w:left="1440" w:hanging="360"/>
+      </w:pPr>
+      <w:rPr>
+        <w:rFonts w:ascii="Courier New" w:hAnsi="Courier New" w:cs="Courier New" w:hint="default"/>
+      </w:rPr>
+    </w:lvl>
+    <w:lvl w:ilvl="2" w:tplc="04090005" w:tentative="1">
+      <w:start w:val="1"/>
+      <w:numFmt w:val="bullet"/>
+      <w:lvlText w:val=""/>
+      <w:lvlJc w:val="left"/>
+      <w:pPr>
+        <w:ind w:left="2160" w:hanging="360"/>
+      </w:pPr>
+      <w:rPr>
+        <w:rFonts w:ascii="Wingdings" w:hAnsi="Wingdings" w:hint="default"/>
+      </w:rPr>
+    </w:lvl>
+    <w:lvl w:ilvl="3" w:tplc="04090001" w:tentative="1">
+      <w:start w:val="1"/>
+      <w:numFmt w:val="bullet"/>
+      <w:lvlText w:val=""/>
+      <w:lvlJc w:val="left"/>
+      <w:pPr>
+        <w:ind w:left="2880" w:hanging="360"/>
+      </w:pPr>
+      <w:rPr>
+        <w:rFonts w:ascii="Symbol" w:hAnsi="Symbol" w:hint="default"/>
+      </w:rPr>
+    </w:lvl>
+    <w:lvl w:ilvl="4" w:tplc="04090003" w:tentative="1">
+      <w:start w:val="1"/>
+      <w:numFmt w:val="bullet"/>
+      <w:lvlText w:val="o"/>
+      <w:lvlJc w:val="left"/>
+      <w:pPr>
+        <w:ind w:left="3600" w:hanging="360"/>
+      </w:pPr>
+      <w:rPr>
+        <w:rFonts w:ascii="Courier New" w:hAnsi="Courier New" w:cs="Courier New" w:hint="default"/>
+      </w:rPr>
+    </w:lvl>
+    <w:lvl w:ilvl="5" w:tplc="04090005" w:tentative="1">
+      <w:start w:val="1"/>
+      <w:numFmt w:val="bullet"/>
+      <w:lvlText w:val=""/>
+      <w:lvlJc w:val="left"/>
+      <w:pPr>
+        <w:ind w:left="4320" w:hanging="360"/>
+      </w:pPr>
+      <w:rPr>
+        <w:rFonts w:ascii="Wingdings" w:hAnsi="Wingdings" w:hint="default"/>
+      </w:rPr>
+    </w:lvl>
+    <w:lvl w:ilvl="6" w:tplc="04090001" w:tentative="1">
+      <w:start w:val="1"/>
+      <w:numFmt w:val="bullet"/>
+      <w:lvlText w:val=""/>
+      <w:lvlJc w:val="left"/>
+      <w:pPr>
+        <w:ind w:left="5040" w:hanging="360"/>
+      </w:pPr>
+      <w:rPr>
+        <w:rFonts w:ascii="Symbol" w:hAnsi="Symbol" w:hint="default"/>
+      </w:rPr>
+    </w:lvl>
+    <w:lvl w:ilvl="7" w:tplc="04090003" w:tentative="1">
+      <w:start w:val="1"/>
+      <w:numFmt w:val="bullet"/>
+      <w:lvlText w:val="o"/>
+      <w:lvlJc w:val="left"/>
+      <w:pPr>
+        <w:ind w:left="5760" w:hanging="360"/>
+      </w:pPr>
+      <w:rPr>
+        <w:rFonts w:ascii="Courier New" w:hAnsi="Courier New" w:cs="Courier New" w:hint="default"/>
+      </w:rPr>
+    </w:lvl>
+    <w:lvl w:ilvl="8" w:tplc="04090005" w:tentative="1">
+      <w:start w:val="1"/>
+      <w:numFmt w:val="bullet"/>
+      <w:lvlText w:val=""/>
+      <w:lvlJc w:val="left"/>
+      <w:pPr>
+        <w:ind w:left="6480" w:hanging="360"/>
+      </w:pPr>
+      <w:rPr>
+        <w:rFonts w:ascii="Wingdings" w:hAnsi="Wingdings" w:hint="default"/>
+      </w:rPr>
+    </w:lvl>
+  </w:abstractNum>
+  <w:abstractNum w:abstractNumId="8" w15:restartNumberingAfterBreak="0">
     <w:nsid w:val="33F03772"/>
     <w:multiLevelType w:val="hybridMultilevel"/>
     <w:tmpl w:val="AAF03A2E"/>
@@ -2491,7 +4514,120 @@
       </w:rPr>
     </w:lvl>
   </w:abstractNum>
-  <w:abstractNum w:abstractNumId="4" w15:restartNumberingAfterBreak="0">
+  <w:abstractNum w:abstractNumId="9" w15:restartNumberingAfterBreak="0">
+    <w:nsid w:val="354D153B"/>
+    <w:multiLevelType w:val="hybridMultilevel"/>
+    <w:tmpl w:val="4E2413F4"/>
+    <w:lvl w:ilvl="0" w:tplc="04090001">
+      <w:start w:val="1"/>
+      <w:numFmt w:val="bullet"/>
+      <w:lvlText w:val=""/>
+      <w:lvlJc w:val="left"/>
+      <w:pPr>
+        <w:ind w:left="720" w:hanging="360"/>
+      </w:pPr>
+      <w:rPr>
+        <w:rFonts w:ascii="Symbol" w:hAnsi="Symbol" w:hint="default"/>
+      </w:rPr>
+    </w:lvl>
+    <w:lvl w:ilvl="1" w:tplc="04090003" w:tentative="1">
+      <w:start w:val="1"/>
+      <w:numFmt w:val="bullet"/>
+      <w:lvlText w:val="o"/>
+      <w:lvlJc w:val="left"/>
+      <w:pPr>
+        <w:ind w:left="1440" w:hanging="360"/>
+      </w:pPr>
+      <w:rPr>
+        <w:rFonts w:ascii="Courier New" w:hAnsi="Courier New" w:cs="Courier New" w:hint="default"/>
+      </w:rPr>
+    </w:lvl>
+    <w:lvl w:ilvl="2" w:tplc="04090005" w:tentative="1">
+      <w:start w:val="1"/>
+      <w:numFmt w:val="bullet"/>
+      <w:lvlText w:val=""/>
+      <w:lvlJc w:val="left"/>
+      <w:pPr>
+        <w:ind w:left="2160" w:hanging="360"/>
+      </w:pPr>
+      <w:rPr>
+        <w:rFonts w:ascii="Wingdings" w:hAnsi="Wingdings" w:hint="default"/>
+      </w:rPr>
+    </w:lvl>
+    <w:lvl w:ilvl="3" w:tplc="04090001" w:tentative="1">
+      <w:start w:val="1"/>
+      <w:numFmt w:val="bullet"/>
+      <w:lvlText w:val=""/>
+      <w:lvlJc w:val="left"/>
+      <w:pPr>
+        <w:ind w:left="2880" w:hanging="360"/>
+      </w:pPr>
+      <w:rPr>
+        <w:rFonts w:ascii="Symbol" w:hAnsi="Symbol" w:hint="default"/>
+      </w:rPr>
+    </w:lvl>
+    <w:lvl w:ilvl="4" w:tplc="04090003" w:tentative="1">
+      <w:start w:val="1"/>
+      <w:numFmt w:val="bullet"/>
+      <w:lvlText w:val="o"/>
+      <w:lvlJc w:val="left"/>
+      <w:pPr>
+        <w:ind w:left="3600" w:hanging="360"/>
+      </w:pPr>
+      <w:rPr>
+        <w:rFonts w:ascii="Courier New" w:hAnsi="Courier New" w:cs="Courier New" w:hint="default"/>
+      </w:rPr>
+    </w:lvl>
+    <w:lvl w:ilvl="5" w:tplc="04090005" w:tentative="1">
+      <w:start w:val="1"/>
+      <w:numFmt w:val="bullet"/>
+      <w:lvlText w:val=""/>
+      <w:lvlJc w:val="left"/>
+      <w:pPr>
+        <w:ind w:left="4320" w:hanging="360"/>
+      </w:pPr>
+      <w:rPr>
+        <w:rFonts w:ascii="Wingdings" w:hAnsi="Wingdings" w:hint="default"/>
+      </w:rPr>
+    </w:lvl>
+    <w:lvl w:ilvl="6" w:tplc="04090001" w:tentative="1">
+      <w:start w:val="1"/>
+      <w:numFmt w:val="bullet"/>
+      <w:lvlText w:val=""/>
+      <w:lvlJc w:val="left"/>
+      <w:pPr>
+        <w:ind w:left="5040" w:hanging="360"/>
+      </w:pPr>
+      <w:rPr>
+        <w:rFonts w:ascii="Symbol" w:hAnsi="Symbol" w:hint="default"/>
+      </w:rPr>
+    </w:lvl>
+    <w:lvl w:ilvl="7" w:tplc="04090003" w:tentative="1">
+      <w:start w:val="1"/>
+      <w:numFmt w:val="bullet"/>
+      <w:lvlText w:val="o"/>
+      <w:lvlJc w:val="left"/>
+      <w:pPr>
+        <w:ind w:left="5760" w:hanging="360"/>
+      </w:pPr>
+      <w:rPr>
+        <w:rFonts w:ascii="Courier New" w:hAnsi="Courier New" w:cs="Courier New" w:hint="default"/>
+      </w:rPr>
+    </w:lvl>
+    <w:lvl w:ilvl="8" w:tplc="04090005" w:tentative="1">
+      <w:start w:val="1"/>
+      <w:numFmt w:val="bullet"/>
+      <w:lvlText w:val=""/>
+      <w:lvlJc w:val="left"/>
+      <w:pPr>
+        <w:ind w:left="6480" w:hanging="360"/>
+      </w:pPr>
+      <w:rPr>
+        <w:rFonts w:ascii="Wingdings" w:hAnsi="Wingdings" w:hint="default"/>
+      </w:rPr>
+    </w:lvl>
+  </w:abstractNum>
+  <w:abstractNum w:abstractNumId="10" w15:restartNumberingAfterBreak="0">
     <w:nsid w:val="413D7539"/>
     <w:multiLevelType w:val="hybridMultilevel"/>
     <w:tmpl w:val="BE3C7F42"/>
@@ -2604,7 +4740,233 @@
       </w:rPr>
     </w:lvl>
   </w:abstractNum>
-  <w:abstractNum w:abstractNumId="5" w15:restartNumberingAfterBreak="0">
+  <w:abstractNum w:abstractNumId="11" w15:restartNumberingAfterBreak="0">
+    <w:nsid w:val="48FB0CCC"/>
+    <w:multiLevelType w:val="hybridMultilevel"/>
+    <w:tmpl w:val="540CA1AC"/>
+    <w:lvl w:ilvl="0" w:tplc="04090001">
+      <w:start w:val="1"/>
+      <w:numFmt w:val="bullet"/>
+      <w:lvlText w:val=""/>
+      <w:lvlJc w:val="left"/>
+      <w:pPr>
+        <w:ind w:left="720" w:hanging="360"/>
+      </w:pPr>
+      <w:rPr>
+        <w:rFonts w:ascii="Symbol" w:hAnsi="Symbol" w:hint="default"/>
+      </w:rPr>
+    </w:lvl>
+    <w:lvl w:ilvl="1" w:tplc="04090003" w:tentative="1">
+      <w:start w:val="1"/>
+      <w:numFmt w:val="bullet"/>
+      <w:lvlText w:val="o"/>
+      <w:lvlJc w:val="left"/>
+      <w:pPr>
+        <w:ind w:left="1440" w:hanging="360"/>
+      </w:pPr>
+      <w:rPr>
+        <w:rFonts w:ascii="Courier New" w:hAnsi="Courier New" w:cs="Courier New" w:hint="default"/>
+      </w:rPr>
+    </w:lvl>
+    <w:lvl w:ilvl="2" w:tplc="04090005" w:tentative="1">
+      <w:start w:val="1"/>
+      <w:numFmt w:val="bullet"/>
+      <w:lvlText w:val=""/>
+      <w:lvlJc w:val="left"/>
+      <w:pPr>
+        <w:ind w:left="2160" w:hanging="360"/>
+      </w:pPr>
+      <w:rPr>
+        <w:rFonts w:ascii="Wingdings" w:hAnsi="Wingdings" w:hint="default"/>
+      </w:rPr>
+    </w:lvl>
+    <w:lvl w:ilvl="3" w:tplc="04090001" w:tentative="1">
+      <w:start w:val="1"/>
+      <w:numFmt w:val="bullet"/>
+      <w:lvlText w:val=""/>
+      <w:lvlJc w:val="left"/>
+      <w:pPr>
+        <w:ind w:left="2880" w:hanging="360"/>
+      </w:pPr>
+      <w:rPr>
+        <w:rFonts w:ascii="Symbol" w:hAnsi="Symbol" w:hint="default"/>
+      </w:rPr>
+    </w:lvl>
+    <w:lvl w:ilvl="4" w:tplc="04090003" w:tentative="1">
+      <w:start w:val="1"/>
+      <w:numFmt w:val="bullet"/>
+      <w:lvlText w:val="o"/>
+      <w:lvlJc w:val="left"/>
+      <w:pPr>
+        <w:ind w:left="3600" w:hanging="360"/>
+      </w:pPr>
+      <w:rPr>
+        <w:rFonts w:ascii="Courier New" w:hAnsi="Courier New" w:cs="Courier New" w:hint="default"/>
+      </w:rPr>
+    </w:lvl>
+    <w:lvl w:ilvl="5" w:tplc="04090005" w:tentative="1">
+      <w:start w:val="1"/>
+      <w:numFmt w:val="bullet"/>
+      <w:lvlText w:val=""/>
+      <w:lvlJc w:val="left"/>
+      <w:pPr>
+        <w:ind w:left="4320" w:hanging="360"/>
+      </w:pPr>
+      <w:rPr>
+        <w:rFonts w:ascii="Wingdings" w:hAnsi="Wingdings" w:hint="default"/>
+      </w:rPr>
+    </w:lvl>
+    <w:lvl w:ilvl="6" w:tplc="04090001" w:tentative="1">
+      <w:start w:val="1"/>
+      <w:numFmt w:val="bullet"/>
+      <w:lvlText w:val=""/>
+      <w:lvlJc w:val="left"/>
+      <w:pPr>
+        <w:ind w:left="5040" w:hanging="360"/>
+      </w:pPr>
+      <w:rPr>
+        <w:rFonts w:ascii="Symbol" w:hAnsi="Symbol" w:hint="default"/>
+      </w:rPr>
+    </w:lvl>
+    <w:lvl w:ilvl="7" w:tplc="04090003" w:tentative="1">
+      <w:start w:val="1"/>
+      <w:numFmt w:val="bullet"/>
+      <w:lvlText w:val="o"/>
+      <w:lvlJc w:val="left"/>
+      <w:pPr>
+        <w:ind w:left="5760" w:hanging="360"/>
+      </w:pPr>
+      <w:rPr>
+        <w:rFonts w:ascii="Courier New" w:hAnsi="Courier New" w:cs="Courier New" w:hint="default"/>
+      </w:rPr>
+    </w:lvl>
+    <w:lvl w:ilvl="8" w:tplc="04090005" w:tentative="1">
+      <w:start w:val="1"/>
+      <w:numFmt w:val="bullet"/>
+      <w:lvlText w:val=""/>
+      <w:lvlJc w:val="left"/>
+      <w:pPr>
+        <w:ind w:left="6480" w:hanging="360"/>
+      </w:pPr>
+      <w:rPr>
+        <w:rFonts w:ascii="Wingdings" w:hAnsi="Wingdings" w:hint="default"/>
+      </w:rPr>
+    </w:lvl>
+  </w:abstractNum>
+  <w:abstractNum w:abstractNumId="12" w15:restartNumberingAfterBreak="0">
+    <w:nsid w:val="4C0F2B83"/>
+    <w:multiLevelType w:val="hybridMultilevel"/>
+    <w:tmpl w:val="D3AABFB6"/>
+    <w:lvl w:ilvl="0" w:tplc="04090001">
+      <w:start w:val="1"/>
+      <w:numFmt w:val="bullet"/>
+      <w:lvlText w:val=""/>
+      <w:lvlJc w:val="left"/>
+      <w:pPr>
+        <w:ind w:left="720" w:hanging="360"/>
+      </w:pPr>
+      <w:rPr>
+        <w:rFonts w:ascii="Symbol" w:hAnsi="Symbol" w:hint="default"/>
+      </w:rPr>
+    </w:lvl>
+    <w:lvl w:ilvl="1" w:tplc="04090003" w:tentative="1">
+      <w:start w:val="1"/>
+      <w:numFmt w:val="bullet"/>
+      <w:lvlText w:val="o"/>
+      <w:lvlJc w:val="left"/>
+      <w:pPr>
+        <w:ind w:left="1440" w:hanging="360"/>
+      </w:pPr>
+      <w:rPr>
+        <w:rFonts w:ascii="Courier New" w:hAnsi="Courier New" w:cs="Courier New" w:hint="default"/>
+      </w:rPr>
+    </w:lvl>
+    <w:lvl w:ilvl="2" w:tplc="04090005" w:tentative="1">
+      <w:start w:val="1"/>
+      <w:numFmt w:val="bullet"/>
+      <w:lvlText w:val=""/>
+      <w:lvlJc w:val="left"/>
+      <w:pPr>
+        <w:ind w:left="2160" w:hanging="360"/>
+      </w:pPr>
+      <w:rPr>
+        <w:rFonts w:ascii="Wingdings" w:hAnsi="Wingdings" w:hint="default"/>
+      </w:rPr>
+    </w:lvl>
+    <w:lvl w:ilvl="3" w:tplc="04090001" w:tentative="1">
+      <w:start w:val="1"/>
+      <w:numFmt w:val="bullet"/>
+      <w:lvlText w:val=""/>
+      <w:lvlJc w:val="left"/>
+      <w:pPr>
+        <w:ind w:left="2880" w:hanging="360"/>
+      </w:pPr>
+      <w:rPr>
+        <w:rFonts w:ascii="Symbol" w:hAnsi="Symbol" w:hint="default"/>
+      </w:rPr>
+    </w:lvl>
+    <w:lvl w:ilvl="4" w:tplc="04090003" w:tentative="1">
+      <w:start w:val="1"/>
+      <w:numFmt w:val="bullet"/>
+      <w:lvlText w:val="o"/>
+      <w:lvlJc w:val="left"/>
+      <w:pPr>
+        <w:ind w:left="3600" w:hanging="360"/>
+      </w:pPr>
+      <w:rPr>
+        <w:rFonts w:ascii="Courier New" w:hAnsi="Courier New" w:cs="Courier New" w:hint="default"/>
+      </w:rPr>
+    </w:lvl>
+    <w:lvl w:ilvl="5" w:tplc="04090005" w:tentative="1">
+      <w:start w:val="1"/>
+      <w:numFmt w:val="bullet"/>
+      <w:lvlText w:val=""/>
+      <w:lvlJc w:val="left"/>
+      <w:pPr>
+        <w:ind w:left="4320" w:hanging="360"/>
+      </w:pPr>
+      <w:rPr>
+        <w:rFonts w:ascii="Wingdings" w:hAnsi="Wingdings" w:hint="default"/>
+      </w:rPr>
+    </w:lvl>
+    <w:lvl w:ilvl="6" w:tplc="04090001" w:tentative="1">
+      <w:start w:val="1"/>
+      <w:numFmt w:val="bullet"/>
+      <w:lvlText w:val=""/>
+      <w:lvlJc w:val="left"/>
+      <w:pPr>
+        <w:ind w:left="5040" w:hanging="360"/>
+      </w:pPr>
+      <w:rPr>
+        <w:rFonts w:ascii="Symbol" w:hAnsi="Symbol" w:hint="default"/>
+      </w:rPr>
+    </w:lvl>
+    <w:lvl w:ilvl="7" w:tplc="04090003" w:tentative="1">
+      <w:start w:val="1"/>
+      <w:numFmt w:val="bullet"/>
+      <w:lvlText w:val="o"/>
+      <w:lvlJc w:val="left"/>
+      <w:pPr>
+        <w:ind w:left="5760" w:hanging="360"/>
+      </w:pPr>
+      <w:rPr>
+        <w:rFonts w:ascii="Courier New" w:hAnsi="Courier New" w:cs="Courier New" w:hint="default"/>
+      </w:rPr>
+    </w:lvl>
+    <w:lvl w:ilvl="8" w:tplc="04090005" w:tentative="1">
+      <w:start w:val="1"/>
+      <w:numFmt w:val="bullet"/>
+      <w:lvlText w:val=""/>
+      <w:lvlJc w:val="left"/>
+      <w:pPr>
+        <w:ind w:left="6480" w:hanging="360"/>
+      </w:pPr>
+      <w:rPr>
+        <w:rFonts w:ascii="Wingdings" w:hAnsi="Wingdings" w:hint="default"/>
+      </w:rPr>
+    </w:lvl>
+  </w:abstractNum>
+  <w:abstractNum w:abstractNumId="13" w15:restartNumberingAfterBreak="0">
     <w:nsid w:val="54F74ECF"/>
     <w:multiLevelType w:val="hybridMultilevel"/>
     <w:tmpl w:val="547EF854"/>
@@ -2717,7 +5079,120 @@
       </w:rPr>
     </w:lvl>
   </w:abstractNum>
-  <w:abstractNum w:abstractNumId="6" w15:restartNumberingAfterBreak="0">
+  <w:abstractNum w:abstractNumId="14" w15:restartNumberingAfterBreak="0">
+    <w:nsid w:val="69E96A1C"/>
+    <w:multiLevelType w:val="hybridMultilevel"/>
+    <w:tmpl w:val="145082EE"/>
+    <w:lvl w:ilvl="0" w:tplc="04090001">
+      <w:start w:val="1"/>
+      <w:numFmt w:val="bullet"/>
+      <w:lvlText w:val=""/>
+      <w:lvlJc w:val="left"/>
+      <w:pPr>
+        <w:ind w:left="720" w:hanging="360"/>
+      </w:pPr>
+      <w:rPr>
+        <w:rFonts w:ascii="Symbol" w:hAnsi="Symbol" w:hint="default"/>
+      </w:rPr>
+    </w:lvl>
+    <w:lvl w:ilvl="1" w:tplc="04090003" w:tentative="1">
+      <w:start w:val="1"/>
+      <w:numFmt w:val="bullet"/>
+      <w:lvlText w:val="o"/>
+      <w:lvlJc w:val="left"/>
+      <w:pPr>
+        <w:ind w:left="1440" w:hanging="360"/>
+      </w:pPr>
+      <w:rPr>
+        <w:rFonts w:ascii="Courier New" w:hAnsi="Courier New" w:cs="Courier New" w:hint="default"/>
+      </w:rPr>
+    </w:lvl>
+    <w:lvl w:ilvl="2" w:tplc="04090005" w:tentative="1">
+      <w:start w:val="1"/>
+      <w:numFmt w:val="bullet"/>
+      <w:lvlText w:val=""/>
+      <w:lvlJc w:val="left"/>
+      <w:pPr>
+        <w:ind w:left="2160" w:hanging="360"/>
+      </w:pPr>
+      <w:rPr>
+        <w:rFonts w:ascii="Wingdings" w:hAnsi="Wingdings" w:hint="default"/>
+      </w:rPr>
+    </w:lvl>
+    <w:lvl w:ilvl="3" w:tplc="04090001" w:tentative="1">
+      <w:start w:val="1"/>
+      <w:numFmt w:val="bullet"/>
+      <w:lvlText w:val=""/>
+      <w:lvlJc w:val="left"/>
+      <w:pPr>
+        <w:ind w:left="2880" w:hanging="360"/>
+      </w:pPr>
+      <w:rPr>
+        <w:rFonts w:ascii="Symbol" w:hAnsi="Symbol" w:hint="default"/>
+      </w:rPr>
+    </w:lvl>
+    <w:lvl w:ilvl="4" w:tplc="04090003" w:tentative="1">
+      <w:start w:val="1"/>
+      <w:numFmt w:val="bullet"/>
+      <w:lvlText w:val="o"/>
+      <w:lvlJc w:val="left"/>
+      <w:pPr>
+        <w:ind w:left="3600" w:hanging="360"/>
+      </w:pPr>
+      <w:rPr>
+        <w:rFonts w:ascii="Courier New" w:hAnsi="Courier New" w:cs="Courier New" w:hint="default"/>
+      </w:rPr>
+    </w:lvl>
+    <w:lvl w:ilvl="5" w:tplc="04090005" w:tentative="1">
+      <w:start w:val="1"/>
+      <w:numFmt w:val="bullet"/>
+      <w:lvlText w:val=""/>
+      <w:lvlJc w:val="left"/>
+      <w:pPr>
+        <w:ind w:left="4320" w:hanging="360"/>
+      </w:pPr>
+      <w:rPr>
+        <w:rFonts w:ascii="Wingdings" w:hAnsi="Wingdings" w:hint="default"/>
+      </w:rPr>
+    </w:lvl>
+    <w:lvl w:ilvl="6" w:tplc="04090001" w:tentative="1">
+      <w:start w:val="1"/>
+      <w:numFmt w:val="bullet"/>
+      <w:lvlText w:val=""/>
+      <w:lvlJc w:val="left"/>
+      <w:pPr>
+        <w:ind w:left="5040" w:hanging="360"/>
+      </w:pPr>
+      <w:rPr>
+        <w:rFonts w:ascii="Symbol" w:hAnsi="Symbol" w:hint="default"/>
+      </w:rPr>
+    </w:lvl>
+    <w:lvl w:ilvl="7" w:tplc="04090003" w:tentative="1">
+      <w:start w:val="1"/>
+      <w:numFmt w:val="bullet"/>
+      <w:lvlText w:val="o"/>
+      <w:lvlJc w:val="left"/>
+      <w:pPr>
+        <w:ind w:left="5760" w:hanging="360"/>
+      </w:pPr>
+      <w:rPr>
+        <w:rFonts w:ascii="Courier New" w:hAnsi="Courier New" w:cs="Courier New" w:hint="default"/>
+      </w:rPr>
+    </w:lvl>
+    <w:lvl w:ilvl="8" w:tplc="04090005" w:tentative="1">
+      <w:start w:val="1"/>
+      <w:numFmt w:val="bullet"/>
+      <w:lvlText w:val=""/>
+      <w:lvlJc w:val="left"/>
+      <w:pPr>
+        <w:ind w:left="6480" w:hanging="360"/>
+      </w:pPr>
+      <w:rPr>
+        <w:rFonts w:ascii="Wingdings" w:hAnsi="Wingdings" w:hint="default"/>
+      </w:rPr>
+    </w:lvl>
+  </w:abstractNum>
+  <w:abstractNum w:abstractNumId="15" w15:restartNumberingAfterBreak="0">
     <w:nsid w:val="778906DA"/>
     <w:multiLevelType w:val="hybridMultilevel"/>
     <w:tmpl w:val="D37E2286"/>
@@ -2831,25 +5306,52 @@
     </w:lvl>
   </w:abstractNum>
   <w:num w:numId="1">
-    <w:abstractNumId w:val="5"/>
+    <w:abstractNumId w:val="13"/>
   </w:num>
   <w:num w:numId="2">
-    <w:abstractNumId w:val="3"/>
+    <w:abstractNumId w:val="8"/>
   </w:num>
   <w:num w:numId="3">
     <w:abstractNumId w:val="0"/>
   </w:num>
   <w:num w:numId="4">
+    <w:abstractNumId w:val="5"/>
+  </w:num>
+  <w:num w:numId="5">
+    <w:abstractNumId w:val="10"/>
+  </w:num>
+  <w:num w:numId="6">
+    <w:abstractNumId w:val="3"/>
+  </w:num>
+  <w:num w:numId="7">
+    <w:abstractNumId w:val="15"/>
+  </w:num>
+  <w:num w:numId="8">
+    <w:abstractNumId w:val="6"/>
+  </w:num>
+  <w:num w:numId="9">
+    <w:abstractNumId w:val="4"/>
+  </w:num>
+  <w:num w:numId="10">
+    <w:abstractNumId w:val="14"/>
+  </w:num>
+  <w:num w:numId="11">
+    <w:abstractNumId w:val="1"/>
+  </w:num>
+  <w:num w:numId="12">
+    <w:abstractNumId w:val="12"/>
+  </w:num>
+  <w:num w:numId="13">
+    <w:abstractNumId w:val="11"/>
+  </w:num>
+  <w:num w:numId="14">
+    <w:abstractNumId w:val="9"/>
+  </w:num>
+  <w:num w:numId="15">
     <w:abstractNumId w:val="2"/>
   </w:num>
-  <w:num w:numId="5">
-    <w:abstractNumId w:val="4"/>
-  </w:num>
-  <w:num w:numId="6">
-    <w:abstractNumId w:val="1"/>
-  </w:num>
-  <w:num w:numId="7">
-    <w:abstractNumId w:val="6"/>
+  <w:num w:numId="16">
+    <w:abstractNumId w:val="7"/>
   </w:num>
 </w:numbering>
 </file>
@@ -3678,7 +6180,7 @@
 </file>
 
 <file path=customXml/itemProps1.xml><?xml version="1.0" encoding="utf-8"?>
-<ds:datastoreItem xmlns:ds="http://schemas.openxmlformats.org/officeDocument/2006/customXml" ds:itemID="{639524E7-419C-44B7-B420-9C6E35878271}">
+<ds:datastoreItem xmlns:ds="http://schemas.openxmlformats.org/officeDocument/2006/customXml" ds:itemID="{C9823BE5-20EF-4A3C-8CF5-C0C72B6637A5}">
   <ds:schemaRefs>
     <ds:schemaRef ds:uri="http://schemas.openxmlformats.org/officeDocument/2006/bibliography"/>
   </ds:schemaRefs>

</xml_diff>

<commit_message>
+ Add ManageCustomScripts component for SmartHomeWebMobile, Add Edit dialogs for home, device, mode. + Update Technical report: Add "Thanh phan chinh" section
</commit_message>
<xml_diff>
--- a/Documents/Bao_Cao_LVTN/Phan Di Dong/Technical di dong.docx
+++ b/Documents/Bao_Cao_LVTN/Phan Di Dong/Technical di dong.docx
@@ -2440,8 +2440,8 @@
         </w:rPr>
         <w:drawing>
           <wp:inline distT="0" distB="0" distL="0" distR="0">
-            <wp:extent cx="6540755" cy="4206240"/>
-            <wp:effectExtent l="0" t="0" r="0" b="3810"/>
+            <wp:extent cx="6564453" cy="4221480"/>
+            <wp:effectExtent l="0" t="0" r="8255" b="7620"/>
             <wp:docPr id="5" name="Picture 5"/>
             <wp:cNvGraphicFramePr>
               <a:graphicFrameLocks xmlns:a="http://schemas.openxmlformats.org/drawingml/2006/main" noChangeAspect="1"/>
@@ -2468,7 +2468,7 @@
                   <pic:spPr>
                     <a:xfrm>
                       <a:off x="0" y="0"/>
-                      <a:ext cx="6568885" cy="4224330"/>
+                      <a:ext cx="6570685" cy="4225488"/>
                     </a:xfrm>
                     <a:prstGeom prst="rect">
                       <a:avLst/>
@@ -2499,191 +2499,16 @@
       <w:pPr>
         <w:jc w:val="both"/>
       </w:pPr>
-    </w:p>
-    <w:p>
-      <w:pPr>
-        <w:jc w:val="both"/>
-      </w:pPr>
-      <w:r>
-        <w:t>Thanh công cụ (Navbar) là thành phần đóng góp</w:t>
-      </w:r>
-      <w:r>
-        <w:t xml:space="preserve"> cho phép người dùng thực hiện một </w:t>
-      </w:r>
-      <w:r>
-        <w:t xml:space="preserve">số các thao tác </w:t>
-      </w:r>
-      <w:r>
-        <w:t>cơ bản của ứng dụng</w:t>
-      </w:r>
-      <w:r>
-        <w:t xml:space="preserve"> một cách nhanh chóng</w:t>
-      </w:r>
-      <w:r>
-        <w:t>,</w:t>
-      </w:r>
-      <w:r>
-        <w:t xml:space="preserve"> được sử dụng ở các thành phần chính là: Thành phần Danh sách các Ngôi nhà, Thành phần Danh sách các Kiểu thiết bị và Thành phần Danh sách các thiết bị. Thanh công cụ có nhiều chức năng khác nhau tùy thuộc vào thành phần chính mà nó được sử dụng. Các chức năng của thanh công cụ:</w:t>
-      </w:r>
-    </w:p>
-    <w:p>
-      <w:pPr>
-        <w:pStyle w:val="ListParagraph"/>
-        <w:numPr>
-          <w:ilvl w:val="0"/>
-          <w:numId w:val="11"/>
-        </w:numPr>
-        <w:jc w:val="both"/>
-      </w:pPr>
-      <w:r>
+      <w:r>
+        <w:rPr>
+          <w:noProof/>
+        </w:rPr>
         <w:lastRenderedPageBreak/>
-        <w:t>Thể hiện tên của Ngôi nhà hiện tại đang truy cập.</w:t>
-      </w:r>
-    </w:p>
-    <w:p>
-      <w:pPr>
-        <w:pStyle w:val="ListParagraph"/>
-        <w:numPr>
-          <w:ilvl w:val="0"/>
-          <w:numId w:val="11"/>
-        </w:numPr>
-        <w:jc w:val="both"/>
-      </w:pPr>
-      <w:r>
-        <w:t>Cho phép người dùng quay lại Giao diện Danh sách các Kiểu thiết bị.</w:t>
-      </w:r>
-    </w:p>
-    <w:p>
-      <w:pPr>
-        <w:pStyle w:val="ListParagraph"/>
-        <w:numPr>
-          <w:ilvl w:val="0"/>
-          <w:numId w:val="11"/>
-        </w:numPr>
-        <w:jc w:val="both"/>
-      </w:pPr>
-      <w:r>
-        <w:t>Cho phép người dùng đăng xuất.</w:t>
-      </w:r>
-    </w:p>
-    <w:p>
-      <w:pPr>
-        <w:pStyle w:val="ListParagraph"/>
-        <w:numPr>
-          <w:ilvl w:val="0"/>
-          <w:numId w:val="11"/>
-        </w:numPr>
-        <w:jc w:val="both"/>
-      </w:pPr>
-      <w:r>
-        <w:t>Cho phép người dùng kích hoạ</w:t>
-      </w:r>
-      <w:r>
-        <w:t xml:space="preserve">t </w:t>
-      </w:r>
-      <w:r>
-        <w:t>các C</w:t>
-      </w:r>
-      <w:r>
-        <w:t>hế độ.</w:t>
-      </w:r>
-    </w:p>
-    <w:p>
-      <w:pPr>
-        <w:pStyle w:val="ListParagraph"/>
-        <w:numPr>
-          <w:ilvl w:val="0"/>
-          <w:numId w:val="11"/>
-        </w:numPr>
-        <w:jc w:val="both"/>
-      </w:pPr>
-      <w:r>
-        <w:t>Cho phép người dùng xem, cập nhậ</w:t>
-      </w:r>
-      <w:r>
-        <w:t>t</w:t>
-      </w:r>
-      <w:r>
-        <w:t xml:space="preserve"> chỉnh sửa</w:t>
-      </w:r>
-      <w:r>
-        <w:t xml:space="preserve"> thông tin</w:t>
-      </w:r>
-      <w:r>
-        <w:t xml:space="preserve"> hoặc xóa </w:t>
-      </w:r>
-      <w:r>
-        <w:t>các Chế độ.</w:t>
-      </w:r>
-    </w:p>
-    <w:p>
-      <w:pPr>
-        <w:jc w:val="both"/>
-      </w:pPr>
-    </w:p>
-    <w:p>
-      <w:pPr>
-        <w:jc w:val="both"/>
-        <w:rPr>
-          <w:sz w:val="24"/>
-          <w:szCs w:val="24"/>
-          <w:u w:val="single"/>
-        </w:rPr>
-      </w:pPr>
-      <w:r>
-        <w:rPr>
-          <w:sz w:val="24"/>
-          <w:szCs w:val="24"/>
-          <w:u w:val="single"/>
-        </w:rPr>
-        <w:t xml:space="preserve">Thẻ </w:t>
-      </w:r>
-      <w:r>
-        <w:rPr>
-          <w:sz w:val="24"/>
-          <w:szCs w:val="24"/>
-          <w:u w:val="single"/>
-        </w:rPr>
-        <w:t>nhà</w:t>
-      </w:r>
-      <w:r>
-        <w:rPr>
-          <w:sz w:val="24"/>
-          <w:szCs w:val="24"/>
-          <w:u w:val="single"/>
-        </w:rPr>
-        <w:t xml:space="preserve"> (</w:t>
-      </w:r>
-      <w:r>
-        <w:rPr>
-          <w:sz w:val="24"/>
-          <w:szCs w:val="24"/>
-          <w:u w:val="single"/>
-        </w:rPr>
-        <w:t>Home</w:t>
-      </w:r>
-      <w:r>
-        <w:rPr>
-          <w:sz w:val="24"/>
-          <w:szCs w:val="24"/>
-          <w:u w:val="single"/>
-        </w:rPr>
-        <w:t>-panel)</w:t>
-      </w:r>
-    </w:p>
-    <w:p>
-      <w:pPr>
-        <w:jc w:val="center"/>
-      </w:pPr>
-      <w:r>
-        <w:rPr>
-          <w:noProof/>
-        </w:rPr>
         <w:drawing>
           <wp:inline distT="0" distB="0" distL="0" distR="0">
-            <wp:extent cx="6160006" cy="3276600"/>
-            <wp:effectExtent l="0" t="0" r="0" b="0"/>
-            <wp:docPr id="10" name="Picture 10"/>
+            <wp:extent cx="6642837" cy="3589020"/>
+            <wp:effectExtent l="0" t="0" r="5715" b="0"/>
+            <wp:docPr id="7" name="Picture 7"/>
             <wp:cNvGraphicFramePr>
               <a:graphicFrameLocks xmlns:a="http://schemas.openxmlformats.org/drawingml/2006/main" noChangeAspect="1"/>
             </wp:cNvGraphicFramePr>
@@ -2691,7 +2516,7 @@
               <a:graphicData uri="http://schemas.openxmlformats.org/drawingml/2006/picture">
                 <pic:pic xmlns:pic="http://schemas.openxmlformats.org/drawingml/2006/picture">
                   <pic:nvPicPr>
-                    <pic:cNvPr id="10" name="HomePanelPNG.png"/>
+                    <pic:cNvPr id="7" name="EditMode.PNG"/>
                     <pic:cNvPicPr/>
                   </pic:nvPicPr>
                   <pic:blipFill>
@@ -2709,7 +2534,7 @@
                   <pic:spPr>
                     <a:xfrm>
                       <a:off x="0" y="0"/>
-                      <a:ext cx="6189145" cy="3292100"/>
+                      <a:ext cx="6729175" cy="3635667"/>
                     </a:xfrm>
                     <a:prstGeom prst="rect">
                       <a:avLst/>
@@ -2733,23 +2558,38 @@
         <w:t>Hình 6.3:</w:t>
       </w:r>
       <w:r>
-        <w:t xml:space="preserve"> Thẻ nhà</w:t>
-      </w:r>
-    </w:p>
-    <w:p>
-      <w:pPr>
-        <w:jc w:val="both"/>
-      </w:pPr>
-    </w:p>
-    <w:p>
-      <w:pPr>
-        <w:jc w:val="both"/>
-      </w:pPr>
-      <w:r>
-        <w:t xml:space="preserve">Thẻ nhà (Home-panel) là thành phần đóng góp thể hiện thông tin của một ngôi nhà được lắp đặt hệ thống, thành phần này được sử dụng nhiều lần như một danh sách trong thành phần chính Danh sách các Ngôi nhà. </w:t>
-      </w:r>
-      <w:r>
-        <w:t>Các chức năng của thẻ nhà:</w:t>
+        <w:t xml:space="preserve"> Bảng hộp thoại cập nhật Chế độ</w:t>
+      </w:r>
+    </w:p>
+    <w:p>
+      <w:pPr>
+        <w:jc w:val="both"/>
+      </w:pPr>
+    </w:p>
+    <w:p>
+      <w:pPr>
+        <w:jc w:val="both"/>
+      </w:pPr>
+      <w:r>
+        <w:t>Thanh công cụ (Navbar) là thành phần đóng góp</w:t>
+      </w:r>
+      <w:r>
+        <w:t xml:space="preserve"> cho phép người dùng thực hiện một </w:t>
+      </w:r>
+      <w:r>
+        <w:t xml:space="preserve">số các thao tác </w:t>
+      </w:r>
+      <w:r>
+        <w:t>cơ bản của ứng dụng</w:t>
+      </w:r>
+      <w:r>
+        <w:t xml:space="preserve"> một cách nhanh chóng</w:t>
+      </w:r>
+      <w:r>
+        <w:t>,</w:t>
+      </w:r>
+      <w:r>
+        <w:t xml:space="preserve"> được sử dụng ở các thành phần chính là: Thành phần Danh sách các Ngôi nhà, Thành phần Danh sách các Kiểu thiết bị và Thành phần Danh sách các thiết bị. Thanh công cụ có nhiều chức năng khác nhau tùy thuộc vào thành phần chính mà nó được sử dụng. Các chức năng của thanh công cụ:</w:t>
       </w:r>
     </w:p>
     <w:p>
@@ -2757,15 +2597,12 @@
         <w:pStyle w:val="ListParagraph"/>
         <w:numPr>
           <w:ilvl w:val="0"/>
-          <w:numId w:val="12"/>
+          <w:numId w:val="11"/>
         </w:numPr>
         <w:jc w:val="both"/>
       </w:pPr>
       <w:r>
-        <w:t xml:space="preserve">Thể hiện tên </w:t>
-      </w:r>
-      <w:r>
-        <w:t>của ngôi nhà.</w:t>
+        <w:t>Thể hiện tên của Ngôi nhà hiện tại đang truy cập.</w:t>
       </w:r>
     </w:p>
     <w:p>
@@ -2773,12 +2610,12 @@
         <w:pStyle w:val="ListParagraph"/>
         <w:numPr>
           <w:ilvl w:val="0"/>
-          <w:numId w:val="12"/>
+          <w:numId w:val="11"/>
         </w:numPr>
         <w:jc w:val="both"/>
       </w:pPr>
       <w:r>
-        <w:t>Cho phép người dùng ngưng hoạt động tạm thời (Disable) hoặc tái hoạt động (Enable) ngôi nhà.</w:t>
+        <w:t>Cho phép người dùng quay lại Giao diện Danh sách các Kiểu thiết bị.</w:t>
       </w:r>
     </w:p>
     <w:p>
@@ -2786,21 +2623,12 @@
         <w:pStyle w:val="ListParagraph"/>
         <w:numPr>
           <w:ilvl w:val="0"/>
-          <w:numId w:val="12"/>
+          <w:numId w:val="11"/>
         </w:numPr>
         <w:jc w:val="both"/>
       </w:pPr>
       <w:r>
-        <w:t>Cho phép người dùng xem, cập n</w:t>
-      </w:r>
-      <w:r>
-        <w:t>hật</w:t>
-      </w:r>
-      <w:r>
-        <w:t xml:space="preserve"> chỉnh sửa</w:t>
-      </w:r>
-      <w:r>
-        <w:t xml:space="preserve"> thông tin hoặc xóa ngôi nhà.</w:t>
+        <w:t>Cho phép người dùng đăng xuất.</w:t>
       </w:r>
     </w:p>
     <w:p>
@@ -2808,16 +2636,60 @@
         <w:pStyle w:val="ListParagraph"/>
         <w:numPr>
           <w:ilvl w:val="0"/>
-          <w:numId w:val="12"/>
+          <w:numId w:val="11"/>
         </w:numPr>
         <w:jc w:val="both"/>
       </w:pPr>
       <w:r>
-        <w:t>Chuyển tiếp người dùng tới thành phần chính Danh sách các Kiểu thiết bị</w:t>
-      </w:r>
-      <w:r>
-        <w:t>.</w:t>
-      </w:r>
+        <w:t>Cho phép người dùng kích hoạ</w:t>
+      </w:r>
+      <w:r>
+        <w:t xml:space="preserve">t </w:t>
+      </w:r>
+      <w:r>
+        <w:t>các C</w:t>
+      </w:r>
+      <w:r>
+        <w:t>hế độ.</w:t>
+      </w:r>
+    </w:p>
+    <w:p>
+      <w:pPr>
+        <w:pStyle w:val="ListParagraph"/>
+        <w:numPr>
+          <w:ilvl w:val="0"/>
+          <w:numId w:val="11"/>
+        </w:numPr>
+        <w:jc w:val="both"/>
+      </w:pPr>
+      <w:r>
+        <w:t>Cho phép người dùng xem, cập nhậ</w:t>
+      </w:r>
+      <w:r>
+        <w:t>t</w:t>
+      </w:r>
+      <w:r>
+        <w:t xml:space="preserve"> chỉnh sửa</w:t>
+      </w:r>
+      <w:r>
+        <w:t xml:space="preserve"> thông tin</w:t>
+      </w:r>
+      <w:r>
+        <w:t xml:space="preserve"> hoặc xóa </w:t>
+      </w:r>
+      <w:r>
+        <w:t>các Chế độ.</w:t>
+      </w:r>
+    </w:p>
+    <w:p>
+      <w:pPr>
+        <w:jc w:val="both"/>
+      </w:pPr>
+    </w:p>
+    <w:p>
+      <w:pPr>
+        <w:jc w:val="both"/>
+      </w:pPr>
     </w:p>
     <w:p>
       <w:pPr>
@@ -2855,7 +2727,39 @@
           <w:u w:val="single"/>
         </w:rPr>
         <w:lastRenderedPageBreak/>
-        <w:t>Thẻ Kiểu thiết bị (Device-type-panel)</w:t>
+        <w:t xml:space="preserve">Thẻ </w:t>
+      </w:r>
+      <w:r>
+        <w:rPr>
+          <w:sz w:val="24"/>
+          <w:szCs w:val="24"/>
+          <w:u w:val="single"/>
+        </w:rPr>
+        <w:t>nhà</w:t>
+      </w:r>
+      <w:r>
+        <w:rPr>
+          <w:sz w:val="24"/>
+          <w:szCs w:val="24"/>
+          <w:u w:val="single"/>
+        </w:rPr>
+        <w:t xml:space="preserve"> (</w:t>
+      </w:r>
+      <w:r>
+        <w:rPr>
+          <w:sz w:val="24"/>
+          <w:szCs w:val="24"/>
+          <w:u w:val="single"/>
+        </w:rPr>
+        <w:t>Home</w:t>
+      </w:r>
+      <w:r>
+        <w:rPr>
+          <w:sz w:val="24"/>
+          <w:szCs w:val="24"/>
+          <w:u w:val="single"/>
+        </w:rPr>
+        <w:t>-panel)</w:t>
       </w:r>
     </w:p>
     <w:p>
@@ -2868,9 +2772,9 @@
         </w:rPr>
         <w:drawing>
           <wp:inline distT="0" distB="0" distL="0" distR="0">
-            <wp:extent cx="6064672" cy="5646420"/>
-            <wp:effectExtent l="0" t="0" r="0" b="0"/>
-            <wp:docPr id="11" name="Picture 11"/>
+            <wp:extent cx="4815840" cy="2561618"/>
+            <wp:effectExtent l="0" t="0" r="3810" b="0"/>
+            <wp:docPr id="10" name="Picture 10"/>
             <wp:cNvGraphicFramePr>
               <a:graphicFrameLocks xmlns:a="http://schemas.openxmlformats.org/drawingml/2006/main" noChangeAspect="1"/>
             </wp:cNvGraphicFramePr>
@@ -2878,7 +2782,7 @@
               <a:graphicData uri="http://schemas.openxmlformats.org/drawingml/2006/picture">
                 <pic:pic xmlns:pic="http://schemas.openxmlformats.org/drawingml/2006/picture">
                   <pic:nvPicPr>
-                    <pic:cNvPr id="11" name="DeviceTypePanels.PNG"/>
+                    <pic:cNvPr id="10" name="HomePanelPNG.png"/>
                     <pic:cNvPicPr/>
                   </pic:nvPicPr>
                   <pic:blipFill>
@@ -2896,7 +2800,7 @@
                   <pic:spPr>
                     <a:xfrm>
                       <a:off x="0" y="0"/>
-                      <a:ext cx="6098611" cy="5678018"/>
+                      <a:ext cx="4879631" cy="2595549"/>
                     </a:xfrm>
                     <a:prstGeom prst="rect">
                       <a:avLst/>
@@ -2917,64 +2821,16 @@
         <w:rPr>
           <w:b/>
         </w:rPr>
-        <w:t>Hình 6.4:</w:t>
-      </w:r>
-      <w:r>
-        <w:t xml:space="preserve"> Một số Thẻ Kiểu thiết bị</w:t>
-      </w:r>
-    </w:p>
-    <w:p/>
-    <w:p>
-      <w:r>
-        <w:t>Thẻ Kiểu thiết bị (Device-type-panel) là thành phần đóng góp thể hiện thông tin của một kiểu thiết bị được hệ thống hỗ trợ, thành phần này được sử dụng nhiều lần như một danh sách trong thành phần chính Danh sách Các kiểu thiết bị. Ứ</w:t>
-      </w:r>
-      <w:r>
-        <w:t>ng với mỗi kiểu thiết bị thì thẻ Kiểu thiết bị có kí hiệu thể hiện và tên khác nhau, có 6 kiểu thiết bị hỗ trợ: Cảm biến nhiệt độ (Temperature Sensor), Cảm biến chuyển động (Motion Sensor), Cảm biến ánh sánh (Light Sensor), Cảm biến khí gas (Gas Sensor), Bóng đèn (Light) và Còi hú (Buzzer).</w:t>
-      </w:r>
-      <w:r>
-        <w:t xml:space="preserve"> Các chức năng của Thẻ Kiểu thiết bị:</w:t>
-      </w:r>
-    </w:p>
-    <w:p>
-      <w:pPr>
-        <w:pStyle w:val="ListParagraph"/>
-        <w:numPr>
-          <w:ilvl w:val="0"/>
-          <w:numId w:val="13"/>
-        </w:numPr>
-      </w:pPr>
-      <w:r>
-        <w:t>Thể hiện thông tin của Kiểu thiết bị.</w:t>
-      </w:r>
-    </w:p>
-    <w:p>
-      <w:pPr>
-        <w:pStyle w:val="ListParagraph"/>
-        <w:numPr>
-          <w:ilvl w:val="0"/>
-          <w:numId w:val="13"/>
-        </w:numPr>
-      </w:pPr>
-      <w:r>
-        <w:t>Chuyển tiếp người dùng tới thành phần chính Danh sách các thiết bị.</w:t>
-      </w:r>
-    </w:p>
-    <w:p>
-      <w:pPr>
-        <w:rPr>
-          <w:sz w:val="24"/>
-          <w:szCs w:val="24"/>
-          <w:u w:val="single"/>
-        </w:rPr>
-      </w:pPr>
-      <w:r>
-        <w:rPr>
-          <w:sz w:val="24"/>
-          <w:szCs w:val="24"/>
-          <w:u w:val="single"/>
-        </w:rPr>
-        <w:lastRenderedPageBreak/>
-        <w:t>Thẻ Thiết bị (Device-panel)</w:t>
+        <w:t>Hình 6.4</w:t>
+      </w:r>
+      <w:r>
+        <w:rPr>
+          <w:b/>
+        </w:rPr>
+        <w:t>:</w:t>
+      </w:r>
+      <w:r>
+        <w:t xml:space="preserve"> Thẻ nhà</w:t>
       </w:r>
     </w:p>
     <w:p>
@@ -2987,9 +2843,9 @@
         </w:rPr>
         <w:drawing>
           <wp:inline distT="0" distB="0" distL="0" distR="0">
-            <wp:extent cx="6355080" cy="5451205"/>
-            <wp:effectExtent l="0" t="0" r="7620" b="0"/>
-            <wp:docPr id="12" name="Picture 12"/>
+            <wp:extent cx="6187440" cy="4666075"/>
+            <wp:effectExtent l="0" t="0" r="3810" b="1270"/>
+            <wp:docPr id="3" name="Picture 3"/>
             <wp:cNvGraphicFramePr>
               <a:graphicFrameLocks xmlns:a="http://schemas.openxmlformats.org/drawingml/2006/main" noChangeAspect="1"/>
             </wp:cNvGraphicFramePr>
@@ -2997,7 +2853,7 @@
               <a:graphicData uri="http://schemas.openxmlformats.org/drawingml/2006/picture">
                 <pic:pic xmlns:pic="http://schemas.openxmlformats.org/drawingml/2006/picture">
                   <pic:nvPicPr>
-                    <pic:cNvPr id="12" name="DevicePanel.png"/>
+                    <pic:cNvPr id="3" name="EditHome.PNG"/>
                     <pic:cNvPicPr/>
                   </pic:nvPicPr>
                   <pic:blipFill>
@@ -3015,7 +2871,7 @@
                   <pic:spPr>
                     <a:xfrm>
                       <a:off x="0" y="0"/>
-                      <a:ext cx="6376855" cy="5469883"/>
+                      <a:ext cx="6302782" cy="4753057"/>
                     </a:xfrm>
                     <a:prstGeom prst="rect">
                       <a:avLst/>
@@ -3039,7 +2895,548 @@
         <w:t>Hình 6.5:</w:t>
       </w:r>
       <w:r>
+        <w:t xml:space="preserve"> Bảng hộp thoại cập nhật Ngôi nhà</w:t>
+      </w:r>
+    </w:p>
+    <w:p>
+      <w:pPr>
+        <w:jc w:val="center"/>
+      </w:pPr>
+      <w:r>
+        <w:rPr>
+          <w:noProof/>
+        </w:rPr>
+        <w:lastRenderedPageBreak/>
+        <w:drawing>
+          <wp:inline distT="0" distB="0" distL="0" distR="0">
+            <wp:extent cx="4497530" cy="3733800"/>
+            <wp:effectExtent l="0" t="0" r="0" b="0"/>
+            <wp:docPr id="4" name="Picture 4"/>
+            <wp:cNvGraphicFramePr>
+              <a:graphicFrameLocks xmlns:a="http://schemas.openxmlformats.org/drawingml/2006/main" noChangeAspect="1"/>
+            </wp:cNvGraphicFramePr>
+            <a:graphic xmlns:a="http://schemas.openxmlformats.org/drawingml/2006/main">
+              <a:graphicData uri="http://schemas.openxmlformats.org/drawingml/2006/picture">
+                <pic:pic xmlns:pic="http://schemas.openxmlformats.org/drawingml/2006/picture">
+                  <pic:nvPicPr>
+                    <pic:cNvPr id="4" name="RemoveHome.PNG"/>
+                    <pic:cNvPicPr/>
+                  </pic:nvPicPr>
+                  <pic:blipFill>
+                    <a:blip r:embed="rId12">
+                      <a:extLst>
+                        <a:ext uri="{28A0092B-C50C-407E-A947-70E740481C1C}">
+                          <a14:useLocalDpi xmlns:a14="http://schemas.microsoft.com/office/drawing/2010/main" val="0"/>
+                        </a:ext>
+                      </a:extLst>
+                    </a:blip>
+                    <a:stretch>
+                      <a:fillRect/>
+                    </a:stretch>
+                  </pic:blipFill>
+                  <pic:spPr>
+                    <a:xfrm>
+                      <a:off x="0" y="0"/>
+                      <a:ext cx="4497530" cy="3733800"/>
+                    </a:xfrm>
+                    <a:prstGeom prst="rect">
+                      <a:avLst/>
+                    </a:prstGeom>
+                  </pic:spPr>
+                </pic:pic>
+              </a:graphicData>
+            </a:graphic>
+          </wp:inline>
+        </w:drawing>
+      </w:r>
+    </w:p>
+    <w:p>
+      <w:pPr>
+        <w:jc w:val="center"/>
+      </w:pPr>
+      <w:r>
+        <w:rPr>
+          <w:b/>
+        </w:rPr>
+        <w:t>Hình 6.6:</w:t>
+      </w:r>
+      <w:r>
+        <w:t xml:space="preserve"> Bảng hộp thoạ</w:t>
+      </w:r>
+      <w:r>
+        <w:t>i x</w:t>
+      </w:r>
+      <w:r>
+        <w:t>óa Ngôi nhà</w:t>
+      </w:r>
+    </w:p>
+    <w:p>
+      <w:pPr>
+        <w:jc w:val="both"/>
+      </w:pPr>
+      <w:r>
+        <w:t xml:space="preserve">Thẻ nhà (Home-panel) là thành phần đóng góp thể hiện thông tin của một ngôi nhà được lắp đặt hệ thống, thành phần này được sử dụng nhiều lần như một danh sách trong thành phần chính Danh sách các Ngôi nhà. </w:t>
+      </w:r>
+      <w:r>
+        <w:t>Các chức năng của thẻ nhà:</w:t>
+      </w:r>
+    </w:p>
+    <w:p>
+      <w:pPr>
+        <w:pStyle w:val="ListParagraph"/>
+        <w:numPr>
+          <w:ilvl w:val="0"/>
+          <w:numId w:val="12"/>
+        </w:numPr>
+        <w:jc w:val="both"/>
+      </w:pPr>
+      <w:r>
+        <w:t xml:space="preserve">Thể hiện tên </w:t>
+      </w:r>
+      <w:r>
+        <w:t>của ngôi nhà.</w:t>
+      </w:r>
+    </w:p>
+    <w:p>
+      <w:pPr>
+        <w:pStyle w:val="ListParagraph"/>
+        <w:numPr>
+          <w:ilvl w:val="0"/>
+          <w:numId w:val="12"/>
+        </w:numPr>
+        <w:jc w:val="both"/>
+      </w:pPr>
+      <w:r>
+        <w:t>Cho phép người dùng ngưng hoạt động tạm thời (Disable) hoặc tái hoạt động (Enable) ngôi nhà.</w:t>
+      </w:r>
+    </w:p>
+    <w:p>
+      <w:pPr>
+        <w:pStyle w:val="ListParagraph"/>
+        <w:numPr>
+          <w:ilvl w:val="0"/>
+          <w:numId w:val="12"/>
+        </w:numPr>
+        <w:jc w:val="both"/>
+      </w:pPr>
+      <w:r>
+        <w:t>Cho phép người dùng xem, cập n</w:t>
+      </w:r>
+      <w:r>
+        <w:t>hật</w:t>
+      </w:r>
+      <w:r>
+        <w:t xml:space="preserve"> chỉnh sửa</w:t>
+      </w:r>
+      <w:r>
+        <w:t xml:space="preserve"> thông tin hoặc xóa ngôi nhà.</w:t>
+      </w:r>
+    </w:p>
+    <w:p>
+      <w:pPr>
+        <w:pStyle w:val="ListParagraph"/>
+        <w:numPr>
+          <w:ilvl w:val="0"/>
+          <w:numId w:val="12"/>
+        </w:numPr>
+        <w:jc w:val="both"/>
+      </w:pPr>
+      <w:r>
+        <w:t>Chuyển tiếp người dùng tới thành phần chính Danh sách các Kiểu thiết bị</w:t>
+      </w:r>
+      <w:r>
+        <w:t>.</w:t>
+      </w:r>
+    </w:p>
+    <w:p>
+      <w:pPr>
+        <w:jc w:val="both"/>
+      </w:pPr>
+    </w:p>
+    <w:p>
+      <w:pPr>
+        <w:jc w:val="both"/>
+      </w:pPr>
+    </w:p>
+    <w:p>
+      <w:pPr>
+        <w:jc w:val="both"/>
+      </w:pPr>
+    </w:p>
+    <w:p>
+      <w:pPr>
+        <w:jc w:val="both"/>
+      </w:pPr>
+    </w:p>
+    <w:p>
+      <w:pPr>
+        <w:jc w:val="both"/>
+      </w:pPr>
+    </w:p>
+    <w:p>
+      <w:pPr>
+        <w:jc w:val="both"/>
+      </w:pPr>
+    </w:p>
+    <w:p>
+      <w:pPr>
+        <w:jc w:val="both"/>
+      </w:pPr>
+    </w:p>
+    <w:p>
+      <w:pPr>
+        <w:jc w:val="both"/>
+      </w:pPr>
+    </w:p>
+    <w:p>
+      <w:pPr>
+        <w:jc w:val="both"/>
+      </w:pPr>
+    </w:p>
+    <w:p>
+      <w:pPr>
+        <w:jc w:val="both"/>
+        <w:rPr>
+          <w:sz w:val="24"/>
+          <w:szCs w:val="24"/>
+          <w:u w:val="single"/>
+        </w:rPr>
+      </w:pPr>
+      <w:r>
+        <w:rPr>
+          <w:sz w:val="24"/>
+          <w:szCs w:val="24"/>
+          <w:u w:val="single"/>
+        </w:rPr>
+        <w:lastRenderedPageBreak/>
+        <w:t>Thẻ Kiểu thiết bị (Device-type-panel)</w:t>
+      </w:r>
+    </w:p>
+    <w:p>
+      <w:pPr>
+        <w:jc w:val="center"/>
+      </w:pPr>
+      <w:r>
+        <w:rPr>
+          <w:noProof/>
+        </w:rPr>
+        <w:drawing>
+          <wp:inline distT="0" distB="0" distL="0" distR="0">
+            <wp:extent cx="6064672" cy="5646420"/>
+            <wp:effectExtent l="0" t="0" r="0" b="0"/>
+            <wp:docPr id="11" name="Picture 11"/>
+            <wp:cNvGraphicFramePr>
+              <a:graphicFrameLocks xmlns:a="http://schemas.openxmlformats.org/drawingml/2006/main" noChangeAspect="1"/>
+            </wp:cNvGraphicFramePr>
+            <a:graphic xmlns:a="http://schemas.openxmlformats.org/drawingml/2006/main">
+              <a:graphicData uri="http://schemas.openxmlformats.org/drawingml/2006/picture">
+                <pic:pic xmlns:pic="http://schemas.openxmlformats.org/drawingml/2006/picture">
+                  <pic:nvPicPr>
+                    <pic:cNvPr id="11" name="DeviceTypePanels.PNG"/>
+                    <pic:cNvPicPr/>
+                  </pic:nvPicPr>
+                  <pic:blipFill>
+                    <a:blip r:embed="rId13">
+                      <a:extLst>
+                        <a:ext uri="{28A0092B-C50C-407E-A947-70E740481C1C}">
+                          <a14:useLocalDpi xmlns:a14="http://schemas.microsoft.com/office/drawing/2010/main" val="0"/>
+                        </a:ext>
+                      </a:extLst>
+                    </a:blip>
+                    <a:stretch>
+                      <a:fillRect/>
+                    </a:stretch>
+                  </pic:blipFill>
+                  <pic:spPr>
+                    <a:xfrm>
+                      <a:off x="0" y="0"/>
+                      <a:ext cx="6064672" cy="5646420"/>
+                    </a:xfrm>
+                    <a:prstGeom prst="rect">
+                      <a:avLst/>
+                    </a:prstGeom>
+                  </pic:spPr>
+                </pic:pic>
+              </a:graphicData>
+            </a:graphic>
+          </wp:inline>
+        </w:drawing>
+      </w:r>
+    </w:p>
+    <w:p>
+      <w:pPr>
+        <w:jc w:val="center"/>
+      </w:pPr>
+      <w:r>
+        <w:rPr>
+          <w:b/>
+        </w:rPr>
+        <w:t>Hình 6.7</w:t>
+      </w:r>
+      <w:r>
+        <w:rPr>
+          <w:b/>
+        </w:rPr>
+        <w:t>:</w:t>
+      </w:r>
+      <w:r>
+        <w:t xml:space="preserve"> Một số Thẻ Kiểu thiết bị</w:t>
+      </w:r>
+    </w:p>
+    <w:p/>
+    <w:p>
+      <w:r>
+        <w:t>Thẻ Kiểu thiết bị (Device-type-panel) là thành phần đóng góp thể hiện thông tin của một kiểu thiết bị được hệ thống hỗ trợ, thành phần này được sử dụng nhiều lần như một danh sách trong thành phần chính Danh sách Các kiểu thiết bị. Ứ</w:t>
+      </w:r>
+      <w:r>
+        <w:t>ng với mỗi kiểu thiết bị thì thẻ Kiểu thiết bị có kí hiệu thể hiện và tên khác nhau, có 6 kiểu thiết bị hỗ trợ: Cảm biến nhiệt độ (Temperature Sensor), Cảm biến chuyển động (Motion Sensor), Cảm biến ánh sánh (Light Sensor), Cảm biến khí gas (Gas Sensor), Bóng đèn (Light) và Còi hú (Buzzer).</w:t>
+      </w:r>
+      <w:r>
+        <w:t xml:space="preserve"> Các chức năng của Thẻ Kiểu thiết bị:</w:t>
+      </w:r>
+    </w:p>
+    <w:p>
+      <w:pPr>
+        <w:pStyle w:val="ListParagraph"/>
+        <w:numPr>
+          <w:ilvl w:val="0"/>
+          <w:numId w:val="13"/>
+        </w:numPr>
+      </w:pPr>
+      <w:r>
+        <w:t>Thể hiện thông tin của Kiểu thiết bị.</w:t>
+      </w:r>
+    </w:p>
+    <w:p>
+      <w:pPr>
+        <w:pStyle w:val="ListParagraph"/>
+        <w:numPr>
+          <w:ilvl w:val="0"/>
+          <w:numId w:val="13"/>
+        </w:numPr>
+      </w:pPr>
+      <w:r>
+        <w:t>Chuyển tiếp người dùng tới thành phần chính Danh sách các thiết bị.</w:t>
+      </w:r>
+    </w:p>
+    <w:p>
+      <w:pPr>
+        <w:rPr>
+          <w:sz w:val="24"/>
+          <w:szCs w:val="24"/>
+          <w:u w:val="single"/>
+        </w:rPr>
+      </w:pPr>
+      <w:r>
+        <w:rPr>
+          <w:sz w:val="24"/>
+          <w:szCs w:val="24"/>
+          <w:u w:val="single"/>
+        </w:rPr>
+        <w:lastRenderedPageBreak/>
+        <w:t>Thẻ Thiết bị (Device-panel)</w:t>
+      </w:r>
+    </w:p>
+    <w:p>
+      <w:pPr>
+        <w:jc w:val="center"/>
+      </w:pPr>
+      <w:r>
+        <w:rPr>
+          <w:noProof/>
+        </w:rPr>
+        <w:drawing>
+          <wp:inline distT="0" distB="0" distL="0" distR="0">
+            <wp:extent cx="6618198" cy="5676900"/>
+            <wp:effectExtent l="0" t="0" r="0" b="0"/>
+            <wp:docPr id="12" name="Picture 12"/>
+            <wp:cNvGraphicFramePr>
+              <a:graphicFrameLocks xmlns:a="http://schemas.openxmlformats.org/drawingml/2006/main" noChangeAspect="1"/>
+            </wp:cNvGraphicFramePr>
+            <a:graphic xmlns:a="http://schemas.openxmlformats.org/drawingml/2006/main">
+              <a:graphicData uri="http://schemas.openxmlformats.org/drawingml/2006/picture">
+                <pic:pic xmlns:pic="http://schemas.openxmlformats.org/drawingml/2006/picture">
+                  <pic:nvPicPr>
+                    <pic:cNvPr id="12" name="DevicePanel.png"/>
+                    <pic:cNvPicPr/>
+                  </pic:nvPicPr>
+                  <pic:blipFill>
+                    <a:blip r:embed="rId14">
+                      <a:extLst>
+                        <a:ext uri="{28A0092B-C50C-407E-A947-70E740481C1C}">
+                          <a14:useLocalDpi xmlns:a14="http://schemas.microsoft.com/office/drawing/2010/main" val="0"/>
+                        </a:ext>
+                      </a:extLst>
+                    </a:blip>
+                    <a:stretch>
+                      <a:fillRect/>
+                    </a:stretch>
+                  </pic:blipFill>
+                  <pic:spPr>
+                    <a:xfrm>
+                      <a:off x="0" y="0"/>
+                      <a:ext cx="6693252" cy="5741279"/>
+                    </a:xfrm>
+                    <a:prstGeom prst="rect">
+                      <a:avLst/>
+                    </a:prstGeom>
+                  </pic:spPr>
+                </pic:pic>
+              </a:graphicData>
+            </a:graphic>
+          </wp:inline>
+        </w:drawing>
+      </w:r>
+    </w:p>
+    <w:p>
+      <w:pPr>
+        <w:jc w:val="center"/>
+      </w:pPr>
+      <w:r>
+        <w:rPr>
+          <w:b/>
+        </w:rPr>
+        <w:t>Hình 6.8</w:t>
+      </w:r>
+      <w:r>
+        <w:rPr>
+          <w:b/>
+        </w:rPr>
+        <w:t>:</w:t>
+      </w:r>
+      <w:r>
         <w:t xml:space="preserve"> Thẻ Thiết bị</w:t>
+      </w:r>
+    </w:p>
+    <w:p>
+      <w:pPr>
+        <w:jc w:val="center"/>
+      </w:pPr>
+      <w:r>
+        <w:rPr>
+          <w:noProof/>
+        </w:rPr>
+        <w:lastRenderedPageBreak/>
+        <w:drawing>
+          <wp:inline distT="0" distB="0" distL="0" distR="0">
+            <wp:extent cx="5608357" cy="3573780"/>
+            <wp:effectExtent l="0" t="0" r="0" b="7620"/>
+            <wp:docPr id="9" name="Picture 9"/>
+            <wp:cNvGraphicFramePr>
+              <a:graphicFrameLocks xmlns:a="http://schemas.openxmlformats.org/drawingml/2006/main" noChangeAspect="1"/>
+            </wp:cNvGraphicFramePr>
+            <a:graphic xmlns:a="http://schemas.openxmlformats.org/drawingml/2006/main">
+              <a:graphicData uri="http://schemas.openxmlformats.org/drawingml/2006/picture">
+                <pic:pic xmlns:pic="http://schemas.openxmlformats.org/drawingml/2006/picture">
+                  <pic:nvPicPr>
+                    <pic:cNvPr id="9" name="EditDevice.PNG"/>
+                    <pic:cNvPicPr/>
+                  </pic:nvPicPr>
+                  <pic:blipFill>
+                    <a:blip r:embed="rId15">
+                      <a:extLst>
+                        <a:ext uri="{28A0092B-C50C-407E-A947-70E740481C1C}">
+                          <a14:useLocalDpi xmlns:a14="http://schemas.microsoft.com/office/drawing/2010/main" val="0"/>
+                        </a:ext>
+                      </a:extLst>
+                    </a:blip>
+                    <a:stretch>
+                      <a:fillRect/>
+                    </a:stretch>
+                  </pic:blipFill>
+                  <pic:spPr>
+                    <a:xfrm>
+                      <a:off x="0" y="0"/>
+                      <a:ext cx="5660166" cy="3606794"/>
+                    </a:xfrm>
+                    <a:prstGeom prst="rect">
+                      <a:avLst/>
+                    </a:prstGeom>
+                  </pic:spPr>
+                </pic:pic>
+              </a:graphicData>
+            </a:graphic>
+          </wp:inline>
+        </w:drawing>
+      </w:r>
+    </w:p>
+    <w:p>
+      <w:pPr>
+        <w:jc w:val="center"/>
+      </w:pPr>
+      <w:r>
+        <w:rPr>
+          <w:b/>
+        </w:rPr>
+        <w:t>Hình 6.9:</w:t>
+      </w:r>
+      <w:r>
+        <w:t xml:space="preserve"> Bảng hộp thoại cập nhật Thiết bị</w:t>
+      </w:r>
+    </w:p>
+    <w:p>
+      <w:pPr>
+        <w:jc w:val="center"/>
+      </w:pPr>
+      <w:r>
+        <w:rPr>
+          <w:noProof/>
+        </w:rPr>
+        <w:drawing>
+          <wp:inline distT="0" distB="0" distL="0" distR="0">
+            <wp:extent cx="4587240" cy="3952228"/>
+            <wp:effectExtent l="0" t="0" r="3810" b="0"/>
+            <wp:docPr id="14" name="Picture 14"/>
+            <wp:cNvGraphicFramePr>
+              <a:graphicFrameLocks xmlns:a="http://schemas.openxmlformats.org/drawingml/2006/main" noChangeAspect="1"/>
+            </wp:cNvGraphicFramePr>
+            <a:graphic xmlns:a="http://schemas.openxmlformats.org/drawingml/2006/main">
+              <a:graphicData uri="http://schemas.openxmlformats.org/drawingml/2006/picture">
+                <pic:pic xmlns:pic="http://schemas.openxmlformats.org/drawingml/2006/picture">
+                  <pic:nvPicPr>
+                    <pic:cNvPr id="14" name="RemoveDevice.PNG"/>
+                    <pic:cNvPicPr/>
+                  </pic:nvPicPr>
+                  <pic:blipFill>
+                    <a:blip r:embed="rId16">
+                      <a:extLst>
+                        <a:ext uri="{28A0092B-C50C-407E-A947-70E740481C1C}">
+                          <a14:useLocalDpi xmlns:a14="http://schemas.microsoft.com/office/drawing/2010/main" val="0"/>
+                        </a:ext>
+                      </a:extLst>
+                    </a:blip>
+                    <a:stretch>
+                      <a:fillRect/>
+                    </a:stretch>
+                  </pic:blipFill>
+                  <pic:spPr>
+                    <a:xfrm>
+                      <a:off x="0" y="0"/>
+                      <a:ext cx="4669610" cy="4023195"/>
+                    </a:xfrm>
+                    <a:prstGeom prst="rect">
+                      <a:avLst/>
+                    </a:prstGeom>
+                  </pic:spPr>
+                </pic:pic>
+              </a:graphicData>
+            </a:graphic>
+          </wp:inline>
+        </w:drawing>
+      </w:r>
+    </w:p>
+    <w:p>
+      <w:pPr>
+        <w:jc w:val="center"/>
+      </w:pPr>
+      <w:r>
+        <w:rPr>
+          <w:b/>
+        </w:rPr>
+        <w:t>Hình 6.10:</w:t>
+      </w:r>
+      <w:r>
+        <w:t xml:space="preserve"> Bảng hộp thoại xóa Thiết bị</w:t>
       </w:r>
     </w:p>
     <w:p/>
@@ -3078,16 +3475,7 @@
         </w:numPr>
       </w:pPr>
       <w:r>
-        <w:t xml:space="preserve">Cho phép người dùng </w:t>
-      </w:r>
-      <w:r>
-        <w:t xml:space="preserve">ngưng hoạt động tạm thời (Disable) hoặc tái hoạt động (Enable) </w:t>
-      </w:r>
-      <w:r>
-        <w:t>thiết bị</w:t>
-      </w:r>
-      <w:r>
-        <w:t>.</w:t>
+        <w:t>Cho phép người dùng ngưng hoạt động tạm thời (Disable) hoặc tái hoạt động (Enable) thiết bị.</w:t>
       </w:r>
     </w:p>
     <w:p>
@@ -3152,13 +3540,36 @@
           <w:szCs w:val="24"/>
           <w:u w:val="single"/>
         </w:rPr>
-        <w:lastRenderedPageBreak/>
         <w:t>Thẻ Kịch bản (Device-script-panel)</w:t>
       </w:r>
     </w:p>
     <w:p>
       <w:r>
-        <w:t>Thẻ Kịch bản (Device-script-panel) chứa bên trong nó 2 thành phần đóng góp khác là Thẻ Kịch bản khi/thì (Device-script-when-then) và Thẻ Kịch bản từ/đến (Device-script-from-to). Tùy vào loại Kịch bản được truyền vào mà thành phần này sẽ quyết định lựa chọn một trong hai thành phần đóng góp bên trong nó để thể hiện.</w:t>
+        <w:t>Thẻ Kịch bản (Device-script-panel) chứ</w:t>
+      </w:r>
+      <w:r>
+        <w:t>a bên trong nó 3</w:t>
+      </w:r>
+      <w:r>
+        <w:t xml:space="preserve"> thành phần đóng góp khác là Thẻ Kịch bản khi/</w:t>
+      </w:r>
+      <w:r>
+        <w:t xml:space="preserve">thì (Device-script-when-then), </w:t>
+      </w:r>
+      <w:r>
+        <w:t>Thẻ Kịch bản từ/đến (Device-script-from-to)</w:t>
+      </w:r>
+      <w:r>
+        <w:t xml:space="preserve"> và Thẻ Kịch bản tự tạo (Device-script-custom)</w:t>
+      </w:r>
+      <w:r>
+        <w:t>. Tùy vào loại Kịch bản được truyền vào mà thành phần này sẽ quyết định lựa chọn mộ</w:t>
+      </w:r>
+      <w:r>
+        <w:t>t trong 3</w:t>
+      </w:r>
+      <w:r>
+        <w:t xml:space="preserve"> thành phần đóng góp bên trong nó để thể hiện.</w:t>
       </w:r>
     </w:p>
     <w:p/>
@@ -3203,7 +3614,7 @@
                     <pic:cNvPicPr/>
                   </pic:nvPicPr>
                   <pic:blipFill>
-                    <a:blip r:embed="rId12">
+                    <a:blip r:embed="rId17">
                       <a:extLst>
                         <a:ext uri="{28A0092B-C50C-407E-A947-70E740481C1C}">
                           <a14:useLocalDpi xmlns:a14="http://schemas.microsoft.com/office/drawing/2010/main" val="0"/>
@@ -3238,10 +3649,83 @@
         <w:rPr>
           <w:b/>
         </w:rPr>
-        <w:t>Hình 6.6:</w:t>
+        <w:t>Hình 6.11</w:t>
+      </w:r>
+      <w:r>
+        <w:rPr>
+          <w:b/>
+        </w:rPr>
+        <w:t>:</w:t>
       </w:r>
       <w:r>
         <w:t xml:space="preserve"> Một số Thẻ Kịch bản khi/thì</w:t>
+      </w:r>
+    </w:p>
+    <w:p/>
+    <w:p>
+      <w:pPr>
+        <w:jc w:val="center"/>
+      </w:pPr>
+      <w:r>
+        <w:rPr>
+          <w:noProof/>
+        </w:rPr>
+        <w:lastRenderedPageBreak/>
+        <w:drawing>
+          <wp:inline distT="0" distB="0" distL="0" distR="0">
+            <wp:extent cx="4744974" cy="3962400"/>
+            <wp:effectExtent l="0" t="0" r="0" b="0"/>
+            <wp:docPr id="16" name="Picture 16"/>
+            <wp:cNvGraphicFramePr>
+              <a:graphicFrameLocks xmlns:a="http://schemas.openxmlformats.org/drawingml/2006/main" noChangeAspect="1"/>
+            </wp:cNvGraphicFramePr>
+            <a:graphic xmlns:a="http://schemas.openxmlformats.org/drawingml/2006/main">
+              <a:graphicData uri="http://schemas.openxmlformats.org/drawingml/2006/picture">
+                <pic:pic xmlns:pic="http://schemas.openxmlformats.org/drawingml/2006/picture">
+                  <pic:nvPicPr>
+                    <pic:cNvPr id="16" name="RemoveScript.PNG"/>
+                    <pic:cNvPicPr/>
+                  </pic:nvPicPr>
+                  <pic:blipFill>
+                    <a:blip r:embed="rId18">
+                      <a:extLst>
+                        <a:ext uri="{28A0092B-C50C-407E-A947-70E740481C1C}">
+                          <a14:useLocalDpi xmlns:a14="http://schemas.microsoft.com/office/drawing/2010/main" val="0"/>
+                        </a:ext>
+                      </a:extLst>
+                    </a:blip>
+                    <a:stretch>
+                      <a:fillRect/>
+                    </a:stretch>
+                  </pic:blipFill>
+                  <pic:spPr>
+                    <a:xfrm>
+                      <a:off x="0" y="0"/>
+                      <a:ext cx="4774885" cy="3987378"/>
+                    </a:xfrm>
+                    <a:prstGeom prst="rect">
+                      <a:avLst/>
+                    </a:prstGeom>
+                  </pic:spPr>
+                </pic:pic>
+              </a:graphicData>
+            </a:graphic>
+          </wp:inline>
+        </w:drawing>
+      </w:r>
+    </w:p>
+    <w:p>
+      <w:pPr>
+        <w:jc w:val="center"/>
+      </w:pPr>
+      <w:r>
+        <w:rPr>
+          <w:b/>
+        </w:rPr>
+        <w:t>Hình 6.12:</w:t>
+      </w:r>
+      <w:r>
+        <w:t xml:space="preserve"> Bảng hộp thoại xóa Kịch bản khi/thì</w:t>
       </w:r>
     </w:p>
     <w:p/>
@@ -3289,13 +3773,7 @@
         </w:numPr>
       </w:pPr>
       <w:r>
-        <w:t>Cho phép người dùng cập nhật chỉnh sửa</w:t>
-      </w:r>
-      <w:r>
-        <w:t xml:space="preserve"> trạng thái của</w:t>
-      </w:r>
-      <w:r>
-        <w:t xml:space="preserve"> thiết bị điều kiện.</w:t>
+        <w:t>Cho phép người dùng cập nhật chỉnh sửa trạng thái của thiết bị điều kiện.</w:t>
       </w:r>
     </w:p>
     <w:p>
@@ -3307,13 +3785,7 @@
         </w:numPr>
       </w:pPr>
       <w:r>
-        <w:t xml:space="preserve">Cho phép người dùng cập nhật chỉnh sửa </w:t>
-      </w:r>
-      <w:r>
-        <w:t xml:space="preserve">tham số của </w:t>
-      </w:r>
-      <w:r>
-        <w:t>thiết bị điều kiện.</w:t>
+        <w:t>Cho phép người dùng cập nhật chỉnh sửa tham số của thiết bị điều kiện.</w:t>
       </w:r>
     </w:p>
     <w:p>
@@ -3325,10 +3797,7 @@
         </w:numPr>
       </w:pPr>
       <w:r>
-        <w:t xml:space="preserve">Cho phép người dùng cập nhật chỉnh sửa </w:t>
-      </w:r>
-      <w:r>
-        <w:t>hành động của thiết bị.</w:t>
+        <w:t>Cho phép người dùng cập nhật chỉnh sửa hành động của thiết bị.</w:t>
       </w:r>
     </w:p>
     <w:p>
@@ -3342,8 +3811,42 @@
       <w:r>
         <w:t>Cho phép người dùng xóa kịch bản.</w:t>
       </w:r>
-      <w:bookmarkStart w:id="0" w:name="_GoBack"/>
-      <w:bookmarkEnd w:id="0"/>
+    </w:p>
+    <w:p>
+      <w:pPr>
+        <w:rPr>
+          <w:sz w:val="24"/>
+          <w:szCs w:val="24"/>
+          <w:u w:val="single"/>
+        </w:rPr>
+      </w:pPr>
+    </w:p>
+    <w:p>
+      <w:pPr>
+        <w:rPr>
+          <w:sz w:val="24"/>
+          <w:szCs w:val="24"/>
+          <w:u w:val="single"/>
+        </w:rPr>
+      </w:pPr>
+    </w:p>
+    <w:p>
+      <w:pPr>
+        <w:rPr>
+          <w:sz w:val="24"/>
+          <w:szCs w:val="24"/>
+          <w:u w:val="single"/>
+        </w:rPr>
+      </w:pPr>
+    </w:p>
+    <w:p>
+      <w:pPr>
+        <w:rPr>
+          <w:sz w:val="24"/>
+          <w:szCs w:val="24"/>
+          <w:u w:val="single"/>
+        </w:rPr>
+      </w:pPr>
     </w:p>
     <w:p>
       <w:pPr>
@@ -3387,7 +3890,7 @@
                     <pic:cNvPicPr/>
                   </pic:nvPicPr>
                   <pic:blipFill>
-                    <a:blip r:embed="rId13">
+                    <a:blip r:embed="rId19">
                       <a:extLst>
                         <a:ext uri="{28A0092B-C50C-407E-A947-70E740481C1C}">
                           <a14:useLocalDpi xmlns:a14="http://schemas.microsoft.com/office/drawing/2010/main" val="0"/>
@@ -3422,16 +3925,93 @@
         <w:rPr>
           <w:b/>
         </w:rPr>
-        <w:t>Hình 6.7:</w:t>
+        <w:t>Hình 6.13</w:t>
+      </w:r>
+      <w:r>
+        <w:rPr>
+          <w:b/>
+        </w:rPr>
+        <w:t>:</w:t>
       </w:r>
       <w:r>
         <w:t xml:space="preserve"> Thẻ Kịch bản từ/đến</w:t>
       </w:r>
     </w:p>
+    <w:p>
+      <w:pPr>
+        <w:jc w:val="center"/>
+      </w:pPr>
+      <w:r>
+        <w:rPr>
+          <w:noProof/>
+        </w:rPr>
+        <w:drawing>
+          <wp:inline distT="0" distB="0" distL="0" distR="0">
+            <wp:extent cx="5753100" cy="4175637"/>
+            <wp:effectExtent l="0" t="0" r="0" b="0"/>
+            <wp:docPr id="17" name="Picture 17"/>
+            <wp:cNvGraphicFramePr>
+              <a:graphicFrameLocks xmlns:a="http://schemas.openxmlformats.org/drawingml/2006/main" noChangeAspect="1"/>
+            </wp:cNvGraphicFramePr>
+            <a:graphic xmlns:a="http://schemas.openxmlformats.org/drawingml/2006/main">
+              <a:graphicData uri="http://schemas.openxmlformats.org/drawingml/2006/picture">
+                <pic:pic xmlns:pic="http://schemas.openxmlformats.org/drawingml/2006/picture">
+                  <pic:nvPicPr>
+                    <pic:cNvPr id="17" name="RemoveScriptFromTo.PNG"/>
+                    <pic:cNvPicPr/>
+                  </pic:nvPicPr>
+                  <pic:blipFill>
+                    <a:blip r:embed="rId20">
+                      <a:extLst>
+                        <a:ext uri="{28A0092B-C50C-407E-A947-70E740481C1C}">
+                          <a14:useLocalDpi xmlns:a14="http://schemas.microsoft.com/office/drawing/2010/main" val="0"/>
+                        </a:ext>
+                      </a:extLst>
+                    </a:blip>
+                    <a:stretch>
+                      <a:fillRect/>
+                    </a:stretch>
+                  </pic:blipFill>
+                  <pic:spPr>
+                    <a:xfrm>
+                      <a:off x="0" y="0"/>
+                      <a:ext cx="5765116" cy="4184358"/>
+                    </a:xfrm>
+                    <a:prstGeom prst="rect">
+                      <a:avLst/>
+                    </a:prstGeom>
+                  </pic:spPr>
+                </pic:pic>
+              </a:graphicData>
+            </a:graphic>
+          </wp:inline>
+        </w:drawing>
+      </w:r>
+    </w:p>
+    <w:p>
+      <w:pPr>
+        <w:jc w:val="center"/>
+      </w:pPr>
+      <w:r>
+        <w:rPr>
+          <w:b/>
+        </w:rPr>
+        <w:t>Hình 6.14:</w:t>
+      </w:r>
+      <w:r>
+        <w:t xml:space="preserve"> Bảng hộp thoại xóa Kịch bản từ/đến</w:t>
+      </w:r>
+    </w:p>
     <w:p/>
     <w:p>
       <w:r>
-        <w:t>Thẻ Kịch bản từ/đến (Device-script-from-to) là thành phần đóng góp thể hiện thông tin của một kịch bản thuộc loại Từ/đến (From/To), với 2 bộ phận là Khoảng thời gian hành động được thực hiện và Hành động. Các chức năng của thể Kịch bản từ/đến:</w:t>
+        <w:t>Thẻ Kịch bản từ/đến (Device-script-from-to) là thành phần đóng góp thể hiện thông tin của một kịch bản thuộc loại Từ/đến (From/To), với 2 bộ phận là Khoảng thời gian hành động được thực hiện và Hành động. Các chức năng củ</w:t>
+      </w:r>
+      <w:r>
+        <w:t xml:space="preserve">a Thẻ </w:t>
+      </w:r>
+      <w:r>
+        <w:t>Kịch bản từ/đến:</w:t>
       </w:r>
     </w:p>
     <w:p>
@@ -3443,6 +4023,7 @@
         </w:numPr>
       </w:pPr>
       <w:r>
+        <w:lastRenderedPageBreak/>
         <w:t>Thể hiện nội dung bao gồm Khoảng thời gian hành động được thực hiện và Hành động của kịch bản thuộc loại từ/đến.</w:t>
       </w:r>
     </w:p>
@@ -3483,7 +4064,1741 @@
       </w:r>
     </w:p>
     <w:p/>
+    <w:p>
+      <w:pPr>
+        <w:rPr>
+          <w:sz w:val="24"/>
+          <w:szCs w:val="24"/>
+          <w:u w:val="single"/>
+        </w:rPr>
+      </w:pPr>
+      <w:r>
+        <w:rPr>
+          <w:sz w:val="24"/>
+          <w:szCs w:val="24"/>
+          <w:u w:val="single"/>
+        </w:rPr>
+        <w:t>Thẻ Kịch bản tự tạo (Device-script-custom)</w:t>
+      </w:r>
+    </w:p>
+    <w:p>
+      <w:pPr>
+        <w:jc w:val="center"/>
+        <w:rPr>
+          <w:u w:val="single"/>
+        </w:rPr>
+      </w:pPr>
+      <w:r>
+        <w:rPr>
+          <w:noProof/>
+          <w:u w:val="single"/>
+        </w:rPr>
+        <w:drawing>
+          <wp:inline distT="0" distB="0" distL="0" distR="0">
+            <wp:extent cx="4104819" cy="1592580"/>
+            <wp:effectExtent l="0" t="0" r="0" b="7620"/>
+            <wp:docPr id="18" name="Picture 18"/>
+            <wp:cNvGraphicFramePr>
+              <a:graphicFrameLocks xmlns:a="http://schemas.openxmlformats.org/drawingml/2006/main" noChangeAspect="1"/>
+            </wp:cNvGraphicFramePr>
+            <a:graphic xmlns:a="http://schemas.openxmlformats.org/drawingml/2006/main">
+              <a:graphicData uri="http://schemas.openxmlformats.org/drawingml/2006/picture">
+                <pic:pic xmlns:pic="http://schemas.openxmlformats.org/drawingml/2006/picture">
+                  <pic:nvPicPr>
+                    <pic:cNvPr id="18" name="DeviceScriptCustom.PNG"/>
+                    <pic:cNvPicPr/>
+                  </pic:nvPicPr>
+                  <pic:blipFill>
+                    <a:blip r:embed="rId21">
+                      <a:extLst>
+                        <a:ext uri="{28A0092B-C50C-407E-A947-70E740481C1C}">
+                          <a14:useLocalDpi xmlns:a14="http://schemas.microsoft.com/office/drawing/2010/main" val="0"/>
+                        </a:ext>
+                      </a:extLst>
+                    </a:blip>
+                    <a:stretch>
+                      <a:fillRect/>
+                    </a:stretch>
+                  </pic:blipFill>
+                  <pic:spPr>
+                    <a:xfrm>
+                      <a:off x="0" y="0"/>
+                      <a:ext cx="4126589" cy="1601026"/>
+                    </a:xfrm>
+                    <a:prstGeom prst="rect">
+                      <a:avLst/>
+                    </a:prstGeom>
+                  </pic:spPr>
+                </pic:pic>
+              </a:graphicData>
+            </a:graphic>
+          </wp:inline>
+        </w:drawing>
+      </w:r>
+    </w:p>
+    <w:p>
+      <w:pPr>
+        <w:jc w:val="center"/>
+      </w:pPr>
+      <w:r>
+        <w:rPr>
+          <w:b/>
+        </w:rPr>
+        <w:t>Hình 6.15:</w:t>
+      </w:r>
+      <w:r>
+        <w:t xml:space="preserve"> Thẻ Kịch bản tự tạo</w:t>
+      </w:r>
+    </w:p>
+    <w:p>
+      <w:pPr>
+        <w:jc w:val="center"/>
+      </w:pPr>
+      <w:r>
+        <w:rPr>
+          <w:noProof/>
+        </w:rPr>
+        <w:drawing>
+          <wp:inline distT="0" distB="0" distL="0" distR="0">
+            <wp:extent cx="6462643" cy="4023360"/>
+            <wp:effectExtent l="0" t="0" r="0" b="0"/>
+            <wp:docPr id="19" name="Picture 19"/>
+            <wp:cNvGraphicFramePr>
+              <a:graphicFrameLocks xmlns:a="http://schemas.openxmlformats.org/drawingml/2006/main" noChangeAspect="1"/>
+            </wp:cNvGraphicFramePr>
+            <a:graphic xmlns:a="http://schemas.openxmlformats.org/drawingml/2006/main">
+              <a:graphicData uri="http://schemas.openxmlformats.org/drawingml/2006/picture">
+                <pic:pic xmlns:pic="http://schemas.openxmlformats.org/drawingml/2006/picture">
+                  <pic:nvPicPr>
+                    <pic:cNvPr id="19" name="EditCustomScript.PNG"/>
+                    <pic:cNvPicPr/>
+                  </pic:nvPicPr>
+                  <pic:blipFill>
+                    <a:blip r:embed="rId22">
+                      <a:extLst>
+                        <a:ext uri="{28A0092B-C50C-407E-A947-70E740481C1C}">
+                          <a14:useLocalDpi xmlns:a14="http://schemas.microsoft.com/office/drawing/2010/main" val="0"/>
+                        </a:ext>
+                      </a:extLst>
+                    </a:blip>
+                    <a:stretch>
+                      <a:fillRect/>
+                    </a:stretch>
+                  </pic:blipFill>
+                  <pic:spPr>
+                    <a:xfrm>
+                      <a:off x="0" y="0"/>
+                      <a:ext cx="6491110" cy="4041082"/>
+                    </a:xfrm>
+                    <a:prstGeom prst="rect">
+                      <a:avLst/>
+                    </a:prstGeom>
+                  </pic:spPr>
+                </pic:pic>
+              </a:graphicData>
+            </a:graphic>
+          </wp:inline>
+        </w:drawing>
+      </w:r>
+    </w:p>
+    <w:p>
+      <w:pPr>
+        <w:jc w:val="center"/>
+      </w:pPr>
+      <w:r>
+        <w:rPr>
+          <w:b/>
+        </w:rPr>
+        <w:t>Hình 6.16:</w:t>
+      </w:r>
+      <w:r>
+        <w:t xml:space="preserve"> Bảng hộp thoại cập nhật Kịch bản tự tạo</w:t>
+      </w:r>
+    </w:p>
+    <w:p>
+      <w:pPr>
+        <w:jc w:val="center"/>
+      </w:pPr>
+      <w:r>
+        <w:rPr>
+          <w:noProof/>
+        </w:rPr>
+        <w:lastRenderedPageBreak/>
+        <w:drawing>
+          <wp:inline distT="0" distB="0" distL="0" distR="0">
+            <wp:extent cx="5189220" cy="3937766"/>
+            <wp:effectExtent l="0" t="0" r="0" b="5715"/>
+            <wp:docPr id="20" name="Picture 20"/>
+            <wp:cNvGraphicFramePr>
+              <a:graphicFrameLocks xmlns:a="http://schemas.openxmlformats.org/drawingml/2006/main" noChangeAspect="1"/>
+            </wp:cNvGraphicFramePr>
+            <a:graphic xmlns:a="http://schemas.openxmlformats.org/drawingml/2006/main">
+              <a:graphicData uri="http://schemas.openxmlformats.org/drawingml/2006/picture">
+                <pic:pic xmlns:pic="http://schemas.openxmlformats.org/drawingml/2006/picture">
+                  <pic:nvPicPr>
+                    <pic:cNvPr id="20" name="DeleteCustomScript.PNG"/>
+                    <pic:cNvPicPr/>
+                  </pic:nvPicPr>
+                  <pic:blipFill>
+                    <a:blip r:embed="rId23">
+                      <a:extLst>
+                        <a:ext uri="{28A0092B-C50C-407E-A947-70E740481C1C}">
+                          <a14:useLocalDpi xmlns:a14="http://schemas.microsoft.com/office/drawing/2010/main" val="0"/>
+                        </a:ext>
+                      </a:extLst>
+                    </a:blip>
+                    <a:stretch>
+                      <a:fillRect/>
+                    </a:stretch>
+                  </pic:blipFill>
+                  <pic:spPr>
+                    <a:xfrm>
+                      <a:off x="0" y="0"/>
+                      <a:ext cx="5197001" cy="3943670"/>
+                    </a:xfrm>
+                    <a:prstGeom prst="rect">
+                      <a:avLst/>
+                    </a:prstGeom>
+                  </pic:spPr>
+                </pic:pic>
+              </a:graphicData>
+            </a:graphic>
+          </wp:inline>
+        </w:drawing>
+      </w:r>
+    </w:p>
+    <w:p>
+      <w:pPr>
+        <w:jc w:val="center"/>
+      </w:pPr>
+      <w:r>
+        <w:rPr>
+          <w:b/>
+        </w:rPr>
+        <w:t>Hình 6.17:</w:t>
+      </w:r>
+      <w:r>
+        <w:t xml:space="preserve"> Bảng hộp thoại xóa Kịch bản tự tạo</w:t>
+      </w:r>
+    </w:p>
     <w:p/>
+    <w:p>
+      <w:r>
+        <w:t>Thẻ Kịch bản tự tạo (Device-script-custom) là thành phần đóng góp thể hiện thông tin của một kịch bản tự tạo, với khả năng tùy biến nội dung kịch bản phức tạp cần nhiều thiết bị, điều kiện và hành động. Thành phần này gồm 2 bộ phận là Tên Kịch bản và Nội dung Kịch bản.</w:t>
+      </w:r>
+      <w:r>
+        <w:t xml:space="preserve"> Các chức năng củ</w:t>
+      </w:r>
+      <w:r>
+        <w:t>a Thẻ Kịch bản tự tạo:</w:t>
+      </w:r>
+    </w:p>
+    <w:p>
+      <w:pPr>
+        <w:pStyle w:val="ListParagraph"/>
+        <w:numPr>
+          <w:ilvl w:val="0"/>
+          <w:numId w:val="17"/>
+        </w:numPr>
+      </w:pPr>
+      <w:r>
+        <w:t>Thể hiện tên của Kịch bản tự tạo.</w:t>
+      </w:r>
+    </w:p>
+    <w:p>
+      <w:pPr>
+        <w:pStyle w:val="ListParagraph"/>
+        <w:numPr>
+          <w:ilvl w:val="0"/>
+          <w:numId w:val="17"/>
+        </w:numPr>
+      </w:pPr>
+      <w:r>
+        <w:t>Cho phép người dùng cập nhật chỉnh sửa tên và nội dung của kịch bản.</w:t>
+      </w:r>
+    </w:p>
+    <w:p>
+      <w:pPr>
+        <w:pStyle w:val="ListParagraph"/>
+        <w:numPr>
+          <w:ilvl w:val="0"/>
+          <w:numId w:val="17"/>
+        </w:numPr>
+      </w:pPr>
+      <w:r>
+        <w:t>Cho phép người dùng xóa kịch bản.</w:t>
+      </w:r>
+    </w:p>
+    <w:p/>
+    <w:p>
+      <w:pPr>
+        <w:rPr>
+          <w:b/>
+          <w:sz w:val="28"/>
+          <w:szCs w:val="28"/>
+        </w:rPr>
+      </w:pPr>
+      <w:r>
+        <w:rPr>
+          <w:b/>
+          <w:sz w:val="28"/>
+          <w:szCs w:val="28"/>
+        </w:rPr>
+        <w:t>Các thành phần chính (components)</w:t>
+      </w:r>
+    </w:p>
+    <w:p>
+      <w:pPr>
+        <w:jc w:val="both"/>
+      </w:pPr>
+      <w:r>
+        <w:t xml:space="preserve">Các thành phần </w:t>
+      </w:r>
+      <w:r>
+        <w:t>chính</w:t>
+      </w:r>
+      <w:r>
+        <w:t xml:space="preserve"> trong ứng dụng bao gồ</w:t>
+      </w:r>
+      <w:r>
+        <w:t>m 6</w:t>
+      </w:r>
+      <w:r>
+        <w:t xml:space="preserve"> thành phần: </w:t>
+      </w:r>
+      <w:r>
+        <w:rPr>
+          <w:b/>
+        </w:rPr>
+        <w:t>Thành phần Đăng nhập</w:t>
+      </w:r>
+      <w:r>
+        <w:rPr>
+          <w:b/>
+        </w:rPr>
+        <w:t xml:space="preserve"> (</w:t>
+      </w:r>
+      <w:r>
+        <w:rPr>
+          <w:b/>
+        </w:rPr>
+        <w:t>Login Component</w:t>
+      </w:r>
+      <w:r>
+        <w:rPr>
+          <w:b/>
+        </w:rPr>
+        <w:t xml:space="preserve">), </w:t>
+      </w:r>
+      <w:r>
+        <w:rPr>
+          <w:b/>
+        </w:rPr>
+        <w:t xml:space="preserve">Thành phần Đăng ký </w:t>
+      </w:r>
+      <w:r>
+        <w:rPr>
+          <w:b/>
+        </w:rPr>
+        <w:t>(</w:t>
+      </w:r>
+      <w:r>
+        <w:rPr>
+          <w:b/>
+        </w:rPr>
+        <w:t>Register Component</w:t>
+      </w:r>
+      <w:r>
+        <w:rPr>
+          <w:b/>
+        </w:rPr>
+        <w:t xml:space="preserve">), </w:t>
+      </w:r>
+      <w:r>
+        <w:rPr>
+          <w:b/>
+        </w:rPr>
+        <w:t>Thành phần Danh sách các ngôi nhà</w:t>
+      </w:r>
+      <w:r>
+        <w:rPr>
+          <w:b/>
+        </w:rPr>
+        <w:t xml:space="preserve"> (</w:t>
+      </w:r>
+      <w:r>
+        <w:rPr>
+          <w:b/>
+        </w:rPr>
+        <w:t>Home List Component</w:t>
+      </w:r>
+      <w:r>
+        <w:rPr>
+          <w:b/>
+        </w:rPr>
+        <w:t xml:space="preserve">), </w:t>
+      </w:r>
+      <w:r>
+        <w:rPr>
+          <w:b/>
+        </w:rPr>
+        <w:t xml:space="preserve">Thành phần Danh sách các kiểu thiết bị </w:t>
+      </w:r>
+      <w:r>
+        <w:rPr>
+          <w:b/>
+        </w:rPr>
+        <w:t>(</w:t>
+      </w:r>
+      <w:r>
+        <w:rPr>
+          <w:b/>
+        </w:rPr>
+        <w:t xml:space="preserve">Device </w:t>
+      </w:r>
+      <w:r>
+        <w:rPr>
+          <w:b/>
+        </w:rPr>
+        <w:t>Category</w:t>
+      </w:r>
+      <w:r>
+        <w:rPr>
+          <w:b/>
+        </w:rPr>
+        <w:t xml:space="preserve"> List Component</w:t>
+      </w:r>
+      <w:r>
+        <w:rPr>
+          <w:b/>
+        </w:rPr>
+        <w:t xml:space="preserve">), </w:t>
+      </w:r>
+      <w:r>
+        <w:rPr>
+          <w:b/>
+        </w:rPr>
+        <w:t>Thành phần Danh sách các thiết bị</w:t>
+      </w:r>
+      <w:r>
+        <w:rPr>
+          <w:b/>
+        </w:rPr>
+        <w:t xml:space="preserve"> (</w:t>
+      </w:r>
+      <w:r>
+        <w:rPr>
+          <w:b/>
+        </w:rPr>
+        <w:t xml:space="preserve">Device List Component) </w:t>
+      </w:r>
+      <w:r>
+        <w:t>và</w:t>
+      </w:r>
+      <w:r>
+        <w:rPr>
+          <w:b/>
+        </w:rPr>
+        <w:t xml:space="preserve"> </w:t>
+      </w:r>
+      <w:r>
+        <w:rPr>
+          <w:b/>
+        </w:rPr>
+        <w:t>Thành phần Danh sách các kịch bản tự tạo</w:t>
+      </w:r>
+      <w:r>
+        <w:rPr>
+          <w:b/>
+        </w:rPr>
+        <w:t xml:space="preserve"> (</w:t>
+      </w:r>
+      <w:r>
+        <w:rPr>
+          <w:b/>
+        </w:rPr>
+        <w:t>Custom Script List Page</w:t>
+      </w:r>
+      <w:r>
+        <w:rPr>
+          <w:b/>
+        </w:rPr>
+        <w:t>)</w:t>
+      </w:r>
+      <w:r>
+        <w:t xml:space="preserve">. </w:t>
+      </w:r>
+      <w:r>
+        <w:t>6 thành phần chính phản ánh 6 Giao diện chính của kiến trúc ứng dụng. Chúng</w:t>
+      </w:r>
+      <w:r>
+        <w:t xml:space="preserve"> thực chất là các </w:t>
+      </w:r>
+      <w:r>
+        <w:t>trang</w:t>
+      </w:r>
+      <w:r>
+        <w:t xml:space="preserve"> giao diện</w:t>
+      </w:r>
+      <w:r>
+        <w:t xml:space="preserve"> HTML</w:t>
+      </w:r>
+      <w:r>
+        <w:t xml:space="preserve">, với mỗi </w:t>
+      </w:r>
+      <w:r>
+        <w:t>trang</w:t>
+      </w:r>
+      <w:r>
+        <w:t xml:space="preserve"> có</w:t>
+      </w:r>
+      <w:r>
+        <w:t xml:space="preserve"> một bộ quản lý (controller)</w:t>
+      </w:r>
+      <w:r>
+        <w:t xml:space="preserve"> của AngularJS</w:t>
+      </w:r>
+      <w:r>
+        <w:t xml:space="preserve"> đảm nhận các xử lý nghiệp vụ riêng.</w:t>
+      </w:r>
+    </w:p>
+    <w:p>
+      <w:pPr>
+        <w:jc w:val="both"/>
+        <w:rPr>
+          <w:sz w:val="24"/>
+          <w:szCs w:val="24"/>
+          <w:u w:val="single"/>
+        </w:rPr>
+      </w:pPr>
+      <w:r>
+        <w:rPr>
+          <w:sz w:val="24"/>
+          <w:szCs w:val="24"/>
+          <w:u w:val="single"/>
+        </w:rPr>
+        <w:lastRenderedPageBreak/>
+        <w:t>Thành phần Đăng nhập (Login Component)</w:t>
+      </w:r>
+    </w:p>
+    <w:p>
+      <w:pPr>
+        <w:jc w:val="center"/>
+      </w:pPr>
+      <w:r>
+        <w:rPr>
+          <w:noProof/>
+        </w:rPr>
+        <w:drawing>
+          <wp:inline distT="0" distB="0" distL="0" distR="0">
+            <wp:extent cx="6310602" cy="5097780"/>
+            <wp:effectExtent l="0" t="0" r="0" b="7620"/>
+            <wp:docPr id="2" name="Picture 2"/>
+            <wp:cNvGraphicFramePr>
+              <a:graphicFrameLocks xmlns:a="http://schemas.openxmlformats.org/drawingml/2006/main" noChangeAspect="1"/>
+            </wp:cNvGraphicFramePr>
+            <a:graphic xmlns:a="http://schemas.openxmlformats.org/drawingml/2006/main">
+              <a:graphicData uri="http://schemas.openxmlformats.org/drawingml/2006/picture">
+                <pic:pic xmlns:pic="http://schemas.openxmlformats.org/drawingml/2006/picture">
+                  <pic:nvPicPr>
+                    <pic:cNvPr id="2" name="LoginPage.PNG"/>
+                    <pic:cNvPicPr/>
+                  </pic:nvPicPr>
+                  <pic:blipFill>
+                    <a:blip r:embed="rId24">
+                      <a:extLst>
+                        <a:ext uri="{28A0092B-C50C-407E-A947-70E740481C1C}">
+                          <a14:useLocalDpi xmlns:a14="http://schemas.microsoft.com/office/drawing/2010/main" val="0"/>
+                        </a:ext>
+                      </a:extLst>
+                    </a:blip>
+                    <a:stretch>
+                      <a:fillRect/>
+                    </a:stretch>
+                  </pic:blipFill>
+                  <pic:spPr>
+                    <a:xfrm>
+                      <a:off x="0" y="0"/>
+                      <a:ext cx="6374147" cy="5149113"/>
+                    </a:xfrm>
+                    <a:prstGeom prst="rect">
+                      <a:avLst/>
+                    </a:prstGeom>
+                  </pic:spPr>
+                </pic:pic>
+              </a:graphicData>
+            </a:graphic>
+          </wp:inline>
+        </w:drawing>
+      </w:r>
+    </w:p>
+    <w:p>
+      <w:pPr>
+        <w:jc w:val="center"/>
+      </w:pPr>
+      <w:r>
+        <w:rPr>
+          <w:b/>
+        </w:rPr>
+        <w:t>Hình 6.18:</w:t>
+      </w:r>
+      <w:r>
+        <w:t xml:space="preserve"> Thành phần Đăng nhập</w:t>
+      </w:r>
+    </w:p>
+    <w:p/>
+    <w:p>
+      <w:r>
+        <w:t xml:space="preserve">Thành phần Đăng nhập (Login Component) là thành phần chính đầu tiên người dùng truy cập khi sử dụng ứng dụng, cung cấp giao diện đơn giản để người dùng thực hiện thao tác đăng nhập vào ứng dụng. </w:t>
+      </w:r>
+      <w:r>
+        <w:t>Các chức năng chính của Thành phần Đăng nhập:</w:t>
+      </w:r>
+    </w:p>
+    <w:p>
+      <w:pPr>
+        <w:pStyle w:val="ListParagraph"/>
+        <w:numPr>
+          <w:ilvl w:val="0"/>
+          <w:numId w:val="18"/>
+        </w:numPr>
+      </w:pPr>
+      <w:r>
+        <w:t>Cho phép người dùng đăng nhập vào ứng dụng với tên đăng nhập và mật khẩu.</w:t>
+      </w:r>
+    </w:p>
+    <w:p>
+      <w:pPr>
+        <w:pStyle w:val="ListParagraph"/>
+        <w:numPr>
+          <w:ilvl w:val="0"/>
+          <w:numId w:val="18"/>
+        </w:numPr>
+      </w:pPr>
+      <w:r>
+        <w:t>Chuyển tiếp</w:t>
+      </w:r>
+      <w:r>
+        <w:t xml:space="preserve"> người dùng</w:t>
+      </w:r>
+      <w:r>
+        <w:t xml:space="preserve"> đến Thành phần Đăng ký.</w:t>
+      </w:r>
+    </w:p>
+    <w:p>
+      <w:pPr>
+        <w:pStyle w:val="ListParagraph"/>
+        <w:numPr>
+          <w:ilvl w:val="0"/>
+          <w:numId w:val="18"/>
+        </w:numPr>
+      </w:pPr>
+      <w:r>
+        <w:t>Chuyển tiếp người dùng đến Thành phần Danh sách các ngôi nhà.</w:t>
+      </w:r>
+    </w:p>
+    <w:p/>
+    <w:p/>
+    <w:p/>
+    <w:p>
+      <w:pPr>
+        <w:rPr>
+          <w:sz w:val="24"/>
+          <w:szCs w:val="24"/>
+          <w:u w:val="single"/>
+        </w:rPr>
+      </w:pPr>
+      <w:r>
+        <w:rPr>
+          <w:sz w:val="24"/>
+          <w:szCs w:val="24"/>
+          <w:u w:val="single"/>
+        </w:rPr>
+        <w:lastRenderedPageBreak/>
+        <w:t>Thành phần Đăng ký (Register Component)</w:t>
+      </w:r>
+    </w:p>
+    <w:p>
+      <w:pPr>
+        <w:jc w:val="center"/>
+      </w:pPr>
+      <w:r>
+        <w:rPr>
+          <w:noProof/>
+        </w:rPr>
+        <w:drawing>
+          <wp:inline distT="0" distB="0" distL="0" distR="0">
+            <wp:extent cx="6546798" cy="4869180"/>
+            <wp:effectExtent l="0" t="0" r="6985" b="7620"/>
+            <wp:docPr id="21" name="Picture 21"/>
+            <wp:cNvGraphicFramePr>
+              <a:graphicFrameLocks xmlns:a="http://schemas.openxmlformats.org/drawingml/2006/main" noChangeAspect="1"/>
+            </wp:cNvGraphicFramePr>
+            <a:graphic xmlns:a="http://schemas.openxmlformats.org/drawingml/2006/main">
+              <a:graphicData uri="http://schemas.openxmlformats.org/drawingml/2006/picture">
+                <pic:pic xmlns:pic="http://schemas.openxmlformats.org/drawingml/2006/picture">
+                  <pic:nvPicPr>
+                    <pic:cNvPr id="21" name="RegisterPage.PNG"/>
+                    <pic:cNvPicPr/>
+                  </pic:nvPicPr>
+                  <pic:blipFill>
+                    <a:blip r:embed="rId25">
+                      <a:extLst>
+                        <a:ext uri="{28A0092B-C50C-407E-A947-70E740481C1C}">
+                          <a14:useLocalDpi xmlns:a14="http://schemas.microsoft.com/office/drawing/2010/main" val="0"/>
+                        </a:ext>
+                      </a:extLst>
+                    </a:blip>
+                    <a:stretch>
+                      <a:fillRect/>
+                    </a:stretch>
+                  </pic:blipFill>
+                  <pic:spPr>
+                    <a:xfrm>
+                      <a:off x="0" y="0"/>
+                      <a:ext cx="6563557" cy="4881645"/>
+                    </a:xfrm>
+                    <a:prstGeom prst="rect">
+                      <a:avLst/>
+                    </a:prstGeom>
+                  </pic:spPr>
+                </pic:pic>
+              </a:graphicData>
+            </a:graphic>
+          </wp:inline>
+        </w:drawing>
+      </w:r>
+    </w:p>
+    <w:p>
+      <w:pPr>
+        <w:jc w:val="center"/>
+      </w:pPr>
+      <w:r>
+        <w:rPr>
+          <w:b/>
+        </w:rPr>
+        <w:t>Hình 6.19:</w:t>
+      </w:r>
+      <w:r>
+        <w:t xml:space="preserve"> Thành phần Đăng ký</w:t>
+      </w:r>
+    </w:p>
+    <w:p/>
+    <w:p>
+      <w:r>
+        <w:t>Thành phầ</w:t>
+      </w:r>
+      <w:r>
+        <w:t>n Đăng ký</w:t>
+      </w:r>
+      <w:r>
+        <w:t xml:space="preserve"> (</w:t>
+      </w:r>
+      <w:r>
+        <w:t>Register</w:t>
+      </w:r>
+      <w:r>
+        <w:t xml:space="preserve"> Component) là thành phần</w:t>
+      </w:r>
+      <w:r>
+        <w:t xml:space="preserve"> chính</w:t>
+      </w:r>
+      <w:r>
+        <w:t xml:space="preserve"> cung cấp giao diện đơn giản để người dùng thực hiệ</w:t>
+      </w:r>
+      <w:r>
+        <w:t>n thao tác đăng ký</w:t>
+      </w:r>
+      <w:r>
+        <w:t xml:space="preserve"> vào ứng dụng. </w:t>
+      </w:r>
+      <w:r>
+        <w:t xml:space="preserve">Khi đăng ký với các thông tin hợp lệ, ứng dụng sẽ gửi một Email tới địa chỉ Email đã nhập của người dùng để xác nhận thông tin đăng ký. </w:t>
+      </w:r>
+      <w:r>
+        <w:t xml:space="preserve">Các chức năng chính của Thành phần Đăng </w:t>
+      </w:r>
+      <w:r>
+        <w:t>ký</w:t>
+      </w:r>
+      <w:r>
+        <w:t>:</w:t>
+      </w:r>
+    </w:p>
+    <w:p>
+      <w:pPr>
+        <w:pStyle w:val="ListParagraph"/>
+        <w:numPr>
+          <w:ilvl w:val="0"/>
+          <w:numId w:val="19"/>
+        </w:numPr>
+      </w:pPr>
+      <w:r>
+        <w:t>Cho phép người dùng đăng ký sử dụng ứng dụng với tên đầy đủ, tên đăng nhập, mật khẩu và địa chỉ Email.</w:t>
+      </w:r>
+    </w:p>
+    <w:p>
+      <w:pPr>
+        <w:pStyle w:val="ListParagraph"/>
+        <w:numPr>
+          <w:ilvl w:val="0"/>
+          <w:numId w:val="19"/>
+        </w:numPr>
+      </w:pPr>
+      <w:r>
+        <w:t>Chuyển tiếp người dùng về Thành phần Đăng nhập.</w:t>
+      </w:r>
+    </w:p>
+    <w:p/>
+    <w:p/>
+    <w:p/>
+    <w:p>
+      <w:pPr>
+        <w:rPr>
+          <w:sz w:val="24"/>
+          <w:szCs w:val="24"/>
+          <w:u w:val="single"/>
+        </w:rPr>
+      </w:pPr>
+      <w:r>
+        <w:rPr>
+          <w:sz w:val="24"/>
+          <w:szCs w:val="24"/>
+          <w:u w:val="single"/>
+        </w:rPr>
+        <w:lastRenderedPageBreak/>
+        <w:t>Thành phần Danh sách các Ngôi nhà</w:t>
+      </w:r>
+    </w:p>
+    <w:p>
+      <w:pPr>
+        <w:jc w:val="center"/>
+      </w:pPr>
+      <w:r>
+        <w:rPr>
+          <w:noProof/>
+        </w:rPr>
+        <w:drawing>
+          <wp:inline distT="0" distB="0" distL="0" distR="0">
+            <wp:extent cx="4846320" cy="3596877"/>
+            <wp:effectExtent l="0" t="0" r="0" b="3810"/>
+            <wp:docPr id="22" name="Picture 22"/>
+            <wp:cNvGraphicFramePr>
+              <a:graphicFrameLocks xmlns:a="http://schemas.openxmlformats.org/drawingml/2006/main" noChangeAspect="1"/>
+            </wp:cNvGraphicFramePr>
+            <a:graphic xmlns:a="http://schemas.openxmlformats.org/drawingml/2006/main">
+              <a:graphicData uri="http://schemas.openxmlformats.org/drawingml/2006/picture">
+                <pic:pic xmlns:pic="http://schemas.openxmlformats.org/drawingml/2006/picture">
+                  <pic:nvPicPr>
+                    <pic:cNvPr id="22" name="HomeListPage.PNG"/>
+                    <pic:cNvPicPr/>
+                  </pic:nvPicPr>
+                  <pic:blipFill>
+                    <a:blip r:embed="rId26">
+                      <a:extLst>
+                        <a:ext uri="{28A0092B-C50C-407E-A947-70E740481C1C}">
+                          <a14:useLocalDpi xmlns:a14="http://schemas.microsoft.com/office/drawing/2010/main" val="0"/>
+                        </a:ext>
+                      </a:extLst>
+                    </a:blip>
+                    <a:stretch>
+                      <a:fillRect/>
+                    </a:stretch>
+                  </pic:blipFill>
+                  <pic:spPr>
+                    <a:xfrm>
+                      <a:off x="0" y="0"/>
+                      <a:ext cx="4945108" cy="3670196"/>
+                    </a:xfrm>
+                    <a:prstGeom prst="rect">
+                      <a:avLst/>
+                    </a:prstGeom>
+                  </pic:spPr>
+                </pic:pic>
+              </a:graphicData>
+            </a:graphic>
+          </wp:inline>
+        </w:drawing>
+      </w:r>
+    </w:p>
+    <w:p>
+      <w:pPr>
+        <w:jc w:val="center"/>
+      </w:pPr>
+      <w:r>
+        <w:rPr>
+          <w:b/>
+        </w:rPr>
+        <w:t>Hình 6.20:</w:t>
+      </w:r>
+      <w:r>
+        <w:t xml:space="preserve"> </w:t>
+      </w:r>
+      <w:r>
+        <w:t>Thành phần Danh sách các Ngôi nhà</w:t>
+      </w:r>
+    </w:p>
+    <w:p>
+      <w:pPr>
+        <w:jc w:val="center"/>
+      </w:pPr>
+      <w:r>
+        <w:rPr>
+          <w:noProof/>
+        </w:rPr>
+        <w:drawing>
+          <wp:inline distT="0" distB="0" distL="0" distR="0">
+            <wp:extent cx="5067300" cy="3635237"/>
+            <wp:effectExtent l="0" t="0" r="0" b="3810"/>
+            <wp:docPr id="23" name="Picture 23"/>
+            <wp:cNvGraphicFramePr>
+              <a:graphicFrameLocks xmlns:a="http://schemas.openxmlformats.org/drawingml/2006/main" noChangeAspect="1"/>
+            </wp:cNvGraphicFramePr>
+            <a:graphic xmlns:a="http://schemas.openxmlformats.org/drawingml/2006/main">
+              <a:graphicData uri="http://schemas.openxmlformats.org/drawingml/2006/picture">
+                <pic:pic xmlns:pic="http://schemas.openxmlformats.org/drawingml/2006/picture">
+                  <pic:nvPicPr>
+                    <pic:cNvPr id="23" name="AddHome.PNG"/>
+                    <pic:cNvPicPr/>
+                  </pic:nvPicPr>
+                  <pic:blipFill>
+                    <a:blip r:embed="rId27">
+                      <a:extLst>
+                        <a:ext uri="{28A0092B-C50C-407E-A947-70E740481C1C}">
+                          <a14:useLocalDpi xmlns:a14="http://schemas.microsoft.com/office/drawing/2010/main" val="0"/>
+                        </a:ext>
+                      </a:extLst>
+                    </a:blip>
+                    <a:stretch>
+                      <a:fillRect/>
+                    </a:stretch>
+                  </pic:blipFill>
+                  <pic:spPr>
+                    <a:xfrm>
+                      <a:off x="0" y="0"/>
+                      <a:ext cx="5142183" cy="3688957"/>
+                    </a:xfrm>
+                    <a:prstGeom prst="rect">
+                      <a:avLst/>
+                    </a:prstGeom>
+                  </pic:spPr>
+                </pic:pic>
+              </a:graphicData>
+            </a:graphic>
+          </wp:inline>
+        </w:drawing>
+      </w:r>
+    </w:p>
+    <w:p>
+      <w:pPr>
+        <w:jc w:val="center"/>
+      </w:pPr>
+      <w:r>
+        <w:rPr>
+          <w:b/>
+        </w:rPr>
+        <w:t>Hình 6.21:</w:t>
+      </w:r>
+      <w:r>
+        <w:t xml:space="preserve"> Bảng hộp thoại tạo Ngôi nhà mới</w:t>
+      </w:r>
+    </w:p>
+    <w:p>
+      <w:r>
+        <w:lastRenderedPageBreak/>
+        <w:t xml:space="preserve">Thành phần </w:t>
+      </w:r>
+      <w:r>
+        <w:t>Danh sách các n</w:t>
+      </w:r>
+      <w:r>
+        <w:t>gôi nhà</w:t>
+      </w:r>
+      <w:r>
+        <w:t xml:space="preserve"> (</w:t>
+      </w:r>
+      <w:r>
+        <w:t>Home List</w:t>
+      </w:r>
+      <w:r>
+        <w:t xml:space="preserve"> Component) là thành phần</w:t>
+      </w:r>
+      <w:r>
+        <w:t xml:space="preserve"> chính</w:t>
+      </w:r>
+      <w:r>
+        <w:t xml:space="preserve"> cung cấp giao diện để người dùng</w:t>
+      </w:r>
+      <w:r>
+        <w:t xml:space="preserve"> xem thông tin,</w:t>
+      </w:r>
+      <w:r>
+        <w:t xml:space="preserve"> quản lý và tạo mới các Ngôi nhà được lắp đặt hệ thống</w:t>
+      </w:r>
+      <w:r>
+        <w:t>.</w:t>
+      </w:r>
+      <w:r>
+        <w:t xml:space="preserve"> </w:t>
+      </w:r>
+      <w:r>
+        <w:t>Thành phần này sử dụng các thành phần đóng góp là Thanh công cụ và Thẻ nhà</w:t>
+      </w:r>
+      <w:r>
+        <w:t xml:space="preserve"> để thể hiện thông tin</w:t>
+      </w:r>
+      <w:r>
+        <w:t xml:space="preserve">. Các chức năng chính của Thành phần </w:t>
+      </w:r>
+      <w:r>
+        <w:t>Danh sách các ngôi nhà</w:t>
+      </w:r>
+      <w:r>
+        <w:t>:</w:t>
+      </w:r>
+    </w:p>
+    <w:p>
+      <w:pPr>
+        <w:pStyle w:val="ListParagraph"/>
+        <w:numPr>
+          <w:ilvl w:val="0"/>
+          <w:numId w:val="20"/>
+        </w:numPr>
+      </w:pPr>
+      <w:r>
+        <w:t>Thể hiện thông tin danh sách các Ngôi nhà của người dùng.</w:t>
+      </w:r>
+    </w:p>
+    <w:p>
+      <w:pPr>
+        <w:pStyle w:val="ListParagraph"/>
+        <w:numPr>
+          <w:ilvl w:val="0"/>
+          <w:numId w:val="20"/>
+        </w:numPr>
+      </w:pPr>
+      <w:r>
+        <w:t>Cho phép người dùng tạo mới một Ngôi nhà.</w:t>
+      </w:r>
+    </w:p>
+    <w:p>
+      <w:pPr>
+        <w:pStyle w:val="ListParagraph"/>
+        <w:numPr>
+          <w:ilvl w:val="0"/>
+          <w:numId w:val="20"/>
+        </w:numPr>
+      </w:pPr>
+      <w:r>
+        <w:t>Chuyển</w:t>
+      </w:r>
+      <w:r>
+        <w:t xml:space="preserve"> tiếp ngườ</w:t>
+      </w:r>
+      <w:r>
+        <w:t>i dùng đến</w:t>
+      </w:r>
+      <w:r>
+        <w:t xml:space="preserve"> Thành phần Danh sách các kiểu thiết bị.</w:t>
+      </w:r>
+    </w:p>
+    <w:p/>
+    <w:p>
+      <w:pPr>
+        <w:rPr>
+          <w:sz w:val="24"/>
+          <w:szCs w:val="24"/>
+          <w:u w:val="single"/>
+        </w:rPr>
+      </w:pPr>
+      <w:r>
+        <w:rPr>
+          <w:sz w:val="24"/>
+          <w:szCs w:val="24"/>
+          <w:u w:val="single"/>
+        </w:rPr>
+        <w:t xml:space="preserve">Thành phần Danh sách các kiểu thiết bị (Device </w:t>
+      </w:r>
+      <w:r>
+        <w:rPr>
+          <w:sz w:val="24"/>
+          <w:szCs w:val="24"/>
+          <w:u w:val="single"/>
+        </w:rPr>
+        <w:t>Category</w:t>
+      </w:r>
+      <w:r>
+        <w:rPr>
+          <w:sz w:val="24"/>
+          <w:szCs w:val="24"/>
+          <w:u w:val="single"/>
+        </w:rPr>
+        <w:t xml:space="preserve"> List Component)</w:t>
+      </w:r>
+    </w:p>
+    <w:p>
+      <w:pPr>
+        <w:jc w:val="center"/>
+      </w:pPr>
+      <w:r>
+        <w:rPr>
+          <w:noProof/>
+        </w:rPr>
+        <w:drawing>
+          <wp:inline distT="0" distB="0" distL="0" distR="0">
+            <wp:extent cx="6416842" cy="4762500"/>
+            <wp:effectExtent l="0" t="0" r="3175" b="0"/>
+            <wp:docPr id="24" name="Picture 24"/>
+            <wp:cNvGraphicFramePr>
+              <a:graphicFrameLocks xmlns:a="http://schemas.openxmlformats.org/drawingml/2006/main" noChangeAspect="1"/>
+            </wp:cNvGraphicFramePr>
+            <a:graphic xmlns:a="http://schemas.openxmlformats.org/drawingml/2006/main">
+              <a:graphicData uri="http://schemas.openxmlformats.org/drawingml/2006/picture">
+                <pic:pic xmlns:pic="http://schemas.openxmlformats.org/drawingml/2006/picture">
+                  <pic:nvPicPr>
+                    <pic:cNvPr id="24" name="DeviceCategoryList.PNG"/>
+                    <pic:cNvPicPr/>
+                  </pic:nvPicPr>
+                  <pic:blipFill>
+                    <a:blip r:embed="rId28">
+                      <a:extLst>
+                        <a:ext uri="{28A0092B-C50C-407E-A947-70E740481C1C}">
+                          <a14:useLocalDpi xmlns:a14="http://schemas.microsoft.com/office/drawing/2010/main" val="0"/>
+                        </a:ext>
+                      </a:extLst>
+                    </a:blip>
+                    <a:stretch>
+                      <a:fillRect/>
+                    </a:stretch>
+                  </pic:blipFill>
+                  <pic:spPr>
+                    <a:xfrm>
+                      <a:off x="0" y="0"/>
+                      <a:ext cx="6447418" cy="4785193"/>
+                    </a:xfrm>
+                    <a:prstGeom prst="rect">
+                      <a:avLst/>
+                    </a:prstGeom>
+                  </pic:spPr>
+                </pic:pic>
+              </a:graphicData>
+            </a:graphic>
+          </wp:inline>
+        </w:drawing>
+      </w:r>
+    </w:p>
+    <w:p>
+      <w:pPr>
+        <w:jc w:val="center"/>
+      </w:pPr>
+      <w:r>
+        <w:rPr>
+          <w:b/>
+        </w:rPr>
+        <w:t>Hình 6.22:</w:t>
+      </w:r>
+      <w:r>
+        <w:t xml:space="preserve"> Thành phần Danh sách các kiểu thiết bị</w:t>
+      </w:r>
+    </w:p>
+    <w:p/>
+    <w:p/>
+    <w:p/>
+    <w:p>
+      <w:pPr>
+        <w:jc w:val="center"/>
+      </w:pPr>
+      <w:r>
+        <w:rPr>
+          <w:noProof/>
+        </w:rPr>
+        <w:lastRenderedPageBreak/>
+        <w:drawing>
+          <wp:inline distT="0" distB="0" distL="0" distR="0">
+            <wp:extent cx="6438897" cy="3124200"/>
+            <wp:effectExtent l="0" t="0" r="635" b="0"/>
+            <wp:docPr id="25" name="Picture 25"/>
+            <wp:cNvGraphicFramePr>
+              <a:graphicFrameLocks xmlns:a="http://schemas.openxmlformats.org/drawingml/2006/main" noChangeAspect="1"/>
+            </wp:cNvGraphicFramePr>
+            <a:graphic xmlns:a="http://schemas.openxmlformats.org/drawingml/2006/main">
+              <a:graphicData uri="http://schemas.openxmlformats.org/drawingml/2006/picture">
+                <pic:pic xmlns:pic="http://schemas.openxmlformats.org/drawingml/2006/picture">
+                  <pic:nvPicPr>
+                    <pic:cNvPr id="25" name="AddMode.PNG"/>
+                    <pic:cNvPicPr/>
+                  </pic:nvPicPr>
+                  <pic:blipFill>
+                    <a:blip r:embed="rId29">
+                      <a:extLst>
+                        <a:ext uri="{28A0092B-C50C-407E-A947-70E740481C1C}">
+                          <a14:useLocalDpi xmlns:a14="http://schemas.microsoft.com/office/drawing/2010/main" val="0"/>
+                        </a:ext>
+                      </a:extLst>
+                    </a:blip>
+                    <a:stretch>
+                      <a:fillRect/>
+                    </a:stretch>
+                  </pic:blipFill>
+                  <pic:spPr>
+                    <a:xfrm>
+                      <a:off x="0" y="0"/>
+                      <a:ext cx="6499179" cy="3153449"/>
+                    </a:xfrm>
+                    <a:prstGeom prst="rect">
+                      <a:avLst/>
+                    </a:prstGeom>
+                  </pic:spPr>
+                </pic:pic>
+              </a:graphicData>
+            </a:graphic>
+          </wp:inline>
+        </w:drawing>
+      </w:r>
+    </w:p>
+    <w:p>
+      <w:pPr>
+        <w:jc w:val="center"/>
+      </w:pPr>
+      <w:r>
+        <w:rPr>
+          <w:b/>
+        </w:rPr>
+        <w:t>Hình 6.23:</w:t>
+      </w:r>
+      <w:r>
+        <w:t xml:space="preserve"> Bảng hộp thoại tạo Chế độ mới</w:t>
+      </w:r>
+    </w:p>
+    <w:p/>
+    <w:p>
+      <w:r>
+        <w:t xml:space="preserve">Thành phần Danh sách các </w:t>
+      </w:r>
+      <w:r>
+        <w:t>kiểu thiết bị</w:t>
+      </w:r>
+      <w:r>
+        <w:t xml:space="preserve"> (</w:t>
+      </w:r>
+      <w:r>
+        <w:t>Device Category List</w:t>
+      </w:r>
+      <w:r>
+        <w:t xml:space="preserve"> Component) là thành phần chính cung cấp giao diện để người dùng xem thông tin</w:t>
+      </w:r>
+      <w:r>
+        <w:t xml:space="preserve"> các kiểu thiết bị, đồng thời kích hoạt, tạo mới và chuyển đổi các Chế độ hiển thị</w:t>
+      </w:r>
+      <w:r>
+        <w:t xml:space="preserve">. Thành phần này sử dụng các thành phần đóng góp là Thanh công cụ và Thẻ </w:t>
+      </w:r>
+      <w:r>
+        <w:t>Kiểu thiết bị</w:t>
+      </w:r>
+      <w:r>
+        <w:t xml:space="preserve"> để thể hiện thông tin. Các chức năng chính của Thành phần </w:t>
+      </w:r>
+      <w:r>
+        <w:t>Danh sách các kiểu thiết bị</w:t>
+      </w:r>
+      <w:r>
+        <w:t>:</w:t>
+      </w:r>
+    </w:p>
+    <w:p>
+      <w:pPr>
+        <w:pStyle w:val="ListParagraph"/>
+        <w:numPr>
+          <w:ilvl w:val="0"/>
+          <w:numId w:val="21"/>
+        </w:numPr>
+      </w:pPr>
+      <w:r>
+        <w:t>Thể hiện thông tin danh sách các Kiểu thiết bị mà ứng dụng hỗ trợ.</w:t>
+      </w:r>
+    </w:p>
+    <w:p>
+      <w:pPr>
+        <w:pStyle w:val="ListParagraph"/>
+        <w:numPr>
+          <w:ilvl w:val="0"/>
+          <w:numId w:val="21"/>
+        </w:numPr>
+      </w:pPr>
+      <w:r>
+        <w:t>Cho phép người dùng chuyển đổi Chế độ hiển thị.</w:t>
+      </w:r>
+    </w:p>
+    <w:p>
+      <w:pPr>
+        <w:pStyle w:val="ListParagraph"/>
+        <w:numPr>
+          <w:ilvl w:val="0"/>
+          <w:numId w:val="21"/>
+        </w:numPr>
+      </w:pPr>
+      <w:r>
+        <w:t>Cho phép người dùng kích hoạt một Chế độ.</w:t>
+      </w:r>
+    </w:p>
+    <w:p>
+      <w:pPr>
+        <w:pStyle w:val="ListParagraph"/>
+        <w:numPr>
+          <w:ilvl w:val="0"/>
+          <w:numId w:val="21"/>
+        </w:numPr>
+      </w:pPr>
+      <w:r>
+        <w:t>Cho phép người dùng tạo mới một Chế độ.</w:t>
+      </w:r>
+    </w:p>
+    <w:p>
+      <w:pPr>
+        <w:pStyle w:val="ListParagraph"/>
+        <w:numPr>
+          <w:ilvl w:val="0"/>
+          <w:numId w:val="21"/>
+        </w:numPr>
+      </w:pPr>
+      <w:r>
+        <w:t>Chuyển tiếp người dùng đến Thành phần danh sách các thiết bị.</w:t>
+      </w:r>
+    </w:p>
+    <w:p>
+      <w:pPr>
+        <w:pStyle w:val="ListParagraph"/>
+        <w:numPr>
+          <w:ilvl w:val="0"/>
+          <w:numId w:val="21"/>
+        </w:numPr>
+      </w:pPr>
+      <w:r>
+        <w:t>Chuyển tiếp người dùng đến Thành phần danh sách các kịch bản tự tạo.</w:t>
+      </w:r>
+    </w:p>
+    <w:p/>
+    <w:p/>
+    <w:p/>
+    <w:p/>
+    <w:p/>
+    <w:p/>
+    <w:p/>
+    <w:p/>
+    <w:p/>
+    <w:p>
+      <w:pPr>
+        <w:rPr>
+          <w:sz w:val="24"/>
+          <w:szCs w:val="24"/>
+          <w:u w:val="single"/>
+        </w:rPr>
+      </w:pPr>
+      <w:r>
+        <w:rPr>
+          <w:sz w:val="24"/>
+          <w:szCs w:val="24"/>
+          <w:u w:val="single"/>
+        </w:rPr>
+        <w:t>Thành phần Danh sách các thiết bị (Device List Component)</w:t>
+      </w:r>
+    </w:p>
+    <w:p>
+      <w:pPr>
+        <w:jc w:val="center"/>
+      </w:pPr>
+      <w:r>
+        <w:rPr>
+          <w:noProof/>
+        </w:rPr>
+        <w:drawing>
+          <wp:inline distT="0" distB="0" distL="0" distR="0">
+            <wp:extent cx="4640660" cy="3444240"/>
+            <wp:effectExtent l="0" t="0" r="7620" b="3810"/>
+            <wp:docPr id="26" name="Picture 26"/>
+            <wp:cNvGraphicFramePr>
+              <a:graphicFrameLocks xmlns:a="http://schemas.openxmlformats.org/drawingml/2006/main" noChangeAspect="1"/>
+            </wp:cNvGraphicFramePr>
+            <a:graphic xmlns:a="http://schemas.openxmlformats.org/drawingml/2006/main">
+              <a:graphicData uri="http://schemas.openxmlformats.org/drawingml/2006/picture">
+                <pic:pic xmlns:pic="http://schemas.openxmlformats.org/drawingml/2006/picture">
+                  <pic:nvPicPr>
+                    <pic:cNvPr id="26" name="DeviceListPage.PNG"/>
+                    <pic:cNvPicPr/>
+                  </pic:nvPicPr>
+                  <pic:blipFill>
+                    <a:blip r:embed="rId30">
+                      <a:extLst>
+                        <a:ext uri="{28A0092B-C50C-407E-A947-70E740481C1C}">
+                          <a14:useLocalDpi xmlns:a14="http://schemas.microsoft.com/office/drawing/2010/main" val="0"/>
+                        </a:ext>
+                      </a:extLst>
+                    </a:blip>
+                    <a:stretch>
+                      <a:fillRect/>
+                    </a:stretch>
+                  </pic:blipFill>
+                  <pic:spPr>
+                    <a:xfrm>
+                      <a:off x="0" y="0"/>
+                      <a:ext cx="4760342" cy="3533067"/>
+                    </a:xfrm>
+                    <a:prstGeom prst="rect">
+                      <a:avLst/>
+                    </a:prstGeom>
+                  </pic:spPr>
+                </pic:pic>
+              </a:graphicData>
+            </a:graphic>
+          </wp:inline>
+        </w:drawing>
+      </w:r>
+    </w:p>
+    <w:p>
+      <w:pPr>
+        <w:jc w:val="center"/>
+      </w:pPr>
+      <w:r>
+        <w:rPr>
+          <w:b/>
+        </w:rPr>
+        <w:t>Hình 6.24:</w:t>
+      </w:r>
+      <w:r>
+        <w:t xml:space="preserve"> Thành phần Danh sách các thiết bị</w:t>
+      </w:r>
+    </w:p>
+    <w:p>
+      <w:pPr>
+        <w:jc w:val="center"/>
+      </w:pPr>
+      <w:r>
+        <w:rPr>
+          <w:noProof/>
+        </w:rPr>
+        <w:drawing>
+          <wp:inline distT="0" distB="0" distL="0" distR="0">
+            <wp:extent cx="5128260" cy="3494605"/>
+            <wp:effectExtent l="0" t="0" r="0" b="0"/>
+            <wp:docPr id="27" name="Picture 27"/>
+            <wp:cNvGraphicFramePr>
+              <a:graphicFrameLocks xmlns:a="http://schemas.openxmlformats.org/drawingml/2006/main" noChangeAspect="1"/>
+            </wp:cNvGraphicFramePr>
+            <a:graphic xmlns:a="http://schemas.openxmlformats.org/drawingml/2006/main">
+              <a:graphicData uri="http://schemas.openxmlformats.org/drawingml/2006/picture">
+                <pic:pic xmlns:pic="http://schemas.openxmlformats.org/drawingml/2006/picture">
+                  <pic:nvPicPr>
+                    <pic:cNvPr id="27" name="AddDevice.PNG"/>
+                    <pic:cNvPicPr/>
+                  </pic:nvPicPr>
+                  <pic:blipFill>
+                    <a:blip r:embed="rId31">
+                      <a:extLst>
+                        <a:ext uri="{28A0092B-C50C-407E-A947-70E740481C1C}">
+                          <a14:useLocalDpi xmlns:a14="http://schemas.microsoft.com/office/drawing/2010/main" val="0"/>
+                        </a:ext>
+                      </a:extLst>
+                    </a:blip>
+                    <a:stretch>
+                      <a:fillRect/>
+                    </a:stretch>
+                  </pic:blipFill>
+                  <pic:spPr>
+                    <a:xfrm>
+                      <a:off x="0" y="0"/>
+                      <a:ext cx="5190868" cy="3537268"/>
+                    </a:xfrm>
+                    <a:prstGeom prst="rect">
+                      <a:avLst/>
+                    </a:prstGeom>
+                  </pic:spPr>
+                </pic:pic>
+              </a:graphicData>
+            </a:graphic>
+          </wp:inline>
+        </w:drawing>
+      </w:r>
+    </w:p>
+    <w:p>
+      <w:pPr>
+        <w:jc w:val="center"/>
+      </w:pPr>
+      <w:r>
+        <w:rPr>
+          <w:b/>
+        </w:rPr>
+        <w:t>Hình 6.25:</w:t>
+      </w:r>
+      <w:r>
+        <w:t xml:space="preserve"> Bảng hộp thoại tạo Thiết bị mới</w:t>
+      </w:r>
+    </w:p>
+    <w:p>
+      <w:r>
+        <w:lastRenderedPageBreak/>
+        <w:t xml:space="preserve">Thành phần </w:t>
+      </w:r>
+      <w:r>
+        <w:t>Danh sách các</w:t>
+      </w:r>
+      <w:r>
+        <w:t xml:space="preserve"> thiết bị (</w:t>
+      </w:r>
+      <w:r>
+        <w:t xml:space="preserve">Device </w:t>
+      </w:r>
+      <w:r>
+        <w:t>List Component) là thành phần chính cung cấp giao diện để người dùng xem thông tin</w:t>
+      </w:r>
+      <w:r>
+        <w:t xml:space="preserve">, quản lý và tạo mới các </w:t>
+      </w:r>
+      <w:r>
+        <w:t xml:space="preserve">thiết bị. Thành phần này sử dụng các thành phần đóng góp là Thanh công cụ và Thẻ </w:t>
+      </w:r>
+      <w:r>
+        <w:t>T</w:t>
+      </w:r>
+      <w:r>
+        <w:t>hiết bị để thể hiện thông tin. Các chức năng chính của Thành phần Danh sách các thiết bị:</w:t>
+      </w:r>
+    </w:p>
+    <w:p>
+      <w:pPr>
+        <w:pStyle w:val="ListParagraph"/>
+        <w:numPr>
+          <w:ilvl w:val="0"/>
+          <w:numId w:val="22"/>
+        </w:numPr>
+      </w:pPr>
+      <w:r>
+        <w:t>Thể hiện thông tin danh sách các thiết bị thuộc một kiểu thiết bị của người dùng.</w:t>
+      </w:r>
+    </w:p>
+    <w:p>
+      <w:pPr>
+        <w:pStyle w:val="ListParagraph"/>
+        <w:numPr>
+          <w:ilvl w:val="0"/>
+          <w:numId w:val="22"/>
+        </w:numPr>
+      </w:pPr>
+      <w:r>
+        <w:t>Cho phép người dùng tạo mới một Thiết bị.</w:t>
+      </w:r>
+    </w:p>
+    <w:p/>
+    <w:p>
+      <w:pPr>
+        <w:rPr>
+          <w:sz w:val="24"/>
+          <w:szCs w:val="24"/>
+          <w:u w:val="single"/>
+        </w:rPr>
+      </w:pPr>
+      <w:bookmarkStart w:id="0" w:name="_GoBack"/>
+      <w:r>
+        <w:rPr>
+          <w:sz w:val="24"/>
+          <w:szCs w:val="24"/>
+          <w:u w:val="single"/>
+        </w:rPr>
+        <w:t>Thành phần Danh sách các kịch bản tự tạo (Custom Script List Component)</w:t>
+      </w:r>
+    </w:p>
+    <w:bookmarkEnd w:id="0"/>
+    <w:p>
+      <w:pPr>
+        <w:jc w:val="center"/>
+      </w:pPr>
+      <w:r>
+        <w:rPr>
+          <w:noProof/>
+        </w:rPr>
+        <w:drawing>
+          <wp:inline distT="0" distB="0" distL="0" distR="0">
+            <wp:extent cx="6540844" cy="5067300"/>
+            <wp:effectExtent l="0" t="0" r="0" b="0"/>
+            <wp:docPr id="28" name="Picture 28"/>
+            <wp:cNvGraphicFramePr>
+              <a:graphicFrameLocks xmlns:a="http://schemas.openxmlformats.org/drawingml/2006/main" noChangeAspect="1"/>
+            </wp:cNvGraphicFramePr>
+            <a:graphic xmlns:a="http://schemas.openxmlformats.org/drawingml/2006/main">
+              <a:graphicData uri="http://schemas.openxmlformats.org/drawingml/2006/picture">
+                <pic:pic xmlns:pic="http://schemas.openxmlformats.org/drawingml/2006/picture">
+                  <pic:nvPicPr>
+                    <pic:cNvPr id="28" name="CustomScriptList.PNG"/>
+                    <pic:cNvPicPr/>
+                  </pic:nvPicPr>
+                  <pic:blipFill>
+                    <a:blip r:embed="rId32">
+                      <a:extLst>
+                        <a:ext uri="{28A0092B-C50C-407E-A947-70E740481C1C}">
+                          <a14:useLocalDpi xmlns:a14="http://schemas.microsoft.com/office/drawing/2010/main" val="0"/>
+                        </a:ext>
+                      </a:extLst>
+                    </a:blip>
+                    <a:stretch>
+                      <a:fillRect/>
+                    </a:stretch>
+                  </pic:blipFill>
+                  <pic:spPr>
+                    <a:xfrm>
+                      <a:off x="0" y="0"/>
+                      <a:ext cx="6555268" cy="5078474"/>
+                    </a:xfrm>
+                    <a:prstGeom prst="rect">
+                      <a:avLst/>
+                    </a:prstGeom>
+                  </pic:spPr>
+                </pic:pic>
+              </a:graphicData>
+            </a:graphic>
+          </wp:inline>
+        </w:drawing>
+      </w:r>
+    </w:p>
+    <w:p>
+      <w:pPr>
+        <w:jc w:val="center"/>
+      </w:pPr>
+      <w:r>
+        <w:rPr>
+          <w:b/>
+        </w:rPr>
+        <w:t>Hình 6.26:</w:t>
+      </w:r>
+      <w:r>
+        <w:t xml:space="preserve"> Thành phần Danh sách các kịch bản tự tạo</w:t>
+      </w:r>
+    </w:p>
+    <w:p>
+      <w:pPr>
+        <w:jc w:val="center"/>
+      </w:pPr>
+      <w:r>
+        <w:rPr>
+          <w:noProof/>
+        </w:rPr>
+        <w:lastRenderedPageBreak/>
+        <w:drawing>
+          <wp:inline distT="0" distB="0" distL="0" distR="0">
+            <wp:extent cx="6687781" cy="4472940"/>
+            <wp:effectExtent l="0" t="0" r="0" b="3810"/>
+            <wp:docPr id="29" name="Picture 29"/>
+            <wp:cNvGraphicFramePr>
+              <a:graphicFrameLocks xmlns:a="http://schemas.openxmlformats.org/drawingml/2006/main" noChangeAspect="1"/>
+            </wp:cNvGraphicFramePr>
+            <a:graphic xmlns:a="http://schemas.openxmlformats.org/drawingml/2006/main">
+              <a:graphicData uri="http://schemas.openxmlformats.org/drawingml/2006/picture">
+                <pic:pic xmlns:pic="http://schemas.openxmlformats.org/drawingml/2006/picture">
+                  <pic:nvPicPr>
+                    <pic:cNvPr id="29" name="AddCustomScript.PNG"/>
+                    <pic:cNvPicPr/>
+                  </pic:nvPicPr>
+                  <pic:blipFill>
+                    <a:blip r:embed="rId33">
+                      <a:extLst>
+                        <a:ext uri="{28A0092B-C50C-407E-A947-70E740481C1C}">
+                          <a14:useLocalDpi xmlns:a14="http://schemas.microsoft.com/office/drawing/2010/main" val="0"/>
+                        </a:ext>
+                      </a:extLst>
+                    </a:blip>
+                    <a:stretch>
+                      <a:fillRect/>
+                    </a:stretch>
+                  </pic:blipFill>
+                  <pic:spPr>
+                    <a:xfrm>
+                      <a:off x="0" y="0"/>
+                      <a:ext cx="6696256" cy="4478608"/>
+                    </a:xfrm>
+                    <a:prstGeom prst="rect">
+                      <a:avLst/>
+                    </a:prstGeom>
+                  </pic:spPr>
+                </pic:pic>
+              </a:graphicData>
+            </a:graphic>
+          </wp:inline>
+        </w:drawing>
+      </w:r>
+    </w:p>
+    <w:p>
+      <w:pPr>
+        <w:jc w:val="center"/>
+      </w:pPr>
+      <w:r>
+        <w:rPr>
+          <w:b/>
+        </w:rPr>
+        <w:t>Hình 6.27:</w:t>
+      </w:r>
+      <w:r>
+        <w:t xml:space="preserve"> Bảng hộp thoại tạo Kịch bản tự tạo mới</w:t>
+      </w:r>
+    </w:p>
+    <w:p/>
+    <w:p>
+      <w:r>
+        <w:t xml:space="preserve">Thành phần Danh sách các </w:t>
+      </w:r>
+      <w:r>
+        <w:t>kịch bản tự tạo</w:t>
+      </w:r>
+      <w:r>
+        <w:t xml:space="preserve"> (</w:t>
+      </w:r>
+      <w:r>
+        <w:t>Custom Script</w:t>
+      </w:r>
+      <w:r>
+        <w:t xml:space="preserve"> List Component) là thành phần chính cung cấp giao diện để người dùng xem thông tin, quản lý và tạo mới các </w:t>
+      </w:r>
+      <w:r>
+        <w:t>Kịch bản tự tạo</w:t>
+      </w:r>
+      <w:r>
+        <w:t xml:space="preserve">. Thành phần này sử dụng các thành phần đóng góp là Thanh công cụ và Thẻ </w:t>
+      </w:r>
+      <w:r>
+        <w:t>Kịch bản tư tạo</w:t>
+      </w:r>
+      <w:r>
+        <w:t xml:space="preserve"> để thể hiện thông tin. Các chức năng chính của Thành phần </w:t>
+      </w:r>
+      <w:r>
+        <w:t>Danh sách các kịch bản tự tạo</w:t>
+      </w:r>
+      <w:r>
+        <w:t>:</w:t>
+      </w:r>
+    </w:p>
+    <w:p>
+      <w:pPr>
+        <w:pStyle w:val="ListParagraph"/>
+        <w:numPr>
+          <w:ilvl w:val="0"/>
+          <w:numId w:val="23"/>
+        </w:numPr>
+      </w:pPr>
+      <w:r>
+        <w:t>Thể hiện thông tin danh sách các kịch bản tự tạo của người dùng.</w:t>
+      </w:r>
+    </w:p>
+    <w:p>
+      <w:pPr>
+        <w:pStyle w:val="ListParagraph"/>
+        <w:numPr>
+          <w:ilvl w:val="0"/>
+          <w:numId w:val="23"/>
+        </w:numPr>
+      </w:pPr>
+      <w:r>
+        <w:t>Cho phép người dùng tạo mới một Kịch bản tự tạo.</w:t>
+      </w:r>
+    </w:p>
     <w:p/>
     <w:sectPr>
       <w:pgSz w:w="12240" w:h="15840"/>
@@ -3611,6 +5926,345 @@
     </w:lvl>
   </w:abstractNum>
   <w:abstractNum w:abstractNumId="1" w15:restartNumberingAfterBreak="0">
+    <w:nsid w:val="05AE0FD3"/>
+    <w:multiLevelType w:val="hybridMultilevel"/>
+    <w:tmpl w:val="785E5332"/>
+    <w:lvl w:ilvl="0" w:tplc="04090001">
+      <w:start w:val="1"/>
+      <w:numFmt w:val="bullet"/>
+      <w:lvlText w:val=""/>
+      <w:lvlJc w:val="left"/>
+      <w:pPr>
+        <w:ind w:left="720" w:hanging="360"/>
+      </w:pPr>
+      <w:rPr>
+        <w:rFonts w:ascii="Symbol" w:hAnsi="Symbol" w:hint="default"/>
+      </w:rPr>
+    </w:lvl>
+    <w:lvl w:ilvl="1" w:tplc="04090003" w:tentative="1">
+      <w:start w:val="1"/>
+      <w:numFmt w:val="bullet"/>
+      <w:lvlText w:val="o"/>
+      <w:lvlJc w:val="left"/>
+      <w:pPr>
+        <w:ind w:left="1440" w:hanging="360"/>
+      </w:pPr>
+      <w:rPr>
+        <w:rFonts w:ascii="Courier New" w:hAnsi="Courier New" w:cs="Courier New" w:hint="default"/>
+      </w:rPr>
+    </w:lvl>
+    <w:lvl w:ilvl="2" w:tplc="04090005" w:tentative="1">
+      <w:start w:val="1"/>
+      <w:numFmt w:val="bullet"/>
+      <w:lvlText w:val=""/>
+      <w:lvlJc w:val="left"/>
+      <w:pPr>
+        <w:ind w:left="2160" w:hanging="360"/>
+      </w:pPr>
+      <w:rPr>
+        <w:rFonts w:ascii="Wingdings" w:hAnsi="Wingdings" w:hint="default"/>
+      </w:rPr>
+    </w:lvl>
+    <w:lvl w:ilvl="3" w:tplc="04090001" w:tentative="1">
+      <w:start w:val="1"/>
+      <w:numFmt w:val="bullet"/>
+      <w:lvlText w:val=""/>
+      <w:lvlJc w:val="left"/>
+      <w:pPr>
+        <w:ind w:left="2880" w:hanging="360"/>
+      </w:pPr>
+      <w:rPr>
+        <w:rFonts w:ascii="Symbol" w:hAnsi="Symbol" w:hint="default"/>
+      </w:rPr>
+    </w:lvl>
+    <w:lvl w:ilvl="4" w:tplc="04090003" w:tentative="1">
+      <w:start w:val="1"/>
+      <w:numFmt w:val="bullet"/>
+      <w:lvlText w:val="o"/>
+      <w:lvlJc w:val="left"/>
+      <w:pPr>
+        <w:ind w:left="3600" w:hanging="360"/>
+      </w:pPr>
+      <w:rPr>
+        <w:rFonts w:ascii="Courier New" w:hAnsi="Courier New" w:cs="Courier New" w:hint="default"/>
+      </w:rPr>
+    </w:lvl>
+    <w:lvl w:ilvl="5" w:tplc="04090005" w:tentative="1">
+      <w:start w:val="1"/>
+      <w:numFmt w:val="bullet"/>
+      <w:lvlText w:val=""/>
+      <w:lvlJc w:val="left"/>
+      <w:pPr>
+        <w:ind w:left="4320" w:hanging="360"/>
+      </w:pPr>
+      <w:rPr>
+        <w:rFonts w:ascii="Wingdings" w:hAnsi="Wingdings" w:hint="default"/>
+      </w:rPr>
+    </w:lvl>
+    <w:lvl w:ilvl="6" w:tplc="04090001" w:tentative="1">
+      <w:start w:val="1"/>
+      <w:numFmt w:val="bullet"/>
+      <w:lvlText w:val=""/>
+      <w:lvlJc w:val="left"/>
+      <w:pPr>
+        <w:ind w:left="5040" w:hanging="360"/>
+      </w:pPr>
+      <w:rPr>
+        <w:rFonts w:ascii="Symbol" w:hAnsi="Symbol" w:hint="default"/>
+      </w:rPr>
+    </w:lvl>
+    <w:lvl w:ilvl="7" w:tplc="04090003" w:tentative="1">
+      <w:start w:val="1"/>
+      <w:numFmt w:val="bullet"/>
+      <w:lvlText w:val="o"/>
+      <w:lvlJc w:val="left"/>
+      <w:pPr>
+        <w:ind w:left="5760" w:hanging="360"/>
+      </w:pPr>
+      <w:rPr>
+        <w:rFonts w:ascii="Courier New" w:hAnsi="Courier New" w:cs="Courier New" w:hint="default"/>
+      </w:rPr>
+    </w:lvl>
+    <w:lvl w:ilvl="8" w:tplc="04090005" w:tentative="1">
+      <w:start w:val="1"/>
+      <w:numFmt w:val="bullet"/>
+      <w:lvlText w:val=""/>
+      <w:lvlJc w:val="left"/>
+      <w:pPr>
+        <w:ind w:left="6480" w:hanging="360"/>
+      </w:pPr>
+      <w:rPr>
+        <w:rFonts w:ascii="Wingdings" w:hAnsi="Wingdings" w:hint="default"/>
+      </w:rPr>
+    </w:lvl>
+  </w:abstractNum>
+  <w:abstractNum w:abstractNumId="2" w15:restartNumberingAfterBreak="0">
+    <w:nsid w:val="0678534E"/>
+    <w:multiLevelType w:val="hybridMultilevel"/>
+    <w:tmpl w:val="454C0366"/>
+    <w:lvl w:ilvl="0" w:tplc="04090001">
+      <w:start w:val="1"/>
+      <w:numFmt w:val="bullet"/>
+      <w:lvlText w:val=""/>
+      <w:lvlJc w:val="left"/>
+      <w:pPr>
+        <w:ind w:left="720" w:hanging="360"/>
+      </w:pPr>
+      <w:rPr>
+        <w:rFonts w:ascii="Symbol" w:hAnsi="Symbol" w:hint="default"/>
+      </w:rPr>
+    </w:lvl>
+    <w:lvl w:ilvl="1" w:tplc="04090003" w:tentative="1">
+      <w:start w:val="1"/>
+      <w:numFmt w:val="bullet"/>
+      <w:lvlText w:val="o"/>
+      <w:lvlJc w:val="left"/>
+      <w:pPr>
+        <w:ind w:left="1440" w:hanging="360"/>
+      </w:pPr>
+      <w:rPr>
+        <w:rFonts w:ascii="Courier New" w:hAnsi="Courier New" w:cs="Courier New" w:hint="default"/>
+      </w:rPr>
+    </w:lvl>
+    <w:lvl w:ilvl="2" w:tplc="04090005" w:tentative="1">
+      <w:start w:val="1"/>
+      <w:numFmt w:val="bullet"/>
+      <w:lvlText w:val=""/>
+      <w:lvlJc w:val="left"/>
+      <w:pPr>
+        <w:ind w:left="2160" w:hanging="360"/>
+      </w:pPr>
+      <w:rPr>
+        <w:rFonts w:ascii="Wingdings" w:hAnsi="Wingdings" w:hint="default"/>
+      </w:rPr>
+    </w:lvl>
+    <w:lvl w:ilvl="3" w:tplc="04090001" w:tentative="1">
+      <w:start w:val="1"/>
+      <w:numFmt w:val="bullet"/>
+      <w:lvlText w:val=""/>
+      <w:lvlJc w:val="left"/>
+      <w:pPr>
+        <w:ind w:left="2880" w:hanging="360"/>
+      </w:pPr>
+      <w:rPr>
+        <w:rFonts w:ascii="Symbol" w:hAnsi="Symbol" w:hint="default"/>
+      </w:rPr>
+    </w:lvl>
+    <w:lvl w:ilvl="4" w:tplc="04090003" w:tentative="1">
+      <w:start w:val="1"/>
+      <w:numFmt w:val="bullet"/>
+      <w:lvlText w:val="o"/>
+      <w:lvlJc w:val="left"/>
+      <w:pPr>
+        <w:ind w:left="3600" w:hanging="360"/>
+      </w:pPr>
+      <w:rPr>
+        <w:rFonts w:ascii="Courier New" w:hAnsi="Courier New" w:cs="Courier New" w:hint="default"/>
+      </w:rPr>
+    </w:lvl>
+    <w:lvl w:ilvl="5" w:tplc="04090005" w:tentative="1">
+      <w:start w:val="1"/>
+      <w:numFmt w:val="bullet"/>
+      <w:lvlText w:val=""/>
+      <w:lvlJc w:val="left"/>
+      <w:pPr>
+        <w:ind w:left="4320" w:hanging="360"/>
+      </w:pPr>
+      <w:rPr>
+        <w:rFonts w:ascii="Wingdings" w:hAnsi="Wingdings" w:hint="default"/>
+      </w:rPr>
+    </w:lvl>
+    <w:lvl w:ilvl="6" w:tplc="04090001" w:tentative="1">
+      <w:start w:val="1"/>
+      <w:numFmt w:val="bullet"/>
+      <w:lvlText w:val=""/>
+      <w:lvlJc w:val="left"/>
+      <w:pPr>
+        <w:ind w:left="5040" w:hanging="360"/>
+      </w:pPr>
+      <w:rPr>
+        <w:rFonts w:ascii="Symbol" w:hAnsi="Symbol" w:hint="default"/>
+      </w:rPr>
+    </w:lvl>
+    <w:lvl w:ilvl="7" w:tplc="04090003" w:tentative="1">
+      <w:start w:val="1"/>
+      <w:numFmt w:val="bullet"/>
+      <w:lvlText w:val="o"/>
+      <w:lvlJc w:val="left"/>
+      <w:pPr>
+        <w:ind w:left="5760" w:hanging="360"/>
+      </w:pPr>
+      <w:rPr>
+        <w:rFonts w:ascii="Courier New" w:hAnsi="Courier New" w:cs="Courier New" w:hint="default"/>
+      </w:rPr>
+    </w:lvl>
+    <w:lvl w:ilvl="8" w:tplc="04090005" w:tentative="1">
+      <w:start w:val="1"/>
+      <w:numFmt w:val="bullet"/>
+      <w:lvlText w:val=""/>
+      <w:lvlJc w:val="left"/>
+      <w:pPr>
+        <w:ind w:left="6480" w:hanging="360"/>
+      </w:pPr>
+      <w:rPr>
+        <w:rFonts w:ascii="Wingdings" w:hAnsi="Wingdings" w:hint="default"/>
+      </w:rPr>
+    </w:lvl>
+  </w:abstractNum>
+  <w:abstractNum w:abstractNumId="3" w15:restartNumberingAfterBreak="0">
+    <w:nsid w:val="08CD5C0B"/>
+    <w:multiLevelType w:val="hybridMultilevel"/>
+    <w:tmpl w:val="AE462788"/>
+    <w:lvl w:ilvl="0" w:tplc="04090001">
+      <w:start w:val="1"/>
+      <w:numFmt w:val="bullet"/>
+      <w:lvlText w:val=""/>
+      <w:lvlJc w:val="left"/>
+      <w:pPr>
+        <w:ind w:left="720" w:hanging="360"/>
+      </w:pPr>
+      <w:rPr>
+        <w:rFonts w:ascii="Symbol" w:hAnsi="Symbol" w:hint="default"/>
+      </w:rPr>
+    </w:lvl>
+    <w:lvl w:ilvl="1" w:tplc="04090003" w:tentative="1">
+      <w:start w:val="1"/>
+      <w:numFmt w:val="bullet"/>
+      <w:lvlText w:val="o"/>
+      <w:lvlJc w:val="left"/>
+      <w:pPr>
+        <w:ind w:left="1440" w:hanging="360"/>
+      </w:pPr>
+      <w:rPr>
+        <w:rFonts w:ascii="Courier New" w:hAnsi="Courier New" w:cs="Courier New" w:hint="default"/>
+      </w:rPr>
+    </w:lvl>
+    <w:lvl w:ilvl="2" w:tplc="04090005" w:tentative="1">
+      <w:start w:val="1"/>
+      <w:numFmt w:val="bullet"/>
+      <w:lvlText w:val=""/>
+      <w:lvlJc w:val="left"/>
+      <w:pPr>
+        <w:ind w:left="2160" w:hanging="360"/>
+      </w:pPr>
+      <w:rPr>
+        <w:rFonts w:ascii="Wingdings" w:hAnsi="Wingdings" w:hint="default"/>
+      </w:rPr>
+    </w:lvl>
+    <w:lvl w:ilvl="3" w:tplc="04090001" w:tentative="1">
+      <w:start w:val="1"/>
+      <w:numFmt w:val="bullet"/>
+      <w:lvlText w:val=""/>
+      <w:lvlJc w:val="left"/>
+      <w:pPr>
+        <w:ind w:left="2880" w:hanging="360"/>
+      </w:pPr>
+      <w:rPr>
+        <w:rFonts w:ascii="Symbol" w:hAnsi="Symbol" w:hint="default"/>
+      </w:rPr>
+    </w:lvl>
+    <w:lvl w:ilvl="4" w:tplc="04090003" w:tentative="1">
+      <w:start w:val="1"/>
+      <w:numFmt w:val="bullet"/>
+      <w:lvlText w:val="o"/>
+      <w:lvlJc w:val="left"/>
+      <w:pPr>
+        <w:ind w:left="3600" w:hanging="360"/>
+      </w:pPr>
+      <w:rPr>
+        <w:rFonts w:ascii="Courier New" w:hAnsi="Courier New" w:cs="Courier New" w:hint="default"/>
+      </w:rPr>
+    </w:lvl>
+    <w:lvl w:ilvl="5" w:tplc="04090005" w:tentative="1">
+      <w:start w:val="1"/>
+      <w:numFmt w:val="bullet"/>
+      <w:lvlText w:val=""/>
+      <w:lvlJc w:val="left"/>
+      <w:pPr>
+        <w:ind w:left="4320" w:hanging="360"/>
+      </w:pPr>
+      <w:rPr>
+        <w:rFonts w:ascii="Wingdings" w:hAnsi="Wingdings" w:hint="default"/>
+      </w:rPr>
+    </w:lvl>
+    <w:lvl w:ilvl="6" w:tplc="04090001" w:tentative="1">
+      <w:start w:val="1"/>
+      <w:numFmt w:val="bullet"/>
+      <w:lvlText w:val=""/>
+      <w:lvlJc w:val="left"/>
+      <w:pPr>
+        <w:ind w:left="5040" w:hanging="360"/>
+      </w:pPr>
+      <w:rPr>
+        <w:rFonts w:ascii="Symbol" w:hAnsi="Symbol" w:hint="default"/>
+      </w:rPr>
+    </w:lvl>
+    <w:lvl w:ilvl="7" w:tplc="04090003" w:tentative="1">
+      <w:start w:val="1"/>
+      <w:numFmt w:val="bullet"/>
+      <w:lvlText w:val="o"/>
+      <w:lvlJc w:val="left"/>
+      <w:pPr>
+        <w:ind w:left="5760" w:hanging="360"/>
+      </w:pPr>
+      <w:rPr>
+        <w:rFonts w:ascii="Courier New" w:hAnsi="Courier New" w:cs="Courier New" w:hint="default"/>
+      </w:rPr>
+    </w:lvl>
+    <w:lvl w:ilvl="8" w:tplc="04090005" w:tentative="1">
+      <w:start w:val="1"/>
+      <w:numFmt w:val="bullet"/>
+      <w:lvlText w:val=""/>
+      <w:lvlJc w:val="left"/>
+      <w:pPr>
+        <w:ind w:left="6480" w:hanging="360"/>
+      </w:pPr>
+      <w:rPr>
+        <w:rFonts w:ascii="Wingdings" w:hAnsi="Wingdings" w:hint="default"/>
+      </w:rPr>
+    </w:lvl>
+  </w:abstractNum>
+  <w:abstractNum w:abstractNumId="4" w15:restartNumberingAfterBreak="0">
     <w:nsid w:val="0B2D6684"/>
     <w:multiLevelType w:val="hybridMultilevel"/>
     <w:tmpl w:val="5058997E"/>
@@ -3723,7 +6377,7 @@
       </w:rPr>
     </w:lvl>
   </w:abstractNum>
-  <w:abstractNum w:abstractNumId="2" w15:restartNumberingAfterBreak="0">
+  <w:abstractNum w:abstractNumId="5" w15:restartNumberingAfterBreak="0">
     <w:nsid w:val="10BD5938"/>
     <w:multiLevelType w:val="hybridMultilevel"/>
     <w:tmpl w:val="EB5CF0C2"/>
@@ -3836,7 +6490,7 @@
       </w:rPr>
     </w:lvl>
   </w:abstractNum>
-  <w:abstractNum w:abstractNumId="3" w15:restartNumberingAfterBreak="0">
+  <w:abstractNum w:abstractNumId="6" w15:restartNumberingAfterBreak="0">
     <w:nsid w:val="128E0AC1"/>
     <w:multiLevelType w:val="hybridMultilevel"/>
     <w:tmpl w:val="47DACEE0"/>
@@ -3949,7 +6603,120 @@
       </w:rPr>
     </w:lvl>
   </w:abstractNum>
-  <w:abstractNum w:abstractNumId="4" w15:restartNumberingAfterBreak="0">
+  <w:abstractNum w:abstractNumId="7" w15:restartNumberingAfterBreak="0">
+    <w:nsid w:val="12AC15BA"/>
+    <w:multiLevelType w:val="hybridMultilevel"/>
+    <w:tmpl w:val="64A6C004"/>
+    <w:lvl w:ilvl="0" w:tplc="04090001">
+      <w:start w:val="1"/>
+      <w:numFmt w:val="bullet"/>
+      <w:lvlText w:val=""/>
+      <w:lvlJc w:val="left"/>
+      <w:pPr>
+        <w:ind w:left="720" w:hanging="360"/>
+      </w:pPr>
+      <w:rPr>
+        <w:rFonts w:ascii="Symbol" w:hAnsi="Symbol" w:hint="default"/>
+      </w:rPr>
+    </w:lvl>
+    <w:lvl w:ilvl="1" w:tplc="04090003" w:tentative="1">
+      <w:start w:val="1"/>
+      <w:numFmt w:val="bullet"/>
+      <w:lvlText w:val="o"/>
+      <w:lvlJc w:val="left"/>
+      <w:pPr>
+        <w:ind w:left="1440" w:hanging="360"/>
+      </w:pPr>
+      <w:rPr>
+        <w:rFonts w:ascii="Courier New" w:hAnsi="Courier New" w:cs="Courier New" w:hint="default"/>
+      </w:rPr>
+    </w:lvl>
+    <w:lvl w:ilvl="2" w:tplc="04090005" w:tentative="1">
+      <w:start w:val="1"/>
+      <w:numFmt w:val="bullet"/>
+      <w:lvlText w:val=""/>
+      <w:lvlJc w:val="left"/>
+      <w:pPr>
+        <w:ind w:left="2160" w:hanging="360"/>
+      </w:pPr>
+      <w:rPr>
+        <w:rFonts w:ascii="Wingdings" w:hAnsi="Wingdings" w:hint="default"/>
+      </w:rPr>
+    </w:lvl>
+    <w:lvl w:ilvl="3" w:tplc="04090001" w:tentative="1">
+      <w:start w:val="1"/>
+      <w:numFmt w:val="bullet"/>
+      <w:lvlText w:val=""/>
+      <w:lvlJc w:val="left"/>
+      <w:pPr>
+        <w:ind w:left="2880" w:hanging="360"/>
+      </w:pPr>
+      <w:rPr>
+        <w:rFonts w:ascii="Symbol" w:hAnsi="Symbol" w:hint="default"/>
+      </w:rPr>
+    </w:lvl>
+    <w:lvl w:ilvl="4" w:tplc="04090003" w:tentative="1">
+      <w:start w:val="1"/>
+      <w:numFmt w:val="bullet"/>
+      <w:lvlText w:val="o"/>
+      <w:lvlJc w:val="left"/>
+      <w:pPr>
+        <w:ind w:left="3600" w:hanging="360"/>
+      </w:pPr>
+      <w:rPr>
+        <w:rFonts w:ascii="Courier New" w:hAnsi="Courier New" w:cs="Courier New" w:hint="default"/>
+      </w:rPr>
+    </w:lvl>
+    <w:lvl w:ilvl="5" w:tplc="04090005" w:tentative="1">
+      <w:start w:val="1"/>
+      <w:numFmt w:val="bullet"/>
+      <w:lvlText w:val=""/>
+      <w:lvlJc w:val="left"/>
+      <w:pPr>
+        <w:ind w:left="4320" w:hanging="360"/>
+      </w:pPr>
+      <w:rPr>
+        <w:rFonts w:ascii="Wingdings" w:hAnsi="Wingdings" w:hint="default"/>
+      </w:rPr>
+    </w:lvl>
+    <w:lvl w:ilvl="6" w:tplc="04090001" w:tentative="1">
+      <w:start w:val="1"/>
+      <w:numFmt w:val="bullet"/>
+      <w:lvlText w:val=""/>
+      <w:lvlJc w:val="left"/>
+      <w:pPr>
+        <w:ind w:left="5040" w:hanging="360"/>
+      </w:pPr>
+      <w:rPr>
+        <w:rFonts w:ascii="Symbol" w:hAnsi="Symbol" w:hint="default"/>
+      </w:rPr>
+    </w:lvl>
+    <w:lvl w:ilvl="7" w:tplc="04090003" w:tentative="1">
+      <w:start w:val="1"/>
+      <w:numFmt w:val="bullet"/>
+      <w:lvlText w:val="o"/>
+      <w:lvlJc w:val="left"/>
+      <w:pPr>
+        <w:ind w:left="5760" w:hanging="360"/>
+      </w:pPr>
+      <w:rPr>
+        <w:rFonts w:ascii="Courier New" w:hAnsi="Courier New" w:cs="Courier New" w:hint="default"/>
+      </w:rPr>
+    </w:lvl>
+    <w:lvl w:ilvl="8" w:tplc="04090005" w:tentative="1">
+      <w:start w:val="1"/>
+      <w:numFmt w:val="bullet"/>
+      <w:lvlText w:val=""/>
+      <w:lvlJc w:val="left"/>
+      <w:pPr>
+        <w:ind w:left="6480" w:hanging="360"/>
+      </w:pPr>
+      <w:rPr>
+        <w:rFonts w:ascii="Wingdings" w:hAnsi="Wingdings" w:hint="default"/>
+      </w:rPr>
+    </w:lvl>
+  </w:abstractNum>
+  <w:abstractNum w:abstractNumId="8" w15:restartNumberingAfterBreak="0">
     <w:nsid w:val="19F038FF"/>
     <w:multiLevelType w:val="hybridMultilevel"/>
     <w:tmpl w:val="975AFDB6"/>
@@ -4062,7 +6829,7 @@
       </w:rPr>
     </w:lvl>
   </w:abstractNum>
-  <w:abstractNum w:abstractNumId="5" w15:restartNumberingAfterBreak="0">
+  <w:abstractNum w:abstractNumId="9" w15:restartNumberingAfterBreak="0">
     <w:nsid w:val="1A7A7989"/>
     <w:multiLevelType w:val="hybridMultilevel"/>
     <w:tmpl w:val="7D7C7520"/>
@@ -4175,7 +6942,7 @@
       </w:rPr>
     </w:lvl>
   </w:abstractNum>
-  <w:abstractNum w:abstractNumId="6" w15:restartNumberingAfterBreak="0">
+  <w:abstractNum w:abstractNumId="10" w15:restartNumberingAfterBreak="0">
     <w:nsid w:val="28406089"/>
     <w:multiLevelType w:val="hybridMultilevel"/>
     <w:tmpl w:val="6B2039EC"/>
@@ -4288,7 +7055,7 @@
       </w:rPr>
     </w:lvl>
   </w:abstractNum>
-  <w:abstractNum w:abstractNumId="7" w15:restartNumberingAfterBreak="0">
+  <w:abstractNum w:abstractNumId="11" w15:restartNumberingAfterBreak="0">
     <w:nsid w:val="2BD40FAC"/>
     <w:multiLevelType w:val="hybridMultilevel"/>
     <w:tmpl w:val="E7240D3A"/>
@@ -4401,7 +7168,7 @@
       </w:rPr>
     </w:lvl>
   </w:abstractNum>
-  <w:abstractNum w:abstractNumId="8" w15:restartNumberingAfterBreak="0">
+  <w:abstractNum w:abstractNumId="12" w15:restartNumberingAfterBreak="0">
     <w:nsid w:val="33F03772"/>
     <w:multiLevelType w:val="hybridMultilevel"/>
     <w:tmpl w:val="AAF03A2E"/>
@@ -4514,7 +7281,7 @@
       </w:rPr>
     </w:lvl>
   </w:abstractNum>
-  <w:abstractNum w:abstractNumId="9" w15:restartNumberingAfterBreak="0">
+  <w:abstractNum w:abstractNumId="13" w15:restartNumberingAfterBreak="0">
     <w:nsid w:val="354D153B"/>
     <w:multiLevelType w:val="hybridMultilevel"/>
     <w:tmpl w:val="4E2413F4"/>
@@ -4627,7 +7394,233 @@
       </w:rPr>
     </w:lvl>
   </w:abstractNum>
-  <w:abstractNum w:abstractNumId="10" w15:restartNumberingAfterBreak="0">
+  <w:abstractNum w:abstractNumId="14" w15:restartNumberingAfterBreak="0">
+    <w:nsid w:val="399F4B83"/>
+    <w:multiLevelType w:val="hybridMultilevel"/>
+    <w:tmpl w:val="328C93AA"/>
+    <w:lvl w:ilvl="0" w:tplc="04090001">
+      <w:start w:val="1"/>
+      <w:numFmt w:val="bullet"/>
+      <w:lvlText w:val=""/>
+      <w:lvlJc w:val="left"/>
+      <w:pPr>
+        <w:ind w:left="720" w:hanging="360"/>
+      </w:pPr>
+      <w:rPr>
+        <w:rFonts w:ascii="Symbol" w:hAnsi="Symbol" w:hint="default"/>
+      </w:rPr>
+    </w:lvl>
+    <w:lvl w:ilvl="1" w:tplc="04090003" w:tentative="1">
+      <w:start w:val="1"/>
+      <w:numFmt w:val="bullet"/>
+      <w:lvlText w:val="o"/>
+      <w:lvlJc w:val="left"/>
+      <w:pPr>
+        <w:ind w:left="1440" w:hanging="360"/>
+      </w:pPr>
+      <w:rPr>
+        <w:rFonts w:ascii="Courier New" w:hAnsi="Courier New" w:cs="Courier New" w:hint="default"/>
+      </w:rPr>
+    </w:lvl>
+    <w:lvl w:ilvl="2" w:tplc="04090005" w:tentative="1">
+      <w:start w:val="1"/>
+      <w:numFmt w:val="bullet"/>
+      <w:lvlText w:val=""/>
+      <w:lvlJc w:val="left"/>
+      <w:pPr>
+        <w:ind w:left="2160" w:hanging="360"/>
+      </w:pPr>
+      <w:rPr>
+        <w:rFonts w:ascii="Wingdings" w:hAnsi="Wingdings" w:hint="default"/>
+      </w:rPr>
+    </w:lvl>
+    <w:lvl w:ilvl="3" w:tplc="04090001" w:tentative="1">
+      <w:start w:val="1"/>
+      <w:numFmt w:val="bullet"/>
+      <w:lvlText w:val=""/>
+      <w:lvlJc w:val="left"/>
+      <w:pPr>
+        <w:ind w:left="2880" w:hanging="360"/>
+      </w:pPr>
+      <w:rPr>
+        <w:rFonts w:ascii="Symbol" w:hAnsi="Symbol" w:hint="default"/>
+      </w:rPr>
+    </w:lvl>
+    <w:lvl w:ilvl="4" w:tplc="04090003" w:tentative="1">
+      <w:start w:val="1"/>
+      <w:numFmt w:val="bullet"/>
+      <w:lvlText w:val="o"/>
+      <w:lvlJc w:val="left"/>
+      <w:pPr>
+        <w:ind w:left="3600" w:hanging="360"/>
+      </w:pPr>
+      <w:rPr>
+        <w:rFonts w:ascii="Courier New" w:hAnsi="Courier New" w:cs="Courier New" w:hint="default"/>
+      </w:rPr>
+    </w:lvl>
+    <w:lvl w:ilvl="5" w:tplc="04090005" w:tentative="1">
+      <w:start w:val="1"/>
+      <w:numFmt w:val="bullet"/>
+      <w:lvlText w:val=""/>
+      <w:lvlJc w:val="left"/>
+      <w:pPr>
+        <w:ind w:left="4320" w:hanging="360"/>
+      </w:pPr>
+      <w:rPr>
+        <w:rFonts w:ascii="Wingdings" w:hAnsi="Wingdings" w:hint="default"/>
+      </w:rPr>
+    </w:lvl>
+    <w:lvl w:ilvl="6" w:tplc="04090001" w:tentative="1">
+      <w:start w:val="1"/>
+      <w:numFmt w:val="bullet"/>
+      <w:lvlText w:val=""/>
+      <w:lvlJc w:val="left"/>
+      <w:pPr>
+        <w:ind w:left="5040" w:hanging="360"/>
+      </w:pPr>
+      <w:rPr>
+        <w:rFonts w:ascii="Symbol" w:hAnsi="Symbol" w:hint="default"/>
+      </w:rPr>
+    </w:lvl>
+    <w:lvl w:ilvl="7" w:tplc="04090003" w:tentative="1">
+      <w:start w:val="1"/>
+      <w:numFmt w:val="bullet"/>
+      <w:lvlText w:val="o"/>
+      <w:lvlJc w:val="left"/>
+      <w:pPr>
+        <w:ind w:left="5760" w:hanging="360"/>
+      </w:pPr>
+      <w:rPr>
+        <w:rFonts w:ascii="Courier New" w:hAnsi="Courier New" w:cs="Courier New" w:hint="default"/>
+      </w:rPr>
+    </w:lvl>
+    <w:lvl w:ilvl="8" w:tplc="04090005" w:tentative="1">
+      <w:start w:val="1"/>
+      <w:numFmt w:val="bullet"/>
+      <w:lvlText w:val=""/>
+      <w:lvlJc w:val="left"/>
+      <w:pPr>
+        <w:ind w:left="6480" w:hanging="360"/>
+      </w:pPr>
+      <w:rPr>
+        <w:rFonts w:ascii="Wingdings" w:hAnsi="Wingdings" w:hint="default"/>
+      </w:rPr>
+    </w:lvl>
+  </w:abstractNum>
+  <w:abstractNum w:abstractNumId="15" w15:restartNumberingAfterBreak="0">
+    <w:nsid w:val="40AF32D4"/>
+    <w:multiLevelType w:val="hybridMultilevel"/>
+    <w:tmpl w:val="4FC49510"/>
+    <w:lvl w:ilvl="0" w:tplc="04090001">
+      <w:start w:val="1"/>
+      <w:numFmt w:val="bullet"/>
+      <w:lvlText w:val=""/>
+      <w:lvlJc w:val="left"/>
+      <w:pPr>
+        <w:ind w:left="720" w:hanging="360"/>
+      </w:pPr>
+      <w:rPr>
+        <w:rFonts w:ascii="Symbol" w:hAnsi="Symbol" w:hint="default"/>
+      </w:rPr>
+    </w:lvl>
+    <w:lvl w:ilvl="1" w:tplc="04090003" w:tentative="1">
+      <w:start w:val="1"/>
+      <w:numFmt w:val="bullet"/>
+      <w:lvlText w:val="o"/>
+      <w:lvlJc w:val="left"/>
+      <w:pPr>
+        <w:ind w:left="1440" w:hanging="360"/>
+      </w:pPr>
+      <w:rPr>
+        <w:rFonts w:ascii="Courier New" w:hAnsi="Courier New" w:cs="Courier New" w:hint="default"/>
+      </w:rPr>
+    </w:lvl>
+    <w:lvl w:ilvl="2" w:tplc="04090005" w:tentative="1">
+      <w:start w:val="1"/>
+      <w:numFmt w:val="bullet"/>
+      <w:lvlText w:val=""/>
+      <w:lvlJc w:val="left"/>
+      <w:pPr>
+        <w:ind w:left="2160" w:hanging="360"/>
+      </w:pPr>
+      <w:rPr>
+        <w:rFonts w:ascii="Wingdings" w:hAnsi="Wingdings" w:hint="default"/>
+      </w:rPr>
+    </w:lvl>
+    <w:lvl w:ilvl="3" w:tplc="04090001" w:tentative="1">
+      <w:start w:val="1"/>
+      <w:numFmt w:val="bullet"/>
+      <w:lvlText w:val=""/>
+      <w:lvlJc w:val="left"/>
+      <w:pPr>
+        <w:ind w:left="2880" w:hanging="360"/>
+      </w:pPr>
+      <w:rPr>
+        <w:rFonts w:ascii="Symbol" w:hAnsi="Symbol" w:hint="default"/>
+      </w:rPr>
+    </w:lvl>
+    <w:lvl w:ilvl="4" w:tplc="04090003" w:tentative="1">
+      <w:start w:val="1"/>
+      <w:numFmt w:val="bullet"/>
+      <w:lvlText w:val="o"/>
+      <w:lvlJc w:val="left"/>
+      <w:pPr>
+        <w:ind w:left="3600" w:hanging="360"/>
+      </w:pPr>
+      <w:rPr>
+        <w:rFonts w:ascii="Courier New" w:hAnsi="Courier New" w:cs="Courier New" w:hint="default"/>
+      </w:rPr>
+    </w:lvl>
+    <w:lvl w:ilvl="5" w:tplc="04090005" w:tentative="1">
+      <w:start w:val="1"/>
+      <w:numFmt w:val="bullet"/>
+      <w:lvlText w:val=""/>
+      <w:lvlJc w:val="left"/>
+      <w:pPr>
+        <w:ind w:left="4320" w:hanging="360"/>
+      </w:pPr>
+      <w:rPr>
+        <w:rFonts w:ascii="Wingdings" w:hAnsi="Wingdings" w:hint="default"/>
+      </w:rPr>
+    </w:lvl>
+    <w:lvl w:ilvl="6" w:tplc="04090001" w:tentative="1">
+      <w:start w:val="1"/>
+      <w:numFmt w:val="bullet"/>
+      <w:lvlText w:val=""/>
+      <w:lvlJc w:val="left"/>
+      <w:pPr>
+        <w:ind w:left="5040" w:hanging="360"/>
+      </w:pPr>
+      <w:rPr>
+        <w:rFonts w:ascii="Symbol" w:hAnsi="Symbol" w:hint="default"/>
+      </w:rPr>
+    </w:lvl>
+    <w:lvl w:ilvl="7" w:tplc="04090003" w:tentative="1">
+      <w:start w:val="1"/>
+      <w:numFmt w:val="bullet"/>
+      <w:lvlText w:val="o"/>
+      <w:lvlJc w:val="left"/>
+      <w:pPr>
+        <w:ind w:left="5760" w:hanging="360"/>
+      </w:pPr>
+      <w:rPr>
+        <w:rFonts w:ascii="Courier New" w:hAnsi="Courier New" w:cs="Courier New" w:hint="default"/>
+      </w:rPr>
+    </w:lvl>
+    <w:lvl w:ilvl="8" w:tplc="04090005" w:tentative="1">
+      <w:start w:val="1"/>
+      <w:numFmt w:val="bullet"/>
+      <w:lvlText w:val=""/>
+      <w:lvlJc w:val="left"/>
+      <w:pPr>
+        <w:ind w:left="6480" w:hanging="360"/>
+      </w:pPr>
+      <w:rPr>
+        <w:rFonts w:ascii="Wingdings" w:hAnsi="Wingdings" w:hint="default"/>
+      </w:rPr>
+    </w:lvl>
+  </w:abstractNum>
+  <w:abstractNum w:abstractNumId="16" w15:restartNumberingAfterBreak="0">
     <w:nsid w:val="413D7539"/>
     <w:multiLevelType w:val="hybridMultilevel"/>
     <w:tmpl w:val="BE3C7F42"/>
@@ -4740,7 +7733,7 @@
       </w:rPr>
     </w:lvl>
   </w:abstractNum>
-  <w:abstractNum w:abstractNumId="11" w15:restartNumberingAfterBreak="0">
+  <w:abstractNum w:abstractNumId="17" w15:restartNumberingAfterBreak="0">
     <w:nsid w:val="48FB0CCC"/>
     <w:multiLevelType w:val="hybridMultilevel"/>
     <w:tmpl w:val="540CA1AC"/>
@@ -4853,7 +7846,7 @@
       </w:rPr>
     </w:lvl>
   </w:abstractNum>
-  <w:abstractNum w:abstractNumId="12" w15:restartNumberingAfterBreak="0">
+  <w:abstractNum w:abstractNumId="18" w15:restartNumberingAfterBreak="0">
     <w:nsid w:val="4C0F2B83"/>
     <w:multiLevelType w:val="hybridMultilevel"/>
     <w:tmpl w:val="D3AABFB6"/>
@@ -4966,7 +7959,7 @@
       </w:rPr>
     </w:lvl>
   </w:abstractNum>
-  <w:abstractNum w:abstractNumId="13" w15:restartNumberingAfterBreak="0">
+  <w:abstractNum w:abstractNumId="19" w15:restartNumberingAfterBreak="0">
     <w:nsid w:val="54F74ECF"/>
     <w:multiLevelType w:val="hybridMultilevel"/>
     <w:tmpl w:val="547EF854"/>
@@ -5079,7 +8072,120 @@
       </w:rPr>
     </w:lvl>
   </w:abstractNum>
-  <w:abstractNum w:abstractNumId="14" w15:restartNumberingAfterBreak="0">
+  <w:abstractNum w:abstractNumId="20" w15:restartNumberingAfterBreak="0">
+    <w:nsid w:val="60E74F60"/>
+    <w:multiLevelType w:val="hybridMultilevel"/>
+    <w:tmpl w:val="A03497B2"/>
+    <w:lvl w:ilvl="0" w:tplc="04090001">
+      <w:start w:val="1"/>
+      <w:numFmt w:val="bullet"/>
+      <w:lvlText w:val=""/>
+      <w:lvlJc w:val="left"/>
+      <w:pPr>
+        <w:ind w:left="720" w:hanging="360"/>
+      </w:pPr>
+      <w:rPr>
+        <w:rFonts w:ascii="Symbol" w:hAnsi="Symbol" w:hint="default"/>
+      </w:rPr>
+    </w:lvl>
+    <w:lvl w:ilvl="1" w:tplc="04090003" w:tentative="1">
+      <w:start w:val="1"/>
+      <w:numFmt w:val="bullet"/>
+      <w:lvlText w:val="o"/>
+      <w:lvlJc w:val="left"/>
+      <w:pPr>
+        <w:ind w:left="1440" w:hanging="360"/>
+      </w:pPr>
+      <w:rPr>
+        <w:rFonts w:ascii="Courier New" w:hAnsi="Courier New" w:cs="Courier New" w:hint="default"/>
+      </w:rPr>
+    </w:lvl>
+    <w:lvl w:ilvl="2" w:tplc="04090005" w:tentative="1">
+      <w:start w:val="1"/>
+      <w:numFmt w:val="bullet"/>
+      <w:lvlText w:val=""/>
+      <w:lvlJc w:val="left"/>
+      <w:pPr>
+        <w:ind w:left="2160" w:hanging="360"/>
+      </w:pPr>
+      <w:rPr>
+        <w:rFonts w:ascii="Wingdings" w:hAnsi="Wingdings" w:hint="default"/>
+      </w:rPr>
+    </w:lvl>
+    <w:lvl w:ilvl="3" w:tplc="04090001" w:tentative="1">
+      <w:start w:val="1"/>
+      <w:numFmt w:val="bullet"/>
+      <w:lvlText w:val=""/>
+      <w:lvlJc w:val="left"/>
+      <w:pPr>
+        <w:ind w:left="2880" w:hanging="360"/>
+      </w:pPr>
+      <w:rPr>
+        <w:rFonts w:ascii="Symbol" w:hAnsi="Symbol" w:hint="default"/>
+      </w:rPr>
+    </w:lvl>
+    <w:lvl w:ilvl="4" w:tplc="04090003" w:tentative="1">
+      <w:start w:val="1"/>
+      <w:numFmt w:val="bullet"/>
+      <w:lvlText w:val="o"/>
+      <w:lvlJc w:val="left"/>
+      <w:pPr>
+        <w:ind w:left="3600" w:hanging="360"/>
+      </w:pPr>
+      <w:rPr>
+        <w:rFonts w:ascii="Courier New" w:hAnsi="Courier New" w:cs="Courier New" w:hint="default"/>
+      </w:rPr>
+    </w:lvl>
+    <w:lvl w:ilvl="5" w:tplc="04090005" w:tentative="1">
+      <w:start w:val="1"/>
+      <w:numFmt w:val="bullet"/>
+      <w:lvlText w:val=""/>
+      <w:lvlJc w:val="left"/>
+      <w:pPr>
+        <w:ind w:left="4320" w:hanging="360"/>
+      </w:pPr>
+      <w:rPr>
+        <w:rFonts w:ascii="Wingdings" w:hAnsi="Wingdings" w:hint="default"/>
+      </w:rPr>
+    </w:lvl>
+    <w:lvl w:ilvl="6" w:tplc="04090001" w:tentative="1">
+      <w:start w:val="1"/>
+      <w:numFmt w:val="bullet"/>
+      <w:lvlText w:val=""/>
+      <w:lvlJc w:val="left"/>
+      <w:pPr>
+        <w:ind w:left="5040" w:hanging="360"/>
+      </w:pPr>
+      <w:rPr>
+        <w:rFonts w:ascii="Symbol" w:hAnsi="Symbol" w:hint="default"/>
+      </w:rPr>
+    </w:lvl>
+    <w:lvl w:ilvl="7" w:tplc="04090003" w:tentative="1">
+      <w:start w:val="1"/>
+      <w:numFmt w:val="bullet"/>
+      <w:lvlText w:val="o"/>
+      <w:lvlJc w:val="left"/>
+      <w:pPr>
+        <w:ind w:left="5760" w:hanging="360"/>
+      </w:pPr>
+      <w:rPr>
+        <w:rFonts w:ascii="Courier New" w:hAnsi="Courier New" w:cs="Courier New" w:hint="default"/>
+      </w:rPr>
+    </w:lvl>
+    <w:lvl w:ilvl="8" w:tplc="04090005" w:tentative="1">
+      <w:start w:val="1"/>
+      <w:numFmt w:val="bullet"/>
+      <w:lvlText w:val=""/>
+      <w:lvlJc w:val="left"/>
+      <w:pPr>
+        <w:ind w:left="6480" w:hanging="360"/>
+      </w:pPr>
+      <w:rPr>
+        <w:rFonts w:ascii="Wingdings" w:hAnsi="Wingdings" w:hint="default"/>
+      </w:rPr>
+    </w:lvl>
+  </w:abstractNum>
+  <w:abstractNum w:abstractNumId="21" w15:restartNumberingAfterBreak="0">
     <w:nsid w:val="69E96A1C"/>
     <w:multiLevelType w:val="hybridMultilevel"/>
     <w:tmpl w:val="145082EE"/>
@@ -5192,7 +8298,7 @@
       </w:rPr>
     </w:lvl>
   </w:abstractNum>
-  <w:abstractNum w:abstractNumId="15" w15:restartNumberingAfterBreak="0">
+  <w:abstractNum w:abstractNumId="22" w15:restartNumberingAfterBreak="0">
     <w:nsid w:val="778906DA"/>
     <w:multiLevelType w:val="hybridMultilevel"/>
     <w:tmpl w:val="D37E2286"/>
@@ -5306,52 +8412,73 @@
     </w:lvl>
   </w:abstractNum>
   <w:num w:numId="1">
-    <w:abstractNumId w:val="13"/>
+    <w:abstractNumId w:val="19"/>
   </w:num>
   <w:num w:numId="2">
-    <w:abstractNumId w:val="8"/>
+    <w:abstractNumId w:val="12"/>
   </w:num>
   <w:num w:numId="3">
     <w:abstractNumId w:val="0"/>
   </w:num>
   <w:num w:numId="4">
+    <w:abstractNumId w:val="9"/>
+  </w:num>
+  <w:num w:numId="5">
+    <w:abstractNumId w:val="16"/>
+  </w:num>
+  <w:num w:numId="6">
+    <w:abstractNumId w:val="6"/>
+  </w:num>
+  <w:num w:numId="7">
+    <w:abstractNumId w:val="22"/>
+  </w:num>
+  <w:num w:numId="8">
+    <w:abstractNumId w:val="10"/>
+  </w:num>
+  <w:num w:numId="9">
+    <w:abstractNumId w:val="8"/>
+  </w:num>
+  <w:num w:numId="10">
+    <w:abstractNumId w:val="21"/>
+  </w:num>
+  <w:num w:numId="11">
+    <w:abstractNumId w:val="4"/>
+  </w:num>
+  <w:num w:numId="12">
+    <w:abstractNumId w:val="18"/>
+  </w:num>
+  <w:num w:numId="13">
+    <w:abstractNumId w:val="17"/>
+  </w:num>
+  <w:num w:numId="14">
+    <w:abstractNumId w:val="13"/>
+  </w:num>
+  <w:num w:numId="15">
     <w:abstractNumId w:val="5"/>
   </w:num>
-  <w:num w:numId="5">
-    <w:abstractNumId w:val="10"/>
+  <w:num w:numId="16">
+    <w:abstractNumId w:val="11"/>
   </w:num>
-  <w:num w:numId="6">
-    <w:abstractNumId w:val="3"/>
+  <w:num w:numId="17">
+    <w:abstractNumId w:val="7"/>
   </w:num>
-  <w:num w:numId="7">
+  <w:num w:numId="18">
+    <w:abstractNumId w:val="1"/>
+  </w:num>
+  <w:num w:numId="19">
+    <w:abstractNumId w:val="2"/>
+  </w:num>
+  <w:num w:numId="20">
+    <w:abstractNumId w:val="20"/>
+  </w:num>
+  <w:num w:numId="21">
+    <w:abstractNumId w:val="14"/>
+  </w:num>
+  <w:num w:numId="22">
     <w:abstractNumId w:val="15"/>
   </w:num>
-  <w:num w:numId="8">
-    <w:abstractNumId w:val="6"/>
-  </w:num>
-  <w:num w:numId="9">
-    <w:abstractNumId w:val="4"/>
-  </w:num>
-  <w:num w:numId="10">
-    <w:abstractNumId w:val="14"/>
-  </w:num>
-  <w:num w:numId="11">
-    <w:abstractNumId w:val="1"/>
-  </w:num>
-  <w:num w:numId="12">
-    <w:abstractNumId w:val="12"/>
-  </w:num>
-  <w:num w:numId="13">
-    <w:abstractNumId w:val="11"/>
-  </w:num>
-  <w:num w:numId="14">
-    <w:abstractNumId w:val="9"/>
-  </w:num>
-  <w:num w:numId="15">
-    <w:abstractNumId w:val="2"/>
-  </w:num>
-  <w:num w:numId="16">
-    <w:abstractNumId w:val="7"/>
+  <w:num w:numId="23">
+    <w:abstractNumId w:val="3"/>
   </w:num>
 </w:numbering>
 </file>
@@ -6180,7 +9307,7 @@
 </file>
 
 <file path=customXml/itemProps1.xml><?xml version="1.0" encoding="utf-8"?>
-<ds:datastoreItem xmlns:ds="http://schemas.openxmlformats.org/officeDocument/2006/customXml" ds:itemID="{C9823BE5-20EF-4A3C-8CF5-C0C72B6637A5}">
+<ds:datastoreItem xmlns:ds="http://schemas.openxmlformats.org/officeDocument/2006/customXml" ds:itemID="{94728FFB-B412-461A-ACE8-CE07E9FF3F1A}">
   <ds:schemaRefs>
     <ds:schemaRef ds:uri="http://schemas.openxmlformats.org/officeDocument/2006/bibliography"/>
   </ds:schemaRefs>

</xml_diff>

<commit_message>
- Adapt feedbacks to Technical di dong, tong ket, so sanh and tong quan he thong
</commit_message>
<xml_diff>
--- a/Documents/Bao_Cao_LVTN/Phan Di Dong/Technical di dong.docx
+++ b/Documents/Bao_Cao_LVTN/Phan Di Dong/Technical di dong.docx
@@ -24,7 +24,13 @@
     </w:p>
     <w:p>
       <w:r>
-        <w:t>Để có thể tương tác với hệ thống cũng như quản lý các thiết bị, kịch bản trong nhà thông minh, một ứng dụng di động với một giao diện đơn giản, dễ dùng dành cho người dùng là một điều tất yếu cần có. Trong chương này, nhóm chúng tôi sẽ giới thiệu tổng quan về các chức năng</w:t>
+        <w:t>Để có thể tương tác với hệ thống cũng như quản lý các thiết bị, kịch bản trong nhà thông minh, một ứng dụng di động với một giao diện đơn giản, dễ dùng dành cho người dùng là một điều tất yếu cầ</w:t>
+      </w:r>
+      <w:r>
+        <w:t xml:space="preserve">n có. Trong chương này, </w:t>
+      </w:r>
+      <w:r>
+        <w:t>chúng tôi sẽ giới thiệu tổng quan về các chức năng</w:t>
       </w:r>
       <w:r>
         <w:t xml:space="preserve"> của ứng dụng di động,</w:t>
@@ -135,6 +141,9 @@
       </w:r>
       <w:r>
         <w:t>trang</w:t>
+      </w:r>
+      <w:r>
+        <w:t xml:space="preserve"> giao diện</w:t>
       </w:r>
       <w:r>
         <w:t xml:space="preserve"> (Page) chính là </w:t>
@@ -251,7 +260,7 @@
                     <pic:cNvPicPr/>
                   </pic:nvPicPr>
                   <pic:blipFill>
-                    <a:blip r:embed="rId6" cstate="print">
+                    <a:blip r:embed="rId8" cstate="print">
                       <a:extLst>
                         <a:ext uri="{28A0092B-C50C-407E-A947-70E740481C1C}">
                           <a14:useLocalDpi xmlns:a14="http://schemas.microsoft.com/office/drawing/2010/main" val="0"/>
@@ -277,8 +286,6 @@
           </wp:inline>
         </w:drawing>
       </w:r>
-      <w:bookmarkStart w:id="0" w:name="_GoBack"/>
-      <w:bookmarkEnd w:id="0"/>
     </w:p>
     <w:p>
       <w:pPr>
@@ -288,6 +295,7 @@
         <w:rPr>
           <w:b/>
         </w:rPr>
+        <w:lastRenderedPageBreak/>
         <w:t>Hình 5</w:t>
       </w:r>
       <w:r>
@@ -313,19 +321,73 @@
         <w:rPr>
           <w:b/>
         </w:rPr>
-        <w:t>Giao diện Đăng ký (Register Page):</w:t>
-      </w:r>
-      <w:r>
-        <w:t xml:space="preserve"> Giao diện cho phép người dùng đăng ký tài khoản hệ thống với các thông tin là Tên đầy đủ, Tên đăng nhập, Mật khẩu, Xác nhận mật khẩu và địa chỉ Email. Sau khi người dùng nhập đầy đủ các thông tin và gửi lên hệ thống, một Email sẽ được gửi tới địa chỉ Email của người dùng để xác nhận các thông tin đăng ký.</w:t>
-      </w:r>
-      <w:r>
-        <w:t xml:space="preserve"> Giao diện này không có Bảng hộp thoại nào.</w:t>
+        <w:t>Giao diệ</w:t>
+      </w:r>
+      <w:r>
+        <w:rPr>
+          <w:b/>
+        </w:rPr>
+        <w:t>n Đăng ký (Registration</w:t>
+      </w:r>
+      <w:r>
+        <w:rPr>
+          <w:b/>
+        </w:rPr>
+        <w:t xml:space="preserve"> Page):</w:t>
+      </w:r>
+      <w:r>
+        <w:t xml:space="preserve"> Giao diện cho phép người dùng đăng ký tài khoản hệ thống với các thông tin là </w:t>
+      </w:r>
+      <w:r>
+        <w:rPr>
+          <w:i/>
+        </w:rPr>
+        <w:t>Tên đầy đủ, Tên đăng nhập, Mật khẩu, Xác nhận mật khẩu</w:t>
+      </w:r>
+      <w:r>
+        <w:t xml:space="preserve"> và </w:t>
+      </w:r>
+      <w:r>
+        <w:rPr>
+          <w:i/>
+        </w:rPr>
+        <w:t>Đ</w:t>
+      </w:r>
+      <w:r>
+        <w:rPr>
+          <w:i/>
+        </w:rPr>
+        <w:t>ịa chỉ Email</w:t>
+      </w:r>
+      <w:r>
+        <w:t>. Sau khi người dùng nhập đầy đủ các thông tin và gửi lên hệ thống, một Email sẽ được gửi tới địa chỉ Email của người dùng để xác nhận các thông tin đăng ký.</w:t>
+      </w:r>
+      <w:r>
+        <w:t xml:space="preserve"> Giao diệ</w:t>
+      </w:r>
+      <w:r>
+        <w:t>n này không có b</w:t>
+      </w:r>
+      <w:r>
+        <w:t>ảng hộp thoại nào.</w:t>
       </w:r>
       <w:r>
         <w:t xml:space="preserve"> </w:t>
       </w:r>
       <w:r>
-        <w:t xml:space="preserve">Từ Giao diện này, người dùng có thể đến Giao diện đăng nhập </w:t>
+        <w:t>Từ</w:t>
+      </w:r>
+      <w:r>
+        <w:t xml:space="preserve"> g</w:t>
+      </w:r>
+      <w:r>
+        <w:t>iao diện này, người dùng có thể đế</w:t>
+      </w:r>
+      <w:r>
+        <w:t>n g</w:t>
+      </w:r>
+      <w:r>
+        <w:t xml:space="preserve">iao diện đăng nhập </w:t>
       </w:r>
       <w:r>
         <w:t>sau khi đã gửi thông tin đăng ký.</w:t>
@@ -371,16 +433,43 @@
         <w:t xml:space="preserve">i dùng đã đăng ký. </w:t>
       </w:r>
       <w:r>
-        <w:t xml:space="preserve">Giao diện này không có Bảng hộp thoại nào. Từ giao diện này người dùng có thể đi </w:t>
+        <w:t>Giao diệ</w:t>
+      </w:r>
+      <w:r>
+        <w:t>n này không có b</w:t>
+      </w:r>
+      <w:r>
+        <w:t xml:space="preserve">ảng hộp thoại nào. Từ giao diện này người dùng có thể đi </w:t>
       </w:r>
       <w:r>
         <w:t>đến</w:t>
       </w:r>
       <w:r>
-        <w:t xml:space="preserve"> Giao diện đăng ký </w:t>
-      </w:r>
-      <w:r>
-        <w:t>bằng cách nhấn nút Đăng ký (Register) hoặc đến Giao diện Danh sách các ngôi nhà sau khi đã đăng nhập thành công.</w:t>
+        <w:t xml:space="preserve"> g</w:t>
+      </w:r>
+      <w:r>
+        <w:t xml:space="preserve">iao diện đăng ký </w:t>
+      </w:r>
+      <w:r>
+        <w:t>bằng cách nhấ</w:t>
+      </w:r>
+      <w:r>
+        <w:t>n nút đ</w:t>
+      </w:r>
+      <w:r>
+        <w:t>ăng ký (Register) hoặc đế</w:t>
+      </w:r>
+      <w:r>
+        <w:t>n g</w:t>
+      </w:r>
+      <w:r>
+        <w:t>iao diệ</w:t>
+      </w:r>
+      <w:r>
+        <w:t>n d</w:t>
+      </w:r>
+      <w:r>
+        <w:t>anh sách các ngôi nhà sau khi đã đăng nhập thành công.</w:t>
       </w:r>
     </w:p>
     <w:p>
@@ -411,16 +500,94 @@
         <w:t xml:space="preserve"> các ngôi nhà được lắp đặt hệ thống của người dùng được thể hiện ở Giao diệ</w:t>
       </w:r>
       <w:r>
-        <w:t>n này. Với mỗi ngôi nhà, khi người dùng nhấn nút chỉnh sửa, Bảng hộp thoại Chỉnh sửa ngôi nhà sẽ hiện ra, tại đây người dùng có thể xem đầy đủ cũng như cập nhật lại thông tin củ</w:t>
+        <w:t>n này. Với mỗi ngôi nhà, khi người dùng nhấn nút chỉnh sử</w:t>
+      </w:r>
+      <w:r>
+        <w:t>a, b</w:t>
+      </w:r>
+      <w:r>
+        <w:t>ảng hộp thoạ</w:t>
+      </w:r>
+      <w:r>
+        <w:t>i c</w:t>
+      </w:r>
+      <w:r>
+        <w:t>hỉnh sửa ngôi nhà sẽ hiện ra, tại đây người dùng có thể xem đầy đủ cũng như cập nhật lại thông tin củ</w:t>
       </w:r>
       <w:r>
         <w:t>a ngôi nhà,</w:t>
       </w:r>
       <w:r>
-        <w:t xml:space="preserve"> bao gồm Tên, Địa chỉ và Mô tả. Để xóa một ngôi nhà, người dùng có thể nhấn nút Xóa (Remove Home) tại Bảng hộp thoại này, một Bảng hộp thoại khác hiện lên yêu cầu ngườ</w:t>
-      </w:r>
-      <w:r>
-        <w:t>i dùng xác nhận thao tác Xóa. Để thêm mới một ngôi nhà, người dùng có thể nhấn nút Thêm mới (Add Home) tại Giao diện chính để mở Bảng hộp thoại Thêm mới</w:t>
+        <w:t xml:space="preserve"> bao gồm </w:t>
+      </w:r>
+      <w:r>
+        <w:rPr>
+          <w:i/>
+        </w:rPr>
+        <w:t>Tên, Địa chỉ</w:t>
+      </w:r>
+      <w:r>
+        <w:t xml:space="preserve"> và </w:t>
+      </w:r>
+      <w:r>
+        <w:rPr>
+          <w:i/>
+        </w:rPr>
+        <w:t>Mô tả</w:t>
+      </w:r>
+      <w:r>
+        <w:t>. Để xóa một ngôi nhà, người dùng có thể nhấ</w:t>
+      </w:r>
+      <w:r>
+        <w:t>n nút x</w:t>
+      </w:r>
+      <w:r>
+        <w:t>óa (Remove Home) tạ</w:t>
+      </w:r>
+      <w:r>
+        <w:t>i b</w:t>
+      </w:r>
+      <w:r>
+        <w:t>ảng hộp thoại này, mộ</w:t>
+      </w:r>
+      <w:r>
+        <w:t>t b</w:t>
+      </w:r>
+      <w:r>
+        <w:t>ảng hộp thoại khác hiện lên yêu cầu ngườ</w:t>
+      </w:r>
+      <w:r>
+        <w:t>i dùng xác nhậ</w:t>
+      </w:r>
+      <w:r>
+        <w:t>n thao tác x</w:t>
+      </w:r>
+      <w:r>
+        <w:t>óa. Để thêm mới một ngôi nhà, người dùng có thể nhấ</w:t>
+      </w:r>
+      <w:r>
+        <w:t>n nút t</w:t>
+      </w:r>
+      <w:r>
+        <w:t>hêm mới (Add Home) tạ</w:t>
+      </w:r>
+      <w:r>
+        <w:t>i g</w:t>
+      </w:r>
+      <w:r>
+        <w:t>iao diện chính để mở</w:t>
+      </w:r>
+      <w:r>
+        <w:t xml:space="preserve"> b</w:t>
+      </w:r>
+      <w:r>
+        <w:t>ảng hộp thoạ</w:t>
+      </w:r>
+      <w:r>
+        <w:t>i t</w:t>
+      </w:r>
+      <w:r>
+        <w:t>hêm mới</w:t>
       </w:r>
       <w:r>
         <w:t xml:space="preserve"> yêu cầu người dùng nhập đầy đủ các thông tin về nhà mớ</w:t>
@@ -429,10 +596,40 @@
         <w:t xml:space="preserve">i. </w:t>
       </w:r>
       <w:r>
-        <w:t xml:space="preserve">Ngoài ra, người dùng còn có thể dừng hoạt động của hệ thống hoặc cho phép hệ thống hoạt động trở lại tại mỗi ngôi nhà thông qua việc nhấn nút Tắt/Mở (Disable/Enable). </w:t>
-      </w:r>
-      <w:r>
-        <w:t>Từ giao diện này, khi nhấn Đăng xuất (Logout) từ thanh công cụ, người dùng sẽ về Giao diện Đăng nhập hoặc khi nhấn vào một ngôi nhà, người dùng sẽ tới Giao diện Danh sách các kiểu thiết bị.</w:t>
+        <w:t>Ngoài ra, người dùng còn có thể dừng hoạt động của hệ thống hoặc cho phép hệ thống hoạt động trở lại tại mỗi ngôi nhà thông qua việc nhấ</w:t>
+      </w:r>
+      <w:r>
+        <w:t>n nút t</w:t>
+      </w:r>
+      <w:r>
+        <w:t>ắ</w:t>
+      </w:r>
+      <w:r>
+        <w:t>t/m</w:t>
+      </w:r>
+      <w:r>
+        <w:t xml:space="preserve">ở (Disable/Enable). </w:t>
+      </w:r>
+      <w:r>
+        <w:t>Từ giao diện này, khi nhấ</w:t>
+      </w:r>
+      <w:r>
+        <w:t>n đ</w:t>
+      </w:r>
+      <w:r>
+        <w:t>ăng xuất (Logout) từ thanh công cụ, người dùng sẽ về</w:t>
+      </w:r>
+      <w:r>
+        <w:t xml:space="preserve"> g</w:t>
+      </w:r>
+      <w:r>
+        <w:t>iao diện Đăng nhập hoặc khi nhấn vào một ngôi nhà, người dùng sẽ tớ</w:t>
+      </w:r>
+      <w:r>
+        <w:t>i g</w:t>
+      </w:r>
+      <w:r>
+        <w:t>iao diện Danh sách các kiểu thiết bị.</w:t>
       </w:r>
     </w:p>
     <w:p>
@@ -454,31 +651,151 @@
         <w:t xml:space="preserve"> </w:t>
       </w:r>
       <w:r>
-        <w:t>Danh sách tên các kiểu thiết bị và Danh sách tên các chế độ</w:t>
+        <w:t>Danh sách tên các kiểu thiết bị và</w:t>
+      </w:r>
+      <w:r>
+        <w:t xml:space="preserve"> d</w:t>
+      </w:r>
+      <w:r>
+        <w:t>anh sách tên các chế độ</w:t>
       </w:r>
       <w:r>
         <w:t xml:space="preserve"> </w:t>
       </w:r>
       <w:r>
-        <w:t>thuộc ngôi nhà được chọn sẽ được thể hiện ở Giao diện này. Tại đây, người dùng có thể chuyển đổi Chế độ (Mode) thông qua hộp trình đơn thả xuống (Dropdown box) hoặc kích hoạt</w:t>
+        <w:t>thuộc ngôi nhà được chọn sẽ được thể hiện ở Giao diện này. Tại đây, người dùng có thể chuyển đổ</w:t>
+      </w:r>
+      <w:r>
+        <w:t>i c</w:t>
+      </w:r>
+      <w:r>
+        <w:t>hế độ (Mode) thông qua hộp trình đơn thả xuống (Dropdown box) hoặc kích hoạt</w:t>
       </w:r>
       <w:r>
         <w:t xml:space="preserve"> (Activate)</w:t>
       </w:r>
       <w:r>
-        <w:t xml:space="preserve"> một Chế độ bất kì bằng cách nhấn vào tên Chế độ đó tại thanh công cụ. </w:t>
-      </w:r>
-      <w:r>
-        <w:t>Để chỉnh sửa thông tin hoặc xóa một Chế độ nào đó, người dùng nhấn vào nút chỉnh sửa cạnh tên Chế độ đó tại thanh công cụ. Để thêm mới một Chế độ, người dùng có thể nhấn nút Thêm mới (Add Mode) tại giao diện chính để mở Bảng hộp thoại Thêm mới yêu cầu người dùng nhập đầy đủ các thông tin về Chế độ mới. Từ giao diện này, khi nhấn Đăng xuất (Logout) từ thanh công cụ, người dùng sẽ về Giao diện Đăng nhậ</w:t>
+        <w:t xml:space="preserve"> mộ</w:t>
+      </w:r>
+      <w:r>
+        <w:t>t c</w:t>
+      </w:r>
+      <w:r>
+        <w:t>hế độ bất kì bằng cách nhấ</w:t>
+      </w:r>
+      <w:r>
+        <w:t>n vào tên c</w:t>
+      </w:r>
+      <w:r>
+        <w:t xml:space="preserve">hế độ đó tại thanh công cụ. </w:t>
+      </w:r>
+      <w:r>
+        <w:t>Để chỉnh sửa thông tin hoặc xóa mộ</w:t>
+      </w:r>
+      <w:r>
+        <w:t>t c</w:t>
+      </w:r>
+      <w:r>
+        <w:t>hế độ nào đó, người dùng nhấn vào nút chỉnh sửa cạ</w:t>
+      </w:r>
+      <w:r>
+        <w:t>nh tên c</w:t>
+      </w:r>
+      <w:r>
+        <w:t>hế độ đó tại thanh công cụ. Để thêm mới mộ</w:t>
+      </w:r>
+      <w:r>
+        <w:t>t c</w:t>
+      </w:r>
+      <w:r>
+        <w:t>hế độ, người dùng có thể nhấ</w:t>
+      </w:r>
+      <w:r>
+        <w:t>n nút t</w:t>
+      </w:r>
+      <w:r>
+        <w:t>hêm mới (Add Mode) tại giao diện chính để mở</w:t>
+      </w:r>
+      <w:r>
+        <w:t xml:space="preserve"> b</w:t>
+      </w:r>
+      <w:r>
+        <w:t>ảng hộp thoạ</w:t>
+      </w:r>
+      <w:r>
+        <w:t>i t</w:t>
+      </w:r>
+      <w:r>
+        <w:t>hêm mới yêu cầu người dùng nhập đầy đủ các thông tin về</w:t>
+      </w:r>
+      <w:r>
+        <w:t xml:space="preserve"> c</w:t>
+      </w:r>
+      <w:r>
+        <w:t>hế độ mới. Từ giao diện này, khi nhấ</w:t>
+      </w:r>
+      <w:r>
+        <w:t>n đ</w:t>
+      </w:r>
+      <w:r>
+        <w:t>ăng xuất (Logout) từ thanh công cụ, người dùng sẽ về</w:t>
+      </w:r>
+      <w:r>
+        <w:t xml:space="preserve"> g</w:t>
+      </w:r>
+      <w:r>
+        <w:t>iao diệ</w:t>
+      </w:r>
+      <w:r>
+        <w:t>n đ</w:t>
+      </w:r>
+      <w:r>
+        <w:t>ăng nhậ</w:t>
       </w:r>
       <w:r>
         <w:t xml:space="preserve">p, </w:t>
       </w:r>
       <w:r>
-        <w:t>khi nhấn vào một kiểu thiết bị, người dùng sẽ tới Giao diện Danh sách các thiết bị</w:t>
-      </w:r>
-      <w:r>
-        <w:t xml:space="preserve"> hoặc khi nhấn vào nút Quản lý Kịch bản tự tạo (Manage Custom Scripts), người dùng sẽ tới Giao diện Danh sách các Kịch bản tự tạo</w:t>
+        <w:t>khi nhấn vào một kiểu thiết bị, người dùng sẽ tớ</w:t>
+      </w:r>
+      <w:r>
+        <w:t>i g</w:t>
+      </w:r>
+      <w:r>
+        <w:t>iao diệ</w:t>
+      </w:r>
+      <w:r>
+        <w:t>n d</w:t>
+      </w:r>
+      <w:r>
+        <w:t>anh sách các thiết bị</w:t>
+      </w:r>
+      <w:r>
+        <w:t xml:space="preserve"> hoặc khi nhấ</w:t>
+      </w:r>
+      <w:r>
+        <w:t>n vào nút q</w:t>
+      </w:r>
+      <w:r>
+        <w:t>uả</w:t>
+      </w:r>
+      <w:r>
+        <w:t>n lý k</w:t>
+      </w:r>
+      <w:r>
+        <w:t>ịch bản tự tạo (Manage Custom Scripts), người dùng sẽ tớ</w:t>
+      </w:r>
+      <w:r>
+        <w:t>i g</w:t>
+      </w:r>
+      <w:r>
+        <w:t>iao diệ</w:t>
+      </w:r>
+      <w:r>
+        <w:t>n danh sách các k</w:t>
+      </w:r>
+      <w:r>
+        <w:t>ịch bản tự tạo</w:t>
       </w:r>
       <w:r>
         <w:t>.</w:t>
@@ -506,22 +823,64 @@
         <w:t>, chân GPIO</w:t>
       </w:r>
       <w:r>
-        <w:t xml:space="preserve"> các thiết bị thuộc kiểu thiết bị được chọn cũng như Danh sách các Kịch bản định sẵn thuộc Chế độ được chọn của từng thiết bị được thể hiện ở Giao diện này. </w:t>
-      </w:r>
-      <w:r>
-        <w:t xml:space="preserve">Với mỗi thiết bị, khi người dùng nhấn nút chỉnh sửa, Bảng hộp thoại Chỉnh sửa thiết bị sẽ hiện ra, tại đây người dùng có thể xem đầy đủ cũng như cập nhật lại thông tin của thiết bị, bao </w:t>
+        <w:t xml:space="preserve"> các thiết bị thuộc kiểu thiết bị được chọn cũ</w:t>
+      </w:r>
+      <w:r>
+        <w:t>ng như danh sách các k</w:t>
+      </w:r>
+      <w:r>
+        <w:t>ịch bản định sẵn thuộ</w:t>
+      </w:r>
+      <w:r>
+        <w:t>c c</w:t>
+      </w:r>
+      <w:r>
+        <w:t>hế độ được chọn của từng thiết bị được thể hiện ở</w:t>
+      </w:r>
+      <w:r>
+        <w:t xml:space="preserve"> g</w:t>
+      </w:r>
+      <w:r>
+        <w:t xml:space="preserve">iao diện này. </w:t>
+      </w:r>
+      <w:r>
+        <w:t>Với mỗi thiết bị, khi người dùng nhấn nút chỉnh sử</w:t>
+      </w:r>
+      <w:r>
+        <w:t>a, b</w:t>
+      </w:r>
+      <w:r>
+        <w:t>ảng hộp thoạ</w:t>
+      </w:r>
+      <w:r>
+        <w:t>i c</w:t>
+      </w:r>
+      <w:r>
+        <w:t xml:space="preserve">hỉnh sửa </w:t>
       </w:r>
       <w:r>
         <w:lastRenderedPageBreak/>
-        <w:t xml:space="preserve">gồm Tên, </w:t>
-      </w:r>
-      <w:r>
+        <w:t xml:space="preserve">thiết bị sẽ hiện ra, tại đây người dùng có thể xem đầy đủ cũng như cập nhật lại thông tin của thiết bị, bao gồm </w:t>
+      </w:r>
+      <w:r>
+        <w:rPr>
+          <w:i/>
+        </w:rPr>
+        <w:t xml:space="preserve">Tên, </w:t>
+      </w:r>
+      <w:r>
+        <w:rPr>
+          <w:i/>
+        </w:rPr>
         <w:t>Mô tả</w:t>
       </w:r>
       <w:r>
         <w:t xml:space="preserve"> và </w:t>
       </w:r>
       <w:r>
+        <w:rPr>
+          <w:i/>
+        </w:rPr>
         <w:t>Vị trí</w:t>
       </w:r>
       <w:r>
@@ -531,19 +890,154 @@
         <w:t xml:space="preserve"> </w:t>
       </w:r>
       <w:r>
-        <w:t>Để xóa một thiết bị, người dùng có thể nhấn nút Xóa (Remove Device) tại Bảng hộp thoại này, một Bảng hộp thoại khác hiện lên yêu cầu người dùng xác nhận thao tác Xóa.</w:t>
-      </w:r>
-      <w:r>
-        <w:t xml:space="preserve"> Để thêm mới một thiết bị, người dùng có thể nhấn nút Thêm mới (Add Device) tại Giao diện chính để mở Bảng hộp thoại Thêm mới yêu cầu người dùng nhập đầy đủ các thông tin về thiết bị mới. </w:t>
-      </w:r>
-      <w:r>
-        <w:t>Danh sách các Kịch bản thuộc một thiết bị sẽ được thể hiện khi người dùng nhấn vào thiết bị đó, người dùng có thể Xóa Kịch bản bằng cách nhấn nút Xóa ở đầu mỗi Kịch bản hoặc cập nhật lại thông tin Kịch bản như Điều kiện, Hành động hay Thời gian bắt đầu, Thời gian kết thúc thông qua các hộp trình đơn thả xuố</w:t>
+        <w:t>Để xóa một thiết bị, người dùng có thể nhấ</w:t>
+      </w:r>
+      <w:r>
+        <w:t>n nút x</w:t>
+      </w:r>
+      <w:r>
+        <w:t>óa (Remove Device) tạ</w:t>
+      </w:r>
+      <w:r>
+        <w:t>i b</w:t>
+      </w:r>
+      <w:r>
+        <w:t>ảng hộp thoại này, mộ</w:t>
+      </w:r>
+      <w:r>
+        <w:t>t b</w:t>
+      </w:r>
+      <w:r>
+        <w:t>ảng hộp thoại khác hiện lên yêu cầu người dùng xác nhậ</w:t>
+      </w:r>
+      <w:r>
+        <w:t>n thao tác x</w:t>
+      </w:r>
+      <w:r>
+        <w:t>óa.</w:t>
+      </w:r>
+      <w:r>
+        <w:t xml:space="preserve"> Để thêm mới một thiết bị, người dùng có thể nhấ</w:t>
+      </w:r>
+      <w:r>
+        <w:t>n nút t</w:t>
+      </w:r>
+      <w:r>
+        <w:t>hêm mới (Add Device) tạ</w:t>
+      </w:r>
+      <w:r>
+        <w:t>i g</w:t>
+      </w:r>
+      <w:r>
+        <w:t>iao diện chính để mở</w:t>
+      </w:r>
+      <w:r>
+        <w:t xml:space="preserve"> b</w:t>
+      </w:r>
+      <w:r>
+        <w:t>ảng hộp thoạ</w:t>
+      </w:r>
+      <w:r>
+        <w:t>i t</w:t>
+      </w:r>
+      <w:r>
+        <w:t xml:space="preserve">hêm mới yêu cầu người dùng nhập đầy đủ các thông tin về thiết bị mới. </w:t>
+      </w:r>
+      <w:r>
+        <w:t>Danh sách các k</w:t>
+      </w:r>
+      <w:r>
+        <w:t>ịch bản thuộc một thiết bị sẽ được thể hiện khi người dùng nhấn vào thiết bị đó, người dùng có thể</w:t>
+      </w:r>
+      <w:r>
+        <w:t xml:space="preserve"> x</w:t>
+      </w:r>
+      <w:r>
+        <w:t>óa Kịch bản bằng cách nhấ</w:t>
+      </w:r>
+      <w:r>
+        <w:t>n nút x</w:t>
+      </w:r>
+      <w:r>
+        <w:t>óa ở đầu mỗ</w:t>
+      </w:r>
+      <w:r>
+        <w:t>i k</w:t>
+      </w:r>
+      <w:r>
+        <w:t>ịch bản hoặc cập nhật lạ</w:t>
+      </w:r>
+      <w:r>
+        <w:t>i thông tin k</w:t>
+      </w:r>
+      <w:r>
+        <w:t xml:space="preserve">ịch bản như </w:t>
+      </w:r>
+      <w:r>
+        <w:rPr>
+          <w:i/>
+        </w:rPr>
+        <w:t>Điều kiện, Hành động</w:t>
+      </w:r>
+      <w:r>
+        <w:t xml:space="preserve"> hay </w:t>
+      </w:r>
+      <w:r>
+        <w:rPr>
+          <w:i/>
+        </w:rPr>
+        <w:t>Thời gian bắt đầu, Thời gian kết thúc</w:t>
+      </w:r>
+      <w:r>
+        <w:t xml:space="preserve"> thông qua các hộp trình đơn thả xuố</w:t>
       </w:r>
       <w:r>
         <w:t xml:space="preserve">ng. </w:t>
       </w:r>
       <w:r>
-        <w:t>Ngoài ra để thêm mới một Kịch bản, người dùng có thể nhấn nút Thêm mới Kịch bản (Add Script), Bảng hộp thoại Thêm mới Kịch bản hiện ra, người dùng cần chọn Loại Kịch bản muốn thêm và xác định nộ</w:t>
+        <w:t>Ngoài ra để thêm mới mộ</w:t>
+      </w:r>
+      <w:r>
+        <w:t>t k</w:t>
+      </w:r>
+      <w:r>
+        <w:t>ịch bản, người dùng có thể nhấ</w:t>
+      </w:r>
+      <w:r>
+        <w:t>n nút t</w:t>
+      </w:r>
+      <w:r>
+        <w:t>hêm mới Kịch bả</w:t>
+      </w:r>
+      <w:r>
+        <w:t>n (Add Script), b</w:t>
+      </w:r>
+      <w:r>
+        <w:t>ảng hộp thoạ</w:t>
+      </w:r>
+      <w:r>
+        <w:t>i t</w:t>
+      </w:r>
+      <w:r>
+        <w:t>hêm mớ</w:t>
+      </w:r>
+      <w:r>
+        <w:t>i k</w:t>
+      </w:r>
+      <w:r>
+        <w:t>ịch bản hiện ra, người dùng cần chọ</w:t>
+      </w:r>
+      <w:r>
+        <w:t>n l</w:t>
+      </w:r>
+      <w:r>
+        <w:t>oạ</w:t>
+      </w:r>
+      <w:r>
+        <w:t>i k</w:t>
+      </w:r>
+      <w:r>
+        <w:t>ịch bản muốn thêm và xác định nộ</w:t>
       </w:r>
       <w:r>
         <w:t>i dung cho kịch bản đó.</w:t>
@@ -552,13 +1046,49 @@
         <w:t xml:space="preserve"> </w:t>
       </w:r>
       <w:r>
-        <w:t>Từ giao diện này, khi nhấn Đăng xuất (Logout) từ thanh công cụ, người dùng sẽ về Giao diện Đăng nhập hoặc khi</w:t>
+        <w:t>Từ giao diện này, khi nhấ</w:t>
+      </w:r>
+      <w:r>
+        <w:t>n đ</w:t>
+      </w:r>
+      <w:r>
+        <w:t>ăng xuất (Logout) từ thanh công cụ, người dùng sẽ về</w:t>
+      </w:r>
+      <w:r>
+        <w:t xml:space="preserve"> g</w:t>
+      </w:r>
+      <w:r>
+        <w:t>iao diệ</w:t>
+      </w:r>
+      <w:r>
+        <w:t>n đ</w:t>
+      </w:r>
+      <w:r>
+        <w:t>ăng nhập hoặc khi</w:t>
       </w:r>
       <w:r>
         <w:t xml:space="preserve"> </w:t>
       </w:r>
       <w:r>
-        <w:t>nhấn vào biểu tượng Ngôi nhà (Home) trên thanh công cụ, người dùng sẽ quay lại Giao diện Danh sách các kiểu thiết bị.</w:t>
+        <w:t>nhấn vào biểu tượ</w:t>
+      </w:r>
+      <w:r>
+        <w:t>ng n</w:t>
+      </w:r>
+      <w:r>
+        <w:t>gôi nhà (Home) trên thanh công cụ, người dùng sẽ quay lạ</w:t>
+      </w:r>
+      <w:r>
+        <w:t>i g</w:t>
+      </w:r>
+      <w:r>
+        <w:t>iao diệ</w:t>
+      </w:r>
+      <w:r>
+        <w:t>n d</w:t>
+      </w:r>
+      <w:r>
+        <w:t>anh sách các kiểu thiết bị.</w:t>
       </w:r>
     </w:p>
     <w:p>
@@ -586,13 +1116,88 @@
         <w:t xml:space="preserve"> tên</w:t>
       </w:r>
       <w:r>
-        <w:t xml:space="preserve"> các Kịch bản người dùng tự tạo thuộc Chế độ được chọn sẽ được thể hiện ở Giao diện này. </w:t>
-      </w:r>
-      <w:r>
-        <w:t xml:space="preserve">Với mỗi Kịch bản tự tạo, khi người dùng nhấn nút chỉnh sửa, Bảng hộp thoại Chỉnh sửa Kịch bản tự tạo sẽ hiện ra, tại đây người dùng có thể xem cũng như cập nhật lại nội dung và tên của kịch bản. </w:t>
-      </w:r>
-      <w:r>
-        <w:t>Để thêm mới một Kịch bản tự tạo, người dùng có thể nhấn nút Thêm mới Kịch bản tự tạo (Add Custom Script), Bảng hộp thoại Thêm mới Kịch bản</w:t>
+        <w:t xml:space="preserve"> các k</w:t>
+      </w:r>
+      <w:r>
+        <w:t>ịch bản người dùng tự tạo thuộ</w:t>
+      </w:r>
+      <w:r>
+        <w:t>c c</w:t>
+      </w:r>
+      <w:r>
+        <w:t>hế độ được chọn sẽ được thể hiện ở</w:t>
+      </w:r>
+      <w:r>
+        <w:t xml:space="preserve"> g</w:t>
+      </w:r>
+      <w:r>
+        <w:t xml:space="preserve">iao diện này. </w:t>
+      </w:r>
+      <w:r>
+        <w:t>Với mỗ</w:t>
+      </w:r>
+      <w:r>
+        <w:t>i k</w:t>
+      </w:r>
+      <w:r>
+        <w:t>ịch bản tự tạo, khi người dùng nhấn nút chỉnh sử</w:t>
+      </w:r>
+      <w:r>
+        <w:t>a, b</w:t>
+      </w:r>
+      <w:r>
+        <w:t>ảng hộp thoạ</w:t>
+      </w:r>
+      <w:r>
+        <w:t>i c</w:t>
+      </w:r>
+      <w:r>
+        <w:t>hỉnh sử</w:t>
+      </w:r>
+      <w:r>
+        <w:t>a k</w:t>
+      </w:r>
+      <w:r>
+        <w:t xml:space="preserve">ịch bản tự tạo sẽ hiện ra, tại đây người dùng có thể xem cũng như cập nhật lại nội dung và tên của kịch bản. </w:t>
+      </w:r>
+      <w:r>
+        <w:t>Để thêm mới mộ</w:t>
+      </w:r>
+      <w:r>
+        <w:t>t k</w:t>
+      </w:r>
+      <w:r>
+        <w:t>ịch bản tự tạo, người dùng có thể nhấ</w:t>
+      </w:r>
+      <w:r>
+        <w:t>n nút t</w:t>
+      </w:r>
+      <w:r>
+        <w:t>hêm mớ</w:t>
+      </w:r>
+      <w:r>
+        <w:t>i k</w:t>
+      </w:r>
+      <w:r>
+        <w:t>ịch bản tự tạ</w:t>
+      </w:r>
+      <w:r>
+        <w:t>o (Add Custom Script), b</w:t>
+      </w:r>
+      <w:r>
+        <w:t>ảng hộp thoạ</w:t>
+      </w:r>
+      <w:r>
+        <w:t>i t</w:t>
+      </w:r>
+      <w:r>
+        <w:t>hêm mớ</w:t>
+      </w:r>
+      <w:r>
+        <w:t>i k</w:t>
+      </w:r>
+      <w:r>
+        <w:t>ịch bản</w:t>
       </w:r>
       <w:r>
         <w:t xml:space="preserve"> tự tạo</w:t>
@@ -607,13 +1212,49 @@
         <w:t xml:space="preserve"> </w:t>
       </w:r>
       <w:r>
-        <w:t>Từ giao diện này, khi nhấn Đăng xuất (Logout) từ thanh công cụ, người dùng sẽ về Giao diện Đăng nhập hoặc khi</w:t>
+        <w:t>Từ giao diện này, khi nhấ</w:t>
+      </w:r>
+      <w:r>
+        <w:t>n đ</w:t>
+      </w:r>
+      <w:r>
+        <w:t>ăng xuất (Logout) từ thanh công cụ, người dùng sẽ về</w:t>
+      </w:r>
+      <w:r>
+        <w:t xml:space="preserve"> g</w:t>
+      </w:r>
+      <w:r>
+        <w:t>iao diệ</w:t>
+      </w:r>
+      <w:r>
+        <w:t>n đ</w:t>
+      </w:r>
+      <w:r>
+        <w:t>ăng nhập hoặc khi</w:t>
       </w:r>
       <w:r>
         <w:t xml:space="preserve"> </w:t>
       </w:r>
       <w:r>
-        <w:t>nhấn vào biểu tượng Ngôi nhà (Home) trên thanh công cụ, người dùng sẽ quay lại Giao diện Danh sách các kiểu thiết bị.</w:t>
+        <w:t>nhấn vào biểu tượ</w:t>
+      </w:r>
+      <w:r>
+        <w:t>ng n</w:t>
+      </w:r>
+      <w:r>
+        <w:t>gôi nhà (Home) trên thanh công cụ, người dùng sẽ quay lạ</w:t>
+      </w:r>
+      <w:r>
+        <w:t>i g</w:t>
+      </w:r>
+      <w:r>
+        <w:t>iao diệ</w:t>
+      </w:r>
+      <w:r>
+        <w:t>n d</w:t>
+      </w:r>
+      <w:r>
+        <w:t>anh sách các kiểu thiết bị.</w:t>
       </w:r>
     </w:p>
     <w:p>
@@ -667,7 +1308,7 @@
         <w:jc w:val="both"/>
       </w:pPr>
       <w:r>
-        <w:t>Để quá trình phát triển ứng dụng được hiệu quả, trước tiên nhóm chúng tôi cần quyết định hướng phát triển</w:t>
+        <w:t>Để quá trình phát triển ứng dụng được hiệu quả, trước tiên chúng tôi cần quyết định hướng phát triển</w:t>
       </w:r>
       <w:r>
         <w:t xml:space="preserve"> ứng dụng di động</w:t>
@@ -830,7 +1471,6 @@
         <w:jc w:val="both"/>
       </w:pPr>
       <w:r>
-        <w:lastRenderedPageBreak/>
         <w:t xml:space="preserve">Vì ứng dụng được phát triển hoàn toàn trong môi trường dành riêng </w:t>
       </w:r>
       <w:r>
@@ -1182,7 +1822,11 @@
               <w:jc w:val="both"/>
             </w:pPr>
             <w:r>
-              <w:t>Ứng dụng di động thuần túy không thể chạy trên nhiều hệ điều hành khác nhau, nói cách khác, một ứng dụng di động thuần túy chỉ chạy được trên một hệ điều hành nhất định.</w:t>
+              <w:t xml:space="preserve">Ứng dụng di động thuần túy không thể chạy trên nhiều hệ điều hành khác nhau, nói cách khác, một ứng dụng di </w:t>
+            </w:r>
+            <w:r>
+              <w:lastRenderedPageBreak/>
+              <w:t>động thuần túy chỉ chạy được trên một hệ điều hành nhất định.</w:t>
             </w:r>
           </w:p>
           <w:p>
@@ -1195,11 +1839,7 @@
               <w:jc w:val="both"/>
             </w:pPr>
             <w:r>
-              <w:t xml:space="preserve">Khi muốn phát triển đa nền tảng, phát triển ứng dụng di động thuần túy sẽ có chi phí phát triển ca vì đòi hỏi khả </w:t>
-            </w:r>
-            <w:r>
-              <w:lastRenderedPageBreak/>
-              <w:t>năng thành thạo nhiều ngôn ngữ của người phát triển.</w:t>
+              <w:t>Khi muốn phát triển đa nền tảng, phát triển ứng dụng di động thuần túy sẽ có chi phí phát triển ca vì đòi hỏi khả năng thành thạo nhiều ngôn ngữ của người phát triển.</w:t>
             </w:r>
           </w:p>
           <w:p>
@@ -1244,6 +1884,7 @@
               <w:jc w:val="both"/>
             </w:pPr>
             <w:r>
+              <w:lastRenderedPageBreak/>
               <w:t>Ứng dụng di động lai thường không tận dụng được tối đa các tính năng phần cứng, sức mạnh của thiết bị.</w:t>
             </w:r>
           </w:p>
@@ -1257,7 +1898,6 @@
               <w:jc w:val="both"/>
             </w:pPr>
             <w:r>
-              <w:lastRenderedPageBreak/>
               <w:t>Một số chợ ứng dụng sẽ không chấp nhận ứng dụng lai được đăng lên nếu như không hoạt động đủ trơn tru.</w:t>
             </w:r>
           </w:p>
@@ -1288,13 +1928,24 @@
         <w:t xml:space="preserve"> và Phát triển ứng dụng di động lai</w:t>
       </w:r>
       <w:r>
-        <w:t xml:space="preserve"> (Hybrid Mobile Application Development)</w:t>
+        <w:t xml:space="preserve"> (Hybrid Mobile Application Development</w:t>
+      </w:r>
+      <w:proofErr w:type="gramStart"/>
+      <w:r>
+        <w:t>)</w:t>
       </w:r>
       <w:r>
         <w:rPr>
           <w:vertAlign w:val="superscript"/>
         </w:rPr>
-        <w:t>[4]</w:t>
+        <w:t>[</w:t>
+      </w:r>
+      <w:proofErr w:type="gramEnd"/>
+      <w:r>
+        <w:rPr>
+          <w:vertAlign w:val="superscript"/>
+        </w:rPr>
+        <w:t>4]</w:t>
       </w:r>
     </w:p>
     <w:p>
@@ -1498,14 +2149,6 @@
       <w:r>
         <w:t xml:space="preserve"> thường phải viết.</w:t>
       </w:r>
-    </w:p>
-    <w:p>
-      <w:pPr>
-        <w:tabs>
-          <w:tab w:val="right" w:pos="9360"/>
-        </w:tabs>
-        <w:jc w:val="both"/>
-      </w:pPr>
     </w:p>
     <w:p>
       <w:pPr>
@@ -1531,7 +2174,15 @@
         <w:jc w:val="both"/>
       </w:pPr>
       <w:r>
-        <w:t>AngularJS hỗ trợ người phát triển viết ứng dụng theo mô hình MVC (Model View Controller).</w:t>
+        <w:t xml:space="preserve">AngularJS hỗ trợ người phát triển viết ứng dụng </w:t>
+      </w:r>
+      <w:proofErr w:type="gramStart"/>
+      <w:r>
+        <w:t>theo</w:t>
+      </w:r>
+      <w:proofErr w:type="gramEnd"/>
+      <w:r>
+        <w:t xml:space="preserve"> mô hình MVC (Model View Controller).</w:t>
       </w:r>
     </w:p>
     <w:p>
@@ -1547,6 +2198,7 @@
         <w:jc w:val="both"/>
       </w:pPr>
       <w:r>
+        <w:lastRenderedPageBreak/>
         <w:t xml:space="preserve">Các ứng dụng AngularJS có khả năng tương thích với </w:t>
       </w:r>
       <w:r>
@@ -1771,7 +2423,15 @@
         <w:t>Biểu thức (Expression):</w:t>
       </w:r>
       <w:r>
-        <w:t xml:space="preserve"> truy cập các biến và hàm từ Phạm vi.</w:t>
+        <w:t xml:space="preserve"> truy cập các biến và hàm từ Phạm </w:t>
+      </w:r>
+      <w:proofErr w:type="gramStart"/>
+      <w:r>
+        <w:t>vi</w:t>
+      </w:r>
+      <w:proofErr w:type="gramEnd"/>
+      <w:r>
+        <w:t>.</w:t>
       </w:r>
     </w:p>
     <w:p>
@@ -1796,8 +2456,16 @@
         <w:rPr>
           <w:b/>
         </w:rPr>
-        <w:t>m vi</w:t>
-      </w:r>
+        <w:t xml:space="preserve">m </w:t>
+      </w:r>
+      <w:proofErr w:type="gramStart"/>
+      <w:r>
+        <w:rPr>
+          <w:b/>
+        </w:rPr>
+        <w:t>vi</w:t>
+      </w:r>
+      <w:proofErr w:type="gramEnd"/>
       <w:r>
         <w:rPr>
           <w:b/>
@@ -1871,7 +2539,13 @@
         <w:jc w:val="both"/>
       </w:pPr>
       <w:r>
-        <w:t>Với các tính năng hỗ trợ phù hợp với kiến trúc của ứng dụng, cộng với sự phổ biến và được sử dụng rộng rãi của AngularJS. Nhóm chúng tôi quyết định sử dụng công nghệ này để phát triển ứng dụng trên nền tảng Web.</w:t>
+        <w:t>Với các tính năng hỗ trợ phù hợp với kiến trúc của ứng dụng, cộng với sự phổ biến và được sử dụng rộng rãi của AngularJS.</w:t>
+      </w:r>
+      <w:r>
+        <w:t xml:space="preserve"> Chúng</w:t>
+      </w:r>
+      <w:r>
+        <w:t xml:space="preserve"> tôi quyết định sử dụng công nghệ này để phát triển ứng dụng trên nền tảng Web.</w:t>
       </w:r>
     </w:p>
     <w:p>
@@ -1939,7 +2613,15 @@
         <w:jc w:val="both"/>
       </w:pPr>
       <w:r>
-        <w:t>Người phát triển ứng dụng di động muốn mở rộng ứng dụng từ một nền tảng sang nhiều nền tảng khác, mà không cần phải phát triển lại toàn bộ ứng dụng theo từng</w:t>
+        <w:t xml:space="preserve">Người phát triển ứng dụng di động muốn mở rộng ứng dụng từ một nền tảng sang nhiều nền tảng khác, mà không cần phải phát triển lại toàn bộ ứng dụng </w:t>
+      </w:r>
+      <w:proofErr w:type="gramStart"/>
+      <w:r>
+        <w:t>theo</w:t>
+      </w:r>
+      <w:proofErr w:type="gramEnd"/>
+      <w:r>
+        <w:t xml:space="preserve"> từng</w:t>
       </w:r>
       <w:r>
         <w:t xml:space="preserve"> ngôn ngữ lập trình và công cụ riêng của từng nền tảng.</w:t>
@@ -1980,7 +2662,15 @@
         <w:t>gốc</w:t>
       </w:r>
       <w:r>
-        <w:t xml:space="preserve"> và các thành phần này có thể  truy cập tới các API cấp thiết bị.</w:t>
+        <w:t xml:space="preserve"> và các thành phần này có </w:t>
+      </w:r>
+      <w:proofErr w:type="gramStart"/>
+      <w:r>
+        <w:t>thể  truy</w:t>
+      </w:r>
+      <w:proofErr w:type="gramEnd"/>
+      <w:r>
+        <w:t xml:space="preserve"> cập tới các API cấp thiết bị.</w:t>
       </w:r>
     </w:p>
     <w:p>
@@ -2013,7 +2703,7 @@
                     <pic:cNvPicPr/>
                   </pic:nvPicPr>
                   <pic:blipFill>
-                    <a:blip r:embed="rId7"/>
+                    <a:blip r:embed="rId9"/>
                     <a:stretch>
                       <a:fillRect/>
                     </a:stretch>
@@ -2063,7 +2753,7 @@
         <w:t xml:space="preserve"> được thể hiện ở Hình 6.1</w:t>
       </w:r>
       <w:r>
-        <w:t>, đặc biệt là 3 nền tảng di động chính được sử dụng rộng rãi hiện nay là Android, iOS và Windows Phone, nhóm chúng tôi quyết định sử dụng công nghệ Apache Cordova để chuyển tiếp ứng dụng từ nền tảng Web sang các nền tảng di động khác nhau.</w:t>
+        <w:t>, đặc biệt là 3 nền tảng di động chính được sử dụng rộng rãi hiện nay là Android, iOS và Windows Phone, chúng tôi quyết định sử dụng công nghệ Apache Cordova để chuyển tiếp ứng dụng từ nền tảng Web sang các nền tảng di động khác nhau.</w:t>
       </w:r>
     </w:p>
     <w:p/>
@@ -2116,16 +2806,7 @@
         <w:t xml:space="preserve"> </w:t>
       </w:r>
       <w:r>
-        <w:t xml:space="preserve">lần giữa các </w:t>
-      </w:r>
-      <w:r>
-        <w:t>trang giao diện</w:t>
-      </w:r>
-      <w:r>
-        <w:t xml:space="preserve"> khác nhau hoặc trong cùng một </w:t>
-      </w:r>
-      <w:r>
-        <w:t>trang giao diện.</w:t>
+        <w:t>lần giữa các trang giao diện khác nhau hoặc trong cùng một trang giao diện.</w:t>
       </w:r>
     </w:p>
     <w:p>
@@ -2404,6 +3085,11 @@
     <w:p>
       <w:pPr>
         <w:jc w:val="both"/>
+      </w:pPr>
+    </w:p>
+    <w:p>
+      <w:pPr>
+        <w:jc w:val="both"/>
         <w:rPr>
           <w:sz w:val="24"/>
           <w:szCs w:val="24"/>
@@ -2416,6 +3102,7 @@
           <w:szCs w:val="24"/>
           <w:u w:val="single"/>
         </w:rPr>
+        <w:lastRenderedPageBreak/>
         <w:t>Thanh công cụ (</w:t>
       </w:r>
       <w:r>
@@ -2435,7 +3122,6 @@
         <w:rPr>
           <w:noProof/>
         </w:rPr>
-        <w:lastRenderedPageBreak/>
         <w:drawing>
           <wp:inline distT="0" distB="0" distL="0" distR="0">
             <wp:extent cx="5158740" cy="3317492"/>
@@ -2452,7 +3138,7 @@
                     <pic:cNvPicPr/>
                   </pic:nvPicPr>
                   <pic:blipFill>
-                    <a:blip r:embed="rId8">
+                    <a:blip r:embed="rId10">
                       <a:extLst>
                         <a:ext uri="{28A0092B-C50C-407E-A947-70E740481C1C}">
                           <a14:useLocalDpi xmlns:a14="http://schemas.microsoft.com/office/drawing/2010/main" val="0"/>
@@ -2517,7 +3203,7 @@
                     <pic:cNvPicPr/>
                   </pic:nvPicPr>
                   <pic:blipFill>
-                    <a:blip r:embed="rId9">
+                    <a:blip r:embed="rId11">
                       <a:extLst>
                         <a:ext uri="{28A0092B-C50C-407E-A947-70E740481C1C}">
                           <a14:useLocalDpi xmlns:a14="http://schemas.microsoft.com/office/drawing/2010/main" val="0"/>
@@ -2669,6 +3355,7 @@
         <w:jc w:val="both"/>
       </w:pPr>
       <w:r>
+        <w:lastRenderedPageBreak/>
         <w:t xml:space="preserve">Cho phép người dùng quay lại </w:t>
       </w:r>
       <w:r>
@@ -2688,7 +3375,6 @@
         <w:jc w:val="both"/>
       </w:pPr>
       <w:r>
-        <w:lastRenderedPageBreak/>
         <w:t>Cho phép người dùng đăng xuất.</w:t>
       </w:r>
     </w:p>
@@ -2822,9 +3508,9 @@
         </w:rPr>
         <w:drawing>
           <wp:inline distT="0" distB="0" distL="0" distR="0">
-            <wp:extent cx="4160520" cy="2213042"/>
-            <wp:effectExtent l="0" t="0" r="0" b="0"/>
-            <wp:docPr id="10" name="Picture 10"/>
+            <wp:extent cx="3939881" cy="2095682"/>
+            <wp:effectExtent l="0" t="0" r="3810" b="0"/>
+            <wp:docPr id="1" name="Picture 1"/>
             <wp:cNvGraphicFramePr>
               <a:graphicFrameLocks xmlns:a="http://schemas.openxmlformats.org/drawingml/2006/main" noChangeAspect="1"/>
             </wp:cNvGraphicFramePr>
@@ -2832,11 +3518,11 @@
               <a:graphicData uri="http://schemas.openxmlformats.org/drawingml/2006/picture">
                 <pic:pic xmlns:pic="http://schemas.openxmlformats.org/drawingml/2006/picture">
                   <pic:nvPicPr>
-                    <pic:cNvPr id="10" name="HomePanelPNG.png"/>
+                    <pic:cNvPr id="1" name="HomePanelPNG.png"/>
                     <pic:cNvPicPr/>
                   </pic:nvPicPr>
                   <pic:blipFill>
-                    <a:blip r:embed="rId10">
+                    <a:blip r:embed="rId12">
                       <a:extLst>
                         <a:ext uri="{28A0092B-C50C-407E-A947-70E740481C1C}">
                           <a14:useLocalDpi xmlns:a14="http://schemas.microsoft.com/office/drawing/2010/main" val="0"/>
@@ -2850,7 +3536,7 @@
                   <pic:spPr>
                     <a:xfrm>
                       <a:off x="0" y="0"/>
-                      <a:ext cx="4249323" cy="2260277"/>
+                      <a:ext cx="3939881" cy="2095682"/>
                     </a:xfrm>
                     <a:prstGeom prst="rect">
                       <a:avLst/>
@@ -2907,7 +3593,7 @@
                     <pic:cNvPicPr/>
                   </pic:nvPicPr>
                   <pic:blipFill>
-                    <a:blip r:embed="rId11">
+                    <a:blip r:embed="rId13">
                       <a:extLst>
                         <a:ext uri="{28A0092B-C50C-407E-A947-70E740481C1C}">
                           <a14:useLocalDpi xmlns:a14="http://schemas.microsoft.com/office/drawing/2010/main" val="0"/>
@@ -3115,9 +3801,9 @@
         </w:rPr>
         <w:drawing>
           <wp:inline distT="0" distB="0" distL="0" distR="0">
-            <wp:extent cx="4124960" cy="3840480"/>
-            <wp:effectExtent l="0" t="0" r="8890" b="7620"/>
-            <wp:docPr id="11" name="Picture 11"/>
+            <wp:extent cx="4137660" cy="3852304"/>
+            <wp:effectExtent l="0" t="0" r="0" b="0"/>
+            <wp:docPr id="4" name="Picture 4"/>
             <wp:cNvGraphicFramePr>
               <a:graphicFrameLocks xmlns:a="http://schemas.openxmlformats.org/drawingml/2006/main" noChangeAspect="1"/>
             </wp:cNvGraphicFramePr>
@@ -3125,11 +3811,11 @@
               <a:graphicData uri="http://schemas.openxmlformats.org/drawingml/2006/picture">
                 <pic:pic xmlns:pic="http://schemas.openxmlformats.org/drawingml/2006/picture">
                   <pic:nvPicPr>
-                    <pic:cNvPr id="11" name="DeviceTypePanels.PNG"/>
+                    <pic:cNvPr id="4" name="DeviceTypePanels.PNG"/>
                     <pic:cNvPicPr/>
                   </pic:nvPicPr>
                   <pic:blipFill>
-                    <a:blip r:embed="rId12">
+                    <a:blip r:embed="rId14">
                       <a:extLst>
                         <a:ext uri="{28A0092B-C50C-407E-A947-70E740481C1C}">
                           <a14:useLocalDpi xmlns:a14="http://schemas.microsoft.com/office/drawing/2010/main" val="0"/>
@@ -3143,7 +3829,7 @@
                   <pic:spPr>
                     <a:xfrm>
                       <a:off x="0" y="0"/>
-                      <a:ext cx="4187948" cy="3899124"/>
+                      <a:ext cx="4150496" cy="3864255"/>
                     </a:xfrm>
                     <a:prstGeom prst="rect">
                       <a:avLst/>
@@ -3325,9 +4011,9 @@
         </w:rPr>
         <w:drawing>
           <wp:inline distT="0" distB="0" distL="0" distR="0">
-            <wp:extent cx="5036937" cy="4320540"/>
-            <wp:effectExtent l="0" t="0" r="0" b="3810"/>
-            <wp:docPr id="12" name="Picture 12"/>
+            <wp:extent cx="5044440" cy="4326976"/>
+            <wp:effectExtent l="0" t="0" r="3810" b="0"/>
+            <wp:docPr id="14" name="Picture 14"/>
             <wp:cNvGraphicFramePr>
               <a:graphicFrameLocks xmlns:a="http://schemas.openxmlformats.org/drawingml/2006/main" noChangeAspect="1"/>
             </wp:cNvGraphicFramePr>
@@ -3335,11 +4021,11 @@
               <a:graphicData uri="http://schemas.openxmlformats.org/drawingml/2006/picture">
                 <pic:pic xmlns:pic="http://schemas.openxmlformats.org/drawingml/2006/picture">
                   <pic:nvPicPr>
-                    <pic:cNvPr id="12" name="DevicePanel.png"/>
+                    <pic:cNvPr id="14" name="DevicePanel.png"/>
                     <pic:cNvPicPr/>
                   </pic:nvPicPr>
                   <pic:blipFill>
-                    <a:blip r:embed="rId13">
+                    <a:blip r:embed="rId15">
                       <a:extLst>
                         <a:ext uri="{28A0092B-C50C-407E-A947-70E740481C1C}">
                           <a14:useLocalDpi xmlns:a14="http://schemas.microsoft.com/office/drawing/2010/main" val="0"/>
@@ -3353,7 +4039,7 @@
                   <pic:spPr>
                     <a:xfrm>
                       <a:off x="0" y="0"/>
-                      <a:ext cx="5110189" cy="4383373"/>
+                      <a:ext cx="5049825" cy="4331595"/>
                     </a:xfrm>
                     <a:prstGeom prst="rect">
                       <a:avLst/>
@@ -3410,7 +4096,7 @@
                     <pic:cNvPicPr/>
                   </pic:nvPicPr>
                   <pic:blipFill>
-                    <a:blip r:embed="rId14">
+                    <a:blip r:embed="rId16">
                       <a:extLst>
                         <a:ext uri="{28A0092B-C50C-407E-A947-70E740481C1C}">
                           <a14:useLocalDpi xmlns:a14="http://schemas.microsoft.com/office/drawing/2010/main" val="0"/>
@@ -3770,7 +4456,7 @@
                     <pic:cNvPicPr/>
                   </pic:nvPicPr>
                   <pic:blipFill>
-                    <a:blip r:embed="rId15">
+                    <a:blip r:embed="rId17">
                       <a:extLst>
                         <a:ext uri="{28A0092B-C50C-407E-A947-70E740481C1C}">
                           <a14:useLocalDpi xmlns:a14="http://schemas.microsoft.com/office/drawing/2010/main" val="0"/>
@@ -4061,7 +4747,7 @@
                     <pic:cNvPicPr/>
                   </pic:nvPicPr>
                   <pic:blipFill>
-                    <a:blip r:embed="rId16">
+                    <a:blip r:embed="rId18">
                       <a:extLst>
                         <a:ext uri="{28A0092B-C50C-407E-A947-70E740481C1C}">
                           <a14:useLocalDpi xmlns:a14="http://schemas.microsoft.com/office/drawing/2010/main" val="0"/>
@@ -4287,7 +4973,7 @@
                     <pic:cNvPicPr/>
                   </pic:nvPicPr>
                   <pic:blipFill>
-                    <a:blip r:embed="rId17">
+                    <a:blip r:embed="rId19">
                       <a:extLst>
                         <a:ext uri="{28A0092B-C50C-407E-A947-70E740481C1C}">
                           <a14:useLocalDpi xmlns:a14="http://schemas.microsoft.com/office/drawing/2010/main" val="0"/>
@@ -4359,7 +5045,7 @@
                     <pic:cNvPicPr/>
                   </pic:nvPicPr>
                   <pic:blipFill>
-                    <a:blip r:embed="rId18">
+                    <a:blip r:embed="rId20">
                       <a:extLst>
                         <a:ext uri="{28A0092B-C50C-407E-A947-70E740481C1C}">
                           <a14:useLocalDpi xmlns:a14="http://schemas.microsoft.com/office/drawing/2010/main" val="0"/>
@@ -4616,7 +5302,10 @@
         <w:t>Trang đ</w:t>
       </w:r>
       <w:r>
-        <w:t xml:space="preserve">ăng ký (Register </w:t>
+        <w:t>ăng ký (Registration</w:t>
+      </w:r>
+      <w:r>
+        <w:t xml:space="preserve"> </w:t>
       </w:r>
       <w:r>
         <w:t>Page</w:t>
@@ -4832,9 +5521,9 @@
         </w:rPr>
         <w:drawing>
           <wp:inline distT="0" distB="0" distL="0" distR="0">
-            <wp:extent cx="4754880" cy="3841049"/>
-            <wp:effectExtent l="0" t="0" r="7620" b="7620"/>
-            <wp:docPr id="2" name="Picture 2"/>
+            <wp:extent cx="4877223" cy="1676545"/>
+            <wp:effectExtent l="0" t="0" r="0" b="0"/>
+            <wp:docPr id="17" name="Picture 17"/>
             <wp:cNvGraphicFramePr>
               <a:graphicFrameLocks xmlns:a="http://schemas.openxmlformats.org/drawingml/2006/main" noChangeAspect="1"/>
             </wp:cNvGraphicFramePr>
@@ -4842,421 +5531,7 @@
               <a:graphicData uri="http://schemas.openxmlformats.org/drawingml/2006/picture">
                 <pic:pic xmlns:pic="http://schemas.openxmlformats.org/drawingml/2006/picture">
                   <pic:nvPicPr>
-                    <pic:cNvPr id="2" name="LoginPage.PNG"/>
-                    <pic:cNvPicPr/>
-                  </pic:nvPicPr>
-                  <pic:blipFill>
-                    <a:blip r:embed="rId19">
-                      <a:extLst>
-                        <a:ext uri="{28A0092B-C50C-407E-A947-70E740481C1C}">
-                          <a14:useLocalDpi xmlns:a14="http://schemas.microsoft.com/office/drawing/2010/main" val="0"/>
-                        </a:ext>
-                      </a:extLst>
-                    </a:blip>
-                    <a:stretch>
-                      <a:fillRect/>
-                    </a:stretch>
-                  </pic:blipFill>
-                  <pic:spPr>
-                    <a:xfrm>
-                      <a:off x="0" y="0"/>
-                      <a:ext cx="4832438" cy="3903701"/>
-                    </a:xfrm>
-                    <a:prstGeom prst="rect">
-                      <a:avLst/>
-                    </a:prstGeom>
-                  </pic:spPr>
-                </pic:pic>
-              </a:graphicData>
-            </a:graphic>
-          </wp:inline>
-        </w:drawing>
-      </w:r>
-    </w:p>
-    <w:p>
-      <w:pPr>
-        <w:jc w:val="center"/>
-      </w:pPr>
-      <w:r>
-        <w:rPr>
-          <w:b/>
-        </w:rPr>
-        <w:t>Hình 6.13</w:t>
-      </w:r>
-      <w:r>
-        <w:rPr>
-          <w:b/>
-        </w:rPr>
-        <w:t>:</w:t>
-      </w:r>
-      <w:r>
-        <w:t xml:space="preserve"> </w:t>
-      </w:r>
-      <w:r>
-        <w:t>Trang đ</w:t>
-      </w:r>
-      <w:r>
-        <w:t>ăng nhập</w:t>
-      </w:r>
-    </w:p>
-    <w:p/>
-    <w:p>
-      <w:pPr>
-        <w:jc w:val="both"/>
-      </w:pPr>
-      <w:r>
-        <w:t>Trang đăng nhập</w:t>
-      </w:r>
-      <w:r>
-        <w:t xml:space="preserve"> (Login </w:t>
-      </w:r>
-      <w:r>
-        <w:t>Page</w:t>
-      </w:r>
-      <w:r>
-        <w:t>)</w:t>
-      </w:r>
-      <w:r>
-        <w:t xml:space="preserve"> ở hình 6.13</w:t>
-      </w:r>
-      <w:r>
-        <w:t xml:space="preserve"> là </w:t>
-      </w:r>
-      <w:r>
-        <w:t>trang giao diện</w:t>
-      </w:r>
-      <w:r>
-        <w:t xml:space="preserve"> đầu tiên người dùng truy cập khi sử dụng ứng dụng, cung cấp giao diện đơn giản để người dùng thực hiện thao tác đăng nhập vào ứng dụng. </w:t>
-      </w:r>
-      <w:r>
-        <w:t xml:space="preserve">Các chức năng chính của </w:t>
-      </w:r>
-      <w:r>
-        <w:t>trang đ</w:t>
-      </w:r>
-      <w:r>
-        <w:t>ăng nhập:</w:t>
-      </w:r>
-    </w:p>
-    <w:p>
-      <w:pPr>
-        <w:pStyle w:val="ListParagraph"/>
-        <w:numPr>
-          <w:ilvl w:val="0"/>
-          <w:numId w:val="18"/>
-        </w:numPr>
-      </w:pPr>
-      <w:r>
-        <w:t>Cho phép người dùng đăng nhập vào ứng dụng với tên đăng nhập và mật khẩu.</w:t>
-      </w:r>
-    </w:p>
-    <w:p>
-      <w:pPr>
-        <w:pStyle w:val="ListParagraph"/>
-        <w:numPr>
-          <w:ilvl w:val="0"/>
-          <w:numId w:val="18"/>
-        </w:numPr>
-      </w:pPr>
-      <w:r>
-        <w:t>Chuyển tiếp</w:t>
-      </w:r>
-      <w:r>
-        <w:t xml:space="preserve"> người dùng</w:t>
-      </w:r>
-      <w:r>
-        <w:t xml:space="preserve"> đến </w:t>
-      </w:r>
-      <w:r>
-        <w:t>trang đ</w:t>
-      </w:r>
-      <w:r>
-        <w:t>ăng ký.</w:t>
-      </w:r>
-    </w:p>
-    <w:p>
-      <w:pPr>
-        <w:pStyle w:val="ListParagraph"/>
-        <w:numPr>
-          <w:ilvl w:val="0"/>
-          <w:numId w:val="18"/>
-        </w:numPr>
-      </w:pPr>
-      <w:r>
-        <w:t xml:space="preserve">Chuyển tiếp người dùng đến </w:t>
-      </w:r>
-      <w:r>
-        <w:t>trang d</w:t>
-      </w:r>
-      <w:r>
-        <w:t>anh sách các ngôi nhà.</w:t>
-      </w:r>
-    </w:p>
-    <w:p/>
-    <w:p/>
-    <w:p/>
-    <w:p/>
-    <w:p/>
-    <w:p/>
-    <w:p>
-      <w:pPr>
-        <w:rPr>
-          <w:sz w:val="24"/>
-          <w:szCs w:val="24"/>
-          <w:u w:val="single"/>
-        </w:rPr>
-      </w:pPr>
-      <w:r>
-        <w:rPr>
-          <w:sz w:val="24"/>
-          <w:szCs w:val="24"/>
-          <w:u w:val="single"/>
-        </w:rPr>
-        <w:lastRenderedPageBreak/>
-        <w:t>Trang đăng</w:t>
-      </w:r>
-      <w:r>
-        <w:rPr>
-          <w:sz w:val="24"/>
-          <w:szCs w:val="24"/>
-          <w:u w:val="single"/>
-        </w:rPr>
-        <w:t xml:space="preserve"> ký (Register </w:t>
-      </w:r>
-      <w:r>
-        <w:rPr>
-          <w:sz w:val="24"/>
-          <w:szCs w:val="24"/>
-          <w:u w:val="single"/>
-        </w:rPr>
-        <w:t>Page</w:t>
-      </w:r>
-      <w:r>
-        <w:rPr>
-          <w:sz w:val="24"/>
-          <w:szCs w:val="24"/>
-          <w:u w:val="single"/>
-        </w:rPr>
-        <w:t>)</w:t>
-      </w:r>
-    </w:p>
-    <w:p>
-      <w:pPr>
-        <w:jc w:val="center"/>
-      </w:pPr>
-      <w:r>
-        <w:rPr>
-          <w:noProof/>
-        </w:rPr>
-        <w:drawing>
-          <wp:inline distT="0" distB="0" distL="0" distR="0">
-            <wp:extent cx="5151120" cy="3831145"/>
-            <wp:effectExtent l="0" t="0" r="0" b="0"/>
-            <wp:docPr id="21" name="Picture 21"/>
-            <wp:cNvGraphicFramePr>
-              <a:graphicFrameLocks xmlns:a="http://schemas.openxmlformats.org/drawingml/2006/main" noChangeAspect="1"/>
-            </wp:cNvGraphicFramePr>
-            <a:graphic xmlns:a="http://schemas.openxmlformats.org/drawingml/2006/main">
-              <a:graphicData uri="http://schemas.openxmlformats.org/drawingml/2006/picture">
-                <pic:pic xmlns:pic="http://schemas.openxmlformats.org/drawingml/2006/picture">
-                  <pic:nvPicPr>
-                    <pic:cNvPr id="21" name="RegisterPage.PNG"/>
-                    <pic:cNvPicPr/>
-                  </pic:nvPicPr>
-                  <pic:blipFill>
-                    <a:blip r:embed="rId20">
-                      <a:extLst>
-                        <a:ext uri="{28A0092B-C50C-407E-A947-70E740481C1C}">
-                          <a14:useLocalDpi xmlns:a14="http://schemas.microsoft.com/office/drawing/2010/main" val="0"/>
-                        </a:ext>
-                      </a:extLst>
-                    </a:blip>
-                    <a:stretch>
-                      <a:fillRect/>
-                    </a:stretch>
-                  </pic:blipFill>
-                  <pic:spPr>
-                    <a:xfrm>
-                      <a:off x="0" y="0"/>
-                      <a:ext cx="5179553" cy="3852292"/>
-                    </a:xfrm>
-                    <a:prstGeom prst="rect">
-                      <a:avLst/>
-                    </a:prstGeom>
-                  </pic:spPr>
-                </pic:pic>
-              </a:graphicData>
-            </a:graphic>
-          </wp:inline>
-        </w:drawing>
-      </w:r>
-    </w:p>
-    <w:p>
-      <w:pPr>
-        <w:jc w:val="center"/>
-      </w:pPr>
-      <w:r>
-        <w:rPr>
-          <w:b/>
-        </w:rPr>
-        <w:t>Hình 6.14</w:t>
-      </w:r>
-      <w:r>
-        <w:rPr>
-          <w:b/>
-        </w:rPr>
-        <w:t>:</w:t>
-      </w:r>
-      <w:r>
-        <w:t xml:space="preserve"> </w:t>
-      </w:r>
-      <w:r>
-        <w:t>Trang đăng ký</w:t>
-      </w:r>
-    </w:p>
-    <w:p/>
-    <w:p>
-      <w:r>
-        <w:t>Trang</w:t>
-      </w:r>
-      <w:r>
-        <w:t xml:space="preserve"> </w:t>
-      </w:r>
-      <w:r>
-        <w:t>đ</w:t>
-      </w:r>
-      <w:r>
-        <w:t xml:space="preserve">ăng ký (Register </w:t>
-      </w:r>
-      <w:r>
-        <w:t>Page</w:t>
-      </w:r>
-      <w:r>
-        <w:t>)</w:t>
-      </w:r>
-      <w:r>
-        <w:t xml:space="preserve"> ở hình 6.14</w:t>
-      </w:r>
-      <w:r>
-        <w:t xml:space="preserve"> cung cấp giao diện đơn giản để người dùng thực hiệ</w:t>
-      </w:r>
-      <w:r>
-        <w:t>n thao tác đăng ký</w:t>
-      </w:r>
-      <w:r>
-        <w:t xml:space="preserve"> vào ứng dụng. </w:t>
-      </w:r>
-      <w:r>
-        <w:t xml:space="preserve">Khi đăng ký với các thông tin hợp lệ, ứng dụng sẽ gửi một Email tới địa chỉ Email đã nhập của người dùng để xác nhận thông tin đăng ký. </w:t>
-      </w:r>
-      <w:r>
-        <w:t xml:space="preserve">Các chức năng chính của </w:t>
-      </w:r>
-      <w:r>
-        <w:t>trang đ</w:t>
-      </w:r>
-      <w:r>
-        <w:t xml:space="preserve">ăng </w:t>
-      </w:r>
-      <w:r>
-        <w:t>ký</w:t>
-      </w:r>
-      <w:r>
-        <w:t>:</w:t>
-      </w:r>
-    </w:p>
-    <w:p>
-      <w:pPr>
-        <w:pStyle w:val="ListParagraph"/>
-        <w:numPr>
-          <w:ilvl w:val="0"/>
-          <w:numId w:val="19"/>
-        </w:numPr>
-      </w:pPr>
-      <w:r>
-        <w:t>Cho phép người dùng đăng ký sử dụng ứng dụng với tên đầy đủ, tên đăng nhập, mật khẩu và địa chỉ Email.</w:t>
-      </w:r>
-    </w:p>
-    <w:p>
-      <w:pPr>
-        <w:pStyle w:val="ListParagraph"/>
-        <w:numPr>
-          <w:ilvl w:val="0"/>
-          <w:numId w:val="19"/>
-        </w:numPr>
-      </w:pPr>
-      <w:r>
-        <w:t xml:space="preserve">Chuyển tiếp người dùng về </w:t>
-      </w:r>
-      <w:r>
-        <w:t>trang đ</w:t>
-      </w:r>
-      <w:r>
-        <w:t>ăng nhập.</w:t>
-      </w:r>
-    </w:p>
-    <w:p/>
-    <w:p/>
-    <w:p/>
-    <w:p/>
-    <w:p/>
-    <w:p/>
-    <w:p/>
-    <w:p>
-      <w:pPr>
-        <w:rPr>
-          <w:sz w:val="24"/>
-          <w:szCs w:val="24"/>
-          <w:u w:val="single"/>
-        </w:rPr>
-      </w:pPr>
-      <w:r>
-        <w:rPr>
-          <w:sz w:val="24"/>
-          <w:szCs w:val="24"/>
-          <w:u w:val="single"/>
-        </w:rPr>
-        <w:lastRenderedPageBreak/>
-        <w:t>Trang danh sách các n</w:t>
-      </w:r>
-      <w:r>
-        <w:rPr>
-          <w:sz w:val="24"/>
-          <w:szCs w:val="24"/>
-          <w:u w:val="single"/>
-        </w:rPr>
-        <w:t>gôi nhà</w:t>
-      </w:r>
-      <w:r>
-        <w:rPr>
-          <w:sz w:val="24"/>
-          <w:szCs w:val="24"/>
-          <w:u w:val="single"/>
-        </w:rPr>
-        <w:t xml:space="preserve"> (Home List Page)</w:t>
-      </w:r>
-    </w:p>
-    <w:p>
-      <w:pPr>
-        <w:jc w:val="center"/>
-      </w:pPr>
-      <w:r>
-        <w:rPr>
-          <w:noProof/>
-        </w:rPr>
-        <w:drawing>
-          <wp:inline distT="0" distB="0" distL="0" distR="0">
-            <wp:extent cx="4846320" cy="3596877"/>
-            <wp:effectExtent l="0" t="0" r="0" b="3810"/>
-            <wp:docPr id="22" name="Picture 22"/>
-            <wp:cNvGraphicFramePr>
-              <a:graphicFrameLocks xmlns:a="http://schemas.openxmlformats.org/drawingml/2006/main" noChangeAspect="1"/>
-            </wp:cNvGraphicFramePr>
-            <a:graphic xmlns:a="http://schemas.openxmlformats.org/drawingml/2006/main">
-              <a:graphicData uri="http://schemas.openxmlformats.org/drawingml/2006/picture">
-                <pic:pic xmlns:pic="http://schemas.openxmlformats.org/drawingml/2006/picture">
-                  <pic:nvPicPr>
-                    <pic:cNvPr id="22" name="HomeListPage.PNG"/>
+                    <pic:cNvPr id="17" name="LoginPage2.png"/>
                     <pic:cNvPicPr/>
                   </pic:nvPicPr>
                   <pic:blipFill>
@@ -5274,7 +5549,420 @@
                   <pic:spPr>
                     <a:xfrm>
                       <a:off x="0" y="0"/>
-                      <a:ext cx="4945108" cy="3670196"/>
+                      <a:ext cx="4877223" cy="1676545"/>
+                    </a:xfrm>
+                    <a:prstGeom prst="rect">
+                      <a:avLst/>
+                    </a:prstGeom>
+                  </pic:spPr>
+                </pic:pic>
+              </a:graphicData>
+            </a:graphic>
+          </wp:inline>
+        </w:drawing>
+      </w:r>
+    </w:p>
+    <w:p>
+      <w:pPr>
+        <w:jc w:val="center"/>
+      </w:pPr>
+      <w:r>
+        <w:rPr>
+          <w:b/>
+        </w:rPr>
+        <w:t>Hình 6.13</w:t>
+      </w:r>
+      <w:r>
+        <w:rPr>
+          <w:b/>
+        </w:rPr>
+        <w:t>:</w:t>
+      </w:r>
+      <w:r>
+        <w:t xml:space="preserve"> </w:t>
+      </w:r>
+      <w:r>
+        <w:t>Trang đ</w:t>
+      </w:r>
+      <w:r>
+        <w:t>ăng nhập</w:t>
+      </w:r>
+    </w:p>
+    <w:p/>
+    <w:p>
+      <w:pPr>
+        <w:jc w:val="both"/>
+      </w:pPr>
+      <w:r>
+        <w:t>Trang đăng nhập</w:t>
+      </w:r>
+      <w:r>
+        <w:t xml:space="preserve"> (Login </w:t>
+      </w:r>
+      <w:r>
+        <w:t>Page</w:t>
+      </w:r>
+      <w:r>
+        <w:t>)</w:t>
+      </w:r>
+      <w:r>
+        <w:t xml:space="preserve"> ở hình 6.13</w:t>
+      </w:r>
+      <w:r>
+        <w:t xml:space="preserve"> là </w:t>
+      </w:r>
+      <w:r>
+        <w:t>trang giao diện</w:t>
+      </w:r>
+      <w:r>
+        <w:t xml:space="preserve"> đầu tiên người dùng truy cập khi sử dụng ứng dụng, cung cấp giao diện đơn giản để người dùng thực hiện thao tác đăng nhập vào ứng dụng. </w:t>
+      </w:r>
+      <w:r>
+        <w:t xml:space="preserve">Các chức năng chính của </w:t>
+      </w:r>
+      <w:r>
+        <w:t>trang đ</w:t>
+      </w:r>
+      <w:r>
+        <w:t>ăng nhập:</w:t>
+      </w:r>
+    </w:p>
+    <w:p>
+      <w:pPr>
+        <w:pStyle w:val="ListParagraph"/>
+        <w:numPr>
+          <w:ilvl w:val="0"/>
+          <w:numId w:val="18"/>
+        </w:numPr>
+      </w:pPr>
+      <w:r>
+        <w:t>Cho phép người dùng đăng nhập vào ứng dụng với tên đăng nhập và mật khẩu.</w:t>
+      </w:r>
+    </w:p>
+    <w:p>
+      <w:pPr>
+        <w:pStyle w:val="ListParagraph"/>
+        <w:numPr>
+          <w:ilvl w:val="0"/>
+          <w:numId w:val="18"/>
+        </w:numPr>
+      </w:pPr>
+      <w:r>
+        <w:t>Chuyển tiếp</w:t>
+      </w:r>
+      <w:r>
+        <w:t xml:space="preserve"> người dùng</w:t>
+      </w:r>
+      <w:r>
+        <w:t xml:space="preserve"> đến </w:t>
+      </w:r>
+      <w:r>
+        <w:t>trang đ</w:t>
+      </w:r>
+      <w:r>
+        <w:t>ăng ký.</w:t>
+      </w:r>
+    </w:p>
+    <w:p>
+      <w:pPr>
+        <w:pStyle w:val="ListParagraph"/>
+        <w:numPr>
+          <w:ilvl w:val="0"/>
+          <w:numId w:val="18"/>
+        </w:numPr>
+      </w:pPr>
+      <w:r>
+        <w:t xml:space="preserve">Chuyển tiếp người dùng đến </w:t>
+      </w:r>
+      <w:r>
+        <w:t>trang d</w:t>
+      </w:r>
+      <w:r>
+        <w:t>anh sách các ngôi nhà.</w:t>
+      </w:r>
+    </w:p>
+    <w:p/>
+    <w:p>
+      <w:pPr>
+        <w:rPr>
+          <w:sz w:val="24"/>
+          <w:szCs w:val="24"/>
+          <w:u w:val="single"/>
+        </w:rPr>
+      </w:pPr>
+      <w:r>
+        <w:rPr>
+          <w:sz w:val="24"/>
+          <w:szCs w:val="24"/>
+          <w:u w:val="single"/>
+        </w:rPr>
+        <w:t>Trang đăng</w:t>
+      </w:r>
+      <w:r>
+        <w:rPr>
+          <w:sz w:val="24"/>
+          <w:szCs w:val="24"/>
+          <w:u w:val="single"/>
+        </w:rPr>
+        <w:t xml:space="preserve"> ký (Registration</w:t>
+      </w:r>
+      <w:r>
+        <w:rPr>
+          <w:sz w:val="24"/>
+          <w:szCs w:val="24"/>
+          <w:u w:val="single"/>
+        </w:rPr>
+        <w:t xml:space="preserve"> </w:t>
+      </w:r>
+      <w:r>
+        <w:rPr>
+          <w:sz w:val="24"/>
+          <w:szCs w:val="24"/>
+          <w:u w:val="single"/>
+        </w:rPr>
+        <w:t>Page</w:t>
+      </w:r>
+      <w:r>
+        <w:rPr>
+          <w:sz w:val="24"/>
+          <w:szCs w:val="24"/>
+          <w:u w:val="single"/>
+        </w:rPr>
+        <w:t>)</w:t>
+      </w:r>
+    </w:p>
+    <w:p>
+      <w:pPr>
+        <w:jc w:val="center"/>
+      </w:pPr>
+      <w:r>
+        <w:rPr>
+          <w:noProof/>
+        </w:rPr>
+        <w:drawing>
+          <wp:inline distT="0" distB="0" distL="0" distR="0">
+            <wp:extent cx="4671465" cy="1958510"/>
+            <wp:effectExtent l="0" t="0" r="0" b="3810"/>
+            <wp:docPr id="20" name="Picture 20"/>
+            <wp:cNvGraphicFramePr>
+              <a:graphicFrameLocks xmlns:a="http://schemas.openxmlformats.org/drawingml/2006/main" noChangeAspect="1"/>
+            </wp:cNvGraphicFramePr>
+            <a:graphic xmlns:a="http://schemas.openxmlformats.org/drawingml/2006/main">
+              <a:graphicData uri="http://schemas.openxmlformats.org/drawingml/2006/picture">
+                <pic:pic xmlns:pic="http://schemas.openxmlformats.org/drawingml/2006/picture">
+                  <pic:nvPicPr>
+                    <pic:cNvPr id="20" name="RegisterPage2.PNG"/>
+                    <pic:cNvPicPr/>
+                  </pic:nvPicPr>
+                  <pic:blipFill>
+                    <a:blip r:embed="rId22">
+                      <a:extLst>
+                        <a:ext uri="{28A0092B-C50C-407E-A947-70E740481C1C}">
+                          <a14:useLocalDpi xmlns:a14="http://schemas.microsoft.com/office/drawing/2010/main" val="0"/>
+                        </a:ext>
+                      </a:extLst>
+                    </a:blip>
+                    <a:stretch>
+                      <a:fillRect/>
+                    </a:stretch>
+                  </pic:blipFill>
+                  <pic:spPr>
+                    <a:xfrm>
+                      <a:off x="0" y="0"/>
+                      <a:ext cx="4671465" cy="1958510"/>
+                    </a:xfrm>
+                    <a:prstGeom prst="rect">
+                      <a:avLst/>
+                    </a:prstGeom>
+                  </pic:spPr>
+                </pic:pic>
+              </a:graphicData>
+            </a:graphic>
+          </wp:inline>
+        </w:drawing>
+      </w:r>
+    </w:p>
+    <w:p>
+      <w:pPr>
+        <w:jc w:val="center"/>
+      </w:pPr>
+      <w:r>
+        <w:rPr>
+          <w:b/>
+        </w:rPr>
+        <w:t>Hình 6.14</w:t>
+      </w:r>
+      <w:r>
+        <w:rPr>
+          <w:b/>
+        </w:rPr>
+        <w:t>:</w:t>
+      </w:r>
+      <w:r>
+        <w:t xml:space="preserve"> </w:t>
+      </w:r>
+      <w:r>
+        <w:t>Trang đăng ký</w:t>
+      </w:r>
+    </w:p>
+    <w:p/>
+    <w:p>
+      <w:r>
+        <w:t>Trang</w:t>
+      </w:r>
+      <w:r>
+        <w:t xml:space="preserve"> </w:t>
+      </w:r>
+      <w:r>
+        <w:t>đ</w:t>
+      </w:r>
+      <w:r>
+        <w:t>ăng ký (Registration</w:t>
+      </w:r>
+      <w:r>
+        <w:t xml:space="preserve"> </w:t>
+      </w:r>
+      <w:r>
+        <w:t>Page</w:t>
+      </w:r>
+      <w:r>
+        <w:t>)</w:t>
+      </w:r>
+      <w:r>
+        <w:t xml:space="preserve"> ở hình 6.14</w:t>
+      </w:r>
+      <w:r>
+        <w:t xml:space="preserve"> cung cấp giao diện đơn giản để người dùng thực hiệ</w:t>
+      </w:r>
+      <w:r>
+        <w:t>n thao tác đăng ký</w:t>
+      </w:r>
+      <w:r>
+        <w:t xml:space="preserve"> vào ứng dụng. </w:t>
+      </w:r>
+      <w:r>
+        <w:t xml:space="preserve">Khi đăng ký với các thông tin hợp lệ, ứng dụng sẽ gửi một Email tới địa chỉ Email đã nhập của người dùng để xác nhận thông tin đăng ký. </w:t>
+      </w:r>
+      <w:r>
+        <w:t xml:space="preserve">Các chức năng chính của </w:t>
+      </w:r>
+      <w:r>
+        <w:t>trang đ</w:t>
+      </w:r>
+      <w:r>
+        <w:t xml:space="preserve">ăng </w:t>
+      </w:r>
+      <w:r>
+        <w:t>ký</w:t>
+      </w:r>
+      <w:r>
+        <w:t>:</w:t>
+      </w:r>
+    </w:p>
+    <w:p>
+      <w:pPr>
+        <w:pStyle w:val="ListParagraph"/>
+        <w:numPr>
+          <w:ilvl w:val="0"/>
+          <w:numId w:val="19"/>
+        </w:numPr>
+      </w:pPr>
+      <w:r>
+        <w:lastRenderedPageBreak/>
+        <w:t>Cho phép người dùng đăng ký sử dụng ứng dụng với tên đầy đủ, tên đăng nhập, mật khẩu và địa chỉ Email.</w:t>
+      </w:r>
+    </w:p>
+    <w:p>
+      <w:pPr>
+        <w:pStyle w:val="ListParagraph"/>
+        <w:numPr>
+          <w:ilvl w:val="0"/>
+          <w:numId w:val="19"/>
+        </w:numPr>
+      </w:pPr>
+      <w:r>
+        <w:t xml:space="preserve">Chuyển tiếp người dùng về </w:t>
+      </w:r>
+      <w:r>
+        <w:t>trang đ</w:t>
+      </w:r>
+      <w:r>
+        <w:t>ăng nhập.</w:t>
+      </w:r>
+    </w:p>
+    <w:p/>
+    <w:p>
+      <w:pPr>
+        <w:rPr>
+          <w:sz w:val="24"/>
+          <w:szCs w:val="24"/>
+          <w:u w:val="single"/>
+        </w:rPr>
+      </w:pPr>
+      <w:r>
+        <w:rPr>
+          <w:sz w:val="24"/>
+          <w:szCs w:val="24"/>
+          <w:u w:val="single"/>
+        </w:rPr>
+        <w:t>Trang danh sách các n</w:t>
+      </w:r>
+      <w:r>
+        <w:rPr>
+          <w:sz w:val="24"/>
+          <w:szCs w:val="24"/>
+          <w:u w:val="single"/>
+        </w:rPr>
+        <w:t>gôi nhà</w:t>
+      </w:r>
+      <w:r>
+        <w:rPr>
+          <w:sz w:val="24"/>
+          <w:szCs w:val="24"/>
+          <w:u w:val="single"/>
+        </w:rPr>
+        <w:t xml:space="preserve"> (Home List Page)</w:t>
+      </w:r>
+    </w:p>
+    <w:p>
+      <w:pPr>
+        <w:jc w:val="center"/>
+      </w:pPr>
+      <w:r>
+        <w:rPr>
+          <w:noProof/>
+        </w:rPr>
+        <w:drawing>
+          <wp:inline distT="0" distB="0" distL="0" distR="0">
+            <wp:extent cx="4877223" cy="2430991"/>
+            <wp:effectExtent l="0" t="0" r="0" b="7620"/>
+            <wp:docPr id="30" name="Picture 30"/>
+            <wp:cNvGraphicFramePr>
+              <a:graphicFrameLocks xmlns:a="http://schemas.openxmlformats.org/drawingml/2006/main" noChangeAspect="1"/>
+            </wp:cNvGraphicFramePr>
+            <a:graphic xmlns:a="http://schemas.openxmlformats.org/drawingml/2006/main">
+              <a:graphicData uri="http://schemas.openxmlformats.org/drawingml/2006/picture">
+                <pic:pic xmlns:pic="http://schemas.openxmlformats.org/drawingml/2006/picture">
+                  <pic:nvPicPr>
+                    <pic:cNvPr id="30" name="HomeListPage2.png"/>
+                    <pic:cNvPicPr/>
+                  </pic:nvPicPr>
+                  <pic:blipFill>
+                    <a:blip r:embed="rId23">
+                      <a:extLst>
+                        <a:ext uri="{28A0092B-C50C-407E-A947-70E740481C1C}">
+                          <a14:useLocalDpi xmlns:a14="http://schemas.microsoft.com/office/drawing/2010/main" val="0"/>
+                        </a:ext>
+                      </a:extLst>
+                    </a:blip>
+                    <a:stretch>
+                      <a:fillRect/>
+                    </a:stretch>
+                  </pic:blipFill>
+                  <pic:spPr>
+                    <a:xfrm>
+                      <a:off x="0" y="0"/>
+                      <a:ext cx="4877223" cy="2430991"/>
                     </a:xfrm>
                     <a:prstGeom prst="rect">
                       <a:avLst/>
@@ -5340,7 +6028,7 @@
                     <pic:cNvPicPr/>
                   </pic:nvPicPr>
                   <pic:blipFill>
-                    <a:blip r:embed="rId22">
+                    <a:blip r:embed="rId24">
                       <a:extLst>
                         <a:ext uri="{28A0092B-C50C-407E-A947-70E740481C1C}">
                           <a14:useLocalDpi xmlns:a14="http://schemas.microsoft.com/office/drawing/2010/main" val="0"/>
@@ -5617,9 +6305,9 @@
         </w:rPr>
         <w:drawing>
           <wp:inline distT="0" distB="0" distL="0" distR="0">
-            <wp:extent cx="4366260" cy="3240585"/>
-            <wp:effectExtent l="0" t="0" r="0" b="0"/>
-            <wp:docPr id="24" name="Picture 24"/>
+            <wp:extent cx="4373719" cy="3246120"/>
+            <wp:effectExtent l="0" t="0" r="8255" b="0"/>
+            <wp:docPr id="31" name="Picture 31"/>
             <wp:cNvGraphicFramePr>
               <a:graphicFrameLocks xmlns:a="http://schemas.openxmlformats.org/drawingml/2006/main" noChangeAspect="1"/>
             </wp:cNvGraphicFramePr>
@@ -5627,11 +6315,11 @@
               <a:graphicData uri="http://schemas.openxmlformats.org/drawingml/2006/picture">
                 <pic:pic xmlns:pic="http://schemas.openxmlformats.org/drawingml/2006/picture">
                   <pic:nvPicPr>
-                    <pic:cNvPr id="24" name="DeviceCategoryList.PNG"/>
+                    <pic:cNvPr id="31" name="DeviceCategoryList.PNG"/>
                     <pic:cNvPicPr/>
                   </pic:nvPicPr>
                   <pic:blipFill>
-                    <a:blip r:embed="rId23">
+                    <a:blip r:embed="rId25">
                       <a:extLst>
                         <a:ext uri="{28A0092B-C50C-407E-A947-70E740481C1C}">
                           <a14:useLocalDpi xmlns:a14="http://schemas.microsoft.com/office/drawing/2010/main" val="0"/>
@@ -5645,7 +6333,7 @@
                   <pic:spPr>
                     <a:xfrm>
                       <a:off x="0" y="0"/>
-                      <a:ext cx="4435532" cy="3291998"/>
+                      <a:ext cx="4403107" cy="3267932"/>
                     </a:xfrm>
                     <a:prstGeom prst="rect">
                       <a:avLst/>
@@ -5708,7 +6396,7 @@
                     <pic:cNvPicPr/>
                   </pic:nvPicPr>
                   <pic:blipFill>
-                    <a:blip r:embed="rId24">
+                    <a:blip r:embed="rId26">
                       <a:extLst>
                         <a:ext uri="{28A0092B-C50C-407E-A947-70E740481C1C}">
                           <a14:useLocalDpi xmlns:a14="http://schemas.microsoft.com/office/drawing/2010/main" val="0"/>
@@ -6025,7 +6713,7 @@
                     <pic:cNvPicPr/>
                   </pic:nvPicPr>
                   <pic:blipFill>
-                    <a:blip r:embed="rId25">
+                    <a:blip r:embed="rId27">
                       <a:extLst>
                         <a:ext uri="{28A0092B-C50C-407E-A947-70E740481C1C}">
                           <a14:useLocalDpi xmlns:a14="http://schemas.microsoft.com/office/drawing/2010/main" val="0"/>
@@ -6103,7 +6791,7 @@
                     <pic:cNvPicPr/>
                   </pic:nvPicPr>
                   <pic:blipFill>
-                    <a:blip r:embed="rId26">
+                    <a:blip r:embed="rId28">
                       <a:extLst>
                         <a:ext uri="{28A0092B-C50C-407E-A947-70E740481C1C}">
                           <a14:useLocalDpi xmlns:a14="http://schemas.microsoft.com/office/drawing/2010/main" val="0"/>
@@ -6246,16 +6934,6 @@
       </w:r>
     </w:p>
     <w:p/>
-    <w:p/>
-    <w:p/>
-    <w:p/>
-    <w:p/>
-    <w:p/>
-    <w:p/>
-    <w:p/>
-    <w:p/>
-    <w:p/>
-    <w:p/>
     <w:p>
       <w:pPr>
         <w:rPr>
@@ -6270,7 +6948,6 @@
           <w:szCs w:val="24"/>
           <w:u w:val="single"/>
         </w:rPr>
-        <w:lastRenderedPageBreak/>
         <w:t>Trang d</w:t>
       </w:r>
       <w:r>
@@ -6302,15 +6979,16 @@
       <w:pPr>
         <w:jc w:val="center"/>
       </w:pPr>
+      <w:bookmarkStart w:id="0" w:name="_GoBack"/>
       <w:r>
         <w:rPr>
           <w:noProof/>
         </w:rPr>
         <w:drawing>
           <wp:inline distT="0" distB="0" distL="0" distR="0">
-            <wp:extent cx="4716780" cy="3654168"/>
-            <wp:effectExtent l="0" t="0" r="7620" b="3810"/>
-            <wp:docPr id="28" name="Picture 28"/>
+            <wp:extent cx="4625340" cy="2421369"/>
+            <wp:effectExtent l="0" t="0" r="3810" b="0"/>
+            <wp:docPr id="32" name="Picture 32"/>
             <wp:cNvGraphicFramePr>
               <a:graphicFrameLocks xmlns:a="http://schemas.openxmlformats.org/drawingml/2006/main" noChangeAspect="1"/>
             </wp:cNvGraphicFramePr>
@@ -6318,11 +6996,11 @@
               <a:graphicData uri="http://schemas.openxmlformats.org/drawingml/2006/picture">
                 <pic:pic xmlns:pic="http://schemas.openxmlformats.org/drawingml/2006/picture">
                   <pic:nvPicPr>
-                    <pic:cNvPr id="28" name="CustomScriptList.PNG"/>
+                    <pic:cNvPr id="32" name="CustomScriptList2.PNG"/>
                     <pic:cNvPicPr/>
                   </pic:nvPicPr>
                   <pic:blipFill>
-                    <a:blip r:embed="rId27">
+                    <a:blip r:embed="rId29">
                       <a:extLst>
                         <a:ext uri="{28A0092B-C50C-407E-A947-70E740481C1C}">
                           <a14:useLocalDpi xmlns:a14="http://schemas.microsoft.com/office/drawing/2010/main" val="0"/>
@@ -6336,7 +7014,7 @@
                   <pic:spPr>
                     <a:xfrm>
                       <a:off x="0" y="0"/>
-                      <a:ext cx="4832987" cy="3744195"/>
+                      <a:ext cx="4647121" cy="2432772"/>
                     </a:xfrm>
                     <a:prstGeom prst="rect">
                       <a:avLst/>
@@ -6348,6 +7026,7 @@
           </wp:inline>
         </w:drawing>
       </w:r>
+      <w:bookmarkEnd w:id="0"/>
     </w:p>
     <w:p>
       <w:pPr>
@@ -6383,6 +7062,7 @@
         <w:rPr>
           <w:noProof/>
         </w:rPr>
+        <w:lastRenderedPageBreak/>
         <w:drawing>
           <wp:inline distT="0" distB="0" distL="0" distR="0">
             <wp:extent cx="5356860" cy="3582788"/>
@@ -6399,7 +7079,7 @@
                     <pic:cNvPicPr/>
                   </pic:nvPicPr>
                   <pic:blipFill>
-                    <a:blip r:embed="rId28">
+                    <a:blip r:embed="rId30">
                       <a:extLst>
                         <a:ext uri="{28A0092B-C50C-407E-A947-70E740481C1C}">
                           <a14:useLocalDpi xmlns:a14="http://schemas.microsoft.com/office/drawing/2010/main" val="0"/>
@@ -6557,10 +7237,7 @@
         <w:t>Với việc hiện thực 6 trang giao diện chính cùng các thành phần chia sẻ như trên, ứng dụng di động</w:t>
       </w:r>
       <w:r>
-        <w:t xml:space="preserve"> </w:t>
-      </w:r>
-      <w:r>
-        <w:t>cung cấp đầy đủ các chức năng cần thiết</w:t>
+        <w:t xml:space="preserve"> cung cấp đầy đủ các chức năng cần thiết</w:t>
       </w:r>
       <w:r>
         <w:t xml:space="preserve"> để người dùng có thể dễ dàng quản lý các ngôi nhà, thiết bị và kịch bản</w:t>
@@ -6618,6 +7295,56 @@
     </w:sectPr>
   </w:body>
 </w:document>
+</file>
+
+<file path=word/endnotes.xml><?xml version="1.0" encoding="utf-8"?>
+<w:endnotes xmlns:wpc="http://schemas.microsoft.com/office/word/2010/wordprocessingCanvas" xmlns:mc="http://schemas.openxmlformats.org/markup-compatibility/2006" xmlns:o="urn:schemas-microsoft-com:office:office" xmlns:r="http://schemas.openxmlformats.org/officeDocument/2006/relationships" xmlns:m="http://schemas.openxmlformats.org/officeDocument/2006/math" xmlns:v="urn:schemas-microsoft-com:vml" xmlns:wp14="http://schemas.microsoft.com/office/word/2010/wordprocessingDrawing" xmlns:wp="http://schemas.openxmlformats.org/drawingml/2006/wordprocessingDrawing" xmlns:w10="urn:schemas-microsoft-com:office:word" xmlns:w="http://schemas.openxmlformats.org/wordprocessingml/2006/main" xmlns:w14="http://schemas.microsoft.com/office/word/2010/wordml" xmlns:w15="http://schemas.microsoft.com/office/word/2012/wordml" xmlns:wpg="http://schemas.microsoft.com/office/word/2010/wordprocessingGroup" xmlns:wpi="http://schemas.microsoft.com/office/word/2010/wordprocessingInk" xmlns:wne="http://schemas.microsoft.com/office/word/2006/wordml" xmlns:wps="http://schemas.microsoft.com/office/word/2010/wordprocessingShape" mc:Ignorable="w14 w15 wp14">
+  <w:endnote w:type="separator" w:id="-1">
+    <w:p>
+      <w:pPr>
+        <w:spacing w:after="0" w:line="240" w:lineRule="auto"/>
+      </w:pPr>
+      <w:r>
+        <w:separator/>
+      </w:r>
+    </w:p>
+  </w:endnote>
+  <w:endnote w:type="continuationSeparator" w:id="0">
+    <w:p>
+      <w:pPr>
+        <w:spacing w:after="0" w:line="240" w:lineRule="auto"/>
+      </w:pPr>
+      <w:r>
+        <w:continuationSeparator/>
+      </w:r>
+    </w:p>
+  </w:endnote>
+</w:endnotes>
+</file>
+
+<file path=word/footnotes.xml><?xml version="1.0" encoding="utf-8"?>
+<w:footnotes xmlns:wpc="http://schemas.microsoft.com/office/word/2010/wordprocessingCanvas" xmlns:mc="http://schemas.openxmlformats.org/markup-compatibility/2006" xmlns:o="urn:schemas-microsoft-com:office:office" xmlns:r="http://schemas.openxmlformats.org/officeDocument/2006/relationships" xmlns:m="http://schemas.openxmlformats.org/officeDocument/2006/math" xmlns:v="urn:schemas-microsoft-com:vml" xmlns:wp14="http://schemas.microsoft.com/office/word/2010/wordprocessingDrawing" xmlns:wp="http://schemas.openxmlformats.org/drawingml/2006/wordprocessingDrawing" xmlns:w10="urn:schemas-microsoft-com:office:word" xmlns:w="http://schemas.openxmlformats.org/wordprocessingml/2006/main" xmlns:w14="http://schemas.microsoft.com/office/word/2010/wordml" xmlns:w15="http://schemas.microsoft.com/office/word/2012/wordml" xmlns:wpg="http://schemas.microsoft.com/office/word/2010/wordprocessingGroup" xmlns:wpi="http://schemas.microsoft.com/office/word/2010/wordprocessingInk" xmlns:wne="http://schemas.microsoft.com/office/word/2006/wordml" xmlns:wps="http://schemas.microsoft.com/office/word/2010/wordprocessingShape" mc:Ignorable="w14 w15 wp14">
+  <w:footnote w:type="separator" w:id="-1">
+    <w:p>
+      <w:pPr>
+        <w:spacing w:after="0" w:line="240" w:lineRule="auto"/>
+      </w:pPr>
+      <w:r>
+        <w:separator/>
+      </w:r>
+    </w:p>
+  </w:footnote>
+  <w:footnote w:type="continuationSeparator" w:id="0">
+    <w:p>
+      <w:pPr>
+        <w:spacing w:after="0" w:line="240" w:lineRule="auto"/>
+      </w:pPr>
+      <w:r>
+        <w:continuationSeparator/>
+      </w:r>
+    </w:p>
+  </w:footnote>
+</w:footnotes>
 </file>
 
 <file path=word/numbering.xml><?xml version="1.0" encoding="utf-8"?>
@@ -10196,6 +10923,50 @@
       </w:tblBorders>
     </w:tblPr>
   </w:style>
+  <w:style w:type="paragraph" w:styleId="Header">
+    <w:name w:val="header"/>
+    <w:basedOn w:val="Normal"/>
+    <w:link w:val="HeaderChar"/>
+    <w:uiPriority w:val="99"/>
+    <w:unhideWhenUsed/>
+    <w:rsid w:val="00675BEF"/>
+    <w:pPr>
+      <w:tabs>
+        <w:tab w:val="center" w:pos="4680"/>
+        <w:tab w:val="right" w:pos="9360"/>
+      </w:tabs>
+      <w:spacing w:after="0" w:line="240" w:lineRule="auto"/>
+    </w:pPr>
+  </w:style>
+  <w:style w:type="character" w:customStyle="1" w:styleId="HeaderChar">
+    <w:name w:val="Header Char"/>
+    <w:basedOn w:val="DefaultParagraphFont"/>
+    <w:link w:val="Header"/>
+    <w:uiPriority w:val="99"/>
+    <w:rsid w:val="00675BEF"/>
+  </w:style>
+  <w:style w:type="paragraph" w:styleId="Footer">
+    <w:name w:val="footer"/>
+    <w:basedOn w:val="Normal"/>
+    <w:link w:val="FooterChar"/>
+    <w:uiPriority w:val="99"/>
+    <w:unhideWhenUsed/>
+    <w:rsid w:val="00675BEF"/>
+    <w:pPr>
+      <w:tabs>
+        <w:tab w:val="center" w:pos="4680"/>
+        <w:tab w:val="right" w:pos="9360"/>
+      </w:tabs>
+      <w:spacing w:after="0" w:line="240" w:lineRule="auto"/>
+    </w:pPr>
+  </w:style>
+  <w:style w:type="character" w:customStyle="1" w:styleId="FooterChar">
+    <w:name w:val="Footer Char"/>
+    <w:basedOn w:val="DefaultParagraphFont"/>
+    <w:link w:val="Footer"/>
+    <w:uiPriority w:val="99"/>
+    <w:rsid w:val="00675BEF"/>
+  </w:style>
 </w:styles>
 </file>
 
@@ -10465,7 +11236,7 @@
 </file>
 
 <file path=customXml/itemProps1.xml><?xml version="1.0" encoding="utf-8"?>
-<ds:datastoreItem xmlns:ds="http://schemas.openxmlformats.org/officeDocument/2006/customXml" ds:itemID="{4CAEF05E-A3E7-4FA9-9D94-F0F9BABD6351}">
+<ds:datastoreItem xmlns:ds="http://schemas.openxmlformats.org/officeDocument/2006/customXml" ds:itemID="{83AEF0B9-F722-4772-A0D1-A6F452247E4A}">
   <ds:schemaRefs>
     <ds:schemaRef ds:uri="http://schemas.openxmlformats.org/officeDocument/2006/bibliography"/>
   </ds:schemaRefs>

</xml_diff>